<commit_message>
ADD Famille 4 lev 4 - 1|18|10|2024
</commit_message>
<xml_diff>
--- a/src/rapports/Famille3-LEV3_VGP.docx
+++ b/src/rapports/Famille3-LEV3_VGP.docx
@@ -830,23 +830,7 @@
               <w:rPr>
                 <w:color w:val="00B0F0"/>
               </w:rPr>
-              <w:t>{</w:t>
-            </w:r>
-            <w:proofErr w:type="spellStart"/>
-            <w:proofErr w:type="gramStart"/>
-            <w:r>
-              <w:rPr>
-                <w:color w:val="00B0F0"/>
-              </w:rPr>
-              <w:t>equipement</w:t>
-            </w:r>
-            <w:proofErr w:type="spellEnd"/>
-            <w:proofErr w:type="gramEnd"/>
-            <w:r>
-              <w:rPr>
-                <w:color w:val="00B0F0"/>
-              </w:rPr>
-              <w:t>}</w:t>
+              <w:t>{equipement}</w:t>
             </w:r>
           </w:p>
         </w:tc>
@@ -962,29 +946,7 @@
                 <w:sz w:val="24"/>
                 <w:szCs w:val="24"/>
               </w:rPr>
-              <w:t>{</w:t>
-            </w:r>
-            <w:proofErr w:type="spellStart"/>
-            <w:proofErr w:type="gramStart"/>
-            <w:r>
-              <w:rPr>
-                <w:b/>
-                <w:bCs/>
-                <w:sz w:val="24"/>
-                <w:szCs w:val="24"/>
-              </w:rPr>
-              <w:t>etablissement</w:t>
-            </w:r>
-            <w:proofErr w:type="spellEnd"/>
-            <w:proofErr w:type="gramEnd"/>
-            <w:r>
-              <w:rPr>
-                <w:b/>
-                <w:bCs/>
-                <w:sz w:val="24"/>
-                <w:szCs w:val="24"/>
-              </w:rPr>
-              <w:t>}</w:t>
+              <w:t>{etablissement}</w:t>
             </w:r>
           </w:p>
           <w:p>
@@ -1011,27 +973,7 @@
                 <w:sz w:val="24"/>
                 <w:szCs w:val="24"/>
               </w:rPr>
-              <w:t>{</w:t>
-            </w:r>
-            <w:proofErr w:type="gramStart"/>
-            <w:r>
-              <w:rPr>
-                <w:b/>
-                <w:bCs/>
-                <w:sz w:val="24"/>
-                <w:szCs w:val="24"/>
-              </w:rPr>
-              <w:t>adresse</w:t>
-            </w:r>
-            <w:proofErr w:type="gramEnd"/>
-            <w:r>
-              <w:rPr>
-                <w:b/>
-                <w:bCs/>
-                <w:sz w:val="24"/>
-                <w:szCs w:val="24"/>
-              </w:rPr>
-              <w:t>}</w:t>
+              <w:t>{adresse}</w:t>
             </w:r>
           </w:p>
           <w:p>
@@ -1058,29 +1000,7 @@
                 <w:sz w:val="24"/>
                 <w:szCs w:val="24"/>
               </w:rPr>
-              <w:t>{</w:t>
-            </w:r>
-            <w:proofErr w:type="spellStart"/>
-            <w:proofErr w:type="gramStart"/>
-            <w:r>
-              <w:rPr>
-                <w:b/>
-                <w:bCs/>
-                <w:sz w:val="24"/>
-                <w:szCs w:val="24"/>
-              </w:rPr>
-              <w:t>codePostal</w:t>
-            </w:r>
-            <w:proofErr w:type="spellEnd"/>
-            <w:proofErr w:type="gramEnd"/>
-            <w:r>
-              <w:rPr>
-                <w:b/>
-                <w:bCs/>
-                <w:sz w:val="24"/>
-                <w:szCs w:val="24"/>
-              </w:rPr>
-              <w:t>} – {ville}</w:t>
+              <w:t>{codePostal} – {ville}</w:t>
             </w:r>
           </w:p>
           <w:p>
@@ -1108,27 +1028,7 @@
                 <w:sz w:val="24"/>
                 <w:szCs w:val="24"/>
               </w:rPr>
-              <w:t>{</w:t>
-            </w:r>
-            <w:proofErr w:type="gramStart"/>
-            <w:r>
-              <w:rPr>
-                <w:b/>
-                <w:bCs/>
-                <w:sz w:val="24"/>
-                <w:szCs w:val="24"/>
-              </w:rPr>
-              <w:t>pays</w:t>
-            </w:r>
-            <w:proofErr w:type="gramEnd"/>
-            <w:r>
-              <w:rPr>
-                <w:b/>
-                <w:bCs/>
-                <w:sz w:val="24"/>
-                <w:szCs w:val="24"/>
-              </w:rPr>
-              <w:t>}</w:t>
+              <w:t>{pays}</w:t>
             </w:r>
           </w:p>
         </w:tc>
@@ -1242,29 +1142,7 @@
                 <w:sz w:val="18"/>
                 <w:szCs w:val="18"/>
               </w:rPr>
-              <w:t>{</w:t>
-            </w:r>
-            <w:proofErr w:type="gramStart"/>
-            <w:r>
-              <w:rPr>
-                <w:b/>
-                <w:bCs/>
-                <w:color w:val="4D4D4C"/>
-                <w:sz w:val="18"/>
-                <w:szCs w:val="18"/>
-              </w:rPr>
-              <w:t>constructeur</w:t>
-            </w:r>
-            <w:proofErr w:type="gramEnd"/>
-            <w:r>
-              <w:rPr>
-                <w:b/>
-                <w:bCs/>
-                <w:color w:val="4D4D4C"/>
-                <w:sz w:val="18"/>
-                <w:szCs w:val="18"/>
-              </w:rPr>
-              <w:t>}</w:t>
+              <w:t>{constructeur}</w:t>
             </w:r>
           </w:p>
         </w:tc>
@@ -1398,29 +1276,7 @@
                 <w:sz w:val="18"/>
                 <w:szCs w:val="18"/>
               </w:rPr>
-              <w:t>{</w:t>
-            </w:r>
-            <w:proofErr w:type="gramStart"/>
-            <w:r>
-              <w:rPr>
-                <w:b/>
-                <w:bCs/>
-                <w:color w:val="4D4D4C"/>
-                <w:sz w:val="18"/>
-                <w:szCs w:val="18"/>
-              </w:rPr>
-              <w:t>marquage</w:t>
-            </w:r>
-            <w:proofErr w:type="gramEnd"/>
-            <w:r>
-              <w:rPr>
-                <w:b/>
-                <w:bCs/>
-                <w:color w:val="4D4D4C"/>
-                <w:sz w:val="18"/>
-                <w:szCs w:val="18"/>
-              </w:rPr>
-              <w:t>}</w:t>
+              <w:t>{marquage}</w:t>
             </w:r>
           </w:p>
         </w:tc>
@@ -1542,8 +1398,6 @@
               </w:rPr>
               <w:t>{</w:t>
             </w:r>
-            <w:proofErr w:type="spellStart"/>
-            <w:proofErr w:type="gramStart"/>
             <w:r>
               <w:rPr>
                 <w:b/>
@@ -1554,8 +1408,6 @@
               </w:rPr>
               <w:t>typeVerification</w:t>
             </w:r>
-            <w:proofErr w:type="spellEnd"/>
-            <w:proofErr w:type="gramEnd"/>
             <w:r>
               <w:rPr>
                 <w:b/>
@@ -1675,31 +1527,7 @@
                 <w:sz w:val="18"/>
                 <w:szCs w:val="18"/>
               </w:rPr>
-              <w:t>{</w:t>
-            </w:r>
-            <w:proofErr w:type="spellStart"/>
-            <w:proofErr w:type="gramStart"/>
-            <w:r>
-              <w:rPr>
-                <w:b/>
-                <w:bCs/>
-                <w:color w:val="4D4D4C"/>
-                <w:sz w:val="18"/>
-                <w:szCs w:val="18"/>
-              </w:rPr>
-              <w:t>numeroSerie</w:t>
-            </w:r>
-            <w:proofErr w:type="spellEnd"/>
-            <w:proofErr w:type="gramEnd"/>
-            <w:r>
-              <w:rPr>
-                <w:b/>
-                <w:bCs/>
-                <w:color w:val="4D4D4C"/>
-                <w:sz w:val="18"/>
-                <w:szCs w:val="18"/>
-              </w:rPr>
-              <w:t>}</w:t>
+              <w:t>{numeroSerie}</w:t>
             </w:r>
           </w:p>
         </w:tc>
@@ -1812,7 +1640,6 @@
               </w:rPr>
               <w:t>{</w:t>
             </w:r>
-            <w:proofErr w:type="gramStart"/>
             <w:r>
               <w:rPr>
                 <w:b/>
@@ -1823,7 +1650,6 @@
               </w:rPr>
               <w:t>localisation</w:t>
             </w:r>
-            <w:proofErr w:type="gramEnd"/>
             <w:r>
               <w:rPr>
                 <w:b/>
@@ -1945,8 +1771,6 @@
               </w:rPr>
               <w:t>{</w:t>
             </w:r>
-            <w:proofErr w:type="spellStart"/>
-            <w:proofErr w:type="gramStart"/>
             <w:r>
               <w:rPr>
                 <w:b/>
@@ -1957,8 +1781,6 @@
               </w:rPr>
               <w:t>dateVerification</w:t>
             </w:r>
-            <w:proofErr w:type="spellEnd"/>
-            <w:proofErr w:type="gramEnd"/>
             <w:r>
               <w:rPr>
                 <w:b/>
@@ -2183,29 +2005,7 @@
                 <w:sz w:val="18"/>
                 <w:szCs w:val="18"/>
               </w:rPr>
-              <w:t>{</w:t>
-            </w:r>
-            <w:proofErr w:type="gramStart"/>
-            <w:r>
-              <w:rPr>
-                <w:b/>
-                <w:bCs/>
-                <w:color w:val="4D4D4C"/>
-                <w:sz w:val="18"/>
-                <w:szCs w:val="18"/>
-              </w:rPr>
-              <w:t>inspecteur</w:t>
-            </w:r>
-            <w:proofErr w:type="gramEnd"/>
-            <w:r>
-              <w:rPr>
-                <w:b/>
-                <w:bCs/>
-                <w:color w:val="4D4D4C"/>
-                <w:sz w:val="18"/>
-                <w:szCs w:val="18"/>
-              </w:rPr>
-              <w:t>}</w:t>
+              <w:t>{inspecteur}</w:t>
             </w:r>
           </w:p>
         </w:tc>
@@ -2318,8 +2118,6 @@
               </w:rPr>
               <w:t>{</w:t>
             </w:r>
-            <w:proofErr w:type="spellStart"/>
-            <w:proofErr w:type="gramStart"/>
             <w:r>
               <w:rPr>
                 <w:b/>
@@ -2330,8 +2128,6 @@
               </w:rPr>
               <w:t>accompagnateurInspecteur</w:t>
             </w:r>
-            <w:proofErr w:type="spellEnd"/>
-            <w:proofErr w:type="gramEnd"/>
             <w:r>
               <w:rPr>
                 <w:b/>
@@ -2451,31 +2247,7 @@
                 <w:sz w:val="18"/>
                 <w:szCs w:val="18"/>
               </w:rPr>
-              <w:t>{</w:t>
-            </w:r>
-            <w:proofErr w:type="spellStart"/>
-            <w:proofErr w:type="gramStart"/>
-            <w:r>
-              <w:rPr>
-                <w:b/>
-                <w:bCs/>
-                <w:color w:val="4D4D4C"/>
-                <w:sz w:val="18"/>
-                <w:szCs w:val="18"/>
-              </w:rPr>
-              <w:t>dateEmission</w:t>
-            </w:r>
-            <w:proofErr w:type="spellEnd"/>
-            <w:proofErr w:type="gramEnd"/>
-            <w:r>
-              <w:rPr>
-                <w:b/>
-                <w:bCs/>
-                <w:color w:val="4D4D4C"/>
-                <w:sz w:val="18"/>
-                <w:szCs w:val="18"/>
-              </w:rPr>
-              <w:t>}</w:t>
+              <w:t>{dateEmission}</w:t>
             </w:r>
           </w:p>
         </w:tc>
@@ -2586,29 +2358,7 @@
                 <w:sz w:val="18"/>
                 <w:szCs w:val="18"/>
               </w:rPr>
-              <w:t>{</w:t>
-            </w:r>
-            <w:proofErr w:type="gramStart"/>
-            <w:r>
-              <w:rPr>
-                <w:b/>
-                <w:bCs/>
-                <w:color w:val="4D4D4C"/>
-                <w:sz w:val="18"/>
-                <w:szCs w:val="18"/>
-              </w:rPr>
-              <w:t>pages</w:t>
-            </w:r>
-            <w:proofErr w:type="gramEnd"/>
-            <w:r>
-              <w:rPr>
-                <w:b/>
-                <w:bCs/>
-                <w:color w:val="4D4D4C"/>
-                <w:sz w:val="18"/>
-                <w:szCs w:val="18"/>
-              </w:rPr>
-              <w:t xml:space="preserve">} </w:t>
+              <w:t xml:space="preserve">{pages} </w:t>
             </w:r>
             <w:r>
               <w:rPr>
@@ -5210,23 +4960,7 @@
           <w:sz w:val="20"/>
           <w:szCs w:val="20"/>
         </w:rPr>
-        <w:t xml:space="preserve">Arrêté </w:t>
-      </w:r>
-      <w:proofErr w:type="spellStart"/>
-      <w:r>
-        <w:rPr>
-          <w:sz w:val="20"/>
-          <w:szCs w:val="20"/>
-        </w:rPr>
-        <w:t>Viziriel</w:t>
-      </w:r>
-      <w:proofErr w:type="spellEnd"/>
-      <w:r>
-        <w:rPr>
-          <w:sz w:val="20"/>
-          <w:szCs w:val="20"/>
-        </w:rPr>
-        <w:t xml:space="preserve"> du 9 septembre 1953 déterminant les règles particulières de sécurité relatives aux appareils de levage autres que les ascenseurs et monte-charge modifié par l’Arrêté du 28 septembre 1955– Article 32</w:t>
+        <w:t>Arrêté Viziriel du 9 septembre 1953 déterminant les règles particulières de sécurité relatives aux appareils de levage autres que les ascenseurs et monte-charge modifié par l’Arrêté du 28 septembre 1955– Article 32</w:t>
       </w:r>
       <w:r>
         <w:rPr>
@@ -7934,29 +7668,7 @@
                                 <w:color w:val="4F81BD" w:themeColor="accent1"/>
                                 <w:szCs w:val="20"/>
                               </w:rPr>
-                              <w:t>{</w:t>
-                            </w:r>
-                            <w:proofErr w:type="spellStart"/>
-                            <w:proofErr w:type="gramStart"/>
-                            <w:r>
-                              <w:rPr>
-                                <w:b/>
-                                <w:bCs/>
-                                <w:color w:val="4F81BD" w:themeColor="accent1"/>
-                                <w:szCs w:val="20"/>
-                              </w:rPr>
-                              <w:t>equipement</w:t>
-                            </w:r>
-                            <w:proofErr w:type="spellEnd"/>
-                            <w:proofErr w:type="gramEnd"/>
-                            <w:r>
-                              <w:rPr>
-                                <w:b/>
-                                <w:bCs/>
-                                <w:color w:val="4F81BD" w:themeColor="accent1"/>
-                                <w:szCs w:val="20"/>
-                              </w:rPr>
-                              <w:t>}</w:t>
+                              <w:t>{equipement}</w:t>
                             </w:r>
                           </w:p>
                           <w:p>
@@ -8258,21 +7970,7 @@
               <w:rPr>
                 <w:bCs/>
               </w:rPr>
-              <w:t>{</w:t>
-            </w:r>
-            <w:proofErr w:type="gramStart"/>
-            <w:r>
-              <w:rPr>
-                <w:bCs/>
-              </w:rPr>
-              <w:t>constructeur</w:t>
-            </w:r>
-            <w:proofErr w:type="gramEnd"/>
-            <w:r>
-              <w:rPr>
-                <w:bCs/>
-              </w:rPr>
-              <w:t>}</w:t>
+              <w:t>{constructeur}</w:t>
             </w:r>
           </w:p>
         </w:tc>
@@ -8331,23 +8029,7 @@
               <w:rPr>
                 <w:bCs/>
               </w:rPr>
-              <w:t>{</w:t>
-            </w:r>
-            <w:proofErr w:type="spellStart"/>
-            <w:proofErr w:type="gramStart"/>
-            <w:r>
-              <w:rPr>
-                <w:bCs/>
-              </w:rPr>
-              <w:t>typeConstructeur</w:t>
-            </w:r>
-            <w:proofErr w:type="spellEnd"/>
-            <w:proofErr w:type="gramEnd"/>
-            <w:r>
-              <w:rPr>
-                <w:bCs/>
-              </w:rPr>
-              <w:t>}</w:t>
+              <w:t>{typeConstructeur}</w:t>
             </w:r>
           </w:p>
         </w:tc>
@@ -8406,23 +8088,7 @@
               <w:rPr>
                 <w:bCs/>
               </w:rPr>
-              <w:t>{</w:t>
-            </w:r>
-            <w:proofErr w:type="spellStart"/>
-            <w:proofErr w:type="gramStart"/>
-            <w:r>
-              <w:rPr>
-                <w:bCs/>
-              </w:rPr>
-              <w:t>anneeMiseService</w:t>
-            </w:r>
-            <w:proofErr w:type="spellEnd"/>
-            <w:proofErr w:type="gramEnd"/>
-            <w:r>
-              <w:rPr>
-                <w:bCs/>
-              </w:rPr>
-              <w:t>}</w:t>
+              <w:t>{anneeMiseService}</w:t>
             </w:r>
           </w:p>
         </w:tc>
@@ -8481,23 +8147,7 @@
               <w:rPr>
                 <w:bCs/>
               </w:rPr>
-              <w:t>{</w:t>
-            </w:r>
-            <w:proofErr w:type="spellStart"/>
-            <w:proofErr w:type="gramStart"/>
-            <w:r>
-              <w:rPr>
-                <w:bCs/>
-              </w:rPr>
-              <w:t>numeroSerie</w:t>
-            </w:r>
-            <w:proofErr w:type="spellEnd"/>
-            <w:proofErr w:type="gramEnd"/>
-            <w:r>
-              <w:rPr>
-                <w:bCs/>
-              </w:rPr>
-              <w:t>}</w:t>
+              <w:t>{numeroSerie}</w:t>
             </w:r>
           </w:p>
         </w:tc>
@@ -8556,23 +8206,7 @@
               <w:rPr>
                 <w:bCs/>
               </w:rPr>
-              <w:t>{</w:t>
-            </w:r>
-            <w:proofErr w:type="spellStart"/>
-            <w:proofErr w:type="gramStart"/>
-            <w:r>
-              <w:rPr>
-                <w:bCs/>
-              </w:rPr>
-              <w:t>numeroInterne</w:t>
-            </w:r>
-            <w:proofErr w:type="spellEnd"/>
-            <w:proofErr w:type="gramEnd"/>
-            <w:r>
-              <w:rPr>
-                <w:bCs/>
-              </w:rPr>
-              <w:t>}</w:t>
+              <w:t>{numeroInterne}</w:t>
             </w:r>
           </w:p>
         </w:tc>
@@ -8633,14 +8267,12 @@
               </w:rPr>
               <w:t>{</w:t>
             </w:r>
-            <w:proofErr w:type="gramStart"/>
             <w:r>
               <w:rPr>
                 <w:bCs/>
               </w:rPr>
               <w:t>localisation</w:t>
             </w:r>
-            <w:proofErr w:type="gramEnd"/>
             <w:r>
               <w:rPr>
                 <w:bCs/>
@@ -8705,37 +8337,7 @@
               <w:rPr>
                 <w:bCs/>
               </w:rPr>
-              <w:t>{</w:t>
-            </w:r>
-            <w:proofErr w:type="spellStart"/>
-            <w:proofErr w:type="gramStart"/>
-            <w:r>
-              <w:rPr>
-                <w:bCs/>
-              </w:rPr>
-              <w:t>typeAppareil</w:t>
-            </w:r>
-            <w:proofErr w:type="spellEnd"/>
-            <w:proofErr w:type="gramEnd"/>
-            <w:r>
-              <w:rPr>
-                <w:bCs/>
-              </w:rPr>
-              <w:t>}{</w:t>
-            </w:r>
-            <w:proofErr w:type="spellStart"/>
-            <w:r>
-              <w:rPr>
-                <w:bCs/>
-              </w:rPr>
-              <w:t>suiveTypeAppareil</w:t>
-            </w:r>
-            <w:proofErr w:type="spellEnd"/>
-            <w:r>
-              <w:rPr>
-                <w:bCs/>
-              </w:rPr>
-              <w:t>}</w:t>
+              <w:t>{typeAppareil}{suiveTypeAppareil}</w:t>
             </w:r>
           </w:p>
         </w:tc>
@@ -8810,25 +8412,7 @@
                 <w:sz w:val="20"/>
                 <w:szCs w:val="20"/>
               </w:rPr>
-              <w:t>{</w:t>
-            </w:r>
-            <w:proofErr w:type="spellStart"/>
-            <w:r>
-              <w:rPr>
-                <w:rFonts w:ascii="Arial" w:hAnsi="Arial"/>
-                <w:sz w:val="20"/>
-                <w:szCs w:val="20"/>
-              </w:rPr>
-              <w:t>miseEnServiceRapport</w:t>
-            </w:r>
-            <w:proofErr w:type="spellEnd"/>
-            <w:r>
-              <w:rPr>
-                <w:rFonts w:ascii="Arial" w:hAnsi="Arial"/>
-                <w:sz w:val="20"/>
-                <w:szCs w:val="20"/>
-              </w:rPr>
-              <w:t>}</w:t>
+              <w:t>{miseEnServiceRapport}</w:t>
             </w:r>
           </w:p>
           <w:p>
@@ -8863,21 +8447,15 @@
             <w:r>
               <w:t>{</w:t>
             </w:r>
-            <w:proofErr w:type="spellStart"/>
-            <w:proofErr w:type="gramStart"/>
             <w:r>
               <w:t>miseEnServiceEpreuves</w:t>
             </w:r>
-            <w:proofErr w:type="spellEnd"/>
-            <w:proofErr w:type="gramEnd"/>
             <w:r>
               <w:t>}{</w:t>
             </w:r>
-            <w:proofErr w:type="spellStart"/>
             <w:r>
               <w:t>suiveMiseEnServiceEpreuves</w:t>
             </w:r>
-            <w:proofErr w:type="spellEnd"/>
             <w:r>
               <w:t>}</w:t>
             </w:r>
@@ -8934,11 +8512,9 @@
             <w:r>
               <w:t>{</w:t>
             </w:r>
-            <w:proofErr w:type="gramStart"/>
             <w:r>
               <w:t>dateDerniereVerficationPeriodique</w:t>
             </w:r>
-            <w:proofErr w:type="gramEnd"/>
             <w:r>
               <w:t>}{</w:t>
             </w:r>
@@ -8965,11 +8541,9 @@
             <w:r>
               <w:t>{</w:t>
             </w:r>
-            <w:proofErr w:type="gramStart"/>
             <w:r>
               <w:t>rapport</w:t>
             </w:r>
-            <w:proofErr w:type="gramEnd"/>
             <w:r>
               <w:t>}</w:t>
             </w:r>
@@ -9030,21 +8604,15 @@
             <w:r>
               <w:t>{</w:t>
             </w:r>
-            <w:proofErr w:type="spellStart"/>
-            <w:proofErr w:type="gramStart"/>
             <w:r>
               <w:t>essaischarge</w:t>
             </w:r>
-            <w:proofErr w:type="spellEnd"/>
-            <w:proofErr w:type="gramEnd"/>
             <w:r>
               <w:t>} {</w:t>
             </w:r>
-            <w:proofErr w:type="spellStart"/>
             <w:r>
               <w:t>suiveEssaischarge</w:t>
             </w:r>
-            <w:proofErr w:type="spellEnd"/>
             <w:r>
               <w:t>}</w:t>
             </w:r>
@@ -9102,19 +8670,15 @@
             <w:r>
               <w:t>{</w:t>
             </w:r>
-            <w:proofErr w:type="gramStart"/>
             <w:r>
               <w:t>modification</w:t>
             </w:r>
-            <w:proofErr w:type="gramEnd"/>
             <w:r>
               <w:t>} {</w:t>
             </w:r>
-            <w:proofErr w:type="spellStart"/>
             <w:r>
               <w:t>suiveModification</w:t>
             </w:r>
-            <w:proofErr w:type="spellEnd"/>
             <w:r>
               <w:t>}</w:t>
             </w:r>
@@ -9273,8 +8837,8 @@
       </w:tblPr>
       <w:tblGrid>
         <w:gridCol w:w="567"/>
-        <w:gridCol w:w="2552"/>
-        <w:gridCol w:w="7247"/>
+        <w:gridCol w:w="2337"/>
+        <w:gridCol w:w="7462"/>
       </w:tblGrid>
       <w:tr>
         <w:trPr>
@@ -9315,7 +8879,7 @@
         </w:tc>
         <w:tc>
           <w:tcPr>
-            <w:tcW w:w="2552" w:type="dxa"/>
+            <w:tcW w:w="2337" w:type="dxa"/>
             <w:tcBorders>
               <w:top w:val="single" w:sz="2" w:space="0" w:color="000000"/>
               <w:left w:val="single" w:sz="2" w:space="0" w:color="000000"/>
@@ -9346,7 +8910,7 @@
         </w:tc>
         <w:tc>
           <w:tcPr>
-            <w:tcW w:w="7247" w:type="dxa"/>
+            <w:tcW w:w="7462" w:type="dxa"/>
             <w:tcBorders>
               <w:top w:val="single" w:sz="2" w:space="0" w:color="000000"/>
               <w:left w:val="single" w:sz="2" w:space="0" w:color="000000"/>
@@ -9374,15 +8938,7 @@
                 <w:sz w:val="20"/>
                 <w:szCs w:val="20"/>
               </w:rPr>
-              <w:t>{</w:t>
-            </w:r>
-            <w:proofErr w:type="gramStart"/>
-            <w:r>
-              <w:rPr>
-                <w:sz w:val="20"/>
-                <w:szCs w:val="20"/>
-              </w:rPr>
-              <w:t>marquage}</w:t>
+              <w:t>{marquage}</w:t>
             </w:r>
             <w:r>
               <w:rPr>
@@ -9391,7 +8947,6 @@
               </w:rPr>
               <w:t xml:space="preserve">   </w:t>
             </w:r>
-            <w:proofErr w:type="gramEnd"/>
           </w:p>
         </w:tc>
       </w:tr>
@@ -9434,7 +8989,7 @@
         </w:tc>
         <w:tc>
           <w:tcPr>
-            <w:tcW w:w="2552" w:type="dxa"/>
+            <w:tcW w:w="2337" w:type="dxa"/>
             <w:tcBorders>
               <w:top w:val="single" w:sz="2" w:space="0" w:color="000000"/>
               <w:left w:val="single" w:sz="2" w:space="0" w:color="000000"/>
@@ -9465,7 +9020,7 @@
         </w:tc>
         <w:tc>
           <w:tcPr>
-            <w:tcW w:w="7247" w:type="dxa"/>
+            <w:tcW w:w="7462" w:type="dxa"/>
             <w:tcBorders>
               <w:top w:val="single" w:sz="2" w:space="0" w:color="000000"/>
               <w:left w:val="single" w:sz="2" w:space="0" w:color="000000"/>
@@ -9502,7 +9057,6 @@
               </w:rPr>
               <w:t xml:space="preserve"> {</w:t>
             </w:r>
-            <w:proofErr w:type="spellStart"/>
             <w:r>
               <w:rPr>
                 <w:sz w:val="20"/>
@@ -9510,7 +9064,6 @@
               </w:rPr>
               <w:t>chargeMaximaleUtile</w:t>
             </w:r>
-            <w:proofErr w:type="spellEnd"/>
             <w:r>
               <w:rPr>
                 <w:sz w:val="20"/>
@@ -9546,7 +9099,6 @@
               </w:rPr>
               <w:t>{</w:t>
             </w:r>
-            <w:proofErr w:type="spellStart"/>
             <w:r>
               <w:rPr>
                 <w:sz w:val="20"/>
@@ -9554,7 +9106,6 @@
               </w:rPr>
               <w:t>distanceCentreGravite</w:t>
             </w:r>
-            <w:proofErr w:type="spellEnd"/>
             <w:r>
               <w:rPr>
                 <w:sz w:val="20"/>
@@ -9605,7 +9156,6 @@
               </w:rPr>
               <w:t xml:space="preserve"> {</w:t>
             </w:r>
-            <w:proofErr w:type="spellStart"/>
             <w:r>
               <w:rPr>
                 <w:sz w:val="20"/>
@@ -9613,7 +9163,6 @@
               </w:rPr>
               <w:t>chargeMaximalUtileHauteurLeveeMaximale</w:t>
             </w:r>
-            <w:proofErr w:type="spellEnd"/>
             <w:r>
               <w:rPr>
                 <w:sz w:val="20"/>
@@ -9650,7 +9199,6 @@
               </w:rPr>
               <w:t>{</w:t>
             </w:r>
-            <w:proofErr w:type="spellStart"/>
             <w:r>
               <w:rPr>
                 <w:sz w:val="20"/>
@@ -9658,7 +9206,6 @@
               </w:rPr>
               <w:t>hauteurLeveeMaximale</w:t>
             </w:r>
-            <w:proofErr w:type="spellEnd"/>
             <w:r>
               <w:rPr>
                 <w:sz w:val="20"/>
@@ -9707,23 +9254,7 @@
                 <w:sz w:val="20"/>
                 <w:szCs w:val="20"/>
               </w:rPr>
-              <w:t xml:space="preserve">Charge maximale mat incliné et </w:t>
-            </w:r>
-            <w:proofErr w:type="spellStart"/>
-            <w:r>
-              <w:rPr>
-                <w:sz w:val="20"/>
-                <w:szCs w:val="20"/>
-              </w:rPr>
-              <w:t>a</w:t>
-            </w:r>
-            <w:proofErr w:type="spellEnd"/>
-            <w:r>
-              <w:rPr>
-                <w:sz w:val="20"/>
-                <w:szCs w:val="20"/>
-              </w:rPr>
-              <w:t xml:space="preserve"> la hauteur maximale (m) :</w:t>
+              <w:t>Charge maximale mat incliné et a la hauteur maximale (m) :</w:t>
             </w:r>
             <w:r>
               <w:rPr>
@@ -9732,7 +9263,6 @@
               </w:rPr>
               <w:t xml:space="preserve"> {</w:t>
             </w:r>
-            <w:proofErr w:type="spellStart"/>
             <w:r>
               <w:rPr>
                 <w:sz w:val="20"/>
@@ -9740,7 +9270,6 @@
               </w:rPr>
               <w:t>chariotsSansMarquage</w:t>
             </w:r>
-            <w:proofErr w:type="spellEnd"/>
             <w:r>
               <w:rPr>
                 <w:sz w:val="20"/>
@@ -9771,7 +9300,7 @@
               <w:pStyle w:val="Titresencadrs"/>
               <w:keepLines/>
               <w:snapToGrid w:val="0"/>
-              <w:spacing w:before="60" w:after="60"/>
+              <w:spacing w:after="60"/>
             </w:pPr>
             <w:r>
               <w:t>B-3</w:t>
@@ -9780,7 +9309,7 @@
         </w:tc>
         <w:tc>
           <w:tcPr>
-            <w:tcW w:w="2552" w:type="dxa"/>
+            <w:tcW w:w="2337" w:type="dxa"/>
             <w:tcBorders>
               <w:top w:val="single" w:sz="2" w:space="0" w:color="000000"/>
               <w:left w:val="single" w:sz="2" w:space="0" w:color="000000"/>
@@ -9811,7 +9340,7 @@
         </w:tc>
         <w:tc>
           <w:tcPr>
-            <w:tcW w:w="7247" w:type="dxa"/>
+            <w:tcW w:w="7462" w:type="dxa"/>
             <w:tcBorders>
               <w:top w:val="single" w:sz="2" w:space="0" w:color="000000"/>
               <w:left w:val="single" w:sz="2" w:space="0" w:color="000000"/>
@@ -9839,7 +9368,28 @@
                 <w:sz w:val="20"/>
                 <w:szCs w:val="20"/>
               </w:rPr>
-              <w:t>{#mecanismes}</w:t>
+              <w:t>{#</w:t>
+            </w:r>
+            <w:r>
+              <w:rPr>
+                <w:sz w:val="20"/>
+                <w:szCs w:val="20"/>
+              </w:rPr>
+              <w:t>mecanismes</w:t>
+            </w:r>
+            <w:r>
+              <w:rPr>
+                <w:sz w:val="20"/>
+                <w:szCs w:val="20"/>
+              </w:rPr>
+              <w:t>}</w:t>
+            </w:r>
+            <w:r>
+              <w:rPr>
+                <w:sz w:val="20"/>
+                <w:szCs w:val="20"/>
+              </w:rPr>
+              <w:t>{#status}{titre}</w:t>
             </w:r>
           </w:p>
           <w:p>
@@ -9861,7 +9411,7 @@
                 <w:sz w:val="20"/>
                 <w:szCs w:val="20"/>
               </w:rPr>
-              <w:t>{#status}</w:t>
+              <w:t>{#tab}{#status}{titre} {content}{/status}{/tab}</w:t>
             </w:r>
           </w:p>
           <w:p>
@@ -9883,23 +9433,7 @@
                 <w:sz w:val="20"/>
                 <w:szCs w:val="20"/>
               </w:rPr>
-              <w:t>{</w:t>
-            </w:r>
-            <w:proofErr w:type="gramStart"/>
-            <w:r>
-              <w:rPr>
-                <w:sz w:val="20"/>
-                <w:szCs w:val="20"/>
-              </w:rPr>
-              <w:t>titre</w:t>
-            </w:r>
-            <w:proofErr w:type="gramEnd"/>
-            <w:r>
-              <w:rPr>
-                <w:sz w:val="20"/>
-                <w:szCs w:val="20"/>
-              </w:rPr>
-              <w:t>}</w:t>
+              <w:t>{/status}</w:t>
             </w:r>
           </w:p>
           <w:p>
@@ -9921,184 +9455,8 @@
                 <w:sz w:val="20"/>
                 <w:szCs w:val="20"/>
               </w:rPr>
-              <w:t>{#tab}</w:t>
-            </w:r>
-          </w:p>
-          <w:p>
-            <w:pPr>
-              <w:keepLines/>
-              <w:tabs>
-                <w:tab w:val="left" w:pos="1348"/>
-                <w:tab w:val="left" w:pos="2907"/>
-                <w:tab w:val="left" w:pos="4466"/>
-              </w:tabs>
-              <w:snapToGrid w:val="0"/>
-              <w:rPr>
-                <w:sz w:val="20"/>
-                <w:szCs w:val="20"/>
-              </w:rPr>
-            </w:pPr>
-            <w:r>
-              <w:rPr>
-                <w:sz w:val="20"/>
-                <w:szCs w:val="20"/>
-              </w:rPr>
-              <w:t>{#status}</w:t>
-            </w:r>
-          </w:p>
-          <w:p>
-            <w:pPr>
-              <w:keepLines/>
-              <w:tabs>
-                <w:tab w:val="left" w:pos="1348"/>
-                <w:tab w:val="left" w:pos="2907"/>
-                <w:tab w:val="left" w:pos="4466"/>
-              </w:tabs>
-              <w:snapToGrid w:val="0"/>
-              <w:rPr>
-                <w:sz w:val="20"/>
-                <w:szCs w:val="20"/>
-              </w:rPr>
-            </w:pPr>
-            <w:r>
-              <w:rPr>
-                <w:sz w:val="20"/>
-                <w:szCs w:val="20"/>
-              </w:rPr>
               <w:t>{</w:t>
             </w:r>
-            <w:proofErr w:type="gramStart"/>
-            <w:r>
-              <w:rPr>
-                <w:sz w:val="20"/>
-                <w:szCs w:val="20"/>
-              </w:rPr>
-              <w:t>titre</w:t>
-            </w:r>
-            <w:proofErr w:type="gramEnd"/>
-            <w:r>
-              <w:rPr>
-                <w:sz w:val="20"/>
-                <w:szCs w:val="20"/>
-              </w:rPr>
-              <w:t>} {content}</w:t>
-            </w:r>
-          </w:p>
-          <w:p>
-            <w:pPr>
-              <w:keepLines/>
-              <w:tabs>
-                <w:tab w:val="left" w:pos="1348"/>
-                <w:tab w:val="left" w:pos="2907"/>
-                <w:tab w:val="left" w:pos="4466"/>
-              </w:tabs>
-              <w:snapToGrid w:val="0"/>
-              <w:rPr>
-                <w:sz w:val="20"/>
-                <w:szCs w:val="20"/>
-              </w:rPr>
-            </w:pPr>
-            <w:r>
-              <w:rPr>
-                <w:sz w:val="20"/>
-                <w:szCs w:val="20"/>
-              </w:rPr>
-              <w:t>{/</w:t>
-            </w:r>
-            <w:proofErr w:type="spellStart"/>
-            <w:r>
-              <w:rPr>
-                <w:sz w:val="20"/>
-                <w:szCs w:val="20"/>
-              </w:rPr>
-              <w:t>status</w:t>
-            </w:r>
-            <w:proofErr w:type="spellEnd"/>
-            <w:r>
-              <w:rPr>
-                <w:sz w:val="20"/>
-                <w:szCs w:val="20"/>
-              </w:rPr>
-              <w:t>}</w:t>
-            </w:r>
-          </w:p>
-          <w:p>
-            <w:pPr>
-              <w:keepLines/>
-              <w:tabs>
-                <w:tab w:val="left" w:pos="1348"/>
-                <w:tab w:val="left" w:pos="2907"/>
-                <w:tab w:val="left" w:pos="4466"/>
-              </w:tabs>
-              <w:snapToGrid w:val="0"/>
-              <w:rPr>
-                <w:sz w:val="20"/>
-                <w:szCs w:val="20"/>
-              </w:rPr>
-            </w:pPr>
-            <w:r>
-              <w:rPr>
-                <w:sz w:val="20"/>
-                <w:szCs w:val="20"/>
-              </w:rPr>
-              <w:t>{/tab}</w:t>
-            </w:r>
-          </w:p>
-          <w:p>
-            <w:pPr>
-              <w:keepLines/>
-              <w:tabs>
-                <w:tab w:val="left" w:pos="1348"/>
-                <w:tab w:val="left" w:pos="2907"/>
-                <w:tab w:val="left" w:pos="4466"/>
-              </w:tabs>
-              <w:snapToGrid w:val="0"/>
-              <w:rPr>
-                <w:sz w:val="20"/>
-                <w:szCs w:val="20"/>
-              </w:rPr>
-            </w:pPr>
-            <w:r>
-              <w:rPr>
-                <w:sz w:val="20"/>
-                <w:szCs w:val="20"/>
-              </w:rPr>
-              <w:t>{/</w:t>
-            </w:r>
-            <w:proofErr w:type="spellStart"/>
-            <w:r>
-              <w:rPr>
-                <w:sz w:val="20"/>
-                <w:szCs w:val="20"/>
-              </w:rPr>
-              <w:t>status</w:t>
-            </w:r>
-            <w:proofErr w:type="spellEnd"/>
-            <w:r>
-              <w:rPr>
-                <w:sz w:val="20"/>
-                <w:szCs w:val="20"/>
-              </w:rPr>
-              <w:t>}</w:t>
-            </w:r>
-          </w:p>
-          <w:p>
-            <w:pPr>
-              <w:keepLines/>
-              <w:tabs>
-                <w:tab w:val="left" w:pos="1348"/>
-                <w:tab w:val="left" w:pos="2907"/>
-                <w:tab w:val="left" w:pos="4466"/>
-              </w:tabs>
-              <w:snapToGrid w:val="0"/>
-            </w:pPr>
-            <w:r>
-              <w:rPr>
-                <w:sz w:val="20"/>
-                <w:szCs w:val="20"/>
-              </w:rPr>
-              <w:t>{</w:t>
-            </w:r>
             <w:r>
               <w:rPr>
                 <w:sz w:val="20"/>
@@ -10106,7 +9464,6 @@
               </w:rPr>
               <w:t>/</w:t>
             </w:r>
-            <w:proofErr w:type="spellStart"/>
             <w:r>
               <w:rPr>
                 <w:sz w:val="20"/>
@@ -10114,7 +9471,6 @@
               </w:rPr>
               <w:t>mecanismes</w:t>
             </w:r>
-            <w:proofErr w:type="spellEnd"/>
             <w:r>
               <w:rPr>
                 <w:sz w:val="20"/>
@@ -10154,7 +9510,7 @@
         </w:tc>
         <w:tc>
           <w:tcPr>
-            <w:tcW w:w="2552" w:type="dxa"/>
+            <w:tcW w:w="2337" w:type="dxa"/>
             <w:tcBorders>
               <w:top w:val="single" w:sz="2" w:space="0" w:color="000000"/>
               <w:left w:val="single" w:sz="2" w:space="0" w:color="000000"/>
@@ -10185,7 +9541,7 @@
         </w:tc>
         <w:tc>
           <w:tcPr>
-            <w:tcW w:w="7247" w:type="dxa"/>
+            <w:tcW w:w="7462" w:type="dxa"/>
             <w:tcBorders>
               <w:top w:val="single" w:sz="2" w:space="0" w:color="000000"/>
               <w:left w:val="single" w:sz="2" w:space="0" w:color="000000"/>
@@ -10216,7 +9572,6 @@
               </w:rPr>
               <w:t>{#</w:t>
             </w:r>
-            <w:proofErr w:type="gramStart"/>
             <w:r>
               <w:rPr>
                 <w:sz w:val="20"/>
@@ -10229,15 +9584,7 @@
                 <w:sz w:val="20"/>
                 <w:szCs w:val="20"/>
               </w:rPr>
-              <w:t>}{</w:t>
-            </w:r>
-            <w:proofErr w:type="gramEnd"/>
-            <w:r>
-              <w:rPr>
-                <w:sz w:val="20"/>
-                <w:szCs w:val="20"/>
-              </w:rPr>
-              <w:t>#status}</w:t>
+              <w:t>}{#status}</w:t>
             </w:r>
             <w:r>
               <w:rPr>
@@ -10302,7 +9649,7 @@
         </w:tc>
         <w:tc>
           <w:tcPr>
-            <w:tcW w:w="2552" w:type="dxa"/>
+            <w:tcW w:w="2337" w:type="dxa"/>
             <w:tcBorders>
               <w:top w:val="single" w:sz="2" w:space="0" w:color="000000"/>
               <w:left w:val="single" w:sz="2" w:space="0" w:color="000000"/>
@@ -10333,7 +9680,7 @@
         </w:tc>
         <w:tc>
           <w:tcPr>
-            <w:tcW w:w="7247" w:type="dxa"/>
+            <w:tcW w:w="7462" w:type="dxa"/>
             <w:tcBorders>
               <w:top w:val="single" w:sz="2" w:space="0" w:color="000000"/>
               <w:left w:val="single" w:sz="2" w:space="0" w:color="000000"/>
@@ -10364,7 +9711,6 @@
               </w:rPr>
               <w:t>{#</w:t>
             </w:r>
-            <w:proofErr w:type="gramStart"/>
             <w:r>
               <w:rPr>
                 <w:sz w:val="20"/>
@@ -10377,15 +9723,7 @@
                 <w:sz w:val="20"/>
                 <w:szCs w:val="20"/>
               </w:rPr>
-              <w:t>}{</w:t>
-            </w:r>
-            <w:proofErr w:type="gramEnd"/>
-            <w:r>
-              <w:rPr>
-                <w:sz w:val="20"/>
-                <w:szCs w:val="20"/>
-              </w:rPr>
-              <w:t>#status}{titre}{/status}{/</w:t>
+              <w:t>}{#status}{titre}{/status}{/</w:t>
             </w:r>
             <w:r>
               <w:rPr>
@@ -10424,7 +9762,7 @@
               <w:pStyle w:val="Titresencadrs"/>
               <w:keepLines/>
               <w:snapToGrid w:val="0"/>
-              <w:spacing w:before="60" w:after="60"/>
+              <w:spacing w:after="60"/>
             </w:pPr>
             <w:r>
               <w:t>B-</w:t>
@@ -10436,7 +9774,7 @@
         </w:tc>
         <w:tc>
           <w:tcPr>
-            <w:tcW w:w="2552" w:type="dxa"/>
+            <w:tcW w:w="2337" w:type="dxa"/>
             <w:tcBorders>
               <w:top w:val="single" w:sz="2" w:space="0" w:color="000000"/>
               <w:left w:val="single" w:sz="2" w:space="0" w:color="000000"/>
@@ -10467,7 +9805,7 @@
         </w:tc>
         <w:tc>
           <w:tcPr>
-            <w:tcW w:w="7247" w:type="dxa"/>
+            <w:tcW w:w="7462" w:type="dxa"/>
             <w:tcBorders>
               <w:top w:val="single" w:sz="2" w:space="0" w:color="000000"/>
               <w:left w:val="single" w:sz="2" w:space="0" w:color="000000"/>
@@ -10486,6 +9824,7 @@
                 <w:tab w:val="left" w:pos="5175"/>
               </w:tabs>
               <w:snapToGrid w:val="0"/>
+              <w:contextualSpacing/>
               <w:rPr>
                 <w:sz w:val="20"/>
                 <w:szCs w:val="20"/>
@@ -10497,6 +9836,13 @@
                 <w:szCs w:val="20"/>
               </w:rPr>
               <w:t>{#dispositifsElevation}</w:t>
+            </w:r>
+            <w:r>
+              <w:rPr>
+                <w:sz w:val="20"/>
+                <w:szCs w:val="20"/>
+              </w:rPr>
+              <w:t>{#status}{titre}</w:t>
             </w:r>
           </w:p>
           <w:p>
@@ -10509,17 +9855,81 @@
                 <w:tab w:val="left" w:pos="5175"/>
               </w:tabs>
               <w:snapToGrid w:val="0"/>
-              <w:rPr>
-                <w:sz w:val="20"/>
-                <w:szCs w:val="20"/>
-              </w:rPr>
-            </w:pPr>
-            <w:r>
-              <w:rPr>
-                <w:sz w:val="20"/>
-                <w:szCs w:val="20"/>
-              </w:rPr>
-              <w:t>{#status}</w:t>
+              <w:contextualSpacing/>
+              <w:rPr>
+                <w:sz w:val="20"/>
+                <w:szCs w:val="20"/>
+              </w:rPr>
+            </w:pPr>
+            <w:r>
+              <w:rPr>
+                <w:sz w:val="20"/>
+                <w:szCs w:val="20"/>
+              </w:rPr>
+              <w:t>{#tab}</w:t>
+            </w:r>
+            <w:r>
+              <w:rPr>
+                <w:sz w:val="20"/>
+                <w:szCs w:val="20"/>
+              </w:rPr>
+              <w:t>{</w:t>
+            </w:r>
+            <w:r>
+              <w:rPr>
+                <w:sz w:val="20"/>
+                <w:szCs w:val="20"/>
+              </w:rPr>
+              <w:t>#</w:t>
+            </w:r>
+            <w:r>
+              <w:rPr>
+                <w:sz w:val="20"/>
+                <w:szCs w:val="20"/>
+              </w:rPr>
+              <w:t>status}</w:t>
+            </w:r>
+            <w:r>
+              <w:rPr>
+                <w:sz w:val="20"/>
+                <w:szCs w:val="20"/>
+              </w:rPr>
+              <w:t>{titre}</w:t>
+            </w:r>
+            <w:r>
+              <w:rPr>
+                <w:sz w:val="20"/>
+                <w:szCs w:val="20"/>
+              </w:rPr>
+              <w:t>{</w:t>
+            </w:r>
+            <w:r>
+              <w:rPr>
+                <w:sz w:val="20"/>
+                <w:szCs w:val="20"/>
+              </w:rPr>
+              <w:t>/</w:t>
+            </w:r>
+            <w:r>
+              <w:rPr>
+                <w:sz w:val="20"/>
+                <w:szCs w:val="20"/>
+              </w:rPr>
+              <w:t>status}</w:t>
+            </w:r>
+            <w:r>
+              <w:rPr>
+                <w:sz w:val="20"/>
+                <w:szCs w:val="20"/>
+              </w:rPr>
+              <w:t>{/tab}</w:t>
+            </w:r>
+            <w:r>
+              <w:rPr>
+                <w:sz w:val="20"/>
+                <w:szCs w:val="20"/>
+              </w:rPr>
+              <w:t>{/status}</w:t>
             </w:r>
           </w:p>
           <w:p>
@@ -10532,35 +9942,94 @@
                 <w:tab w:val="left" w:pos="5175"/>
               </w:tabs>
               <w:snapToGrid w:val="0"/>
-              <w:rPr>
-                <w:sz w:val="20"/>
-                <w:szCs w:val="20"/>
-              </w:rPr>
-            </w:pPr>
-            <w:r>
-              <w:rPr>
-                <w:sz w:val="20"/>
-                <w:szCs w:val="20"/>
-              </w:rPr>
-              <w:t>{</w:t>
-            </w:r>
-            <w:proofErr w:type="gramStart"/>
-            <w:r>
-              <w:rPr>
-                <w:sz w:val="20"/>
-                <w:szCs w:val="20"/>
-              </w:rPr>
-              <w:t>titre</w:t>
-            </w:r>
-            <w:proofErr w:type="gramEnd"/>
-            <w:r>
-              <w:rPr>
-                <w:sz w:val="20"/>
-                <w:szCs w:val="20"/>
-              </w:rPr>
-              <w:t>}</w:t>
-            </w:r>
-          </w:p>
+              <w:contextualSpacing/>
+              <w:rPr>
+                <w:sz w:val="20"/>
+                <w:szCs w:val="20"/>
+              </w:rPr>
+            </w:pPr>
+            <w:r>
+              <w:rPr>
+                <w:sz w:val="20"/>
+                <w:szCs w:val="20"/>
+              </w:rPr>
+              <w:t>{/dispositifsElevation}</w:t>
+            </w:r>
+          </w:p>
+        </w:tc>
+      </w:tr>
+      <w:tr>
+        <w:trPr>
+          <w:cantSplit/>
+        </w:trPr>
+        <w:tc>
+          <w:tcPr>
+            <w:tcW w:w="567" w:type="dxa"/>
+            <w:tcBorders>
+              <w:top w:val="single" w:sz="2" w:space="0" w:color="000000"/>
+              <w:left w:val="single" w:sz="2" w:space="0" w:color="000000"/>
+              <w:bottom w:val="single" w:sz="2" w:space="0" w:color="000000"/>
+              <w:right w:val="single" w:sz="2" w:space="0" w:color="000000"/>
+            </w:tcBorders>
+            <w:shd w:val="clear" w:color="auto" w:fill="auto"/>
+          </w:tcPr>
+          <w:p>
+            <w:pPr>
+              <w:pStyle w:val="Titresencadrs"/>
+              <w:keepLines/>
+              <w:snapToGrid w:val="0"/>
+              <w:spacing w:before="60" w:after="60"/>
+            </w:pPr>
+            <w:r>
+              <w:rPr>
+                <w:rFonts w:cs="Arial"/>
+              </w:rPr>
+              <w:t>B-7</w:t>
+            </w:r>
+          </w:p>
+        </w:tc>
+        <w:tc>
+          <w:tcPr>
+            <w:tcW w:w="2337" w:type="dxa"/>
+            <w:tcBorders>
+              <w:top w:val="single" w:sz="2" w:space="0" w:color="000000"/>
+              <w:left w:val="single" w:sz="2" w:space="0" w:color="000000"/>
+              <w:bottom w:val="single" w:sz="2" w:space="0" w:color="000000"/>
+              <w:right w:val="single" w:sz="2" w:space="0" w:color="000000"/>
+            </w:tcBorders>
+            <w:shd w:val="clear" w:color="auto" w:fill="auto"/>
+          </w:tcPr>
+          <w:p>
+            <w:pPr>
+              <w:rPr>
+                <w:b/>
+                <w:bCs/>
+                <w:sz w:val="20"/>
+                <w:szCs w:val="20"/>
+              </w:rPr>
+            </w:pPr>
+            <w:r>
+              <w:rPr>
+                <w:b/>
+                <w:bCs/>
+                <w:sz w:val="20"/>
+                <w:szCs w:val="20"/>
+              </w:rPr>
+              <w:t>DISPOSITIF DE PREHENSION</w:t>
+            </w:r>
+          </w:p>
+        </w:tc>
+        <w:tc>
+          <w:tcPr>
+            <w:tcW w:w="7462" w:type="dxa"/>
+            <w:tcBorders>
+              <w:top w:val="single" w:sz="2" w:space="0" w:color="000000"/>
+              <w:left w:val="single" w:sz="2" w:space="0" w:color="000000"/>
+              <w:bottom w:val="single" w:sz="2" w:space="0" w:color="000000"/>
+              <w:right w:val="single" w:sz="2" w:space="0" w:color="000000"/>
+            </w:tcBorders>
+            <w:shd w:val="clear" w:color="auto" w:fill="auto"/>
+          </w:tcPr>
           <w:p>
             <w:pPr>
               <w:keepLines/>
@@ -10581,7 +10050,21 @@
                 <w:sz w:val="20"/>
                 <w:szCs w:val="20"/>
               </w:rPr>
-              <w:t xml:space="preserve"> {#tab}</w:t>
+              <w:t>{#</w:t>
+            </w:r>
+            <w:r>
+              <w:rPr>
+                <w:sz w:val="20"/>
+                <w:szCs w:val="20"/>
+              </w:rPr>
+              <w:t>dispositifPrehension</w:t>
+            </w:r>
+            <w:r>
+              <w:rPr>
+                <w:sz w:val="20"/>
+                <w:szCs w:val="20"/>
+              </w:rPr>
+              <w:t>}{#status}{titre}</w:t>
             </w:r>
           </w:p>
           <w:p>
@@ -10604,7 +10087,56 @@
                 <w:sz w:val="20"/>
                 <w:szCs w:val="20"/>
               </w:rPr>
-              <w:t xml:space="preserve"> {#status}</w:t>
+              <w:t>{#tab}{#status}{titre} {content}</w:t>
+            </w:r>
+            <w:r>
+              <w:rPr>
+                <w:sz w:val="20"/>
+                <w:szCs w:val="20"/>
+              </w:rPr>
+              <w:t xml:space="preserve"> /</w:t>
+            </w:r>
+            <w:r>
+              <w:rPr>
+                <w:sz w:val="20"/>
+                <w:szCs w:val="20"/>
+              </w:rPr>
+              <w:t xml:space="preserve"> {#</w:t>
+            </w:r>
+            <w:r>
+              <w:rPr>
+                <w:sz w:val="20"/>
+                <w:szCs w:val="20"/>
+              </w:rPr>
+              <w:t>sous_tab</w:t>
+            </w:r>
+            <w:r>
+              <w:rPr>
+                <w:sz w:val="20"/>
+                <w:szCs w:val="20"/>
+              </w:rPr>
+              <w:t>}{#status}{titre}{content}{/status}{/</w:t>
+            </w:r>
+            <w:r>
+              <w:rPr>
+                <w:sz w:val="20"/>
+                <w:szCs w:val="20"/>
+              </w:rPr>
+              <w:t>sous_tab</w:t>
+            </w:r>
+            <w:r>
+              <w:rPr>
+                <w:sz w:val="20"/>
+                <w:szCs w:val="20"/>
+              </w:rPr>
+              <w:t>}</w:t>
+            </w:r>
+            <w:r>
+              <w:rPr>
+                <w:sz w:val="20"/>
+                <w:szCs w:val="20"/>
+              </w:rPr>
+              <w:t>{/status}</w:t>
             </w:r>
           </w:p>
           <w:p>
@@ -10627,23 +10159,7 @@
                 <w:sz w:val="20"/>
                 <w:szCs w:val="20"/>
               </w:rPr>
-              <w:t xml:space="preserve">  {</w:t>
-            </w:r>
-            <w:proofErr w:type="gramStart"/>
-            <w:r>
-              <w:rPr>
-                <w:sz w:val="20"/>
-                <w:szCs w:val="20"/>
-              </w:rPr>
-              <w:t>titre</w:t>
-            </w:r>
-            <w:proofErr w:type="gramEnd"/>
-            <w:r>
-              <w:rPr>
-                <w:sz w:val="20"/>
-                <w:szCs w:val="20"/>
-              </w:rPr>
-              <w:t>}</w:t>
+              <w:t>{/tab}</w:t>
             </w:r>
           </w:p>
           <w:p>
@@ -10666,584 +10182,7 @@
                 <w:sz w:val="20"/>
                 <w:szCs w:val="20"/>
               </w:rPr>
-              <w:t xml:space="preserve">  {#sous_tab}</w:t>
-            </w:r>
-          </w:p>
-          <w:p>
-            <w:pPr>
-              <w:keepLines/>
-              <w:tabs>
-                <w:tab w:val="left" w:pos="1348"/>
-                <w:tab w:val="left" w:pos="2907"/>
-                <w:tab w:val="left" w:pos="4466"/>
-                <w:tab w:val="left" w:pos="5175"/>
-              </w:tabs>
-              <w:snapToGrid w:val="0"/>
-              <w:rPr>
-                <w:sz w:val="20"/>
-                <w:szCs w:val="20"/>
-              </w:rPr>
-            </w:pPr>
-            <w:r>
-              <w:rPr>
-                <w:sz w:val="20"/>
-                <w:szCs w:val="20"/>
-              </w:rPr>
-              <w:t xml:space="preserve">  {</w:t>
-            </w:r>
-            <w:proofErr w:type="gramStart"/>
-            <w:r>
-              <w:rPr>
-                <w:sz w:val="20"/>
-                <w:szCs w:val="20"/>
-              </w:rPr>
-              <w:t>titre</w:t>
-            </w:r>
-            <w:proofErr w:type="gramEnd"/>
-            <w:r>
-              <w:rPr>
-                <w:sz w:val="20"/>
-                <w:szCs w:val="20"/>
-              </w:rPr>
-              <w:t>} {content}</w:t>
-            </w:r>
-          </w:p>
-          <w:p>
-            <w:pPr>
-              <w:keepLines/>
-              <w:tabs>
-                <w:tab w:val="left" w:pos="1348"/>
-                <w:tab w:val="left" w:pos="2907"/>
-                <w:tab w:val="left" w:pos="4466"/>
-                <w:tab w:val="left" w:pos="5175"/>
-              </w:tabs>
-              <w:snapToGrid w:val="0"/>
-              <w:rPr>
-                <w:sz w:val="20"/>
-                <w:szCs w:val="20"/>
-              </w:rPr>
-            </w:pPr>
-            <w:r>
-              <w:rPr>
-                <w:sz w:val="20"/>
-                <w:szCs w:val="20"/>
-              </w:rPr>
-              <w:t xml:space="preserve">  {/</w:t>
-            </w:r>
-            <w:proofErr w:type="spellStart"/>
-            <w:r>
-              <w:rPr>
-                <w:sz w:val="20"/>
-                <w:szCs w:val="20"/>
-              </w:rPr>
-              <w:t>sous_tab</w:t>
-            </w:r>
-            <w:proofErr w:type="spellEnd"/>
-            <w:r>
-              <w:rPr>
-                <w:sz w:val="20"/>
-                <w:szCs w:val="20"/>
-              </w:rPr>
-              <w:t>}</w:t>
-            </w:r>
-          </w:p>
-          <w:p>
-            <w:pPr>
-              <w:keepLines/>
-              <w:tabs>
-                <w:tab w:val="left" w:pos="1348"/>
-                <w:tab w:val="left" w:pos="2907"/>
-                <w:tab w:val="left" w:pos="4466"/>
-                <w:tab w:val="left" w:pos="5175"/>
-              </w:tabs>
-              <w:snapToGrid w:val="0"/>
-              <w:rPr>
-                <w:sz w:val="20"/>
-                <w:szCs w:val="20"/>
-              </w:rPr>
-            </w:pPr>
-            <w:r>
-              <w:rPr>
-                <w:sz w:val="20"/>
-                <w:szCs w:val="20"/>
-              </w:rPr>
-              <w:t xml:space="preserve"> {/</w:t>
-            </w:r>
-            <w:proofErr w:type="spellStart"/>
-            <w:r>
-              <w:rPr>
-                <w:sz w:val="20"/>
-                <w:szCs w:val="20"/>
-              </w:rPr>
-              <w:t>status</w:t>
-            </w:r>
-            <w:proofErr w:type="spellEnd"/>
-            <w:r>
-              <w:rPr>
-                <w:sz w:val="20"/>
-                <w:szCs w:val="20"/>
-              </w:rPr>
-              <w:t>}</w:t>
-            </w:r>
-          </w:p>
-          <w:p>
-            <w:pPr>
-              <w:keepLines/>
-              <w:tabs>
-                <w:tab w:val="left" w:pos="1348"/>
-                <w:tab w:val="left" w:pos="2907"/>
-                <w:tab w:val="left" w:pos="4466"/>
-                <w:tab w:val="left" w:pos="5175"/>
-              </w:tabs>
-              <w:snapToGrid w:val="0"/>
-              <w:rPr>
-                <w:sz w:val="20"/>
-                <w:szCs w:val="20"/>
-              </w:rPr>
-            </w:pPr>
-            <w:r>
-              <w:rPr>
-                <w:sz w:val="20"/>
-                <w:szCs w:val="20"/>
-              </w:rPr>
-              <w:t xml:space="preserve"> {/tab}</w:t>
-            </w:r>
-          </w:p>
-          <w:p>
-            <w:pPr>
-              <w:keepLines/>
-              <w:tabs>
-                <w:tab w:val="left" w:pos="1348"/>
-                <w:tab w:val="left" w:pos="2907"/>
-                <w:tab w:val="left" w:pos="4466"/>
-                <w:tab w:val="left" w:pos="5175"/>
-              </w:tabs>
-              <w:snapToGrid w:val="0"/>
-              <w:rPr>
-                <w:sz w:val="20"/>
-                <w:szCs w:val="20"/>
-              </w:rPr>
-            </w:pPr>
-            <w:r>
-              <w:rPr>
-                <w:sz w:val="20"/>
-                <w:szCs w:val="20"/>
-              </w:rPr>
-              <w:t>{/</w:t>
-            </w:r>
-            <w:proofErr w:type="spellStart"/>
-            <w:r>
-              <w:rPr>
-                <w:sz w:val="20"/>
-                <w:szCs w:val="20"/>
-              </w:rPr>
-              <w:t>status</w:t>
-            </w:r>
-            <w:proofErr w:type="spellEnd"/>
-            <w:r>
-              <w:rPr>
-                <w:sz w:val="20"/>
-                <w:szCs w:val="20"/>
-              </w:rPr>
-              <w:t>}</w:t>
-            </w:r>
-          </w:p>
-          <w:p>
-            <w:pPr>
-              <w:keepLines/>
-              <w:tabs>
-                <w:tab w:val="left" w:pos="1348"/>
-                <w:tab w:val="left" w:pos="2907"/>
-                <w:tab w:val="left" w:pos="4466"/>
-                <w:tab w:val="left" w:pos="5175"/>
-              </w:tabs>
-              <w:snapToGrid w:val="0"/>
-              <w:rPr>
-                <w:sz w:val="20"/>
-                <w:szCs w:val="20"/>
-              </w:rPr>
-            </w:pPr>
-            <w:r>
-              <w:rPr>
-                <w:sz w:val="20"/>
-                <w:szCs w:val="20"/>
-              </w:rPr>
-              <w:t>{/</w:t>
-            </w:r>
-            <w:proofErr w:type="spellStart"/>
-            <w:r>
-              <w:rPr>
-                <w:sz w:val="20"/>
-                <w:szCs w:val="20"/>
-              </w:rPr>
-              <w:t>dispositifsElevation</w:t>
-            </w:r>
-            <w:proofErr w:type="spellEnd"/>
-            <w:r>
-              <w:rPr>
-                <w:sz w:val="20"/>
-                <w:szCs w:val="20"/>
-              </w:rPr>
-              <w:t>}</w:t>
-            </w:r>
-          </w:p>
-        </w:tc>
-      </w:tr>
-      <w:tr>
-        <w:trPr>
-          <w:cantSplit/>
-        </w:trPr>
-        <w:tc>
-          <w:tcPr>
-            <w:tcW w:w="567" w:type="dxa"/>
-            <w:tcBorders>
-              <w:top w:val="single" w:sz="2" w:space="0" w:color="000000"/>
-              <w:left w:val="single" w:sz="2" w:space="0" w:color="000000"/>
-              <w:bottom w:val="single" w:sz="2" w:space="0" w:color="000000"/>
-              <w:right w:val="single" w:sz="2" w:space="0" w:color="000000"/>
-            </w:tcBorders>
-            <w:shd w:val="clear" w:color="auto" w:fill="auto"/>
-          </w:tcPr>
-          <w:p>
-            <w:pPr>
-              <w:pStyle w:val="Titresencadrs"/>
-              <w:keepLines/>
-              <w:snapToGrid w:val="0"/>
-              <w:spacing w:before="60" w:after="60"/>
-            </w:pPr>
-            <w:r>
-              <w:rPr>
-                <w:rFonts w:cs="Arial"/>
-              </w:rPr>
-              <w:t>B-7</w:t>
-            </w:r>
-          </w:p>
-        </w:tc>
-        <w:tc>
-          <w:tcPr>
-            <w:tcW w:w="2552" w:type="dxa"/>
-            <w:tcBorders>
-              <w:top w:val="single" w:sz="2" w:space="0" w:color="000000"/>
-              <w:left w:val="single" w:sz="2" w:space="0" w:color="000000"/>
-              <w:bottom w:val="single" w:sz="2" w:space="0" w:color="000000"/>
-              <w:right w:val="single" w:sz="2" w:space="0" w:color="000000"/>
-            </w:tcBorders>
-            <w:shd w:val="clear" w:color="auto" w:fill="auto"/>
-          </w:tcPr>
-          <w:p>
-            <w:pPr>
-              <w:rPr>
-                <w:b/>
-                <w:bCs/>
-                <w:sz w:val="20"/>
-                <w:szCs w:val="20"/>
-              </w:rPr>
-            </w:pPr>
-            <w:r>
-              <w:rPr>
-                <w:b/>
-                <w:bCs/>
-                <w:sz w:val="20"/>
-                <w:szCs w:val="20"/>
-              </w:rPr>
-              <w:t>DISPOSITIF DE PREHENSION</w:t>
-            </w:r>
-          </w:p>
-        </w:tc>
-        <w:tc>
-          <w:tcPr>
-            <w:tcW w:w="7247" w:type="dxa"/>
-            <w:tcBorders>
-              <w:top w:val="single" w:sz="2" w:space="0" w:color="000000"/>
-              <w:left w:val="single" w:sz="2" w:space="0" w:color="000000"/>
-              <w:bottom w:val="single" w:sz="2" w:space="0" w:color="000000"/>
-              <w:right w:val="single" w:sz="2" w:space="0" w:color="000000"/>
-            </w:tcBorders>
-            <w:shd w:val="clear" w:color="auto" w:fill="auto"/>
-          </w:tcPr>
-          <w:p>
-            <w:pPr>
-              <w:keepLines/>
-              <w:tabs>
-                <w:tab w:val="left" w:pos="1348"/>
-                <w:tab w:val="left" w:pos="2907"/>
-                <w:tab w:val="left" w:pos="4466"/>
-                <w:tab w:val="left" w:pos="5175"/>
-              </w:tabs>
-              <w:snapToGrid w:val="0"/>
-              <w:rPr>
-                <w:sz w:val="20"/>
-                <w:szCs w:val="20"/>
-              </w:rPr>
-            </w:pPr>
-            <w:r>
-              <w:rPr>
-                <w:sz w:val="20"/>
-                <w:szCs w:val="20"/>
-              </w:rPr>
-              <w:t>{#</w:t>
-            </w:r>
-            <w:r>
-              <w:rPr>
-                <w:sz w:val="20"/>
-                <w:szCs w:val="20"/>
-              </w:rPr>
-              <w:t>dispositifPrehension</w:t>
-            </w:r>
-            <w:r>
-              <w:rPr>
-                <w:sz w:val="20"/>
-                <w:szCs w:val="20"/>
-              </w:rPr>
-              <w:t>}</w:t>
-            </w:r>
-          </w:p>
-          <w:p>
-            <w:pPr>
-              <w:keepLines/>
-              <w:tabs>
-                <w:tab w:val="left" w:pos="1348"/>
-                <w:tab w:val="left" w:pos="2907"/>
-                <w:tab w:val="left" w:pos="4466"/>
-                <w:tab w:val="left" w:pos="5175"/>
-              </w:tabs>
-              <w:snapToGrid w:val="0"/>
-              <w:rPr>
-                <w:sz w:val="20"/>
-                <w:szCs w:val="20"/>
-              </w:rPr>
-            </w:pPr>
-            <w:r>
-              <w:rPr>
-                <w:sz w:val="20"/>
-                <w:szCs w:val="20"/>
-              </w:rPr>
-              <w:t>{#status}</w:t>
-            </w:r>
-          </w:p>
-          <w:p>
-            <w:pPr>
-              <w:keepLines/>
-              <w:tabs>
-                <w:tab w:val="left" w:pos="1348"/>
-                <w:tab w:val="left" w:pos="2907"/>
-                <w:tab w:val="left" w:pos="4466"/>
-                <w:tab w:val="left" w:pos="5175"/>
-              </w:tabs>
-              <w:snapToGrid w:val="0"/>
-              <w:rPr>
-                <w:sz w:val="20"/>
-                <w:szCs w:val="20"/>
-              </w:rPr>
-            </w:pPr>
-            <w:r>
-              <w:rPr>
-                <w:sz w:val="20"/>
-                <w:szCs w:val="20"/>
-              </w:rPr>
-              <w:t xml:space="preserve">   {</w:t>
-            </w:r>
-            <w:proofErr w:type="gramStart"/>
-            <w:r>
-              <w:rPr>
-                <w:sz w:val="20"/>
-                <w:szCs w:val="20"/>
-              </w:rPr>
-              <w:t>titre</w:t>
-            </w:r>
-            <w:proofErr w:type="gramEnd"/>
-            <w:r>
-              <w:rPr>
-                <w:sz w:val="20"/>
-                <w:szCs w:val="20"/>
-              </w:rPr>
-              <w:t>}</w:t>
-            </w:r>
-          </w:p>
-          <w:p>
-            <w:pPr>
-              <w:keepLines/>
-              <w:tabs>
-                <w:tab w:val="left" w:pos="1348"/>
-                <w:tab w:val="left" w:pos="2907"/>
-                <w:tab w:val="left" w:pos="4466"/>
-                <w:tab w:val="left" w:pos="5175"/>
-              </w:tabs>
-              <w:snapToGrid w:val="0"/>
-              <w:rPr>
-                <w:sz w:val="20"/>
-                <w:szCs w:val="20"/>
-              </w:rPr>
-            </w:pPr>
-            <w:r>
-              <w:rPr>
-                <w:sz w:val="20"/>
-                <w:szCs w:val="20"/>
-              </w:rPr>
-              <w:t xml:space="preserve">   {#tab}</w:t>
-            </w:r>
-          </w:p>
-          <w:p>
-            <w:pPr>
-              <w:keepLines/>
-              <w:tabs>
-                <w:tab w:val="left" w:pos="1348"/>
-                <w:tab w:val="left" w:pos="2907"/>
-                <w:tab w:val="left" w:pos="4466"/>
-                <w:tab w:val="left" w:pos="5175"/>
-              </w:tabs>
-              <w:snapToGrid w:val="0"/>
-              <w:rPr>
-                <w:sz w:val="20"/>
-                <w:szCs w:val="20"/>
-              </w:rPr>
-            </w:pPr>
-            <w:r>
-              <w:rPr>
-                <w:sz w:val="20"/>
-                <w:szCs w:val="20"/>
-              </w:rPr>
-              <w:t xml:space="preserve">    {#status}</w:t>
-            </w:r>
-          </w:p>
-          <w:p>
-            <w:pPr>
-              <w:keepLines/>
-              <w:tabs>
-                <w:tab w:val="left" w:pos="1348"/>
-                <w:tab w:val="left" w:pos="2907"/>
-                <w:tab w:val="left" w:pos="4466"/>
-                <w:tab w:val="left" w:pos="5175"/>
-              </w:tabs>
-              <w:snapToGrid w:val="0"/>
-              <w:rPr>
-                <w:sz w:val="20"/>
-                <w:szCs w:val="20"/>
-              </w:rPr>
-            </w:pPr>
-            <w:r>
-              <w:rPr>
-                <w:sz w:val="20"/>
-                <w:szCs w:val="20"/>
-              </w:rPr>
-              <w:t xml:space="preserve">      {</w:t>
-            </w:r>
-            <w:proofErr w:type="gramStart"/>
-            <w:r>
-              <w:rPr>
-                <w:sz w:val="20"/>
-                <w:szCs w:val="20"/>
-              </w:rPr>
-              <w:t>titre</w:t>
-            </w:r>
-            <w:proofErr w:type="gramEnd"/>
-            <w:r>
-              <w:rPr>
-                <w:sz w:val="20"/>
-                <w:szCs w:val="20"/>
-              </w:rPr>
-              <w:t>} {content}</w:t>
-            </w:r>
-          </w:p>
-          <w:p>
-            <w:pPr>
-              <w:keepLines/>
-              <w:tabs>
-                <w:tab w:val="left" w:pos="1348"/>
-                <w:tab w:val="left" w:pos="2907"/>
-                <w:tab w:val="left" w:pos="4466"/>
-                <w:tab w:val="left" w:pos="5175"/>
-              </w:tabs>
-              <w:snapToGrid w:val="0"/>
-              <w:rPr>
-                <w:sz w:val="20"/>
-                <w:szCs w:val="20"/>
-              </w:rPr>
-            </w:pPr>
-            <w:r>
-              <w:rPr>
-                <w:sz w:val="20"/>
-                <w:szCs w:val="20"/>
-              </w:rPr>
-              <w:t xml:space="preserve">    {/</w:t>
-            </w:r>
-            <w:proofErr w:type="spellStart"/>
-            <w:r>
-              <w:rPr>
-                <w:sz w:val="20"/>
-                <w:szCs w:val="20"/>
-              </w:rPr>
-              <w:t>status</w:t>
-            </w:r>
-            <w:proofErr w:type="spellEnd"/>
-            <w:r>
-              <w:rPr>
-                <w:sz w:val="20"/>
-                <w:szCs w:val="20"/>
-              </w:rPr>
-              <w:t>}</w:t>
-            </w:r>
-          </w:p>
-          <w:p>
-            <w:pPr>
-              <w:keepLines/>
-              <w:tabs>
-                <w:tab w:val="left" w:pos="1348"/>
-                <w:tab w:val="left" w:pos="2907"/>
-                <w:tab w:val="left" w:pos="4466"/>
-                <w:tab w:val="left" w:pos="5175"/>
-              </w:tabs>
-              <w:snapToGrid w:val="0"/>
-              <w:rPr>
-                <w:sz w:val="20"/>
-                <w:szCs w:val="20"/>
-              </w:rPr>
-            </w:pPr>
-            <w:r>
-              <w:rPr>
-                <w:sz w:val="20"/>
-                <w:szCs w:val="20"/>
-              </w:rPr>
-              <w:t xml:space="preserve">   {/tab}</w:t>
-            </w:r>
-          </w:p>
-          <w:p>
-            <w:pPr>
-              <w:keepLines/>
-              <w:tabs>
-                <w:tab w:val="left" w:pos="1348"/>
-                <w:tab w:val="left" w:pos="2907"/>
-                <w:tab w:val="left" w:pos="4466"/>
-                <w:tab w:val="left" w:pos="5175"/>
-              </w:tabs>
-              <w:snapToGrid w:val="0"/>
-              <w:rPr>
-                <w:sz w:val="20"/>
-                <w:szCs w:val="20"/>
-              </w:rPr>
-            </w:pPr>
-            <w:r>
-              <w:rPr>
-                <w:sz w:val="20"/>
-                <w:szCs w:val="20"/>
-              </w:rPr>
-              <w:t>{/</w:t>
-            </w:r>
-            <w:proofErr w:type="spellStart"/>
-            <w:r>
-              <w:rPr>
-                <w:sz w:val="20"/>
-                <w:szCs w:val="20"/>
-              </w:rPr>
-              <w:t>status</w:t>
-            </w:r>
-            <w:proofErr w:type="spellEnd"/>
-            <w:r>
-              <w:rPr>
-                <w:sz w:val="20"/>
-                <w:szCs w:val="20"/>
-              </w:rPr>
-              <w:t>}</w:t>
+              <w:t>{/status}</w:t>
             </w:r>
           </w:p>
           <w:p>
@@ -11269,7 +10208,6 @@
               </w:rPr>
               <w:t>{/</w:t>
             </w:r>
-            <w:proofErr w:type="spellStart"/>
             <w:r>
               <w:rPr>
                 <w:sz w:val="20"/>
@@ -11277,7 +10215,6 @@
               </w:rPr>
               <w:t>dispositifPrehension</w:t>
             </w:r>
-            <w:proofErr w:type="spellEnd"/>
             <w:r>
               <w:rPr>
                 <w:sz w:val="20"/>
@@ -11329,7 +10266,7 @@
         </w:tc>
         <w:tc>
           <w:tcPr>
-            <w:tcW w:w="2552" w:type="dxa"/>
+            <w:tcW w:w="2337" w:type="dxa"/>
             <w:tcBorders>
               <w:top w:val="single" w:sz="2" w:space="0" w:color="000000"/>
               <w:left w:val="single" w:sz="2" w:space="0" w:color="000000"/>
@@ -11360,7 +10297,7 @@
         </w:tc>
         <w:tc>
           <w:tcPr>
-            <w:tcW w:w="7247" w:type="dxa"/>
+            <w:tcW w:w="7462" w:type="dxa"/>
             <w:tcBorders>
               <w:top w:val="single" w:sz="2" w:space="0" w:color="000000"/>
               <w:left w:val="single" w:sz="2" w:space="0" w:color="000000"/>
@@ -11379,6 +10316,7 @@
                 <w:tab w:val="left" w:pos="5175"/>
               </w:tabs>
               <w:snapToGrid w:val="0"/>
+              <w:contextualSpacing/>
               <w:rPr>
                 <w:sz w:val="20"/>
                 <w:szCs w:val="20"/>
@@ -11391,7 +10329,6 @@
               </w:rPr>
               <w:t>{#</w:t>
             </w:r>
-            <w:proofErr w:type="gramStart"/>
             <w:r>
               <w:rPr>
                 <w:sz w:val="20"/>
@@ -11404,15 +10341,7 @@
                 <w:sz w:val="20"/>
                 <w:szCs w:val="20"/>
               </w:rPr>
-              <w:t>}{</w:t>
-            </w:r>
-            <w:proofErr w:type="gramEnd"/>
-            <w:r>
-              <w:rPr>
-                <w:sz w:val="20"/>
-                <w:szCs w:val="20"/>
-              </w:rPr>
-              <w:t>#status}{titre}{/status}{/</w:t>
+              <w:t>}{#status}{titre}{/status}{/</w:t>
             </w:r>
             <w:r>
               <w:rPr>
@@ -11439,7 +10368,7 @@
                 <w:tab w:val="left" w:pos="5175"/>
               </w:tabs>
               <w:snapToGrid w:val="0"/>
-              <w:spacing w:line="360" w:lineRule="auto"/>
+              <w:contextualSpacing/>
               <w:rPr>
                 <w:bCs/>
                 <w:i/>
@@ -11467,18 +10396,19 @@
                 <w:tab w:val="left" w:pos="5175"/>
               </w:tabs>
               <w:snapToGrid w:val="0"/>
-              <w:spacing w:line="360" w:lineRule="auto"/>
-              <w:rPr>
-                <w:sz w:val="20"/>
-                <w:szCs w:val="20"/>
-              </w:rPr>
-            </w:pPr>
-            <w:r>
+              <w:contextualSpacing/>
               <w:rPr>
                 <w:bCs/>
                 <w:sz w:val="20"/>
                 <w:szCs w:val="20"/>
               </w:rPr>
+            </w:pPr>
+            <w:r>
+              <w:rPr>
+                <w:bCs/>
+                <w:sz w:val="20"/>
+                <w:szCs w:val="20"/>
+              </w:rPr>
               <w:t xml:space="preserve">Identification de l’équipement concerné : </w:t>
             </w:r>
             <w:r>
@@ -11489,7 +10419,6 @@
               </w:rPr>
               <w:t>{</w:t>
             </w:r>
-            <w:proofErr w:type="spellStart"/>
             <w:r>
               <w:rPr>
                 <w:bCs/>
@@ -11498,7 +10427,6 @@
               </w:rPr>
               <w:t>siPresence</w:t>
             </w:r>
-            <w:proofErr w:type="spellEnd"/>
             <w:r>
               <w:rPr>
                 <w:bCs/>
@@ -11875,23 +10803,7 @@
                 <w:sz w:val="20"/>
                 <w:szCs w:val="20"/>
               </w:rPr>
-              <w:t>{#</w:t>
-            </w:r>
-            <w:proofErr w:type="gramStart"/>
-            <w:r>
-              <w:rPr>
-                <w:sz w:val="20"/>
-                <w:szCs w:val="20"/>
-              </w:rPr>
-              <w:t>aExamen}{</w:t>
-            </w:r>
-            <w:proofErr w:type="gramEnd"/>
-            <w:r>
-              <w:rPr>
-                <w:sz w:val="20"/>
-                <w:szCs w:val="20"/>
-              </w:rPr>
-              <w:t>titre}</w:t>
+              <w:t>{#aExamen}{titre}</w:t>
             </w:r>
           </w:p>
         </w:tc>
@@ -11917,39 +10829,7 @@
                 <w:sz w:val="20"/>
                 <w:szCs w:val="20"/>
               </w:rPr>
-              <w:t>{</w:t>
-            </w:r>
-            <w:proofErr w:type="gramStart"/>
-            <w:r>
-              <w:rPr>
-                <w:sz w:val="20"/>
-                <w:szCs w:val="20"/>
-              </w:rPr>
-              <w:t>avis</w:t>
-            </w:r>
-            <w:proofErr w:type="gramEnd"/>
-            <w:r>
-              <w:rPr>
-                <w:sz w:val="20"/>
-                <w:szCs w:val="20"/>
-              </w:rPr>
-              <w:t>}{/</w:t>
-            </w:r>
-            <w:proofErr w:type="spellStart"/>
-            <w:r>
-              <w:rPr>
-                <w:sz w:val="20"/>
-                <w:szCs w:val="20"/>
-              </w:rPr>
-              <w:t>aExamen</w:t>
-            </w:r>
-            <w:proofErr w:type="spellEnd"/>
-            <w:r>
-              <w:rPr>
-                <w:sz w:val="20"/>
-                <w:szCs w:val="20"/>
-              </w:rPr>
-              <w:t>}</w:t>
+              <w:t>{avis}{/aExamen}</w:t>
             </w:r>
           </w:p>
         </w:tc>
@@ -12128,23 +11008,7 @@
                 <w:sz w:val="20"/>
                 <w:szCs w:val="20"/>
               </w:rPr>
-              <w:t>{#</w:t>
-            </w:r>
-            <w:proofErr w:type="gramStart"/>
-            <w:r>
-              <w:rPr>
-                <w:sz w:val="20"/>
-                <w:szCs w:val="20"/>
-              </w:rPr>
-              <w:t>bExamen}{</w:t>
-            </w:r>
-            <w:proofErr w:type="gramEnd"/>
-            <w:r>
-              <w:rPr>
-                <w:sz w:val="20"/>
-                <w:szCs w:val="20"/>
-              </w:rPr>
-              <w:t>titre}</w:t>
+              <w:t>{#bExamen}{titre}</w:t>
             </w:r>
           </w:p>
         </w:tc>
@@ -12171,39 +11035,7 @@
                 <w:sz w:val="20"/>
                 <w:szCs w:val="20"/>
               </w:rPr>
-              <w:t>{</w:t>
-            </w:r>
-            <w:proofErr w:type="gramStart"/>
-            <w:r>
-              <w:rPr>
-                <w:sz w:val="20"/>
-                <w:szCs w:val="20"/>
-              </w:rPr>
-              <w:t>avis</w:t>
-            </w:r>
-            <w:proofErr w:type="gramEnd"/>
-            <w:r>
-              <w:rPr>
-                <w:sz w:val="20"/>
-                <w:szCs w:val="20"/>
-              </w:rPr>
-              <w:t>}{/</w:t>
-            </w:r>
-            <w:proofErr w:type="spellStart"/>
-            <w:r>
-              <w:rPr>
-                <w:sz w:val="20"/>
-                <w:szCs w:val="20"/>
-              </w:rPr>
-              <w:t>bExamen</w:t>
-            </w:r>
-            <w:proofErr w:type="spellEnd"/>
-            <w:r>
-              <w:rPr>
-                <w:sz w:val="20"/>
-                <w:szCs w:val="20"/>
-              </w:rPr>
-              <w:t>}</w:t>
+              <w:t>{avis}{/bExamen}</w:t>
             </w:r>
           </w:p>
         </w:tc>
@@ -12385,23 +11217,7 @@
                 <w:sz w:val="20"/>
                 <w:szCs w:val="20"/>
               </w:rPr>
-              <w:t>{#</w:t>
-            </w:r>
-            <w:proofErr w:type="gramStart"/>
-            <w:r>
-              <w:rPr>
-                <w:sz w:val="20"/>
-                <w:szCs w:val="20"/>
-              </w:rPr>
-              <w:t>cExamen}{</w:t>
-            </w:r>
-            <w:proofErr w:type="gramEnd"/>
-            <w:r>
-              <w:rPr>
-                <w:sz w:val="20"/>
-                <w:szCs w:val="20"/>
-              </w:rPr>
-              <w:t>titre}</w:t>
+              <w:t>{#cExamen}{titre}</w:t>
             </w:r>
           </w:p>
         </w:tc>
@@ -12431,39 +11247,7 @@
                 <w:sz w:val="20"/>
                 <w:szCs w:val="20"/>
               </w:rPr>
-              <w:t>{</w:t>
-            </w:r>
-            <w:proofErr w:type="gramStart"/>
-            <w:r>
-              <w:rPr>
-                <w:sz w:val="20"/>
-                <w:szCs w:val="20"/>
-              </w:rPr>
-              <w:t>avis</w:t>
-            </w:r>
-            <w:proofErr w:type="gramEnd"/>
-            <w:r>
-              <w:rPr>
-                <w:sz w:val="20"/>
-                <w:szCs w:val="20"/>
-              </w:rPr>
-              <w:t>}{/</w:t>
-            </w:r>
-            <w:proofErr w:type="spellStart"/>
-            <w:r>
-              <w:rPr>
-                <w:sz w:val="20"/>
-                <w:szCs w:val="20"/>
-              </w:rPr>
-              <w:t>cExamen</w:t>
-            </w:r>
-            <w:proofErr w:type="spellEnd"/>
-            <w:r>
-              <w:rPr>
-                <w:sz w:val="20"/>
-                <w:szCs w:val="20"/>
-              </w:rPr>
-              <w:t>}</w:t>
+              <w:t>{avis}{/cExamen}</w:t>
             </w:r>
           </w:p>
         </w:tc>
@@ -12645,23 +11429,7 @@
                 <w:sz w:val="20"/>
                 <w:szCs w:val="20"/>
               </w:rPr>
-              <w:t>{#</w:t>
-            </w:r>
-            <w:proofErr w:type="gramStart"/>
-            <w:r>
-              <w:rPr>
-                <w:sz w:val="20"/>
-                <w:szCs w:val="20"/>
-              </w:rPr>
-              <w:t>dExamen}{</w:t>
-            </w:r>
-            <w:proofErr w:type="gramEnd"/>
-            <w:r>
-              <w:rPr>
-                <w:sz w:val="20"/>
-                <w:szCs w:val="20"/>
-              </w:rPr>
-              <w:t>titre}</w:t>
+              <w:t>{#dExamen}{titre}</w:t>
             </w:r>
           </w:p>
         </w:tc>
@@ -12687,39 +11455,7 @@
                 <w:sz w:val="20"/>
                 <w:szCs w:val="20"/>
               </w:rPr>
-              <w:t>{</w:t>
-            </w:r>
-            <w:proofErr w:type="gramStart"/>
-            <w:r>
-              <w:rPr>
-                <w:sz w:val="20"/>
-                <w:szCs w:val="20"/>
-              </w:rPr>
-              <w:t>avis</w:t>
-            </w:r>
-            <w:proofErr w:type="gramEnd"/>
-            <w:r>
-              <w:rPr>
-                <w:sz w:val="20"/>
-                <w:szCs w:val="20"/>
-              </w:rPr>
-              <w:t>}{/</w:t>
-            </w:r>
-            <w:proofErr w:type="spellStart"/>
-            <w:r>
-              <w:rPr>
-                <w:sz w:val="20"/>
-                <w:szCs w:val="20"/>
-              </w:rPr>
-              <w:t>dExamen</w:t>
-            </w:r>
-            <w:proofErr w:type="spellEnd"/>
-            <w:r>
-              <w:rPr>
-                <w:sz w:val="20"/>
-                <w:szCs w:val="20"/>
-              </w:rPr>
-              <w:t>}</w:t>
+              <w:t>{avis}{/dExamen}</w:t>
             </w:r>
           </w:p>
         </w:tc>
@@ -12902,23 +11638,7 @@
                 <w:sz w:val="20"/>
                 <w:szCs w:val="20"/>
               </w:rPr>
-              <w:t>{#</w:t>
-            </w:r>
-            <w:proofErr w:type="gramStart"/>
-            <w:r>
-              <w:rPr>
-                <w:sz w:val="20"/>
-                <w:szCs w:val="20"/>
-              </w:rPr>
-              <w:t>eExamen}{</w:t>
-            </w:r>
-            <w:proofErr w:type="gramEnd"/>
-            <w:r>
-              <w:rPr>
-                <w:sz w:val="20"/>
-                <w:szCs w:val="20"/>
-              </w:rPr>
-              <w:t>titre}</w:t>
+              <w:t>{#eExamen}{titre}</w:t>
             </w:r>
           </w:p>
         </w:tc>
@@ -12945,39 +11665,7 @@
                 <w:sz w:val="20"/>
                 <w:szCs w:val="20"/>
               </w:rPr>
-              <w:t>{</w:t>
-            </w:r>
-            <w:proofErr w:type="gramStart"/>
-            <w:r>
-              <w:rPr>
-                <w:sz w:val="20"/>
-                <w:szCs w:val="20"/>
-              </w:rPr>
-              <w:t>avis</w:t>
-            </w:r>
-            <w:proofErr w:type="gramEnd"/>
-            <w:r>
-              <w:rPr>
-                <w:sz w:val="20"/>
-                <w:szCs w:val="20"/>
-              </w:rPr>
-              <w:t>}{/</w:t>
-            </w:r>
-            <w:proofErr w:type="spellStart"/>
-            <w:r>
-              <w:rPr>
-                <w:sz w:val="20"/>
-                <w:szCs w:val="20"/>
-              </w:rPr>
-              <w:t>eExamen</w:t>
-            </w:r>
-            <w:proofErr w:type="spellEnd"/>
-            <w:r>
-              <w:rPr>
-                <w:sz w:val="20"/>
-                <w:szCs w:val="20"/>
-              </w:rPr>
-              <w:t>}</w:t>
+              <w:t>{avis}{/eExamen}</w:t>
             </w:r>
           </w:p>
         </w:tc>
@@ -13167,23 +11855,7 @@
                 <w:sz w:val="20"/>
                 <w:szCs w:val="20"/>
               </w:rPr>
-              <w:t>{#</w:t>
-            </w:r>
-            <w:proofErr w:type="gramStart"/>
-            <w:r>
-              <w:rPr>
-                <w:sz w:val="20"/>
-                <w:szCs w:val="20"/>
-              </w:rPr>
-              <w:t>fExamen}{</w:t>
-            </w:r>
-            <w:proofErr w:type="gramEnd"/>
-            <w:r>
-              <w:rPr>
-                <w:sz w:val="20"/>
-                <w:szCs w:val="20"/>
-              </w:rPr>
-              <w:t>titre}</w:t>
+              <w:t>{#fExamen}{titre}</w:t>
             </w:r>
           </w:p>
         </w:tc>
@@ -13209,39 +11881,7 @@
                 <w:sz w:val="20"/>
                 <w:szCs w:val="20"/>
               </w:rPr>
-              <w:t>{</w:t>
-            </w:r>
-            <w:proofErr w:type="gramStart"/>
-            <w:r>
-              <w:rPr>
-                <w:sz w:val="20"/>
-                <w:szCs w:val="20"/>
-              </w:rPr>
-              <w:t>avis</w:t>
-            </w:r>
-            <w:proofErr w:type="gramEnd"/>
-            <w:r>
-              <w:rPr>
-                <w:sz w:val="20"/>
-                <w:szCs w:val="20"/>
-              </w:rPr>
-              <w:t>}{/</w:t>
-            </w:r>
-            <w:proofErr w:type="spellStart"/>
-            <w:r>
-              <w:rPr>
-                <w:sz w:val="20"/>
-                <w:szCs w:val="20"/>
-              </w:rPr>
-              <w:t>fExamen</w:t>
-            </w:r>
-            <w:proofErr w:type="spellEnd"/>
-            <w:r>
-              <w:rPr>
-                <w:sz w:val="20"/>
-                <w:szCs w:val="20"/>
-              </w:rPr>
-              <w:t>}</w:t>
+              <w:t>{avis}{/fExamen}</w:t>
             </w:r>
           </w:p>
         </w:tc>
@@ -13425,23 +12065,7 @@
                 <w:sz w:val="20"/>
                 <w:szCs w:val="20"/>
               </w:rPr>
-              <w:t>{#</w:t>
-            </w:r>
-            <w:proofErr w:type="gramStart"/>
-            <w:r>
-              <w:rPr>
-                <w:sz w:val="20"/>
-                <w:szCs w:val="20"/>
-              </w:rPr>
-              <w:t>gExamen}{</w:t>
-            </w:r>
-            <w:proofErr w:type="gramEnd"/>
-            <w:r>
-              <w:rPr>
-                <w:sz w:val="20"/>
-                <w:szCs w:val="20"/>
-              </w:rPr>
-              <w:t>titre}</w:t>
+              <w:t>{#gExamen}{titre}</w:t>
             </w:r>
           </w:p>
         </w:tc>
@@ -13467,39 +12091,7 @@
                 <w:sz w:val="20"/>
                 <w:szCs w:val="20"/>
               </w:rPr>
-              <w:t>{</w:t>
-            </w:r>
-            <w:proofErr w:type="gramStart"/>
-            <w:r>
-              <w:rPr>
-                <w:sz w:val="20"/>
-                <w:szCs w:val="20"/>
-              </w:rPr>
-              <w:t>avis</w:t>
-            </w:r>
-            <w:proofErr w:type="gramEnd"/>
-            <w:r>
-              <w:rPr>
-                <w:sz w:val="20"/>
-                <w:szCs w:val="20"/>
-              </w:rPr>
-              <w:t>}{/</w:t>
-            </w:r>
-            <w:proofErr w:type="spellStart"/>
-            <w:r>
-              <w:rPr>
-                <w:sz w:val="20"/>
-                <w:szCs w:val="20"/>
-              </w:rPr>
-              <w:t>gExamen</w:t>
-            </w:r>
-            <w:proofErr w:type="spellEnd"/>
-            <w:r>
-              <w:rPr>
-                <w:sz w:val="20"/>
-                <w:szCs w:val="20"/>
-              </w:rPr>
-              <w:t>}</w:t>
+              <w:t>{avis}{/gExamen}</w:t>
             </w:r>
           </w:p>
         </w:tc>
@@ -13851,23 +12443,7 @@
                 <w:sz w:val="20"/>
                 <w:szCs w:val="20"/>
               </w:rPr>
-              <w:t>{#</w:t>
-            </w:r>
-            <w:proofErr w:type="gramStart"/>
-            <w:r>
-              <w:rPr>
-                <w:sz w:val="20"/>
-                <w:szCs w:val="20"/>
-              </w:rPr>
-              <w:t>hExamen}{</w:t>
-            </w:r>
-            <w:proofErr w:type="gramEnd"/>
-            <w:r>
-              <w:rPr>
-                <w:sz w:val="20"/>
-                <w:szCs w:val="20"/>
-              </w:rPr>
-              <w:t>titre}</w:t>
+              <w:t>{#hExamen}{titre}</w:t>
             </w:r>
           </w:p>
         </w:tc>
@@ -13893,39 +12469,7 @@
                 <w:sz w:val="20"/>
                 <w:szCs w:val="20"/>
               </w:rPr>
-              <w:t>{</w:t>
-            </w:r>
-            <w:proofErr w:type="gramStart"/>
-            <w:r>
-              <w:rPr>
-                <w:sz w:val="20"/>
-                <w:szCs w:val="20"/>
-              </w:rPr>
-              <w:t>avis</w:t>
-            </w:r>
-            <w:proofErr w:type="gramEnd"/>
-            <w:r>
-              <w:rPr>
-                <w:sz w:val="20"/>
-                <w:szCs w:val="20"/>
-              </w:rPr>
-              <w:t>}{/</w:t>
-            </w:r>
-            <w:proofErr w:type="spellStart"/>
-            <w:r>
-              <w:rPr>
-                <w:sz w:val="20"/>
-                <w:szCs w:val="20"/>
-              </w:rPr>
-              <w:t>hExamen</w:t>
-            </w:r>
-            <w:proofErr w:type="spellEnd"/>
-            <w:r>
-              <w:rPr>
-                <w:sz w:val="20"/>
-                <w:szCs w:val="20"/>
-              </w:rPr>
-              <w:t>}</w:t>
+              <w:t>{avis}{/hExamen}</w:t>
             </w:r>
           </w:p>
         </w:tc>
@@ -14021,7 +12565,6 @@
                 <w:szCs w:val="20"/>
               </w:rPr>
             </w:pPr>
-            <w:proofErr w:type="gramStart"/>
             <w:r>
               <w:rPr>
                 <w:b/>
@@ -14029,17 +12572,7 @@
                 <w:sz w:val="20"/>
                 <w:szCs w:val="20"/>
               </w:rPr>
-              <w:t>SUSPENTES  TAMBOURS</w:t>
-            </w:r>
-            <w:proofErr w:type="gramEnd"/>
-            <w:r>
-              <w:rPr>
-                <w:b/>
-                <w:bCs/>
-                <w:sz w:val="20"/>
-                <w:szCs w:val="20"/>
-              </w:rPr>
-              <w:t xml:space="preserve"> POULIES  DISPOSITIFS DE PREHENSION</w:t>
+              <w:t>SUSPENTES  TAMBOURS POULIES  DISPOSITIFS DE PREHENSION</w:t>
             </w:r>
           </w:p>
         </w:tc>
@@ -14124,23 +12657,7 @@
                 <w:sz w:val="20"/>
                 <w:szCs w:val="20"/>
               </w:rPr>
-              <w:t>{#</w:t>
-            </w:r>
-            <w:proofErr w:type="gramStart"/>
-            <w:r>
-              <w:rPr>
-                <w:sz w:val="20"/>
-                <w:szCs w:val="20"/>
-              </w:rPr>
-              <w:t>iExamen}{</w:t>
-            </w:r>
-            <w:proofErr w:type="gramEnd"/>
-            <w:r>
-              <w:rPr>
-                <w:sz w:val="20"/>
-                <w:szCs w:val="20"/>
-              </w:rPr>
-              <w:t>titre}</w:t>
+              <w:t>{#iExamen}{titre}</w:t>
             </w:r>
           </w:p>
         </w:tc>
@@ -14167,39 +12684,7 @@
                 <w:sz w:val="20"/>
                 <w:szCs w:val="20"/>
               </w:rPr>
-              <w:t>{</w:t>
-            </w:r>
-            <w:proofErr w:type="gramStart"/>
-            <w:r>
-              <w:rPr>
-                <w:sz w:val="20"/>
-                <w:szCs w:val="20"/>
-              </w:rPr>
-              <w:t>avis</w:t>
-            </w:r>
-            <w:proofErr w:type="gramEnd"/>
-            <w:r>
-              <w:rPr>
-                <w:sz w:val="20"/>
-                <w:szCs w:val="20"/>
-              </w:rPr>
-              <w:t>}{/</w:t>
-            </w:r>
-            <w:proofErr w:type="spellStart"/>
-            <w:r>
-              <w:rPr>
-                <w:sz w:val="20"/>
-                <w:szCs w:val="20"/>
-              </w:rPr>
-              <w:t>iExamen</w:t>
-            </w:r>
-            <w:proofErr w:type="spellEnd"/>
-            <w:r>
-              <w:rPr>
-                <w:sz w:val="20"/>
-                <w:szCs w:val="20"/>
-              </w:rPr>
-              <w:t>}</w:t>
+              <w:t>{avis}{/iExamen}</w:t>
             </w:r>
           </w:p>
         </w:tc>
@@ -14385,23 +12870,7 @@
                 <w:sz w:val="20"/>
                 <w:szCs w:val="20"/>
               </w:rPr>
-              <w:t>{#</w:t>
-            </w:r>
-            <w:proofErr w:type="gramStart"/>
-            <w:r>
-              <w:rPr>
-                <w:sz w:val="20"/>
-                <w:szCs w:val="20"/>
-              </w:rPr>
-              <w:t>jExamen}{</w:t>
-            </w:r>
-            <w:proofErr w:type="gramEnd"/>
-            <w:r>
-              <w:rPr>
-                <w:sz w:val="20"/>
-                <w:szCs w:val="20"/>
-              </w:rPr>
-              <w:t>titre}</w:t>
+              <w:t>{#jExamen}{titre}</w:t>
             </w:r>
           </w:p>
         </w:tc>
@@ -14427,39 +12896,7 @@
                 <w:sz w:val="20"/>
                 <w:szCs w:val="20"/>
               </w:rPr>
-              <w:t>{</w:t>
-            </w:r>
-            <w:proofErr w:type="gramStart"/>
-            <w:r>
-              <w:rPr>
-                <w:sz w:val="20"/>
-                <w:szCs w:val="20"/>
-              </w:rPr>
-              <w:t>avis</w:t>
-            </w:r>
-            <w:proofErr w:type="gramEnd"/>
-            <w:r>
-              <w:rPr>
-                <w:sz w:val="20"/>
-                <w:szCs w:val="20"/>
-              </w:rPr>
-              <w:t>}{/</w:t>
-            </w:r>
-            <w:proofErr w:type="spellStart"/>
-            <w:r>
-              <w:rPr>
-                <w:sz w:val="20"/>
-                <w:szCs w:val="20"/>
-              </w:rPr>
-              <w:t>jExamen</w:t>
-            </w:r>
-            <w:proofErr w:type="spellEnd"/>
-            <w:r>
-              <w:rPr>
-                <w:sz w:val="20"/>
-                <w:szCs w:val="20"/>
-              </w:rPr>
-              <w:t>}</w:t>
+              <w:t>{avis}{/jExamen}</w:t>
             </w:r>
           </w:p>
         </w:tc>
@@ -14647,7 +13084,6 @@
               </w:rPr>
               <w:t>{#</w:t>
             </w:r>
-            <w:proofErr w:type="gramStart"/>
             <w:r>
               <w:rPr>
                 <w:sz w:val="20"/>
@@ -14660,15 +13096,7 @@
                 <w:sz w:val="20"/>
                 <w:szCs w:val="20"/>
               </w:rPr>
-              <w:t>Examen}{</w:t>
-            </w:r>
-            <w:proofErr w:type="gramEnd"/>
-            <w:r>
-              <w:rPr>
-                <w:sz w:val="20"/>
-                <w:szCs w:val="20"/>
-              </w:rPr>
-              <w:t>titre}</w:t>
+              <w:t>Examen}{titre}</w:t>
             </w:r>
           </w:p>
         </w:tc>
@@ -14694,25 +13122,8 @@
                 <w:sz w:val="20"/>
                 <w:szCs w:val="20"/>
               </w:rPr>
-              <w:t>{</w:t>
-            </w:r>
-            <w:proofErr w:type="gramStart"/>
-            <w:r>
-              <w:rPr>
-                <w:sz w:val="20"/>
-                <w:szCs w:val="20"/>
-              </w:rPr>
-              <w:t>avis</w:t>
-            </w:r>
-            <w:proofErr w:type="gramEnd"/>
-            <w:r>
-              <w:rPr>
-                <w:sz w:val="20"/>
-                <w:szCs w:val="20"/>
-              </w:rPr>
-              <w:t>}{/</w:t>
-            </w:r>
-            <w:proofErr w:type="spellStart"/>
+              <w:t>{avis}{/</w:t>
+            </w:r>
             <w:r>
               <w:rPr>
                 <w:sz w:val="20"/>
@@ -14725,15 +13136,7 @@
                 <w:sz w:val="20"/>
                 <w:szCs w:val="20"/>
               </w:rPr>
-              <w:t>Examen</w:t>
-            </w:r>
-            <w:proofErr w:type="spellEnd"/>
-            <w:r>
-              <w:rPr>
-                <w:sz w:val="20"/>
-                <w:szCs w:val="20"/>
-              </w:rPr>
-              <w:t>}</w:t>
+              <w:t>Examen}</w:t>
             </w:r>
           </w:p>
         </w:tc>
@@ -14806,18 +13209,8 @@
           <w:b w:val="0"/>
           <w:caps w:val="0"/>
         </w:rPr>
-        <w:t xml:space="preserve">Les vérifications de l’appareil réalisées dans les limites de la présente mission ont fait apparaître l’(es) observation(s) ou anomalie(s) suivante(s) à laquelle (auxquelles) il convient de </w:t>
+        <w:t>Les vérifications de l’appareil réalisées dans les limites de la présente mission ont fait apparaître l’(es) observation(s) ou anomalie(s) suivante(s) à laquelle (auxquelles) il convient de remédier:</w:t>
       </w:r>
-      <w:proofErr w:type="gramStart"/>
-      <w:r>
-        <w:rPr>
-          <w:rFonts w:ascii="Arial" w:hAnsi="Arial" w:cs="Arial"/>
-          <w:b w:val="0"/>
-          <w:caps w:val="0"/>
-        </w:rPr>
-        <w:t>remédier:</w:t>
-      </w:r>
-      <w:proofErr w:type="gramEnd"/>
     </w:p>
     <w:tbl>
       <w:tblPr>
@@ -14986,13 +13379,8 @@
               <w:jc w:val="center"/>
             </w:pPr>
             <w:r>
-              <w:t>{#</w:t>
-            </w:r>
-            <w:proofErr w:type="gramStart"/>
-            <w:r>
-              <w:t>cri}{</w:t>
-            </w:r>
-            <w:proofErr w:type="gramEnd"/>
+              <w:t>{#cri}{</w:t>
+            </w:r>
             <w:r>
               <w:t>obs</w:t>
             </w:r>
@@ -15022,13 +13410,9 @@
             <w:r>
               <w:t>{</w:t>
             </w:r>
-            <w:proofErr w:type="spellStart"/>
-            <w:proofErr w:type="gramStart"/>
             <w:r>
               <w:t>text</w:t>
             </w:r>
-            <w:proofErr w:type="spellEnd"/>
-            <w:proofErr w:type="gramEnd"/>
             <w:r>
               <w:t>}</w:t>
             </w:r>
@@ -15241,13 +13625,8 @@
               <w:jc w:val="center"/>
             </w:pPr>
             <w:r>
-              <w:t>{#</w:t>
-            </w:r>
-            <w:proofErr w:type="gramStart"/>
-            <w:r>
-              <w:t>ncri}{</w:t>
-            </w:r>
-            <w:proofErr w:type="gramEnd"/>
+              <w:t>{#ncri}{</w:t>
+            </w:r>
             <w:r>
               <w:t>obs</w:t>
             </w:r>
@@ -15276,13 +13655,9 @@
             <w:r>
               <w:t>{</w:t>
             </w:r>
-            <w:proofErr w:type="spellStart"/>
-            <w:proofErr w:type="gramStart"/>
             <w:r>
               <w:t>text</w:t>
             </w:r>
-            <w:proofErr w:type="spellEnd"/>
-            <w:proofErr w:type="gramEnd"/>
             <w:r>
               <w:t>}</w:t>
             </w:r>
@@ -15305,15 +13680,7 @@
               <w:snapToGrid w:val="0"/>
             </w:pPr>
             <w:r>
-              <w:t>{/</w:t>
-            </w:r>
-            <w:proofErr w:type="spellStart"/>
-            <w:r>
-              <w:t>ncri</w:t>
-            </w:r>
-            <w:proofErr w:type="spellEnd"/>
-            <w:r>
-              <w:t>}</w:t>
+              <w:t>{/ncri}</w:t>
             </w:r>
           </w:p>
         </w:tc>
@@ -15449,30 +13816,14 @@
           <w:sz w:val="20"/>
           <w:szCs w:val="20"/>
         </w:rPr>
-        <w:t xml:space="preserve">          </w:t>
-      </w:r>
-      <w:proofErr w:type="gramStart"/>
-      <w:r>
-        <w:rPr>
-          <w:sz w:val="20"/>
-          <w:szCs w:val="20"/>
-        </w:rPr>
-        <w:t xml:space="preserve">   </w:t>
+        <w:t xml:space="preserve">             </w:t>
       </w:r>
       <w:r>
         <w:rPr>
           <w:sz w:val="20"/>
           <w:szCs w:val="20"/>
         </w:rPr>
-        <w:t>{</w:t>
-      </w:r>
-      <w:proofErr w:type="gramEnd"/>
-      <w:r>
-        <w:rPr>
-          <w:sz w:val="20"/>
-          <w:szCs w:val="20"/>
-        </w:rPr>
-        <w:t>content}</w:t>
+        <w:t>{content}</w:t>
       </w:r>
     </w:p>
     <w:p>
@@ -15550,7 +13901,6 @@
         <w:br/>
         <w:t>{/</w:t>
       </w:r>
-      <w:proofErr w:type="spellStart"/>
       <w:r>
         <w:rPr>
           <w:sz w:val="20"/>
@@ -15558,7 +13908,6 @@
         </w:rPr>
         <w:t>child</w:t>
       </w:r>
-      <w:proofErr w:type="spellEnd"/>
       <w:r>
         <w:rPr>
           <w:sz w:val="20"/>
@@ -15712,30 +14061,14 @@
           <w:sz w:val="20"/>
           <w:szCs w:val="20"/>
         </w:rPr>
-        <w:t xml:space="preserve"> </w:t>
-      </w:r>
-      <w:proofErr w:type="gramStart"/>
-      <w:r>
-        <w:rPr>
-          <w:sz w:val="20"/>
-          <w:szCs w:val="20"/>
-        </w:rPr>
-        <w:t xml:space="preserve">   </w:t>
+        <w:t xml:space="preserve">    </w:t>
       </w:r>
       <w:r>
         <w:rPr>
           <w:sz w:val="20"/>
           <w:szCs w:val="20"/>
         </w:rPr>
-        <w:t>{</w:t>
-      </w:r>
-      <w:proofErr w:type="gramEnd"/>
-      <w:r>
-        <w:rPr>
-          <w:sz w:val="20"/>
-          <w:szCs w:val="20"/>
-        </w:rPr>
-        <w:t>content}</w:t>
+        <w:t>{content}</w:t>
       </w:r>
     </w:p>
     <w:p>
@@ -15762,7 +14095,6 @@
         </w:rPr>
         <w:t>{/</w:t>
       </w:r>
-      <w:proofErr w:type="spellStart"/>
       <w:r>
         <w:rPr>
           <w:sz w:val="20"/>
@@ -15770,7 +14102,6 @@
         </w:rPr>
         <w:t>consclusions</w:t>
       </w:r>
-      <w:proofErr w:type="spellEnd"/>
       <w:r>
         <w:rPr>
           <w:sz w:val="20"/>
@@ -18485,7 +16816,6 @@
   <w:style w:type="character" w:default="1" w:styleId="Policepardfaut">
     <w:name w:val="Default Paragraph Font"/>
     <w:uiPriority w:val="1"/>
-    <w:semiHidden/>
     <w:unhideWhenUsed/>
   </w:style>
   <w:style w:type="table" w:default="1" w:styleId="TableauNormal">

</xml_diff>

<commit_message>
UPD famille5 lev5 controller - 2|23|10|2024
</commit_message>
<xml_diff>
--- a/src/rapports/Famille3-LEV3_VGP.docx
+++ b/src/rapports/Famille3-LEV3_VGP.docx
@@ -830,7 +830,23 @@
               <w:rPr>
                 <w:color w:val="00B0F0"/>
               </w:rPr>
-              <w:t>{equipement}</w:t>
+              <w:t>{</w:t>
+            </w:r>
+            <w:proofErr w:type="spellStart"/>
+            <w:proofErr w:type="gramStart"/>
+            <w:r>
+              <w:rPr>
+                <w:color w:val="00B0F0"/>
+              </w:rPr>
+              <w:t>equipement</w:t>
+            </w:r>
+            <w:proofErr w:type="spellEnd"/>
+            <w:proofErr w:type="gramEnd"/>
+            <w:r>
+              <w:rPr>
+                <w:color w:val="00B0F0"/>
+              </w:rPr>
+              <w:t>}</w:t>
             </w:r>
           </w:p>
         </w:tc>
@@ -946,7 +962,29 @@
                 <w:sz w:val="24"/>
                 <w:szCs w:val="24"/>
               </w:rPr>
-              <w:t>{etablissement}</w:t>
+              <w:t>{</w:t>
+            </w:r>
+            <w:proofErr w:type="spellStart"/>
+            <w:proofErr w:type="gramStart"/>
+            <w:r>
+              <w:rPr>
+                <w:b/>
+                <w:bCs/>
+                <w:sz w:val="24"/>
+                <w:szCs w:val="24"/>
+              </w:rPr>
+              <w:t>etablissement</w:t>
+            </w:r>
+            <w:proofErr w:type="spellEnd"/>
+            <w:proofErr w:type="gramEnd"/>
+            <w:r>
+              <w:rPr>
+                <w:b/>
+                <w:bCs/>
+                <w:sz w:val="24"/>
+                <w:szCs w:val="24"/>
+              </w:rPr>
+              <w:t>}</w:t>
             </w:r>
           </w:p>
           <w:p>
@@ -973,7 +1011,27 @@
                 <w:sz w:val="24"/>
                 <w:szCs w:val="24"/>
               </w:rPr>
-              <w:t>{adresse}</w:t>
+              <w:t>{</w:t>
+            </w:r>
+            <w:proofErr w:type="gramStart"/>
+            <w:r>
+              <w:rPr>
+                <w:b/>
+                <w:bCs/>
+                <w:sz w:val="24"/>
+                <w:szCs w:val="24"/>
+              </w:rPr>
+              <w:t>adresse</w:t>
+            </w:r>
+            <w:proofErr w:type="gramEnd"/>
+            <w:r>
+              <w:rPr>
+                <w:b/>
+                <w:bCs/>
+                <w:sz w:val="24"/>
+                <w:szCs w:val="24"/>
+              </w:rPr>
+              <w:t>}</w:t>
             </w:r>
           </w:p>
           <w:p>
@@ -1000,7 +1058,29 @@
                 <w:sz w:val="24"/>
                 <w:szCs w:val="24"/>
               </w:rPr>
-              <w:t>{codePostal} – {ville}</w:t>
+              <w:t>{</w:t>
+            </w:r>
+            <w:proofErr w:type="spellStart"/>
+            <w:proofErr w:type="gramStart"/>
+            <w:r>
+              <w:rPr>
+                <w:b/>
+                <w:bCs/>
+                <w:sz w:val="24"/>
+                <w:szCs w:val="24"/>
+              </w:rPr>
+              <w:t>codePostal</w:t>
+            </w:r>
+            <w:proofErr w:type="spellEnd"/>
+            <w:proofErr w:type="gramEnd"/>
+            <w:r>
+              <w:rPr>
+                <w:b/>
+                <w:bCs/>
+                <w:sz w:val="24"/>
+                <w:szCs w:val="24"/>
+              </w:rPr>
+              <w:t>} – {ville}</w:t>
             </w:r>
           </w:p>
           <w:p>
@@ -1028,7 +1108,27 @@
                 <w:sz w:val="24"/>
                 <w:szCs w:val="24"/>
               </w:rPr>
-              <w:t>{pays}</w:t>
+              <w:t>{</w:t>
+            </w:r>
+            <w:proofErr w:type="gramStart"/>
+            <w:r>
+              <w:rPr>
+                <w:b/>
+                <w:bCs/>
+                <w:sz w:val="24"/>
+                <w:szCs w:val="24"/>
+              </w:rPr>
+              <w:t>pays</w:t>
+            </w:r>
+            <w:proofErr w:type="gramEnd"/>
+            <w:r>
+              <w:rPr>
+                <w:b/>
+                <w:bCs/>
+                <w:sz w:val="24"/>
+                <w:szCs w:val="24"/>
+              </w:rPr>
+              <w:t>}</w:t>
             </w:r>
           </w:p>
         </w:tc>
@@ -1142,7 +1242,29 @@
                 <w:sz w:val="18"/>
                 <w:szCs w:val="18"/>
               </w:rPr>
-              <w:t>{constructeur}</w:t>
+              <w:t>{</w:t>
+            </w:r>
+            <w:proofErr w:type="gramStart"/>
+            <w:r>
+              <w:rPr>
+                <w:b/>
+                <w:bCs/>
+                <w:color w:val="4D4D4C"/>
+                <w:sz w:val="18"/>
+                <w:szCs w:val="18"/>
+              </w:rPr>
+              <w:t>constructeur</w:t>
+            </w:r>
+            <w:proofErr w:type="gramEnd"/>
+            <w:r>
+              <w:rPr>
+                <w:b/>
+                <w:bCs/>
+                <w:color w:val="4D4D4C"/>
+                <w:sz w:val="18"/>
+                <w:szCs w:val="18"/>
+              </w:rPr>
+              <w:t>}</w:t>
             </w:r>
           </w:p>
         </w:tc>
@@ -1276,7 +1398,29 @@
                 <w:sz w:val="18"/>
                 <w:szCs w:val="18"/>
               </w:rPr>
-              <w:t>{marquage}</w:t>
+              <w:t>{</w:t>
+            </w:r>
+            <w:proofErr w:type="gramStart"/>
+            <w:r>
+              <w:rPr>
+                <w:b/>
+                <w:bCs/>
+                <w:color w:val="4D4D4C"/>
+                <w:sz w:val="18"/>
+                <w:szCs w:val="18"/>
+              </w:rPr>
+              <w:t>marquage</w:t>
+            </w:r>
+            <w:proofErr w:type="gramEnd"/>
+            <w:r>
+              <w:rPr>
+                <w:b/>
+                <w:bCs/>
+                <w:color w:val="4D4D4C"/>
+                <w:sz w:val="18"/>
+                <w:szCs w:val="18"/>
+              </w:rPr>
+              <w:t>}</w:t>
             </w:r>
           </w:p>
         </w:tc>
@@ -1398,6 +1542,8 @@
               </w:rPr>
               <w:t>{</w:t>
             </w:r>
+            <w:proofErr w:type="spellStart"/>
+            <w:proofErr w:type="gramStart"/>
             <w:r>
               <w:rPr>
                 <w:b/>
@@ -1408,6 +1554,8 @@
               </w:rPr>
               <w:t>typeVerification</w:t>
             </w:r>
+            <w:proofErr w:type="spellEnd"/>
+            <w:proofErr w:type="gramEnd"/>
             <w:r>
               <w:rPr>
                 <w:b/>
@@ -1527,7 +1675,31 @@
                 <w:sz w:val="18"/>
                 <w:szCs w:val="18"/>
               </w:rPr>
-              <w:t>{numeroSerie}</w:t>
+              <w:t>{</w:t>
+            </w:r>
+            <w:proofErr w:type="spellStart"/>
+            <w:proofErr w:type="gramStart"/>
+            <w:r>
+              <w:rPr>
+                <w:b/>
+                <w:bCs/>
+                <w:color w:val="4D4D4C"/>
+                <w:sz w:val="18"/>
+                <w:szCs w:val="18"/>
+              </w:rPr>
+              <w:t>numeroSerie</w:t>
+            </w:r>
+            <w:proofErr w:type="spellEnd"/>
+            <w:proofErr w:type="gramEnd"/>
+            <w:r>
+              <w:rPr>
+                <w:b/>
+                <w:bCs/>
+                <w:color w:val="4D4D4C"/>
+                <w:sz w:val="18"/>
+                <w:szCs w:val="18"/>
+              </w:rPr>
+              <w:t>}</w:t>
             </w:r>
           </w:p>
         </w:tc>
@@ -1640,6 +1812,7 @@
               </w:rPr>
               <w:t>{</w:t>
             </w:r>
+            <w:proofErr w:type="gramStart"/>
             <w:r>
               <w:rPr>
                 <w:b/>
@@ -1650,6 +1823,7 @@
               </w:rPr>
               <w:t>localisation</w:t>
             </w:r>
+            <w:proofErr w:type="gramEnd"/>
             <w:r>
               <w:rPr>
                 <w:b/>
@@ -1771,6 +1945,8 @@
               </w:rPr>
               <w:t>{</w:t>
             </w:r>
+            <w:proofErr w:type="spellStart"/>
+            <w:proofErr w:type="gramStart"/>
             <w:r>
               <w:rPr>
                 <w:b/>
@@ -1781,6 +1957,8 @@
               </w:rPr>
               <w:t>dateVerification</w:t>
             </w:r>
+            <w:proofErr w:type="spellEnd"/>
+            <w:proofErr w:type="gramEnd"/>
             <w:r>
               <w:rPr>
                 <w:b/>
@@ -2005,7 +2183,29 @@
                 <w:sz w:val="18"/>
                 <w:szCs w:val="18"/>
               </w:rPr>
-              <w:t>{inspecteur}</w:t>
+              <w:t>{</w:t>
+            </w:r>
+            <w:proofErr w:type="gramStart"/>
+            <w:r>
+              <w:rPr>
+                <w:b/>
+                <w:bCs/>
+                <w:color w:val="4D4D4C"/>
+                <w:sz w:val="18"/>
+                <w:szCs w:val="18"/>
+              </w:rPr>
+              <w:t>inspecteur</w:t>
+            </w:r>
+            <w:proofErr w:type="gramEnd"/>
+            <w:r>
+              <w:rPr>
+                <w:b/>
+                <w:bCs/>
+                <w:color w:val="4D4D4C"/>
+                <w:sz w:val="18"/>
+                <w:szCs w:val="18"/>
+              </w:rPr>
+              <w:t>}</w:t>
             </w:r>
           </w:p>
         </w:tc>
@@ -2118,6 +2318,8 @@
               </w:rPr>
               <w:t>{</w:t>
             </w:r>
+            <w:proofErr w:type="spellStart"/>
+            <w:proofErr w:type="gramStart"/>
             <w:r>
               <w:rPr>
                 <w:b/>
@@ -2128,6 +2330,8 @@
               </w:rPr>
               <w:t>accompagnateurInspecteur</w:t>
             </w:r>
+            <w:proofErr w:type="spellEnd"/>
+            <w:proofErr w:type="gramEnd"/>
             <w:r>
               <w:rPr>
                 <w:b/>
@@ -2247,7 +2451,31 @@
                 <w:sz w:val="18"/>
                 <w:szCs w:val="18"/>
               </w:rPr>
-              <w:t>{dateEmission}</w:t>
+              <w:t>{</w:t>
+            </w:r>
+            <w:proofErr w:type="spellStart"/>
+            <w:proofErr w:type="gramStart"/>
+            <w:r>
+              <w:rPr>
+                <w:b/>
+                <w:bCs/>
+                <w:color w:val="4D4D4C"/>
+                <w:sz w:val="18"/>
+                <w:szCs w:val="18"/>
+              </w:rPr>
+              <w:t>dateEmission</w:t>
+            </w:r>
+            <w:proofErr w:type="spellEnd"/>
+            <w:proofErr w:type="gramEnd"/>
+            <w:r>
+              <w:rPr>
+                <w:b/>
+                <w:bCs/>
+                <w:color w:val="4D4D4C"/>
+                <w:sz w:val="18"/>
+                <w:szCs w:val="18"/>
+              </w:rPr>
+              <w:t>}</w:t>
             </w:r>
           </w:p>
         </w:tc>
@@ -2358,7 +2586,29 @@
                 <w:sz w:val="18"/>
                 <w:szCs w:val="18"/>
               </w:rPr>
-              <w:t xml:space="preserve">{pages} </w:t>
+              <w:t>{</w:t>
+            </w:r>
+            <w:proofErr w:type="gramStart"/>
+            <w:r>
+              <w:rPr>
+                <w:b/>
+                <w:bCs/>
+                <w:color w:val="4D4D4C"/>
+                <w:sz w:val="18"/>
+                <w:szCs w:val="18"/>
+              </w:rPr>
+              <w:t>pages</w:t>
+            </w:r>
+            <w:proofErr w:type="gramEnd"/>
+            <w:r>
+              <w:rPr>
+                <w:b/>
+                <w:bCs/>
+                <w:color w:val="4D4D4C"/>
+                <w:sz w:val="18"/>
+                <w:szCs w:val="18"/>
+              </w:rPr>
+              <w:t xml:space="preserve">} </w:t>
             </w:r>
             <w:r>
               <w:rPr>
@@ -4960,7 +5210,23 @@
           <w:sz w:val="20"/>
           <w:szCs w:val="20"/>
         </w:rPr>
-        <w:t>Arrêté Viziriel du 9 septembre 1953 déterminant les règles particulières de sécurité relatives aux appareils de levage autres que les ascenseurs et monte-charge modifié par l’Arrêté du 28 septembre 1955– Article 32</w:t>
+        <w:t xml:space="preserve">Arrêté </w:t>
+      </w:r>
+      <w:proofErr w:type="spellStart"/>
+      <w:r>
+        <w:rPr>
+          <w:sz w:val="20"/>
+          <w:szCs w:val="20"/>
+        </w:rPr>
+        <w:t>Viziriel</w:t>
+      </w:r>
+      <w:proofErr w:type="spellEnd"/>
+      <w:r>
+        <w:rPr>
+          <w:sz w:val="20"/>
+          <w:szCs w:val="20"/>
+        </w:rPr>
+        <w:t xml:space="preserve"> du 9 septembre 1953 déterminant les règles particulières de sécurité relatives aux appareils de levage autres que les ascenseurs et monte-charge modifié par l’Arrêté du 28 septembre 1955– Article 32</w:t>
       </w:r>
       <w:r>
         <w:rPr>
@@ -7668,7 +7934,29 @@
                                 <w:color w:val="4F81BD" w:themeColor="accent1"/>
                                 <w:szCs w:val="20"/>
                               </w:rPr>
-                              <w:t>{equipement}</w:t>
+                              <w:t>{</w:t>
+                            </w:r>
+                            <w:proofErr w:type="spellStart"/>
+                            <w:proofErr w:type="gramStart"/>
+                            <w:r>
+                              <w:rPr>
+                                <w:b/>
+                                <w:bCs/>
+                                <w:color w:val="4F81BD" w:themeColor="accent1"/>
+                                <w:szCs w:val="20"/>
+                              </w:rPr>
+                              <w:t>equipement</w:t>
+                            </w:r>
+                            <w:proofErr w:type="spellEnd"/>
+                            <w:proofErr w:type="gramEnd"/>
+                            <w:r>
+                              <w:rPr>
+                                <w:b/>
+                                <w:bCs/>
+                                <w:color w:val="4F81BD" w:themeColor="accent1"/>
+                                <w:szCs w:val="20"/>
+                              </w:rPr>
+                              <w:t>}</w:t>
                             </w:r>
                           </w:p>
                           <w:p>
@@ -7970,7 +8258,21 @@
               <w:rPr>
                 <w:bCs/>
               </w:rPr>
-              <w:t>{constructeur}</w:t>
+              <w:t>{</w:t>
+            </w:r>
+            <w:proofErr w:type="gramStart"/>
+            <w:r>
+              <w:rPr>
+                <w:bCs/>
+              </w:rPr>
+              <w:t>constructeur</w:t>
+            </w:r>
+            <w:proofErr w:type="gramEnd"/>
+            <w:r>
+              <w:rPr>
+                <w:bCs/>
+              </w:rPr>
+              <w:t>}</w:t>
             </w:r>
           </w:p>
         </w:tc>
@@ -8029,7 +8331,23 @@
               <w:rPr>
                 <w:bCs/>
               </w:rPr>
-              <w:t>{typeConstructeur}</w:t>
+              <w:t>{</w:t>
+            </w:r>
+            <w:proofErr w:type="spellStart"/>
+            <w:proofErr w:type="gramStart"/>
+            <w:r>
+              <w:rPr>
+                <w:bCs/>
+              </w:rPr>
+              <w:t>typeConstructeur</w:t>
+            </w:r>
+            <w:proofErr w:type="spellEnd"/>
+            <w:proofErr w:type="gramEnd"/>
+            <w:r>
+              <w:rPr>
+                <w:bCs/>
+              </w:rPr>
+              <w:t>}</w:t>
             </w:r>
           </w:p>
         </w:tc>
@@ -8088,7 +8406,23 @@
               <w:rPr>
                 <w:bCs/>
               </w:rPr>
-              <w:t>{anneeMiseService}</w:t>
+              <w:t>{</w:t>
+            </w:r>
+            <w:proofErr w:type="spellStart"/>
+            <w:proofErr w:type="gramStart"/>
+            <w:r>
+              <w:rPr>
+                <w:bCs/>
+              </w:rPr>
+              <w:t>anneeMiseService</w:t>
+            </w:r>
+            <w:proofErr w:type="spellEnd"/>
+            <w:proofErr w:type="gramEnd"/>
+            <w:r>
+              <w:rPr>
+                <w:bCs/>
+              </w:rPr>
+              <w:t>}</w:t>
             </w:r>
           </w:p>
         </w:tc>
@@ -8147,7 +8481,23 @@
               <w:rPr>
                 <w:bCs/>
               </w:rPr>
-              <w:t>{numeroSerie}</w:t>
+              <w:t>{</w:t>
+            </w:r>
+            <w:proofErr w:type="spellStart"/>
+            <w:proofErr w:type="gramStart"/>
+            <w:r>
+              <w:rPr>
+                <w:bCs/>
+              </w:rPr>
+              <w:t>numeroSerie</w:t>
+            </w:r>
+            <w:proofErr w:type="spellEnd"/>
+            <w:proofErr w:type="gramEnd"/>
+            <w:r>
+              <w:rPr>
+                <w:bCs/>
+              </w:rPr>
+              <w:t>}</w:t>
             </w:r>
           </w:p>
         </w:tc>
@@ -8206,7 +8556,23 @@
               <w:rPr>
                 <w:bCs/>
               </w:rPr>
-              <w:t>{numeroInterne}</w:t>
+              <w:t>{</w:t>
+            </w:r>
+            <w:proofErr w:type="spellStart"/>
+            <w:proofErr w:type="gramStart"/>
+            <w:r>
+              <w:rPr>
+                <w:bCs/>
+              </w:rPr>
+              <w:t>numeroInterne</w:t>
+            </w:r>
+            <w:proofErr w:type="spellEnd"/>
+            <w:proofErr w:type="gramEnd"/>
+            <w:r>
+              <w:rPr>
+                <w:bCs/>
+              </w:rPr>
+              <w:t>}</w:t>
             </w:r>
           </w:p>
         </w:tc>
@@ -8267,12 +8633,14 @@
               </w:rPr>
               <w:t>{</w:t>
             </w:r>
+            <w:proofErr w:type="gramStart"/>
             <w:r>
               <w:rPr>
                 <w:bCs/>
               </w:rPr>
               <w:t>localisation</w:t>
             </w:r>
+            <w:proofErr w:type="gramEnd"/>
             <w:r>
               <w:rPr>
                 <w:bCs/>
@@ -8337,7 +8705,37 @@
               <w:rPr>
                 <w:bCs/>
               </w:rPr>
-              <w:t>{typeAppareil}{suiveTypeAppareil}</w:t>
+              <w:t>{</w:t>
+            </w:r>
+            <w:proofErr w:type="spellStart"/>
+            <w:proofErr w:type="gramStart"/>
+            <w:r>
+              <w:rPr>
+                <w:bCs/>
+              </w:rPr>
+              <w:t>typeAppareil</w:t>
+            </w:r>
+            <w:proofErr w:type="spellEnd"/>
+            <w:proofErr w:type="gramEnd"/>
+            <w:r>
+              <w:rPr>
+                <w:bCs/>
+              </w:rPr>
+              <w:t>}{</w:t>
+            </w:r>
+            <w:proofErr w:type="spellStart"/>
+            <w:r>
+              <w:rPr>
+                <w:bCs/>
+              </w:rPr>
+              <w:t>suiveTypeAppareil</w:t>
+            </w:r>
+            <w:proofErr w:type="spellEnd"/>
+            <w:r>
+              <w:rPr>
+                <w:bCs/>
+              </w:rPr>
+              <w:t>}</w:t>
             </w:r>
           </w:p>
         </w:tc>
@@ -8412,7 +8810,25 @@
                 <w:sz w:val="20"/>
                 <w:szCs w:val="20"/>
               </w:rPr>
-              <w:t>{miseEnServiceRapport}</w:t>
+              <w:t>{</w:t>
+            </w:r>
+            <w:proofErr w:type="spellStart"/>
+            <w:r>
+              <w:rPr>
+                <w:rFonts w:ascii="Arial" w:hAnsi="Arial"/>
+                <w:sz w:val="20"/>
+                <w:szCs w:val="20"/>
+              </w:rPr>
+              <w:t>miseEnServiceRapport</w:t>
+            </w:r>
+            <w:proofErr w:type="spellEnd"/>
+            <w:r>
+              <w:rPr>
+                <w:rFonts w:ascii="Arial" w:hAnsi="Arial"/>
+                <w:sz w:val="20"/>
+                <w:szCs w:val="20"/>
+              </w:rPr>
+              <w:t>}</w:t>
             </w:r>
           </w:p>
           <w:p>
@@ -8447,15 +8863,21 @@
             <w:r>
               <w:t>{</w:t>
             </w:r>
+            <w:proofErr w:type="spellStart"/>
+            <w:proofErr w:type="gramStart"/>
             <w:r>
               <w:t>miseEnServiceEpreuves</w:t>
             </w:r>
+            <w:proofErr w:type="spellEnd"/>
+            <w:proofErr w:type="gramEnd"/>
             <w:r>
               <w:t>}{</w:t>
             </w:r>
+            <w:proofErr w:type="spellStart"/>
             <w:r>
               <w:t>suiveMiseEnServiceEpreuves</w:t>
             </w:r>
+            <w:proofErr w:type="spellEnd"/>
             <w:r>
               <w:t>}</w:t>
             </w:r>
@@ -8512,9 +8934,11 @@
             <w:r>
               <w:t>{</w:t>
             </w:r>
+            <w:proofErr w:type="gramStart"/>
             <w:r>
               <w:t>dateDerniereVerficationPeriodique</w:t>
             </w:r>
+            <w:proofErr w:type="gramEnd"/>
             <w:r>
               <w:t>}{</w:t>
             </w:r>
@@ -8541,9 +8965,11 @@
             <w:r>
               <w:t>{</w:t>
             </w:r>
+            <w:proofErr w:type="gramStart"/>
             <w:r>
               <w:t>rapport</w:t>
             </w:r>
+            <w:proofErr w:type="gramEnd"/>
             <w:r>
               <w:t>}</w:t>
             </w:r>
@@ -8604,15 +9030,21 @@
             <w:r>
               <w:t>{</w:t>
             </w:r>
+            <w:proofErr w:type="spellStart"/>
+            <w:proofErr w:type="gramStart"/>
             <w:r>
               <w:t>essaischarge</w:t>
             </w:r>
+            <w:proofErr w:type="spellEnd"/>
+            <w:proofErr w:type="gramEnd"/>
             <w:r>
               <w:t>} {</w:t>
             </w:r>
+            <w:proofErr w:type="spellStart"/>
             <w:r>
               <w:t>suiveEssaischarge</w:t>
             </w:r>
+            <w:proofErr w:type="spellEnd"/>
             <w:r>
               <w:t>}</w:t>
             </w:r>
@@ -8670,15 +9102,19 @@
             <w:r>
               <w:t>{</w:t>
             </w:r>
+            <w:proofErr w:type="gramStart"/>
             <w:r>
               <w:t>modification</w:t>
             </w:r>
+            <w:proofErr w:type="gramEnd"/>
             <w:r>
               <w:t>} {</w:t>
             </w:r>
+            <w:proofErr w:type="spellStart"/>
             <w:r>
               <w:t>suiveModification</w:t>
             </w:r>
+            <w:proofErr w:type="spellEnd"/>
             <w:r>
               <w:t>}</w:t>
             </w:r>
@@ -8938,7 +9374,15 @@
                 <w:sz w:val="20"/>
                 <w:szCs w:val="20"/>
               </w:rPr>
-              <w:t>{marquage}</w:t>
+              <w:t>{</w:t>
+            </w:r>
+            <w:proofErr w:type="gramStart"/>
+            <w:r>
+              <w:rPr>
+                <w:sz w:val="20"/>
+                <w:szCs w:val="20"/>
+              </w:rPr>
+              <w:t>marquage}</w:t>
             </w:r>
             <w:r>
               <w:rPr>
@@ -8947,6 +9391,7 @@
               </w:rPr>
               <w:t xml:space="preserve">   </w:t>
             </w:r>
+            <w:proofErr w:type="gramEnd"/>
           </w:p>
         </w:tc>
       </w:tr>
@@ -9057,6 +9502,7 @@
               </w:rPr>
               <w:t xml:space="preserve"> {</w:t>
             </w:r>
+            <w:proofErr w:type="spellStart"/>
             <w:r>
               <w:rPr>
                 <w:sz w:val="20"/>
@@ -9064,6 +9510,7 @@
               </w:rPr>
               <w:t>chargeMaximaleUtile</w:t>
             </w:r>
+            <w:proofErr w:type="spellEnd"/>
             <w:r>
               <w:rPr>
                 <w:sz w:val="20"/>
@@ -9099,6 +9546,7 @@
               </w:rPr>
               <w:t>{</w:t>
             </w:r>
+            <w:proofErr w:type="spellStart"/>
             <w:r>
               <w:rPr>
                 <w:sz w:val="20"/>
@@ -9106,6 +9554,7 @@
               </w:rPr>
               <w:t>distanceCentreGravite</w:t>
             </w:r>
+            <w:proofErr w:type="spellEnd"/>
             <w:r>
               <w:rPr>
                 <w:sz w:val="20"/>
@@ -9156,6 +9605,7 @@
               </w:rPr>
               <w:t xml:space="preserve"> {</w:t>
             </w:r>
+            <w:proofErr w:type="spellStart"/>
             <w:r>
               <w:rPr>
                 <w:sz w:val="20"/>
@@ -9163,6 +9613,7 @@
               </w:rPr>
               <w:t>chargeMaximalUtileHauteurLeveeMaximale</w:t>
             </w:r>
+            <w:proofErr w:type="spellEnd"/>
             <w:r>
               <w:rPr>
                 <w:sz w:val="20"/>
@@ -9199,6 +9650,7 @@
               </w:rPr>
               <w:t>{</w:t>
             </w:r>
+            <w:proofErr w:type="spellStart"/>
             <w:r>
               <w:rPr>
                 <w:sz w:val="20"/>
@@ -9206,6 +9658,7 @@
               </w:rPr>
               <w:t>hauteurLeveeMaximale</w:t>
             </w:r>
+            <w:proofErr w:type="spellEnd"/>
             <w:r>
               <w:rPr>
                 <w:sz w:val="20"/>
@@ -9254,7 +9707,23 @@
                 <w:sz w:val="20"/>
                 <w:szCs w:val="20"/>
               </w:rPr>
-              <w:t>Charge maximale mat incliné et a la hauteur maximale (m) :</w:t>
+              <w:t xml:space="preserve">Charge maximale mat incliné et </w:t>
+            </w:r>
+            <w:proofErr w:type="spellStart"/>
+            <w:r>
+              <w:rPr>
+                <w:sz w:val="20"/>
+                <w:szCs w:val="20"/>
+              </w:rPr>
+              <w:t>a</w:t>
+            </w:r>
+            <w:proofErr w:type="spellEnd"/>
+            <w:r>
+              <w:rPr>
+                <w:sz w:val="20"/>
+                <w:szCs w:val="20"/>
+              </w:rPr>
+              <w:t xml:space="preserve"> la hauteur maximale (m) :</w:t>
             </w:r>
             <w:r>
               <w:rPr>
@@ -9263,6 +9732,7 @@
               </w:rPr>
               <w:t xml:space="preserve"> {</w:t>
             </w:r>
+            <w:proofErr w:type="spellStart"/>
             <w:r>
               <w:rPr>
                 <w:sz w:val="20"/>
@@ -9270,6 +9740,7 @@
               </w:rPr>
               <w:t>chariotsSansMarquage</w:t>
             </w:r>
+            <w:proofErr w:type="spellEnd"/>
             <w:r>
               <w:rPr>
                 <w:sz w:val="20"/>
@@ -9370,6 +9841,7 @@
               </w:rPr>
               <w:t>{#</w:t>
             </w:r>
+            <w:proofErr w:type="gramStart"/>
             <w:r>
               <w:rPr>
                 <w:sz w:val="20"/>
@@ -9389,7 +9861,15 @@
                 <w:sz w:val="20"/>
                 <w:szCs w:val="20"/>
               </w:rPr>
-              <w:t>{#status}{titre}</w:t>
+              <w:t>{</w:t>
+            </w:r>
+            <w:proofErr w:type="gramEnd"/>
+            <w:r>
+              <w:rPr>
+                <w:sz w:val="20"/>
+                <w:szCs w:val="20"/>
+              </w:rPr>
+              <w:t>#status}{titre}</w:t>
             </w:r>
           </w:p>
           <w:p>
@@ -9411,7 +9891,39 @@
                 <w:sz w:val="20"/>
                 <w:szCs w:val="20"/>
               </w:rPr>
-              <w:t>{#tab}{#status}{titre} {content}{/status}{/tab}</w:t>
+              <w:t>{#</w:t>
+            </w:r>
+            <w:proofErr w:type="gramStart"/>
+            <w:r>
+              <w:rPr>
+                <w:sz w:val="20"/>
+                <w:szCs w:val="20"/>
+              </w:rPr>
+              <w:t>tab}{</w:t>
+            </w:r>
+            <w:proofErr w:type="gramEnd"/>
+            <w:r>
+              <w:rPr>
+                <w:sz w:val="20"/>
+                <w:szCs w:val="20"/>
+              </w:rPr>
+              <w:t>#status}{titre} {content}{/</w:t>
+            </w:r>
+            <w:proofErr w:type="spellStart"/>
+            <w:r>
+              <w:rPr>
+                <w:sz w:val="20"/>
+                <w:szCs w:val="20"/>
+              </w:rPr>
+              <w:t>status</w:t>
+            </w:r>
+            <w:proofErr w:type="spellEnd"/>
+            <w:r>
+              <w:rPr>
+                <w:sz w:val="20"/>
+                <w:szCs w:val="20"/>
+              </w:rPr>
+              <w:t>}{/tab}</w:t>
             </w:r>
           </w:p>
           <w:p>
@@ -9433,7 +9945,23 @@
                 <w:sz w:val="20"/>
                 <w:szCs w:val="20"/>
               </w:rPr>
-              <w:t>{/status}</w:t>
+              <w:t>{/</w:t>
+            </w:r>
+            <w:proofErr w:type="spellStart"/>
+            <w:r>
+              <w:rPr>
+                <w:sz w:val="20"/>
+                <w:szCs w:val="20"/>
+              </w:rPr>
+              <w:t>status</w:t>
+            </w:r>
+            <w:proofErr w:type="spellEnd"/>
+            <w:r>
+              <w:rPr>
+                <w:sz w:val="20"/>
+                <w:szCs w:val="20"/>
+              </w:rPr>
+              <w:t>}</w:t>
             </w:r>
           </w:p>
           <w:p>
@@ -9464,6 +9992,7 @@
               </w:rPr>
               <w:t>/</w:t>
             </w:r>
+            <w:proofErr w:type="spellStart"/>
             <w:r>
               <w:rPr>
                 <w:sz w:val="20"/>
@@ -9471,6 +10000,7 @@
               </w:rPr>
               <w:t>mecanismes</w:t>
             </w:r>
+            <w:proofErr w:type="spellEnd"/>
             <w:r>
               <w:rPr>
                 <w:sz w:val="20"/>
@@ -9572,6 +10102,7 @@
               </w:rPr>
               <w:t>{#</w:t>
             </w:r>
+            <w:proofErr w:type="gramStart"/>
             <w:r>
               <w:rPr>
                 <w:sz w:val="20"/>
@@ -9584,7 +10115,15 @@
                 <w:sz w:val="20"/>
                 <w:szCs w:val="20"/>
               </w:rPr>
-              <w:t>}{#status}</w:t>
+              <w:t>}{</w:t>
+            </w:r>
+            <w:proofErr w:type="gramEnd"/>
+            <w:r>
+              <w:rPr>
+                <w:sz w:val="20"/>
+                <w:szCs w:val="20"/>
+              </w:rPr>
+              <w:t>#status}</w:t>
             </w:r>
             <w:r>
               <w:rPr>
@@ -9711,6 +10250,7 @@
               </w:rPr>
               <w:t>{#</w:t>
             </w:r>
+            <w:proofErr w:type="gramStart"/>
             <w:r>
               <w:rPr>
                 <w:sz w:val="20"/>
@@ -9723,7 +10263,15 @@
                 <w:sz w:val="20"/>
                 <w:szCs w:val="20"/>
               </w:rPr>
-              <w:t>}{#status}{titre}{/status}{/</w:t>
+              <w:t>}{</w:t>
+            </w:r>
+            <w:proofErr w:type="gramEnd"/>
+            <w:r>
+              <w:rPr>
+                <w:sz w:val="20"/>
+                <w:szCs w:val="20"/>
+              </w:rPr>
+              <w:t>#status}{titre}{/status}{/</w:t>
             </w:r>
             <w:r>
               <w:rPr>
@@ -9835,14 +10383,30 @@
                 <w:sz w:val="20"/>
                 <w:szCs w:val="20"/>
               </w:rPr>
-              <w:t>{#dispositifsElevation}</w:t>
-            </w:r>
-            <w:r>
-              <w:rPr>
-                <w:sz w:val="20"/>
-                <w:szCs w:val="20"/>
-              </w:rPr>
-              <w:t>{#status}{titre}</w:t>
+              <w:t>{#</w:t>
+            </w:r>
+            <w:proofErr w:type="gramStart"/>
+            <w:r>
+              <w:rPr>
+                <w:sz w:val="20"/>
+                <w:szCs w:val="20"/>
+              </w:rPr>
+              <w:t>dispositifsElevation}</w:t>
+            </w:r>
+            <w:r>
+              <w:rPr>
+                <w:sz w:val="20"/>
+                <w:szCs w:val="20"/>
+              </w:rPr>
+              <w:t>{</w:t>
+            </w:r>
+            <w:proofErr w:type="gramEnd"/>
+            <w:r>
+              <w:rPr>
+                <w:sz w:val="20"/>
+                <w:szCs w:val="20"/>
+              </w:rPr>
+              <w:t>#status}{titre}</w:t>
             </w:r>
           </w:p>
           <w:p>
@@ -9866,7 +10430,15 @@
                 <w:sz w:val="20"/>
                 <w:szCs w:val="20"/>
               </w:rPr>
-              <w:t>{#tab}</w:t>
+              <w:t>{#</w:t>
+            </w:r>
+            <w:proofErr w:type="gramStart"/>
+            <w:r>
+              <w:rPr>
+                <w:sz w:val="20"/>
+                <w:szCs w:val="20"/>
+              </w:rPr>
+              <w:t>tab}</w:t>
             </w:r>
             <w:r>
               <w:rPr>
@@ -9875,6 +10447,7 @@
               </w:rPr>
               <w:t>{</w:t>
             </w:r>
+            <w:proofErr w:type="gramEnd"/>
             <w:r>
               <w:rPr>
                 <w:sz w:val="20"/>
@@ -9953,7 +10526,23 @@
                 <w:sz w:val="20"/>
                 <w:szCs w:val="20"/>
               </w:rPr>
-              <w:t>{/dispositifsElevation}</w:t>
+              <w:t>{/</w:t>
+            </w:r>
+            <w:proofErr w:type="spellStart"/>
+            <w:r>
+              <w:rPr>
+                <w:sz w:val="20"/>
+                <w:szCs w:val="20"/>
+              </w:rPr>
+              <w:t>dispositifsElevation</w:t>
+            </w:r>
+            <w:proofErr w:type="spellEnd"/>
+            <w:r>
+              <w:rPr>
+                <w:sz w:val="20"/>
+                <w:szCs w:val="20"/>
+              </w:rPr>
+              <w:t>}</w:t>
             </w:r>
           </w:p>
         </w:tc>
@@ -10052,6 +10641,7 @@
               </w:rPr>
               <w:t>{#</w:t>
             </w:r>
+            <w:proofErr w:type="gramStart"/>
             <w:r>
               <w:rPr>
                 <w:sz w:val="20"/>
@@ -10064,7 +10654,15 @@
                 <w:sz w:val="20"/>
                 <w:szCs w:val="20"/>
               </w:rPr>
-              <w:t>}{#status}{titre}</w:t>
+              <w:t>}{</w:t>
+            </w:r>
+            <w:proofErr w:type="gramEnd"/>
+            <w:r>
+              <w:rPr>
+                <w:sz w:val="20"/>
+                <w:szCs w:val="20"/>
+              </w:rPr>
+              <w:t>#status}{titre}</w:t>
             </w:r>
           </w:p>
           <w:p>
@@ -10087,7 +10685,23 @@
                 <w:sz w:val="20"/>
                 <w:szCs w:val="20"/>
               </w:rPr>
-              <w:t>{#tab}{#status}{titre} {content}</w:t>
+              <w:t>{#</w:t>
+            </w:r>
+            <w:proofErr w:type="gramStart"/>
+            <w:r>
+              <w:rPr>
+                <w:sz w:val="20"/>
+                <w:szCs w:val="20"/>
+              </w:rPr>
+              <w:t>tab}{</w:t>
+            </w:r>
+            <w:proofErr w:type="gramEnd"/>
+            <w:r>
+              <w:rPr>
+                <w:sz w:val="20"/>
+                <w:szCs w:val="20"/>
+              </w:rPr>
+              <w:t>#status}{titre} {content}</w:t>
             </w:r>
             <w:r>
               <w:rPr>
@@ -10182,7 +10796,23 @@
                 <w:sz w:val="20"/>
                 <w:szCs w:val="20"/>
               </w:rPr>
-              <w:t>{/status}</w:t>
+              <w:t>{/</w:t>
+            </w:r>
+            <w:proofErr w:type="spellStart"/>
+            <w:r>
+              <w:rPr>
+                <w:sz w:val="20"/>
+                <w:szCs w:val="20"/>
+              </w:rPr>
+              <w:t>status</w:t>
+            </w:r>
+            <w:proofErr w:type="spellEnd"/>
+            <w:r>
+              <w:rPr>
+                <w:sz w:val="20"/>
+                <w:szCs w:val="20"/>
+              </w:rPr>
+              <w:t>}</w:t>
             </w:r>
           </w:p>
           <w:p>
@@ -10208,6 +10838,7 @@
               </w:rPr>
               <w:t>{/</w:t>
             </w:r>
+            <w:proofErr w:type="spellStart"/>
             <w:r>
               <w:rPr>
                 <w:sz w:val="20"/>
@@ -10215,6 +10846,7 @@
               </w:rPr>
               <w:t>dispositifPrehension</w:t>
             </w:r>
+            <w:proofErr w:type="spellEnd"/>
             <w:r>
               <w:rPr>
                 <w:sz w:val="20"/>
@@ -10329,6 +10961,7 @@
               </w:rPr>
               <w:t>{#</w:t>
             </w:r>
+            <w:proofErr w:type="gramStart"/>
             <w:r>
               <w:rPr>
                 <w:sz w:val="20"/>
@@ -10341,7 +10974,15 @@
                 <w:sz w:val="20"/>
                 <w:szCs w:val="20"/>
               </w:rPr>
-              <w:t>}{#status}{titre}{/status}{/</w:t>
+              <w:t>}{</w:t>
+            </w:r>
+            <w:proofErr w:type="gramEnd"/>
+            <w:r>
+              <w:rPr>
+                <w:sz w:val="20"/>
+                <w:szCs w:val="20"/>
+              </w:rPr>
+              <w:t>#status}{titre}{/status}{/</w:t>
             </w:r>
             <w:r>
               <w:rPr>
@@ -10419,6 +11060,7 @@
               </w:rPr>
               <w:t>{</w:t>
             </w:r>
+            <w:proofErr w:type="spellStart"/>
             <w:r>
               <w:rPr>
                 <w:bCs/>
@@ -10427,6 +11069,7 @@
               </w:rPr>
               <w:t>siPresence</w:t>
             </w:r>
+            <w:proofErr w:type="spellEnd"/>
             <w:r>
               <w:rPr>
                 <w:bCs/>
@@ -10514,8 +11157,8 @@
       </w:tblPr>
       <w:tblGrid>
         <w:gridCol w:w="706"/>
-        <w:gridCol w:w="6237"/>
-        <w:gridCol w:w="3260"/>
+        <w:gridCol w:w="8222"/>
+        <w:gridCol w:w="1275"/>
       </w:tblGrid>
       <w:tr>
         <w:trPr>
@@ -10543,7 +11186,7 @@
         </w:tc>
         <w:tc>
           <w:tcPr>
-            <w:tcW w:w="6237" w:type="dxa"/>
+            <w:tcW w:w="8222" w:type="dxa"/>
             <w:shd w:val="clear" w:color="auto" w:fill="E6E6E6"/>
             <w:vAlign w:val="center"/>
           </w:tcPr>
@@ -10604,7 +11247,7 @@
         </w:tc>
         <w:tc>
           <w:tcPr>
-            <w:tcW w:w="3260" w:type="dxa"/>
+            <w:tcW w:w="1275" w:type="dxa"/>
             <w:shd w:val="clear" w:color="auto" w:fill="E6E6E6"/>
             <w:vAlign w:val="center"/>
           </w:tcPr>
@@ -10650,8 +11293,8 @@
       </w:tblPr>
       <w:tblGrid>
         <w:gridCol w:w="706"/>
-        <w:gridCol w:w="6216"/>
-        <w:gridCol w:w="3281"/>
+        <w:gridCol w:w="8222"/>
+        <w:gridCol w:w="1275"/>
       </w:tblGrid>
       <w:tr>
         <w:trPr>
@@ -10693,7 +11336,7 @@
         </w:tc>
         <w:tc>
           <w:tcPr>
-            <w:tcW w:w="6216" w:type="dxa"/>
+            <w:tcW w:w="8222" w:type="dxa"/>
             <w:tcBorders>
               <w:top w:val="single" w:sz="2" w:space="0" w:color="000000"/>
               <w:left w:val="single" w:sz="2" w:space="0" w:color="000000"/>
@@ -10722,7 +11365,7 @@
         </w:tc>
         <w:tc>
           <w:tcPr>
-            <w:tcW w:w="3281" w:type="dxa"/>
+            <w:tcW w:w="1275" w:type="dxa"/>
             <w:tcBorders>
               <w:top w:val="single" w:sz="2" w:space="0" w:color="000000"/>
               <w:left w:val="single" w:sz="2" w:space="0" w:color="000000"/>
@@ -10776,7 +11419,7 @@
         </w:tc>
         <w:tc>
           <w:tcPr>
-            <w:tcW w:w="6216" w:type="dxa"/>
+            <w:tcW w:w="8222" w:type="dxa"/>
             <w:tcBorders>
               <w:top w:val="single" w:sz="2" w:space="0" w:color="000000"/>
               <w:left w:val="single" w:sz="2" w:space="0" w:color="000000"/>
@@ -10803,13 +11446,29 @@
                 <w:sz w:val="20"/>
                 <w:szCs w:val="20"/>
               </w:rPr>
-              <w:t>{#aExamen}{titre}</w:t>
+              <w:t>{#</w:t>
+            </w:r>
+            <w:proofErr w:type="gramStart"/>
+            <w:r>
+              <w:rPr>
+                <w:sz w:val="20"/>
+                <w:szCs w:val="20"/>
+              </w:rPr>
+              <w:t>aExamen}{</w:t>
+            </w:r>
+            <w:proofErr w:type="gramEnd"/>
+            <w:r>
+              <w:rPr>
+                <w:sz w:val="20"/>
+                <w:szCs w:val="20"/>
+              </w:rPr>
+              <w:t>titre}</w:t>
             </w:r>
           </w:p>
         </w:tc>
         <w:tc>
           <w:tcPr>
-            <w:tcW w:w="3281" w:type="dxa"/>
+            <w:tcW w:w="1275" w:type="dxa"/>
             <w:tcBorders>
               <w:top w:val="single" w:sz="2" w:space="0" w:color="000000"/>
               <w:bottom w:val="single" w:sz="2" w:space="0" w:color="000000"/>
@@ -10829,7 +11488,39 @@
                 <w:sz w:val="20"/>
                 <w:szCs w:val="20"/>
               </w:rPr>
-              <w:t>{avis}{/aExamen}</w:t>
+              <w:t>{</w:t>
+            </w:r>
+            <w:proofErr w:type="gramStart"/>
+            <w:r>
+              <w:rPr>
+                <w:sz w:val="20"/>
+                <w:szCs w:val="20"/>
+              </w:rPr>
+              <w:t>avis</w:t>
+            </w:r>
+            <w:proofErr w:type="gramEnd"/>
+            <w:r>
+              <w:rPr>
+                <w:sz w:val="20"/>
+                <w:szCs w:val="20"/>
+              </w:rPr>
+              <w:t>}{/</w:t>
+            </w:r>
+            <w:proofErr w:type="spellStart"/>
+            <w:r>
+              <w:rPr>
+                <w:sz w:val="20"/>
+                <w:szCs w:val="20"/>
+              </w:rPr>
+              <w:t>aExamen</w:t>
+            </w:r>
+            <w:proofErr w:type="spellEnd"/>
+            <w:r>
+              <w:rPr>
+                <w:sz w:val="20"/>
+                <w:szCs w:val="20"/>
+              </w:rPr>
+              <w:t>}</w:t>
             </w:r>
           </w:p>
         </w:tc>
@@ -10855,8 +11546,8 @@
       </w:tblPr>
       <w:tblGrid>
         <w:gridCol w:w="706"/>
-        <w:gridCol w:w="6237"/>
-        <w:gridCol w:w="3260"/>
+        <w:gridCol w:w="8222"/>
+        <w:gridCol w:w="1275"/>
       </w:tblGrid>
       <w:tr>
         <w:trPr>
@@ -10899,7 +11590,7 @@
         </w:tc>
         <w:tc>
           <w:tcPr>
-            <w:tcW w:w="6237" w:type="dxa"/>
+            <w:tcW w:w="8222" w:type="dxa"/>
             <w:tcBorders>
               <w:top w:val="single" w:sz="2" w:space="0" w:color="000000"/>
               <w:left w:val="single" w:sz="2" w:space="0" w:color="000000"/>
@@ -10929,7 +11620,7 @@
         </w:tc>
         <w:tc>
           <w:tcPr>
-            <w:tcW w:w="3260" w:type="dxa"/>
+            <w:tcW w:w="1275" w:type="dxa"/>
             <w:tcBorders>
               <w:top w:val="single" w:sz="2" w:space="0" w:color="000000"/>
               <w:left w:val="single" w:sz="2" w:space="0" w:color="000000"/>
@@ -10980,7 +11671,7 @@
         </w:tc>
         <w:tc>
           <w:tcPr>
-            <w:tcW w:w="6237" w:type="dxa"/>
+            <w:tcW w:w="8222" w:type="dxa"/>
             <w:tcBorders>
               <w:top w:val="single" w:sz="2" w:space="0" w:color="000000"/>
               <w:left w:val="single" w:sz="2" w:space="0" w:color="000000"/>
@@ -11008,13 +11699,29 @@
                 <w:sz w:val="20"/>
                 <w:szCs w:val="20"/>
               </w:rPr>
-              <w:t>{#bExamen}{titre}</w:t>
+              <w:t>{#</w:t>
+            </w:r>
+            <w:proofErr w:type="gramStart"/>
+            <w:r>
+              <w:rPr>
+                <w:sz w:val="20"/>
+                <w:szCs w:val="20"/>
+              </w:rPr>
+              <w:t>bExamen}{</w:t>
+            </w:r>
+            <w:proofErr w:type="gramEnd"/>
+            <w:r>
+              <w:rPr>
+                <w:sz w:val="20"/>
+                <w:szCs w:val="20"/>
+              </w:rPr>
+              <w:t>titre}</w:t>
             </w:r>
           </w:p>
         </w:tc>
         <w:tc>
           <w:tcPr>
-            <w:tcW w:w="3260" w:type="dxa"/>
+            <w:tcW w:w="1275" w:type="dxa"/>
             <w:tcBorders>
               <w:top w:val="single" w:sz="2" w:space="0" w:color="000000"/>
               <w:left w:val="single" w:sz="2" w:space="0" w:color="000000"/>
@@ -11035,7 +11742,39 @@
                 <w:sz w:val="20"/>
                 <w:szCs w:val="20"/>
               </w:rPr>
-              <w:t>{avis}{/bExamen}</w:t>
+              <w:t>{</w:t>
+            </w:r>
+            <w:proofErr w:type="gramStart"/>
+            <w:r>
+              <w:rPr>
+                <w:sz w:val="20"/>
+                <w:szCs w:val="20"/>
+              </w:rPr>
+              <w:t>avis</w:t>
+            </w:r>
+            <w:proofErr w:type="gramEnd"/>
+            <w:r>
+              <w:rPr>
+                <w:sz w:val="20"/>
+                <w:szCs w:val="20"/>
+              </w:rPr>
+              <w:t>}{/</w:t>
+            </w:r>
+            <w:proofErr w:type="spellStart"/>
+            <w:r>
+              <w:rPr>
+                <w:sz w:val="20"/>
+                <w:szCs w:val="20"/>
+              </w:rPr>
+              <w:t>bExamen</w:t>
+            </w:r>
+            <w:proofErr w:type="spellEnd"/>
+            <w:r>
+              <w:rPr>
+                <w:sz w:val="20"/>
+                <w:szCs w:val="20"/>
+              </w:rPr>
+              <w:t>}</w:t>
             </w:r>
           </w:p>
         </w:tc>
@@ -11061,8 +11800,8 @@
       </w:tblPr>
       <w:tblGrid>
         <w:gridCol w:w="706"/>
-        <w:gridCol w:w="6237"/>
-        <w:gridCol w:w="3260"/>
+        <w:gridCol w:w="8222"/>
+        <w:gridCol w:w="1275"/>
       </w:tblGrid>
       <w:tr>
         <w:trPr>
@@ -11104,7 +11843,7 @@
         </w:tc>
         <w:tc>
           <w:tcPr>
-            <w:tcW w:w="6237" w:type="dxa"/>
+            <w:tcW w:w="8222" w:type="dxa"/>
             <w:tcBorders>
               <w:top w:val="single" w:sz="2" w:space="0" w:color="000000"/>
               <w:left w:val="single" w:sz="2" w:space="0" w:color="000000"/>
@@ -11137,7 +11876,7 @@
         </w:tc>
         <w:tc>
           <w:tcPr>
-            <w:tcW w:w="3260" w:type="dxa"/>
+            <w:tcW w:w="1275" w:type="dxa"/>
             <w:tcBorders>
               <w:top w:val="single" w:sz="2" w:space="0" w:color="000000"/>
               <w:left w:val="single" w:sz="2" w:space="0" w:color="000000"/>
@@ -11192,7 +11931,7 @@
         </w:tc>
         <w:tc>
           <w:tcPr>
-            <w:tcW w:w="6237" w:type="dxa"/>
+            <w:tcW w:w="8222" w:type="dxa"/>
             <w:tcBorders>
               <w:top w:val="single" w:sz="2" w:space="0" w:color="000000"/>
               <w:left w:val="single" w:sz="2" w:space="0" w:color="000000"/>
@@ -11217,13 +11956,29 @@
                 <w:sz w:val="20"/>
                 <w:szCs w:val="20"/>
               </w:rPr>
-              <w:t>{#cExamen}{titre}</w:t>
+              <w:t>{#</w:t>
+            </w:r>
+            <w:proofErr w:type="gramStart"/>
+            <w:r>
+              <w:rPr>
+                <w:sz w:val="20"/>
+                <w:szCs w:val="20"/>
+              </w:rPr>
+              <w:t>cExamen}{</w:t>
+            </w:r>
+            <w:proofErr w:type="gramEnd"/>
+            <w:r>
+              <w:rPr>
+                <w:sz w:val="20"/>
+                <w:szCs w:val="20"/>
+              </w:rPr>
+              <w:t>titre}</w:t>
             </w:r>
           </w:p>
         </w:tc>
         <w:tc>
           <w:tcPr>
-            <w:tcW w:w="3260" w:type="dxa"/>
+            <w:tcW w:w="1275" w:type="dxa"/>
             <w:tcBorders>
               <w:top w:val="single" w:sz="2" w:space="0" w:color="000000"/>
               <w:bottom w:val="single" w:sz="2" w:space="0" w:color="000000"/>
@@ -11247,7 +12002,39 @@
                 <w:sz w:val="20"/>
                 <w:szCs w:val="20"/>
               </w:rPr>
-              <w:t>{avis}{/cExamen}</w:t>
+              <w:t>{</w:t>
+            </w:r>
+            <w:proofErr w:type="gramStart"/>
+            <w:r>
+              <w:rPr>
+                <w:sz w:val="20"/>
+                <w:szCs w:val="20"/>
+              </w:rPr>
+              <w:t>avis</w:t>
+            </w:r>
+            <w:proofErr w:type="gramEnd"/>
+            <w:r>
+              <w:rPr>
+                <w:sz w:val="20"/>
+                <w:szCs w:val="20"/>
+              </w:rPr>
+              <w:t>}{/</w:t>
+            </w:r>
+            <w:proofErr w:type="spellStart"/>
+            <w:r>
+              <w:rPr>
+                <w:sz w:val="20"/>
+                <w:szCs w:val="20"/>
+              </w:rPr>
+              <w:t>cExamen</w:t>
+            </w:r>
+            <w:proofErr w:type="spellEnd"/>
+            <w:r>
+              <w:rPr>
+                <w:sz w:val="20"/>
+                <w:szCs w:val="20"/>
+              </w:rPr>
+              <w:t>}</w:t>
             </w:r>
           </w:p>
         </w:tc>
@@ -11277,8 +12064,8 @@
       </w:tblPr>
       <w:tblGrid>
         <w:gridCol w:w="706"/>
-        <w:gridCol w:w="6237"/>
-        <w:gridCol w:w="3260"/>
+        <w:gridCol w:w="8222"/>
+        <w:gridCol w:w="1275"/>
       </w:tblGrid>
       <w:tr>
         <w:trPr>
@@ -11320,7 +12107,7 @@
         </w:tc>
         <w:tc>
           <w:tcPr>
-            <w:tcW w:w="6237" w:type="dxa"/>
+            <w:tcW w:w="8222" w:type="dxa"/>
             <w:tcBorders>
               <w:top w:val="single" w:sz="2" w:space="0" w:color="000000"/>
               <w:left w:val="single" w:sz="2" w:space="0" w:color="000000"/>
@@ -11350,7 +12137,7 @@
         </w:tc>
         <w:tc>
           <w:tcPr>
-            <w:tcW w:w="3260" w:type="dxa"/>
+            <w:tcW w:w="1275" w:type="dxa"/>
             <w:tcBorders>
               <w:top w:val="single" w:sz="2" w:space="0" w:color="000000"/>
               <w:left w:val="single" w:sz="2" w:space="0" w:color="000000"/>
@@ -11401,7 +12188,7 @@
         </w:tc>
         <w:tc>
           <w:tcPr>
-            <w:tcW w:w="6237" w:type="dxa"/>
+            <w:tcW w:w="8222" w:type="dxa"/>
             <w:tcBorders>
               <w:top w:val="single" w:sz="2" w:space="0" w:color="000000"/>
               <w:left w:val="single" w:sz="2" w:space="0" w:color="000000"/>
@@ -11429,13 +12216,29 @@
                 <w:sz w:val="20"/>
                 <w:szCs w:val="20"/>
               </w:rPr>
-              <w:t>{#dExamen}{titre}</w:t>
+              <w:t>{#</w:t>
+            </w:r>
+            <w:proofErr w:type="gramStart"/>
+            <w:r>
+              <w:rPr>
+                <w:sz w:val="20"/>
+                <w:szCs w:val="20"/>
+              </w:rPr>
+              <w:t>dExamen}{</w:t>
+            </w:r>
+            <w:proofErr w:type="gramEnd"/>
+            <w:r>
+              <w:rPr>
+                <w:sz w:val="20"/>
+                <w:szCs w:val="20"/>
+              </w:rPr>
+              <w:t>titre}</w:t>
             </w:r>
           </w:p>
         </w:tc>
         <w:tc>
           <w:tcPr>
-            <w:tcW w:w="3260" w:type="dxa"/>
+            <w:tcW w:w="1275" w:type="dxa"/>
             <w:tcBorders>
               <w:top w:val="single" w:sz="2" w:space="0" w:color="000000"/>
               <w:bottom w:val="single" w:sz="2" w:space="0" w:color="000000"/>
@@ -11455,7 +12258,39 @@
                 <w:sz w:val="20"/>
                 <w:szCs w:val="20"/>
               </w:rPr>
-              <w:t>{avis}{/dExamen}</w:t>
+              <w:t>{</w:t>
+            </w:r>
+            <w:proofErr w:type="gramStart"/>
+            <w:r>
+              <w:rPr>
+                <w:sz w:val="20"/>
+                <w:szCs w:val="20"/>
+              </w:rPr>
+              <w:t>avis</w:t>
+            </w:r>
+            <w:proofErr w:type="gramEnd"/>
+            <w:r>
+              <w:rPr>
+                <w:sz w:val="20"/>
+                <w:szCs w:val="20"/>
+              </w:rPr>
+              <w:t>}{/</w:t>
+            </w:r>
+            <w:proofErr w:type="spellStart"/>
+            <w:r>
+              <w:rPr>
+                <w:sz w:val="20"/>
+                <w:szCs w:val="20"/>
+              </w:rPr>
+              <w:t>dExamen</w:t>
+            </w:r>
+            <w:proofErr w:type="spellEnd"/>
+            <w:r>
+              <w:rPr>
+                <w:sz w:val="20"/>
+                <w:szCs w:val="20"/>
+              </w:rPr>
+              <w:t>}</w:t>
             </w:r>
           </w:p>
         </w:tc>
@@ -11481,8 +12316,8 @@
       </w:tblPr>
       <w:tblGrid>
         <w:gridCol w:w="706"/>
-        <w:gridCol w:w="6237"/>
-        <w:gridCol w:w="3260"/>
+        <w:gridCol w:w="8222"/>
+        <w:gridCol w:w="1275"/>
       </w:tblGrid>
       <w:tr>
         <w:trPr>
@@ -11525,7 +12360,7 @@
         </w:tc>
         <w:tc>
           <w:tcPr>
-            <w:tcW w:w="6237" w:type="dxa"/>
+            <w:tcW w:w="8222" w:type="dxa"/>
             <w:tcBorders>
               <w:top w:val="single" w:sz="2" w:space="0" w:color="000000"/>
               <w:left w:val="single" w:sz="2" w:space="0" w:color="000000"/>
@@ -11558,7 +12393,7 @@
         </w:tc>
         <w:tc>
           <w:tcPr>
-            <w:tcW w:w="3260" w:type="dxa"/>
+            <w:tcW w:w="1275" w:type="dxa"/>
             <w:tcBorders>
               <w:top w:val="single" w:sz="2" w:space="0" w:color="000000"/>
               <w:left w:val="single" w:sz="2" w:space="0" w:color="000000"/>
@@ -11609,7 +12444,7 @@
         </w:tc>
         <w:tc>
           <w:tcPr>
-            <w:tcW w:w="6237" w:type="dxa"/>
+            <w:tcW w:w="8222" w:type="dxa"/>
             <w:tcBorders>
               <w:top w:val="single" w:sz="2" w:space="0" w:color="000000"/>
               <w:left w:val="single" w:sz="2" w:space="0" w:color="000000"/>
@@ -11638,13 +12473,29 @@
                 <w:sz w:val="20"/>
                 <w:szCs w:val="20"/>
               </w:rPr>
-              <w:t>{#eExamen}{titre}</w:t>
+              <w:t>{#</w:t>
+            </w:r>
+            <w:proofErr w:type="gramStart"/>
+            <w:r>
+              <w:rPr>
+                <w:sz w:val="20"/>
+                <w:szCs w:val="20"/>
+              </w:rPr>
+              <w:t>eExamen}{</w:t>
+            </w:r>
+            <w:proofErr w:type="gramEnd"/>
+            <w:r>
+              <w:rPr>
+                <w:sz w:val="20"/>
+                <w:szCs w:val="20"/>
+              </w:rPr>
+              <w:t>titre}</w:t>
             </w:r>
           </w:p>
         </w:tc>
         <w:tc>
           <w:tcPr>
-            <w:tcW w:w="3260" w:type="dxa"/>
+            <w:tcW w:w="1275" w:type="dxa"/>
             <w:tcBorders>
               <w:top w:val="single" w:sz="2" w:space="0" w:color="000000"/>
               <w:left w:val="single" w:sz="2" w:space="0" w:color="000000"/>
@@ -11665,7 +12516,39 @@
                 <w:sz w:val="20"/>
                 <w:szCs w:val="20"/>
               </w:rPr>
-              <w:t>{avis}{/eExamen}</w:t>
+              <w:t>{</w:t>
+            </w:r>
+            <w:proofErr w:type="gramStart"/>
+            <w:r>
+              <w:rPr>
+                <w:sz w:val="20"/>
+                <w:szCs w:val="20"/>
+              </w:rPr>
+              <w:t>avis</w:t>
+            </w:r>
+            <w:proofErr w:type="gramEnd"/>
+            <w:r>
+              <w:rPr>
+                <w:sz w:val="20"/>
+                <w:szCs w:val="20"/>
+              </w:rPr>
+              <w:t>}{/</w:t>
+            </w:r>
+            <w:proofErr w:type="spellStart"/>
+            <w:r>
+              <w:rPr>
+                <w:sz w:val="20"/>
+                <w:szCs w:val="20"/>
+              </w:rPr>
+              <w:t>eExamen</w:t>
+            </w:r>
+            <w:proofErr w:type="spellEnd"/>
+            <w:r>
+              <w:rPr>
+                <w:sz w:val="20"/>
+                <w:szCs w:val="20"/>
+              </w:rPr>
+              <w:t>}</w:t>
             </w:r>
           </w:p>
         </w:tc>
@@ -11678,444 +12561,224 @@
           <w:szCs w:val="20"/>
         </w:rPr>
       </w:pPr>
-    </w:p>
-    <w:tbl>
-      <w:tblPr>
-        <w:tblW w:w="10203" w:type="dxa"/>
-        <w:tblLayout w:type="fixed"/>
-        <w:tblCellMar>
-          <w:left w:w="70" w:type="dxa"/>
-          <w:right w:w="70" w:type="dxa"/>
-        </w:tblCellMar>
-        <w:tblLook w:val="0000" w:firstRow="0" w:lastRow="0" w:firstColumn="0" w:lastColumn="0" w:noHBand="0" w:noVBand="0"/>
-      </w:tblPr>
-      <w:tblGrid>
-        <w:gridCol w:w="706"/>
-        <w:gridCol w:w="6237"/>
-        <w:gridCol w:w="3260"/>
-      </w:tblGrid>
-      <w:tr>
-        <w:trPr>
-          <w:cantSplit/>
-          <w:trHeight w:val="340"/>
-          <w:tblHeader/>
-        </w:trPr>
-        <w:tc>
-          <w:tcPr>
-            <w:tcW w:w="706" w:type="dxa"/>
-            <w:vMerge w:val="restart"/>
-            <w:tcBorders>
-              <w:top w:val="single" w:sz="2" w:space="0" w:color="000000"/>
-              <w:left w:val="single" w:sz="2" w:space="0" w:color="000000"/>
-              <w:bottom w:val="single" w:sz="4" w:space="0" w:color="auto"/>
-              <w:right w:val="single" w:sz="2" w:space="0" w:color="000000"/>
-            </w:tcBorders>
-            <w:shd w:val="clear" w:color="auto" w:fill="auto"/>
-          </w:tcPr>
-          <w:p>
-            <w:pPr>
-              <w:keepNext/>
-              <w:keepLines/>
-              <w:snapToGrid w:val="0"/>
-              <w:rPr>
-                <w:b/>
-                <w:sz w:val="20"/>
-                <w:szCs w:val="20"/>
-              </w:rPr>
-            </w:pPr>
-            <w:r>
-              <w:rPr>
-                <w:b/>
-                <w:sz w:val="20"/>
-                <w:szCs w:val="20"/>
-              </w:rPr>
-              <w:t>C</w:t>
-            </w:r>
-            <w:r>
-              <w:rPr>
-                <w:b/>
-                <w:sz w:val="20"/>
-                <w:szCs w:val="20"/>
-              </w:rPr>
-              <w:t>6</w:t>
-            </w:r>
-          </w:p>
-        </w:tc>
-        <w:tc>
-          <w:tcPr>
-            <w:tcW w:w="6237" w:type="dxa"/>
-            <w:tcBorders>
-              <w:top w:val="single" w:sz="2" w:space="0" w:color="000000"/>
-              <w:left w:val="single" w:sz="2" w:space="0" w:color="000000"/>
-              <w:bottom w:val="single" w:sz="2" w:space="0" w:color="000000"/>
-              <w:right w:val="single" w:sz="2" w:space="0" w:color="000000"/>
-            </w:tcBorders>
-            <w:shd w:val="clear" w:color="auto" w:fill="auto"/>
-          </w:tcPr>
-          <w:p>
-            <w:pPr>
-              <w:rPr>
-                <w:b/>
-                <w:bCs/>
-                <w:color w:val="000000"/>
-                <w:sz w:val="20"/>
-                <w:szCs w:val="20"/>
-              </w:rPr>
-            </w:pPr>
-            <w:r>
-              <w:rPr>
-                <w:b/>
-                <w:bCs/>
-                <w:color w:val="000000"/>
-                <w:sz w:val="20"/>
-                <w:szCs w:val="20"/>
-              </w:rPr>
-              <w:t>POSTE DE CONDUITE - CABINE</w:t>
-            </w:r>
-          </w:p>
-        </w:tc>
-        <w:tc>
-          <w:tcPr>
-            <w:tcW w:w="3260" w:type="dxa"/>
-            <w:tcBorders>
-              <w:top w:val="single" w:sz="2" w:space="0" w:color="000000"/>
-              <w:left w:val="single" w:sz="2" w:space="0" w:color="000000"/>
-              <w:bottom w:val="single" w:sz="2" w:space="0" w:color="000000"/>
-              <w:right w:val="single" w:sz="2" w:space="0" w:color="000000"/>
-            </w:tcBorders>
-            <w:shd w:val="clear" w:color="auto" w:fill="auto"/>
-          </w:tcPr>
-          <w:p>
-            <w:pPr>
-              <w:rPr>
-                <w:sz w:val="20"/>
-                <w:szCs w:val="20"/>
-              </w:rPr>
-            </w:pPr>
-          </w:p>
-        </w:tc>
-      </w:tr>
-      <w:tr>
-        <w:trPr>
-          <w:cantSplit/>
-          <w:trHeight w:val="340"/>
-          <w:tblHeader/>
-        </w:trPr>
-        <w:tc>
-          <w:tcPr>
-            <w:tcW w:w="706" w:type="dxa"/>
-            <w:vMerge/>
-            <w:tcBorders>
-              <w:left w:val="single" w:sz="2" w:space="0" w:color="000000"/>
-              <w:bottom w:val="single" w:sz="4" w:space="0" w:color="auto"/>
-              <w:right w:val="single" w:sz="2" w:space="0" w:color="000000"/>
-            </w:tcBorders>
-            <w:shd w:val="clear" w:color="auto" w:fill="auto"/>
-          </w:tcPr>
-          <w:p>
-            <w:pPr>
-              <w:keepNext/>
-              <w:keepLines/>
-              <w:snapToGrid w:val="0"/>
-              <w:rPr>
-                <w:b/>
-                <w:sz w:val="20"/>
-                <w:szCs w:val="20"/>
-              </w:rPr>
-            </w:pPr>
-          </w:p>
-        </w:tc>
-        <w:tc>
-          <w:tcPr>
-            <w:tcW w:w="6237" w:type="dxa"/>
-            <w:tcBorders>
-              <w:top w:val="single" w:sz="2" w:space="0" w:color="000000"/>
-              <w:left w:val="single" w:sz="2" w:space="0" w:color="000000"/>
-              <w:bottom w:val="single" w:sz="2" w:space="0" w:color="000000"/>
-              <w:right w:val="single" w:sz="2" w:space="0" w:color="000000"/>
-            </w:tcBorders>
-            <w:shd w:val="clear" w:color="auto" w:fill="auto"/>
-          </w:tcPr>
-          <w:p>
-            <w:pPr>
-              <w:tabs>
-                <w:tab w:val="left" w:pos="639"/>
-                <w:tab w:val="left" w:pos="883"/>
-                <w:tab w:val="left" w:pos="7652"/>
-                <w:tab w:val="left" w:pos="7935"/>
-              </w:tabs>
-              <w:rPr>
-                <w:color w:val="000000"/>
-                <w:sz w:val="20"/>
-                <w:szCs w:val="20"/>
-              </w:rPr>
-            </w:pPr>
-            <w:r>
-              <w:rPr>
-                <w:sz w:val="20"/>
-                <w:szCs w:val="20"/>
-              </w:rPr>
-              <w:t>{#fExamen}{titre}</w:t>
-            </w:r>
-          </w:p>
-        </w:tc>
-        <w:tc>
-          <w:tcPr>
-            <w:tcW w:w="3260" w:type="dxa"/>
-            <w:tcBorders>
-              <w:top w:val="single" w:sz="2" w:space="0" w:color="000000"/>
-              <w:bottom w:val="single" w:sz="2" w:space="0" w:color="000000"/>
-              <w:right w:val="single" w:sz="2" w:space="0" w:color="000000"/>
-            </w:tcBorders>
-            <w:shd w:val="clear" w:color="auto" w:fill="auto"/>
-          </w:tcPr>
-          <w:p>
-            <w:pPr>
-              <w:rPr>
-                <w:sz w:val="20"/>
-                <w:szCs w:val="20"/>
-              </w:rPr>
-            </w:pPr>
-            <w:r>
-              <w:rPr>
-                <w:sz w:val="20"/>
-                <w:szCs w:val="20"/>
-              </w:rPr>
-              <w:t>{avis}{/fExamen}</w:t>
-            </w:r>
-          </w:p>
-        </w:tc>
-      </w:tr>
-    </w:tbl>
-    <w:p>
-      <w:pPr>
-        <w:widowControl/>
-        <w:rPr>
-          <w:sz w:val="20"/>
-          <w:szCs w:val="20"/>
-        </w:rPr>
-      </w:pPr>
-    </w:p>
-    <w:tbl>
-      <w:tblPr>
-        <w:tblW w:w="10203" w:type="dxa"/>
-        <w:tblLayout w:type="fixed"/>
-        <w:tblCellMar>
-          <w:left w:w="70" w:type="dxa"/>
-          <w:right w:w="70" w:type="dxa"/>
-        </w:tblCellMar>
-        <w:tblLook w:val="0000" w:firstRow="0" w:lastRow="0" w:firstColumn="0" w:lastColumn="0" w:noHBand="0" w:noVBand="0"/>
-      </w:tblPr>
-      <w:tblGrid>
-        <w:gridCol w:w="706"/>
-        <w:gridCol w:w="6237"/>
-        <w:gridCol w:w="3260"/>
-      </w:tblGrid>
-      <w:tr>
-        <w:trPr>
-          <w:cantSplit/>
-          <w:trHeight w:val="340"/>
-          <w:tblHeader/>
-        </w:trPr>
-        <w:tc>
-          <w:tcPr>
-            <w:tcW w:w="706" w:type="dxa"/>
-            <w:vMerge w:val="restart"/>
-            <w:tcBorders>
-              <w:top w:val="single" w:sz="2" w:space="0" w:color="000000"/>
-              <w:left w:val="single" w:sz="2" w:space="0" w:color="000000"/>
-              <w:right w:val="single" w:sz="2" w:space="0" w:color="000000"/>
-            </w:tcBorders>
-            <w:shd w:val="clear" w:color="auto" w:fill="auto"/>
-          </w:tcPr>
-          <w:p>
-            <w:pPr>
-              <w:keepNext/>
-              <w:keepLines/>
-              <w:snapToGrid w:val="0"/>
-              <w:rPr>
-                <w:b/>
-                <w:sz w:val="20"/>
-                <w:szCs w:val="20"/>
-              </w:rPr>
-            </w:pPr>
-            <w:r>
-              <w:rPr>
-                <w:b/>
-                <w:sz w:val="20"/>
-                <w:szCs w:val="20"/>
-              </w:rPr>
-              <w:t>C-</w:t>
-            </w:r>
-            <w:r>
-              <w:rPr>
-                <w:b/>
-                <w:sz w:val="20"/>
-                <w:szCs w:val="20"/>
-              </w:rPr>
-              <w:t>7</w:t>
-            </w:r>
-          </w:p>
-        </w:tc>
-        <w:tc>
-          <w:tcPr>
-            <w:tcW w:w="6237" w:type="dxa"/>
-            <w:tcBorders>
-              <w:top w:val="single" w:sz="2" w:space="0" w:color="000000"/>
-              <w:left w:val="single" w:sz="2" w:space="0" w:color="000000"/>
-              <w:bottom w:val="single" w:sz="2" w:space="0" w:color="000000"/>
-              <w:right w:val="single" w:sz="2" w:space="0" w:color="000000"/>
-            </w:tcBorders>
-            <w:shd w:val="clear" w:color="auto" w:fill="auto"/>
-          </w:tcPr>
-          <w:p>
-            <w:pPr>
-              <w:rPr>
-                <w:sz w:val="20"/>
-                <w:szCs w:val="20"/>
-              </w:rPr>
-            </w:pPr>
-            <w:r>
-              <w:rPr>
-                <w:b/>
-                <w:bCs/>
-                <w:color w:val="000000"/>
-                <w:sz w:val="20"/>
-                <w:szCs w:val="20"/>
-              </w:rPr>
-              <w:t>ORGANES DE SERVICE ET DE MANOEUVRE</w:t>
-            </w:r>
-          </w:p>
-        </w:tc>
-        <w:tc>
-          <w:tcPr>
-            <w:tcW w:w="3260" w:type="dxa"/>
-            <w:tcBorders>
-              <w:top w:val="single" w:sz="2" w:space="0" w:color="000000"/>
-              <w:left w:val="single" w:sz="2" w:space="0" w:color="000000"/>
-              <w:bottom w:val="single" w:sz="2" w:space="0" w:color="000000"/>
-              <w:right w:val="single" w:sz="2" w:space="0" w:color="000000"/>
-            </w:tcBorders>
-            <w:shd w:val="clear" w:color="auto" w:fill="auto"/>
-          </w:tcPr>
-          <w:p>
-            <w:pPr>
-              <w:rPr>
-                <w:sz w:val="20"/>
-                <w:szCs w:val="20"/>
-              </w:rPr>
-            </w:pPr>
-          </w:p>
-        </w:tc>
-      </w:tr>
-      <w:tr>
-        <w:trPr>
-          <w:cantSplit/>
-          <w:trHeight w:val="340"/>
-          <w:tblHeader/>
-        </w:trPr>
-        <w:tc>
-          <w:tcPr>
-            <w:tcW w:w="706" w:type="dxa"/>
-            <w:vMerge/>
-            <w:tcBorders>
-              <w:left w:val="single" w:sz="2" w:space="0" w:color="000000"/>
-              <w:bottom w:val="single" w:sz="2" w:space="0" w:color="000000"/>
-              <w:right w:val="single" w:sz="2" w:space="0" w:color="000000"/>
-            </w:tcBorders>
-            <w:shd w:val="clear" w:color="auto" w:fill="auto"/>
-          </w:tcPr>
-          <w:p>
-            <w:pPr>
-              <w:keepNext/>
-              <w:keepLines/>
-              <w:snapToGrid w:val="0"/>
-              <w:rPr>
-                <w:b/>
-                <w:sz w:val="20"/>
-                <w:szCs w:val="20"/>
-              </w:rPr>
-            </w:pPr>
-          </w:p>
-        </w:tc>
-        <w:tc>
-          <w:tcPr>
-            <w:tcW w:w="6237" w:type="dxa"/>
-            <w:tcBorders>
-              <w:top w:val="single" w:sz="2" w:space="0" w:color="000000"/>
-              <w:left w:val="single" w:sz="2" w:space="0" w:color="000000"/>
-              <w:bottom w:val="single" w:sz="2" w:space="0" w:color="000000"/>
-              <w:right w:val="single" w:sz="2" w:space="0" w:color="000000"/>
-            </w:tcBorders>
-            <w:shd w:val="clear" w:color="auto" w:fill="auto"/>
-          </w:tcPr>
-          <w:p>
-            <w:pPr>
-              <w:pStyle w:val="NormalWeb"/>
-              <w:spacing w:before="0" w:beforeAutospacing="0" w:after="0"/>
-              <w:ind w:left="782" w:hanging="782"/>
-              <w:rPr>
-                <w:rFonts w:ascii="Arial" w:hAnsi="Arial" w:cs="Arial"/>
-                <w:sz w:val="20"/>
-                <w:szCs w:val="20"/>
-              </w:rPr>
-            </w:pPr>
-            <w:r>
-              <w:rPr>
-                <w:sz w:val="20"/>
-                <w:szCs w:val="20"/>
-              </w:rPr>
-              <w:t>{#gExamen}{titre}</w:t>
-            </w:r>
-          </w:p>
-        </w:tc>
-        <w:tc>
-          <w:tcPr>
-            <w:tcW w:w="3260" w:type="dxa"/>
-            <w:tcBorders>
-              <w:top w:val="single" w:sz="2" w:space="0" w:color="000000"/>
-              <w:bottom w:val="single" w:sz="2" w:space="0" w:color="000000"/>
-              <w:right w:val="single" w:sz="2" w:space="0" w:color="000000"/>
-            </w:tcBorders>
-            <w:shd w:val="clear" w:color="auto" w:fill="auto"/>
-          </w:tcPr>
-          <w:p>
-            <w:pPr>
-              <w:rPr>
-                <w:sz w:val="20"/>
-                <w:szCs w:val="20"/>
-              </w:rPr>
-            </w:pPr>
-            <w:r>
-              <w:rPr>
-                <w:sz w:val="20"/>
-                <w:szCs w:val="20"/>
-              </w:rPr>
-              <w:t>{avis}{/gExamen}</w:t>
-            </w:r>
-          </w:p>
-        </w:tc>
-      </w:tr>
-    </w:tbl>
-    <w:p>
-      <w:pPr>
-        <w:widowControl/>
-        <w:rPr>
-          <w:sz w:val="20"/>
-          <w:szCs w:val="20"/>
-        </w:rPr>
-      </w:pPr>
       <w:r>
         <w:rPr>
           <w:sz w:val="20"/>
           <w:szCs w:val="20"/>
         </w:rPr>
-        <w:br w:type="page"/>
+        <w:t xml:space="preserve">  </w:t>
       </w:r>
     </w:p>
     <w:p>
       <w:pPr>
-        <w:widowControl/>
+        <w:rPr>
+          <w:sz w:val="20"/>
+          <w:szCs w:val="20"/>
+        </w:rPr>
+      </w:pPr>
+    </w:p>
+    <w:p>
+      <w:pPr>
+        <w:rPr>
+          <w:sz w:val="20"/>
+          <w:szCs w:val="20"/>
+        </w:rPr>
+      </w:pPr>
+    </w:p>
+    <w:p>
+      <w:pPr>
+        <w:rPr>
+          <w:sz w:val="20"/>
+          <w:szCs w:val="20"/>
+        </w:rPr>
+      </w:pPr>
+    </w:p>
+    <w:p>
+      <w:pPr>
+        <w:rPr>
+          <w:sz w:val="20"/>
+          <w:szCs w:val="20"/>
+        </w:rPr>
+      </w:pPr>
+    </w:p>
+    <w:p>
+      <w:pPr>
+        <w:rPr>
+          <w:sz w:val="20"/>
+          <w:szCs w:val="20"/>
+        </w:rPr>
+      </w:pPr>
+    </w:p>
+    <w:p>
+      <w:pPr>
+        <w:rPr>
+          <w:sz w:val="20"/>
+          <w:szCs w:val="20"/>
+        </w:rPr>
+      </w:pPr>
+    </w:p>
+    <w:p>
+      <w:pPr>
+        <w:rPr>
+          <w:sz w:val="20"/>
+          <w:szCs w:val="20"/>
+        </w:rPr>
+      </w:pPr>
+    </w:p>
+    <w:p>
+      <w:pPr>
+        <w:rPr>
+          <w:sz w:val="20"/>
+          <w:szCs w:val="20"/>
+        </w:rPr>
+      </w:pPr>
+    </w:p>
+    <w:p>
+      <w:pPr>
+        <w:rPr>
+          <w:sz w:val="20"/>
+          <w:szCs w:val="20"/>
+        </w:rPr>
+      </w:pPr>
+    </w:p>
+    <w:p>
+      <w:pPr>
+        <w:rPr>
+          <w:sz w:val="20"/>
+          <w:szCs w:val="20"/>
+        </w:rPr>
+      </w:pPr>
+    </w:p>
+    <w:p>
+      <w:pPr>
+        <w:rPr>
+          <w:sz w:val="20"/>
+          <w:szCs w:val="20"/>
+        </w:rPr>
+      </w:pPr>
+    </w:p>
+    <w:p>
+      <w:pPr>
+        <w:rPr>
+          <w:sz w:val="20"/>
+          <w:szCs w:val="20"/>
+        </w:rPr>
+      </w:pPr>
+    </w:p>
+    <w:p>
+      <w:pPr>
+        <w:rPr>
+          <w:sz w:val="20"/>
+          <w:szCs w:val="20"/>
+        </w:rPr>
+      </w:pPr>
+    </w:p>
+    <w:p>
+      <w:pPr>
+        <w:rPr>
+          <w:sz w:val="20"/>
+          <w:szCs w:val="20"/>
+        </w:rPr>
+      </w:pPr>
+    </w:p>
+    <w:p>
+      <w:pPr>
+        <w:rPr>
+          <w:sz w:val="20"/>
+          <w:szCs w:val="20"/>
+        </w:rPr>
+      </w:pPr>
+    </w:p>
+    <w:p>
+      <w:pPr>
+        <w:rPr>
+          <w:sz w:val="20"/>
+          <w:szCs w:val="20"/>
+        </w:rPr>
+      </w:pPr>
+    </w:p>
+    <w:p>
+      <w:pPr>
+        <w:rPr>
+          <w:sz w:val="20"/>
+          <w:szCs w:val="20"/>
+        </w:rPr>
+      </w:pPr>
+    </w:p>
+    <w:p>
+      <w:pPr>
+        <w:rPr>
+          <w:sz w:val="20"/>
+          <w:szCs w:val="20"/>
+        </w:rPr>
+      </w:pPr>
+    </w:p>
+    <w:p>
+      <w:pPr>
+        <w:rPr>
+          <w:sz w:val="20"/>
+          <w:szCs w:val="20"/>
+        </w:rPr>
+      </w:pPr>
+    </w:p>
+    <w:p>
+      <w:pPr>
+        <w:rPr>
+          <w:sz w:val="20"/>
+          <w:szCs w:val="20"/>
+        </w:rPr>
+      </w:pPr>
+    </w:p>
+    <w:p>
+      <w:pPr>
+        <w:rPr>
+          <w:sz w:val="20"/>
+          <w:szCs w:val="20"/>
+        </w:rPr>
+      </w:pPr>
+    </w:p>
+    <w:p>
+      <w:pPr>
+        <w:rPr>
+          <w:sz w:val="20"/>
+          <w:szCs w:val="20"/>
+        </w:rPr>
+      </w:pPr>
+    </w:p>
+    <w:p>
+      <w:pPr>
+        <w:rPr>
+          <w:sz w:val="20"/>
+          <w:szCs w:val="20"/>
+        </w:rPr>
+      </w:pPr>
+    </w:p>
+    <w:p>
+      <w:pPr>
+        <w:rPr>
+          <w:sz w:val="20"/>
+          <w:szCs w:val="20"/>
+        </w:rPr>
+      </w:pPr>
+    </w:p>
+    <w:p>
+      <w:pPr>
+        <w:rPr>
+          <w:sz w:val="20"/>
+          <w:szCs w:val="20"/>
+        </w:rPr>
+      </w:pPr>
+    </w:p>
+    <w:p>
+      <w:pPr>
+        <w:rPr>
+          <w:sz w:val="20"/>
+          <w:szCs w:val="20"/>
+        </w:rPr>
+      </w:pPr>
+    </w:p>
+    <w:p>
+      <w:pPr>
         <w:rPr>
           <w:sz w:val="20"/>
           <w:szCs w:val="20"/>
@@ -12142,8 +12805,8 @@
       </w:tblPr>
       <w:tblGrid>
         <w:gridCol w:w="706"/>
-        <w:gridCol w:w="6237"/>
-        <w:gridCol w:w="3402"/>
+        <w:gridCol w:w="8222"/>
+        <w:gridCol w:w="1417"/>
       </w:tblGrid>
       <w:tr>
         <w:trPr>
@@ -12170,7 +12833,7 @@
         </w:tc>
         <w:tc>
           <w:tcPr>
-            <w:tcW w:w="6237" w:type="dxa"/>
+            <w:tcW w:w="8222" w:type="dxa"/>
             <w:shd w:val="clear" w:color="auto" w:fill="E6E6E6"/>
             <w:vAlign w:val="center"/>
           </w:tcPr>
@@ -12229,7 +12892,7 @@
         </w:tc>
         <w:tc>
           <w:tcPr>
-            <w:tcW w:w="3402" w:type="dxa"/>
+            <w:tcW w:w="1417" w:type="dxa"/>
             <w:shd w:val="clear" w:color="auto" w:fill="E6E6E6"/>
             <w:vAlign w:val="center"/>
           </w:tcPr>
@@ -12273,7 +12936,7 @@
     </w:p>
     <w:tbl>
       <w:tblPr>
-        <w:tblW w:w="10345" w:type="dxa"/>
+        <w:tblW w:w="10203" w:type="dxa"/>
         <w:tblLayout w:type="fixed"/>
         <w:tblCellMar>
           <w:left w:w="70" w:type="dxa"/>
@@ -12283,8 +12946,8 @@
       </w:tblPr>
       <w:tblGrid>
         <w:gridCol w:w="706"/>
-        <w:gridCol w:w="6237"/>
-        <w:gridCol w:w="3402"/>
+        <w:gridCol w:w="8222"/>
+        <w:gridCol w:w="1275"/>
       </w:tblGrid>
       <w:tr>
         <w:trPr>
@@ -12321,21 +12984,21 @@
                 <w:sz w:val="20"/>
                 <w:szCs w:val="20"/>
               </w:rPr>
-              <w:t>C-</w:t>
-            </w:r>
-            <w:r>
-              <w:rPr>
-                <w:b/>
-                <w:sz w:val="20"/>
-                <w:szCs w:val="20"/>
-              </w:rPr>
-              <w:t>8</w:t>
+              <w:t>C</w:t>
+            </w:r>
+            <w:r>
+              <w:rPr>
+                <w:b/>
+                <w:sz w:val="20"/>
+                <w:szCs w:val="20"/>
+              </w:rPr>
+              <w:t>6</w:t>
             </w:r>
           </w:p>
         </w:tc>
         <w:tc>
           <w:tcPr>
-            <w:tcW w:w="6237" w:type="dxa"/>
+            <w:tcW w:w="8222" w:type="dxa"/>
             <w:tcBorders>
               <w:top w:val="single" w:sz="2" w:space="0" w:color="000000"/>
               <w:left w:val="single" w:sz="2" w:space="0" w:color="000000"/>
@@ -12347,25 +13010,28 @@
           <w:p>
             <w:pPr>
               <w:rPr>
-                <w:sz w:val="20"/>
-                <w:szCs w:val="20"/>
-              </w:rPr>
-            </w:pPr>
-            <w:r>
-              <w:rPr>
                 <w:b/>
                 <w:bCs/>
                 <w:color w:val="000000"/>
                 <w:sz w:val="20"/>
                 <w:szCs w:val="20"/>
               </w:rPr>
-              <w:t>ORGANES DE SERVICE ET DE MANOEUVRE</w:t>
+            </w:pPr>
+            <w:r>
+              <w:rPr>
+                <w:b/>
+                <w:bCs/>
+                <w:color w:val="000000"/>
+                <w:sz w:val="20"/>
+                <w:szCs w:val="20"/>
+              </w:rPr>
+              <w:t>POSTE DE CONDUITE - CABINE</w:t>
             </w:r>
           </w:p>
         </w:tc>
         <w:tc>
           <w:tcPr>
-            <w:tcW w:w="3402" w:type="dxa"/>
+            <w:tcW w:w="1275" w:type="dxa"/>
             <w:tcBorders>
               <w:top w:val="single" w:sz="2" w:space="0" w:color="000000"/>
               <w:left w:val="single" w:sz="2" w:space="0" w:color="000000"/>
@@ -12416,7 +13082,7 @@
         </w:tc>
         <w:tc>
           <w:tcPr>
-            <w:tcW w:w="6237" w:type="dxa"/>
+            <w:tcW w:w="8222" w:type="dxa"/>
             <w:tcBorders>
               <w:top w:val="single" w:sz="2" w:space="0" w:color="000000"/>
               <w:left w:val="single" w:sz="2" w:space="0" w:color="000000"/>
@@ -12429,6 +13095,7 @@
             <w:pPr>
               <w:tabs>
                 <w:tab w:val="left" w:pos="639"/>
+                <w:tab w:val="left" w:pos="883"/>
                 <w:tab w:val="left" w:pos="7652"/>
                 <w:tab w:val="left" w:pos="7935"/>
               </w:tabs>
@@ -12443,13 +13110,29 @@
                 <w:sz w:val="20"/>
                 <w:szCs w:val="20"/>
               </w:rPr>
-              <w:t>{#hExamen}{titre}</w:t>
+              <w:t>{#</w:t>
+            </w:r>
+            <w:proofErr w:type="gramStart"/>
+            <w:r>
+              <w:rPr>
+                <w:sz w:val="20"/>
+                <w:szCs w:val="20"/>
+              </w:rPr>
+              <w:t>fExamen}{</w:t>
+            </w:r>
+            <w:proofErr w:type="gramEnd"/>
+            <w:r>
+              <w:rPr>
+                <w:sz w:val="20"/>
+                <w:szCs w:val="20"/>
+              </w:rPr>
+              <w:t>titre}</w:t>
             </w:r>
           </w:p>
         </w:tc>
         <w:tc>
           <w:tcPr>
-            <w:tcW w:w="3402" w:type="dxa"/>
+            <w:tcW w:w="1275" w:type="dxa"/>
             <w:tcBorders>
               <w:top w:val="single" w:sz="2" w:space="0" w:color="000000"/>
               <w:bottom w:val="single" w:sz="2" w:space="0" w:color="000000"/>
@@ -12469,12 +13152,468 @@
                 <w:sz w:val="20"/>
                 <w:szCs w:val="20"/>
               </w:rPr>
-              <w:t>{avis}{/hExamen}</w:t>
+              <w:t>{</w:t>
+            </w:r>
+            <w:proofErr w:type="gramStart"/>
+            <w:r>
+              <w:rPr>
+                <w:sz w:val="20"/>
+                <w:szCs w:val="20"/>
+              </w:rPr>
+              <w:t>avis</w:t>
+            </w:r>
+            <w:proofErr w:type="gramEnd"/>
+            <w:r>
+              <w:rPr>
+                <w:sz w:val="20"/>
+                <w:szCs w:val="20"/>
+              </w:rPr>
+              <w:t>}{/</w:t>
+            </w:r>
+            <w:proofErr w:type="spellStart"/>
+            <w:r>
+              <w:rPr>
+                <w:sz w:val="20"/>
+                <w:szCs w:val="20"/>
+              </w:rPr>
+              <w:t>fExamen</w:t>
+            </w:r>
+            <w:proofErr w:type="spellEnd"/>
+            <w:r>
+              <w:rPr>
+                <w:sz w:val="20"/>
+                <w:szCs w:val="20"/>
+              </w:rPr>
+              <w:t>}</w:t>
             </w:r>
           </w:p>
         </w:tc>
       </w:tr>
     </w:tbl>
+    <w:p>
+      <w:pPr>
+        <w:widowControl/>
+        <w:rPr>
+          <w:sz w:val="20"/>
+          <w:szCs w:val="20"/>
+        </w:rPr>
+      </w:pPr>
+    </w:p>
+    <w:tbl>
+      <w:tblPr>
+        <w:tblW w:w="10203" w:type="dxa"/>
+        <w:tblLayout w:type="fixed"/>
+        <w:tblCellMar>
+          <w:left w:w="70" w:type="dxa"/>
+          <w:right w:w="70" w:type="dxa"/>
+        </w:tblCellMar>
+        <w:tblLook w:val="0000" w:firstRow="0" w:lastRow="0" w:firstColumn="0" w:lastColumn="0" w:noHBand="0" w:noVBand="0"/>
+      </w:tblPr>
+      <w:tblGrid>
+        <w:gridCol w:w="706"/>
+        <w:gridCol w:w="8222"/>
+        <w:gridCol w:w="1275"/>
+      </w:tblGrid>
+      <w:tr>
+        <w:trPr>
+          <w:cantSplit/>
+          <w:trHeight w:val="340"/>
+          <w:tblHeader/>
+        </w:trPr>
+        <w:tc>
+          <w:tcPr>
+            <w:tcW w:w="706" w:type="dxa"/>
+            <w:vMerge w:val="restart"/>
+            <w:tcBorders>
+              <w:top w:val="single" w:sz="2" w:space="0" w:color="000000"/>
+              <w:left w:val="single" w:sz="2" w:space="0" w:color="000000"/>
+              <w:right w:val="single" w:sz="2" w:space="0" w:color="000000"/>
+            </w:tcBorders>
+            <w:shd w:val="clear" w:color="auto" w:fill="auto"/>
+          </w:tcPr>
+          <w:p>
+            <w:pPr>
+              <w:keepNext/>
+              <w:keepLines/>
+              <w:snapToGrid w:val="0"/>
+              <w:rPr>
+                <w:b/>
+                <w:sz w:val="20"/>
+                <w:szCs w:val="20"/>
+              </w:rPr>
+            </w:pPr>
+            <w:r>
+              <w:rPr>
+                <w:b/>
+                <w:sz w:val="20"/>
+                <w:szCs w:val="20"/>
+              </w:rPr>
+              <w:t>C-</w:t>
+            </w:r>
+            <w:r>
+              <w:rPr>
+                <w:b/>
+                <w:sz w:val="20"/>
+                <w:szCs w:val="20"/>
+              </w:rPr>
+              <w:t>7</w:t>
+            </w:r>
+          </w:p>
+        </w:tc>
+        <w:tc>
+          <w:tcPr>
+            <w:tcW w:w="8222" w:type="dxa"/>
+            <w:tcBorders>
+              <w:top w:val="single" w:sz="2" w:space="0" w:color="000000"/>
+              <w:left w:val="single" w:sz="2" w:space="0" w:color="000000"/>
+              <w:bottom w:val="single" w:sz="2" w:space="0" w:color="000000"/>
+              <w:right w:val="single" w:sz="2" w:space="0" w:color="000000"/>
+            </w:tcBorders>
+            <w:shd w:val="clear" w:color="auto" w:fill="auto"/>
+          </w:tcPr>
+          <w:p>
+            <w:pPr>
+              <w:rPr>
+                <w:sz w:val="20"/>
+                <w:szCs w:val="20"/>
+              </w:rPr>
+            </w:pPr>
+            <w:r>
+              <w:rPr>
+                <w:b/>
+                <w:bCs/>
+                <w:color w:val="000000"/>
+                <w:sz w:val="20"/>
+                <w:szCs w:val="20"/>
+              </w:rPr>
+              <w:t>ORGANES DE SERVICE ET DE MANOEUVRE</w:t>
+            </w:r>
+          </w:p>
+        </w:tc>
+        <w:tc>
+          <w:tcPr>
+            <w:tcW w:w="1275" w:type="dxa"/>
+            <w:tcBorders>
+              <w:top w:val="single" w:sz="2" w:space="0" w:color="000000"/>
+              <w:left w:val="single" w:sz="2" w:space="0" w:color="000000"/>
+              <w:bottom w:val="single" w:sz="2" w:space="0" w:color="000000"/>
+              <w:right w:val="single" w:sz="2" w:space="0" w:color="000000"/>
+            </w:tcBorders>
+            <w:shd w:val="clear" w:color="auto" w:fill="auto"/>
+          </w:tcPr>
+          <w:p>
+            <w:pPr>
+              <w:rPr>
+                <w:sz w:val="20"/>
+                <w:szCs w:val="20"/>
+              </w:rPr>
+            </w:pPr>
+          </w:p>
+        </w:tc>
+      </w:tr>
+      <w:tr>
+        <w:trPr>
+          <w:cantSplit/>
+          <w:trHeight w:val="340"/>
+          <w:tblHeader/>
+        </w:trPr>
+        <w:tc>
+          <w:tcPr>
+            <w:tcW w:w="706" w:type="dxa"/>
+            <w:vMerge/>
+            <w:tcBorders>
+              <w:left w:val="single" w:sz="2" w:space="0" w:color="000000"/>
+              <w:bottom w:val="single" w:sz="2" w:space="0" w:color="000000"/>
+              <w:right w:val="single" w:sz="2" w:space="0" w:color="000000"/>
+            </w:tcBorders>
+            <w:shd w:val="clear" w:color="auto" w:fill="auto"/>
+          </w:tcPr>
+          <w:p>
+            <w:pPr>
+              <w:keepNext/>
+              <w:keepLines/>
+              <w:snapToGrid w:val="0"/>
+              <w:rPr>
+                <w:b/>
+                <w:sz w:val="20"/>
+                <w:szCs w:val="20"/>
+              </w:rPr>
+            </w:pPr>
+          </w:p>
+        </w:tc>
+        <w:tc>
+          <w:tcPr>
+            <w:tcW w:w="8222" w:type="dxa"/>
+            <w:tcBorders>
+              <w:top w:val="single" w:sz="2" w:space="0" w:color="000000"/>
+              <w:left w:val="single" w:sz="2" w:space="0" w:color="000000"/>
+              <w:bottom w:val="single" w:sz="2" w:space="0" w:color="000000"/>
+              <w:right w:val="single" w:sz="2" w:space="0" w:color="000000"/>
+            </w:tcBorders>
+            <w:shd w:val="clear" w:color="auto" w:fill="auto"/>
+          </w:tcPr>
+          <w:p>
+            <w:pPr>
+              <w:pStyle w:val="NormalWeb"/>
+              <w:spacing w:before="0" w:beforeAutospacing="0" w:after="0"/>
+              <w:ind w:left="782" w:hanging="782"/>
+              <w:rPr>
+                <w:rFonts w:ascii="Arial" w:hAnsi="Arial" w:cs="Arial"/>
+                <w:sz w:val="20"/>
+                <w:szCs w:val="20"/>
+              </w:rPr>
+            </w:pPr>
+            <w:r>
+              <w:rPr>
+                <w:sz w:val="20"/>
+                <w:szCs w:val="20"/>
+              </w:rPr>
+              <w:t>{#</w:t>
+            </w:r>
+            <w:proofErr w:type="gramStart"/>
+            <w:r>
+              <w:rPr>
+                <w:sz w:val="20"/>
+                <w:szCs w:val="20"/>
+              </w:rPr>
+              <w:t>gExamen}{</w:t>
+            </w:r>
+            <w:proofErr w:type="gramEnd"/>
+            <w:r>
+              <w:rPr>
+                <w:sz w:val="20"/>
+                <w:szCs w:val="20"/>
+              </w:rPr>
+              <w:t>titre}</w:t>
+            </w:r>
+          </w:p>
+        </w:tc>
+        <w:tc>
+          <w:tcPr>
+            <w:tcW w:w="1275" w:type="dxa"/>
+            <w:tcBorders>
+              <w:top w:val="single" w:sz="2" w:space="0" w:color="000000"/>
+              <w:bottom w:val="single" w:sz="2" w:space="0" w:color="000000"/>
+              <w:right w:val="single" w:sz="2" w:space="0" w:color="000000"/>
+            </w:tcBorders>
+            <w:shd w:val="clear" w:color="auto" w:fill="auto"/>
+          </w:tcPr>
+          <w:p>
+            <w:pPr>
+              <w:rPr>
+                <w:sz w:val="20"/>
+                <w:szCs w:val="20"/>
+              </w:rPr>
+            </w:pPr>
+            <w:r>
+              <w:rPr>
+                <w:sz w:val="20"/>
+                <w:szCs w:val="20"/>
+              </w:rPr>
+              <w:t>{</w:t>
+            </w:r>
+            <w:proofErr w:type="gramStart"/>
+            <w:r>
+              <w:rPr>
+                <w:sz w:val="20"/>
+                <w:szCs w:val="20"/>
+              </w:rPr>
+              <w:t>avis</w:t>
+            </w:r>
+            <w:proofErr w:type="gramEnd"/>
+            <w:r>
+              <w:rPr>
+                <w:sz w:val="20"/>
+                <w:szCs w:val="20"/>
+              </w:rPr>
+              <w:t>}{/</w:t>
+            </w:r>
+            <w:proofErr w:type="spellStart"/>
+            <w:r>
+              <w:rPr>
+                <w:sz w:val="20"/>
+                <w:szCs w:val="20"/>
+              </w:rPr>
+              <w:t>gExamen</w:t>
+            </w:r>
+            <w:proofErr w:type="spellEnd"/>
+            <w:r>
+              <w:rPr>
+                <w:sz w:val="20"/>
+                <w:szCs w:val="20"/>
+              </w:rPr>
+              <w:t>}</w:t>
+            </w:r>
+          </w:p>
+        </w:tc>
+      </w:tr>
+    </w:tbl>
+    <w:p>
+      <w:pPr>
+        <w:widowControl/>
+        <w:rPr>
+          <w:sz w:val="20"/>
+          <w:szCs w:val="20"/>
+        </w:rPr>
+      </w:pPr>
+      <w:r>
+        <w:rPr>
+          <w:sz w:val="20"/>
+          <w:szCs w:val="20"/>
+        </w:rPr>
+        <w:br w:type="page"/>
+      </w:r>
+    </w:p>
+    <w:p>
+      <w:pPr>
+        <w:widowControl/>
+        <w:rPr>
+          <w:sz w:val="20"/>
+          <w:szCs w:val="20"/>
+        </w:rPr>
+      </w:pPr>
+    </w:p>
+    <w:tbl>
+      <w:tblPr>
+        <w:tblW w:w="10345" w:type="dxa"/>
+        <w:tblBorders>
+          <w:top w:val="single" w:sz="2" w:space="0" w:color="000000"/>
+          <w:left w:val="single" w:sz="2" w:space="0" w:color="000000"/>
+          <w:bottom w:val="single" w:sz="2" w:space="0" w:color="000000"/>
+          <w:right w:val="single" w:sz="2" w:space="0" w:color="000000"/>
+          <w:insideH w:val="single" w:sz="2" w:space="0" w:color="000000"/>
+          <w:insideV w:val="single" w:sz="2" w:space="0" w:color="000000"/>
+        </w:tblBorders>
+        <w:tblLayout w:type="fixed"/>
+        <w:tblCellMar>
+          <w:left w:w="70" w:type="dxa"/>
+          <w:right w:w="70" w:type="dxa"/>
+        </w:tblCellMar>
+        <w:tblLook w:val="0000" w:firstRow="0" w:lastRow="0" w:firstColumn="0" w:lastColumn="0" w:noHBand="0" w:noVBand="0"/>
+      </w:tblPr>
+      <w:tblGrid>
+        <w:gridCol w:w="706"/>
+        <w:gridCol w:w="8222"/>
+        <w:gridCol w:w="1417"/>
+      </w:tblGrid>
+      <w:tr>
+        <w:trPr>
+          <w:cantSplit/>
+          <w:trHeight w:val="917"/>
+          <w:tblHeader/>
+        </w:trPr>
+        <w:tc>
+          <w:tcPr>
+            <w:tcW w:w="706" w:type="dxa"/>
+            <w:shd w:val="clear" w:color="auto" w:fill="E6E6E6"/>
+            <w:vAlign w:val="center"/>
+          </w:tcPr>
+          <w:p>
+            <w:pPr>
+              <w:snapToGrid w:val="0"/>
+              <w:rPr>
+                <w:b/>
+                <w:sz w:val="20"/>
+                <w:szCs w:val="20"/>
+              </w:rPr>
+            </w:pPr>
+          </w:p>
+        </w:tc>
+        <w:tc>
+          <w:tcPr>
+            <w:tcW w:w="8222" w:type="dxa"/>
+            <w:shd w:val="clear" w:color="auto" w:fill="E6E6E6"/>
+            <w:vAlign w:val="center"/>
+          </w:tcPr>
+          <w:p>
+            <w:pPr>
+              <w:snapToGrid w:val="0"/>
+              <w:ind w:left="20" w:right="-10"/>
+              <w:jc w:val="center"/>
+              <w:rPr>
+                <w:b/>
+                <w:bCs/>
+                <w:iCs/>
+                <w:sz w:val="20"/>
+                <w:szCs w:val="20"/>
+              </w:rPr>
+            </w:pPr>
+            <w:r>
+              <w:rPr>
+                <w:b/>
+                <w:bCs/>
+                <w:iCs/>
+                <w:sz w:val="20"/>
+                <w:szCs w:val="20"/>
+              </w:rPr>
+              <w:t>EXAMEN DE L’ETAT DE CONSERVATION</w:t>
+            </w:r>
+          </w:p>
+          <w:p>
+            <w:pPr>
+              <w:tabs>
+                <w:tab w:val="left" w:pos="1489"/>
+                <w:tab w:val="left" w:pos="7652"/>
+                <w:tab w:val="left" w:pos="7935"/>
+              </w:tabs>
+              <w:snapToGrid w:val="0"/>
+              <w:jc w:val="center"/>
+              <w:rPr>
+                <w:b/>
+                <w:bCs/>
+                <w:iCs/>
+                <w:sz w:val="20"/>
+                <w:szCs w:val="20"/>
+              </w:rPr>
+            </w:pPr>
+            <w:r>
+              <w:rPr>
+                <w:b/>
+                <w:bCs/>
+                <w:iCs/>
+                <w:sz w:val="20"/>
+                <w:szCs w:val="20"/>
+              </w:rPr>
+              <w:t>ESSAIS DE FONCTIONNEMENT</w:t>
+            </w:r>
+          </w:p>
+        </w:tc>
+        <w:tc>
+          <w:tcPr>
+            <w:tcW w:w="1417" w:type="dxa"/>
+            <w:shd w:val="clear" w:color="auto" w:fill="E6E6E6"/>
+            <w:vAlign w:val="center"/>
+          </w:tcPr>
+          <w:p>
+            <w:pPr>
+              <w:snapToGrid w:val="0"/>
+              <w:jc w:val="center"/>
+              <w:rPr>
+                <w:b/>
+                <w:sz w:val="20"/>
+                <w:szCs w:val="20"/>
+              </w:rPr>
+            </w:pPr>
+            <w:r>
+              <w:rPr>
+                <w:b/>
+                <w:sz w:val="20"/>
+                <w:szCs w:val="20"/>
+              </w:rPr>
+              <w:t>AVIS</w:t>
+            </w:r>
+          </w:p>
+        </w:tc>
+      </w:tr>
+    </w:tbl>
+    <w:p>
+      <w:pPr>
+        <w:rPr>
+          <w:sz w:val="20"/>
+          <w:szCs w:val="20"/>
+        </w:rPr>
+      </w:pPr>
+    </w:p>
     <w:p>
       <w:pPr>
         <w:rPr>
@@ -12495,8 +13634,8 @@
       </w:tblPr>
       <w:tblGrid>
         <w:gridCol w:w="706"/>
-        <w:gridCol w:w="6237"/>
-        <w:gridCol w:w="3402"/>
+        <w:gridCol w:w="8080"/>
+        <w:gridCol w:w="1559"/>
       </w:tblGrid>
       <w:tr>
         <w:trPr>
@@ -12541,13 +13680,13 @@
                 <w:sz w:val="20"/>
                 <w:szCs w:val="20"/>
               </w:rPr>
-              <w:t>9</w:t>
+              <w:t>8</w:t>
             </w:r>
           </w:p>
         </w:tc>
         <w:tc>
           <w:tcPr>
-            <w:tcW w:w="6237" w:type="dxa"/>
+            <w:tcW w:w="8080" w:type="dxa"/>
             <w:tcBorders>
               <w:top w:val="single" w:sz="2" w:space="0" w:color="000000"/>
               <w:left w:val="single" w:sz="2" w:space="0" w:color="000000"/>
@@ -12559,26 +13698,25 @@
           <w:p>
             <w:pPr>
               <w:rPr>
+                <w:sz w:val="20"/>
+                <w:szCs w:val="20"/>
+              </w:rPr>
+            </w:pPr>
+            <w:r>
+              <w:rPr>
                 <w:b/>
                 <w:bCs/>
-                <w:sz w:val="20"/>
-                <w:szCs w:val="20"/>
-              </w:rPr>
-            </w:pPr>
-            <w:r>
-              <w:rPr>
-                <w:b/>
-                <w:bCs/>
-                <w:sz w:val="20"/>
-                <w:szCs w:val="20"/>
-              </w:rPr>
-              <w:t>SUSPENTES  TAMBOURS POULIES  DISPOSITIFS DE PREHENSION</w:t>
+                <w:color w:val="000000"/>
+                <w:sz w:val="20"/>
+                <w:szCs w:val="20"/>
+              </w:rPr>
+              <w:t>ORGANES DE SERVICE ET DE MANOEUVRE</w:t>
             </w:r>
           </w:p>
         </w:tc>
         <w:tc>
           <w:tcPr>
-            <w:tcW w:w="3402" w:type="dxa"/>
+            <w:tcW w:w="1559" w:type="dxa"/>
             <w:tcBorders>
               <w:top w:val="single" w:sz="2" w:space="0" w:color="000000"/>
               <w:left w:val="single" w:sz="2" w:space="0" w:color="000000"/>
@@ -12629,7 +13767,7 @@
         </w:tc>
         <w:tc>
           <w:tcPr>
-            <w:tcW w:w="6237" w:type="dxa"/>
+            <w:tcW w:w="8080" w:type="dxa"/>
             <w:tcBorders>
               <w:top w:val="single" w:sz="2" w:space="0" w:color="000000"/>
               <w:left w:val="single" w:sz="2" w:space="0" w:color="000000"/>
@@ -12640,33 +13778,47 @@
           </w:tcPr>
           <w:p>
             <w:pPr>
-              <w:keepNext/>
               <w:tabs>
-                <w:tab w:val="left" w:pos="1489"/>
+                <w:tab w:val="left" w:pos="639"/>
                 <w:tab w:val="left" w:pos="7652"/>
                 <w:tab w:val="left" w:pos="7935"/>
               </w:tabs>
-              <w:snapToGrid w:val="0"/>
-              <w:rPr>
-                <w:sz w:val="20"/>
-                <w:szCs w:val="20"/>
-              </w:rPr>
-            </w:pPr>
-            <w:r>
-              <w:rPr>
-                <w:sz w:val="20"/>
-                <w:szCs w:val="20"/>
-              </w:rPr>
-              <w:t>{#iExamen}{titre}</w:t>
+              <w:rPr>
+                <w:color w:val="000000"/>
+                <w:sz w:val="20"/>
+                <w:szCs w:val="20"/>
+              </w:rPr>
+            </w:pPr>
+            <w:r>
+              <w:rPr>
+                <w:sz w:val="20"/>
+                <w:szCs w:val="20"/>
+              </w:rPr>
+              <w:t>{#</w:t>
+            </w:r>
+            <w:proofErr w:type="gramStart"/>
+            <w:r>
+              <w:rPr>
+                <w:sz w:val="20"/>
+                <w:szCs w:val="20"/>
+              </w:rPr>
+              <w:t>hExamen}{</w:t>
+            </w:r>
+            <w:proofErr w:type="gramEnd"/>
+            <w:r>
+              <w:rPr>
+                <w:sz w:val="20"/>
+                <w:szCs w:val="20"/>
+              </w:rPr>
+              <w:t>titre}</w:t>
             </w:r>
           </w:p>
         </w:tc>
         <w:tc>
           <w:tcPr>
-            <w:tcW w:w="3402" w:type="dxa"/>
+            <w:tcW w:w="1559" w:type="dxa"/>
             <w:tcBorders>
               <w:top w:val="single" w:sz="2" w:space="0" w:color="000000"/>
-              <w:left w:val="single" w:sz="2" w:space="0" w:color="000000"/>
               <w:bottom w:val="single" w:sz="2" w:space="0" w:color="000000"/>
               <w:right w:val="single" w:sz="2" w:space="0" w:color="000000"/>
             </w:tcBorders>
@@ -12684,7 +13836,39 @@
                 <w:sz w:val="20"/>
                 <w:szCs w:val="20"/>
               </w:rPr>
-              <w:t>{avis}{/iExamen}</w:t>
+              <w:t>{</w:t>
+            </w:r>
+            <w:proofErr w:type="gramStart"/>
+            <w:r>
+              <w:rPr>
+                <w:sz w:val="20"/>
+                <w:szCs w:val="20"/>
+              </w:rPr>
+              <w:t>avis</w:t>
+            </w:r>
+            <w:proofErr w:type="gramEnd"/>
+            <w:r>
+              <w:rPr>
+                <w:sz w:val="20"/>
+                <w:szCs w:val="20"/>
+              </w:rPr>
+              <w:t>}{/</w:t>
+            </w:r>
+            <w:proofErr w:type="spellStart"/>
+            <w:r>
+              <w:rPr>
+                <w:sz w:val="20"/>
+                <w:szCs w:val="20"/>
+              </w:rPr>
+              <w:t>hExamen</w:t>
+            </w:r>
+            <w:proofErr w:type="spellEnd"/>
+            <w:r>
+              <w:rPr>
+                <w:sz w:val="20"/>
+                <w:szCs w:val="20"/>
+              </w:rPr>
+              <w:t>}</w:t>
             </w:r>
           </w:p>
         </w:tc>
@@ -12710,8 +13894,282 @@
       </w:tblPr>
       <w:tblGrid>
         <w:gridCol w:w="706"/>
-        <w:gridCol w:w="6237"/>
-        <w:gridCol w:w="3402"/>
+        <w:gridCol w:w="8080"/>
+        <w:gridCol w:w="1559"/>
+      </w:tblGrid>
+      <w:tr>
+        <w:trPr>
+          <w:cantSplit/>
+          <w:trHeight w:val="340"/>
+          <w:tblHeader/>
+        </w:trPr>
+        <w:tc>
+          <w:tcPr>
+            <w:tcW w:w="706" w:type="dxa"/>
+            <w:vMerge w:val="restart"/>
+            <w:tcBorders>
+              <w:top w:val="single" w:sz="2" w:space="0" w:color="000000"/>
+              <w:left w:val="single" w:sz="2" w:space="0" w:color="000000"/>
+              <w:bottom w:val="single" w:sz="4" w:space="0" w:color="auto"/>
+              <w:right w:val="single" w:sz="2" w:space="0" w:color="000000"/>
+            </w:tcBorders>
+            <w:shd w:val="clear" w:color="auto" w:fill="auto"/>
+          </w:tcPr>
+          <w:p>
+            <w:pPr>
+              <w:keepNext/>
+              <w:keepLines/>
+              <w:snapToGrid w:val="0"/>
+              <w:rPr>
+                <w:b/>
+                <w:sz w:val="20"/>
+                <w:szCs w:val="20"/>
+              </w:rPr>
+            </w:pPr>
+            <w:r>
+              <w:rPr>
+                <w:b/>
+                <w:sz w:val="20"/>
+                <w:szCs w:val="20"/>
+              </w:rPr>
+              <w:t>C-</w:t>
+            </w:r>
+            <w:r>
+              <w:rPr>
+                <w:b/>
+                <w:sz w:val="20"/>
+                <w:szCs w:val="20"/>
+              </w:rPr>
+              <w:t>9</w:t>
+            </w:r>
+          </w:p>
+        </w:tc>
+        <w:tc>
+          <w:tcPr>
+            <w:tcW w:w="8080" w:type="dxa"/>
+            <w:tcBorders>
+              <w:top w:val="single" w:sz="2" w:space="0" w:color="000000"/>
+              <w:left w:val="single" w:sz="2" w:space="0" w:color="000000"/>
+              <w:bottom w:val="single" w:sz="2" w:space="0" w:color="000000"/>
+              <w:right w:val="single" w:sz="2" w:space="0" w:color="000000"/>
+            </w:tcBorders>
+            <w:shd w:val="clear" w:color="auto" w:fill="auto"/>
+          </w:tcPr>
+          <w:p>
+            <w:pPr>
+              <w:rPr>
+                <w:b/>
+                <w:bCs/>
+                <w:sz w:val="20"/>
+                <w:szCs w:val="20"/>
+              </w:rPr>
+            </w:pPr>
+            <w:proofErr w:type="gramStart"/>
+            <w:r>
+              <w:rPr>
+                <w:b/>
+                <w:bCs/>
+                <w:sz w:val="20"/>
+                <w:szCs w:val="20"/>
+              </w:rPr>
+              <w:t>SUSPENTES  TAMBOURS</w:t>
+            </w:r>
+            <w:proofErr w:type="gramEnd"/>
+            <w:r>
+              <w:rPr>
+                <w:b/>
+                <w:bCs/>
+                <w:sz w:val="20"/>
+                <w:szCs w:val="20"/>
+              </w:rPr>
+              <w:t xml:space="preserve"> POULIES  DISPOSITIFS DE PREHENSION</w:t>
+            </w:r>
+          </w:p>
+        </w:tc>
+        <w:tc>
+          <w:tcPr>
+            <w:tcW w:w="1559" w:type="dxa"/>
+            <w:tcBorders>
+              <w:top w:val="single" w:sz="2" w:space="0" w:color="000000"/>
+              <w:left w:val="single" w:sz="2" w:space="0" w:color="000000"/>
+              <w:bottom w:val="single" w:sz="2" w:space="0" w:color="000000"/>
+              <w:right w:val="single" w:sz="2" w:space="0" w:color="000000"/>
+            </w:tcBorders>
+            <w:shd w:val="clear" w:color="auto" w:fill="auto"/>
+          </w:tcPr>
+          <w:p>
+            <w:pPr>
+              <w:rPr>
+                <w:sz w:val="20"/>
+                <w:szCs w:val="20"/>
+              </w:rPr>
+            </w:pPr>
+          </w:p>
+        </w:tc>
+      </w:tr>
+      <w:tr>
+        <w:trPr>
+          <w:cantSplit/>
+          <w:trHeight w:val="340"/>
+          <w:tblHeader/>
+        </w:trPr>
+        <w:tc>
+          <w:tcPr>
+            <w:tcW w:w="706" w:type="dxa"/>
+            <w:vMerge/>
+            <w:tcBorders>
+              <w:left w:val="single" w:sz="2" w:space="0" w:color="000000"/>
+              <w:bottom w:val="single" w:sz="4" w:space="0" w:color="auto"/>
+              <w:right w:val="single" w:sz="2" w:space="0" w:color="000000"/>
+            </w:tcBorders>
+            <w:shd w:val="clear" w:color="auto" w:fill="auto"/>
+          </w:tcPr>
+          <w:p>
+            <w:pPr>
+              <w:keepNext/>
+              <w:keepLines/>
+              <w:snapToGrid w:val="0"/>
+              <w:rPr>
+                <w:b/>
+                <w:sz w:val="20"/>
+                <w:szCs w:val="20"/>
+              </w:rPr>
+            </w:pPr>
+          </w:p>
+        </w:tc>
+        <w:tc>
+          <w:tcPr>
+            <w:tcW w:w="8080" w:type="dxa"/>
+            <w:tcBorders>
+              <w:top w:val="single" w:sz="2" w:space="0" w:color="000000"/>
+              <w:left w:val="single" w:sz="2" w:space="0" w:color="000000"/>
+              <w:bottom w:val="single" w:sz="2" w:space="0" w:color="000000"/>
+              <w:right w:val="single" w:sz="2" w:space="0" w:color="000000"/>
+            </w:tcBorders>
+            <w:shd w:val="clear" w:color="auto" w:fill="auto"/>
+          </w:tcPr>
+          <w:p>
+            <w:pPr>
+              <w:keepNext/>
+              <w:tabs>
+                <w:tab w:val="left" w:pos="1489"/>
+                <w:tab w:val="left" w:pos="7652"/>
+                <w:tab w:val="left" w:pos="7935"/>
+              </w:tabs>
+              <w:snapToGrid w:val="0"/>
+              <w:rPr>
+                <w:sz w:val="20"/>
+                <w:szCs w:val="20"/>
+              </w:rPr>
+            </w:pPr>
+            <w:r>
+              <w:rPr>
+                <w:sz w:val="20"/>
+                <w:szCs w:val="20"/>
+              </w:rPr>
+              <w:t>{#</w:t>
+            </w:r>
+            <w:proofErr w:type="gramStart"/>
+            <w:r>
+              <w:rPr>
+                <w:sz w:val="20"/>
+                <w:szCs w:val="20"/>
+              </w:rPr>
+              <w:t>iExamen}{</w:t>
+            </w:r>
+            <w:proofErr w:type="gramEnd"/>
+            <w:r>
+              <w:rPr>
+                <w:sz w:val="20"/>
+                <w:szCs w:val="20"/>
+              </w:rPr>
+              <w:t>titre}</w:t>
+            </w:r>
+          </w:p>
+        </w:tc>
+        <w:tc>
+          <w:tcPr>
+            <w:tcW w:w="1559" w:type="dxa"/>
+            <w:tcBorders>
+              <w:top w:val="single" w:sz="2" w:space="0" w:color="000000"/>
+              <w:left w:val="single" w:sz="2" w:space="0" w:color="000000"/>
+              <w:bottom w:val="single" w:sz="2" w:space="0" w:color="000000"/>
+              <w:right w:val="single" w:sz="2" w:space="0" w:color="000000"/>
+            </w:tcBorders>
+            <w:shd w:val="clear" w:color="auto" w:fill="auto"/>
+          </w:tcPr>
+          <w:p>
+            <w:pPr>
+              <w:rPr>
+                <w:sz w:val="20"/>
+                <w:szCs w:val="20"/>
+              </w:rPr>
+            </w:pPr>
+            <w:r>
+              <w:rPr>
+                <w:sz w:val="20"/>
+                <w:szCs w:val="20"/>
+              </w:rPr>
+              <w:t>{</w:t>
+            </w:r>
+            <w:proofErr w:type="gramStart"/>
+            <w:r>
+              <w:rPr>
+                <w:sz w:val="20"/>
+                <w:szCs w:val="20"/>
+              </w:rPr>
+              <w:t>avis</w:t>
+            </w:r>
+            <w:proofErr w:type="gramEnd"/>
+            <w:r>
+              <w:rPr>
+                <w:sz w:val="20"/>
+                <w:szCs w:val="20"/>
+              </w:rPr>
+              <w:t>}{/</w:t>
+            </w:r>
+            <w:proofErr w:type="spellStart"/>
+            <w:r>
+              <w:rPr>
+                <w:sz w:val="20"/>
+                <w:szCs w:val="20"/>
+              </w:rPr>
+              <w:t>iExamen</w:t>
+            </w:r>
+            <w:proofErr w:type="spellEnd"/>
+            <w:r>
+              <w:rPr>
+                <w:sz w:val="20"/>
+                <w:szCs w:val="20"/>
+              </w:rPr>
+              <w:t>}</w:t>
+            </w:r>
+          </w:p>
+        </w:tc>
+      </w:tr>
+    </w:tbl>
+    <w:p>
+      <w:pPr>
+        <w:rPr>
+          <w:sz w:val="20"/>
+          <w:szCs w:val="20"/>
+        </w:rPr>
+      </w:pPr>
+    </w:p>
+    <w:tbl>
+      <w:tblPr>
+        <w:tblW w:w="10345" w:type="dxa"/>
+        <w:tblLayout w:type="fixed"/>
+        <w:tblCellMar>
+          <w:left w:w="70" w:type="dxa"/>
+          <w:right w:w="70" w:type="dxa"/>
+        </w:tblCellMar>
+        <w:tblLook w:val="0000" w:firstRow="0" w:lastRow="0" w:firstColumn="0" w:lastColumn="0" w:noHBand="0" w:noVBand="0"/>
+      </w:tblPr>
+      <w:tblGrid>
+        <w:gridCol w:w="706"/>
+        <w:gridCol w:w="8080"/>
+        <w:gridCol w:w="1559"/>
       </w:tblGrid>
       <w:tr>
         <w:trPr>
@@ -12762,7 +14220,7 @@
         </w:tc>
         <w:tc>
           <w:tcPr>
-            <w:tcW w:w="6237" w:type="dxa"/>
+            <w:tcW w:w="8080" w:type="dxa"/>
             <w:tcBorders>
               <w:top w:val="single" w:sz="2" w:space="0" w:color="000000"/>
               <w:left w:val="single" w:sz="2" w:space="0" w:color="000000"/>
@@ -12791,7 +14249,7 @@
         </w:tc>
         <w:tc>
           <w:tcPr>
-            <w:tcW w:w="3402" w:type="dxa"/>
+            <w:tcW w:w="1559" w:type="dxa"/>
             <w:tcBorders>
               <w:top w:val="single" w:sz="2" w:space="0" w:color="000000"/>
               <w:left w:val="single" w:sz="2" w:space="0" w:color="000000"/>
@@ -12842,7 +14300,7 @@
         </w:tc>
         <w:tc>
           <w:tcPr>
-            <w:tcW w:w="6237" w:type="dxa"/>
+            <w:tcW w:w="8080" w:type="dxa"/>
             <w:tcBorders>
               <w:top w:val="single" w:sz="2" w:space="0" w:color="000000"/>
               <w:left w:val="single" w:sz="2" w:space="0" w:color="000000"/>
@@ -12870,13 +14328,29 @@
                 <w:sz w:val="20"/>
                 <w:szCs w:val="20"/>
               </w:rPr>
-              <w:t>{#jExamen}{titre}</w:t>
+              <w:t>{#</w:t>
+            </w:r>
+            <w:proofErr w:type="gramStart"/>
+            <w:r>
+              <w:rPr>
+                <w:sz w:val="20"/>
+                <w:szCs w:val="20"/>
+              </w:rPr>
+              <w:t>jExamen}{</w:t>
+            </w:r>
+            <w:proofErr w:type="gramEnd"/>
+            <w:r>
+              <w:rPr>
+                <w:sz w:val="20"/>
+                <w:szCs w:val="20"/>
+              </w:rPr>
+              <w:t>titre}</w:t>
             </w:r>
           </w:p>
         </w:tc>
         <w:tc>
           <w:tcPr>
-            <w:tcW w:w="3402" w:type="dxa"/>
+            <w:tcW w:w="1559" w:type="dxa"/>
             <w:tcBorders>
               <w:top w:val="single" w:sz="2" w:space="0" w:color="000000"/>
               <w:bottom w:val="single" w:sz="2" w:space="0" w:color="000000"/>
@@ -12896,7 +14370,39 @@
                 <w:sz w:val="20"/>
                 <w:szCs w:val="20"/>
               </w:rPr>
-              <w:t>{avis}{/jExamen}</w:t>
+              <w:t>{</w:t>
+            </w:r>
+            <w:proofErr w:type="gramStart"/>
+            <w:r>
+              <w:rPr>
+                <w:sz w:val="20"/>
+                <w:szCs w:val="20"/>
+              </w:rPr>
+              <w:t>avis</w:t>
+            </w:r>
+            <w:proofErr w:type="gramEnd"/>
+            <w:r>
+              <w:rPr>
+                <w:sz w:val="20"/>
+                <w:szCs w:val="20"/>
+              </w:rPr>
+              <w:t>}{/</w:t>
+            </w:r>
+            <w:proofErr w:type="spellStart"/>
+            <w:r>
+              <w:rPr>
+                <w:sz w:val="20"/>
+                <w:szCs w:val="20"/>
+              </w:rPr>
+              <w:t>jExamen</w:t>
+            </w:r>
+            <w:proofErr w:type="spellEnd"/>
+            <w:r>
+              <w:rPr>
+                <w:sz w:val="20"/>
+                <w:szCs w:val="20"/>
+              </w:rPr>
+              <w:t>}</w:t>
             </w:r>
           </w:p>
         </w:tc>
@@ -12923,8 +14429,8 @@
       </w:tblPr>
       <w:tblGrid>
         <w:gridCol w:w="706"/>
-        <w:gridCol w:w="6237"/>
-        <w:gridCol w:w="3402"/>
+        <w:gridCol w:w="8080"/>
+        <w:gridCol w:w="1559"/>
       </w:tblGrid>
       <w:tr>
         <w:trPr>
@@ -12974,7 +14480,7 @@
         </w:tc>
         <w:tc>
           <w:tcPr>
-            <w:tcW w:w="6237" w:type="dxa"/>
+            <w:tcW w:w="8080" w:type="dxa"/>
             <w:tcBorders>
               <w:top w:val="single" w:sz="2" w:space="0" w:color="000000"/>
               <w:left w:val="single" w:sz="2" w:space="0" w:color="000000"/>
@@ -13003,7 +14509,7 @@
         </w:tc>
         <w:tc>
           <w:tcPr>
-            <w:tcW w:w="3402" w:type="dxa"/>
+            <w:tcW w:w="1559" w:type="dxa"/>
             <w:tcBorders>
               <w:top w:val="single" w:sz="2" w:space="0" w:color="000000"/>
               <w:left w:val="single" w:sz="2" w:space="0" w:color="000000"/>
@@ -13054,7 +14560,7 @@
         </w:tc>
         <w:tc>
           <w:tcPr>
-            <w:tcW w:w="6237" w:type="dxa"/>
+            <w:tcW w:w="8080" w:type="dxa"/>
             <w:tcBorders>
               <w:top w:val="single" w:sz="2" w:space="0" w:color="000000"/>
               <w:left w:val="single" w:sz="2" w:space="0" w:color="000000"/>
@@ -13084,6 +14590,7 @@
               </w:rPr>
               <w:t>{#</w:t>
             </w:r>
+            <w:proofErr w:type="gramStart"/>
             <w:r>
               <w:rPr>
                 <w:sz w:val="20"/>
@@ -13096,13 +14603,21 @@
                 <w:sz w:val="20"/>
                 <w:szCs w:val="20"/>
               </w:rPr>
-              <w:t>Examen}{titre}</w:t>
+              <w:t>Examen}{</w:t>
+            </w:r>
+            <w:proofErr w:type="gramEnd"/>
+            <w:r>
+              <w:rPr>
+                <w:sz w:val="20"/>
+                <w:szCs w:val="20"/>
+              </w:rPr>
+              <w:t>titre}</w:t>
             </w:r>
           </w:p>
         </w:tc>
         <w:tc>
           <w:tcPr>
-            <w:tcW w:w="3402" w:type="dxa"/>
+            <w:tcW w:w="1559" w:type="dxa"/>
             <w:tcBorders>
               <w:top w:val="single" w:sz="2" w:space="0" w:color="000000"/>
               <w:bottom w:val="single" w:sz="2" w:space="0" w:color="000000"/>
@@ -13122,8 +14637,25 @@
                 <w:sz w:val="20"/>
                 <w:szCs w:val="20"/>
               </w:rPr>
-              <w:t>{avis}{/</w:t>
-            </w:r>
+              <w:t>{</w:t>
+            </w:r>
+            <w:proofErr w:type="gramStart"/>
+            <w:r>
+              <w:rPr>
+                <w:sz w:val="20"/>
+                <w:szCs w:val="20"/>
+              </w:rPr>
+              <w:t>avis</w:t>
+            </w:r>
+            <w:proofErr w:type="gramEnd"/>
+            <w:r>
+              <w:rPr>
+                <w:sz w:val="20"/>
+                <w:szCs w:val="20"/>
+              </w:rPr>
+              <w:t>}{/</w:t>
+            </w:r>
+            <w:proofErr w:type="spellStart"/>
             <w:r>
               <w:rPr>
                 <w:sz w:val="20"/>
@@ -13136,7 +14668,15 @@
                 <w:sz w:val="20"/>
                 <w:szCs w:val="20"/>
               </w:rPr>
-              <w:t>Examen}</w:t>
+              <w:t>Examen</w:t>
+            </w:r>
+            <w:proofErr w:type="spellEnd"/>
+            <w:r>
+              <w:rPr>
+                <w:sz w:val="20"/>
+                <w:szCs w:val="20"/>
+              </w:rPr>
+              <w:t>}</w:t>
             </w:r>
           </w:p>
         </w:tc>
@@ -13209,8 +14749,18 @@
           <w:b w:val="0"/>
           <w:caps w:val="0"/>
         </w:rPr>
-        <w:t>Les vérifications de l’appareil réalisées dans les limites de la présente mission ont fait apparaître l’(es) observation(s) ou anomalie(s) suivante(s) à laquelle (auxquelles) il convient de remédier:</w:t>
+        <w:t xml:space="preserve">Les vérifications de l’appareil réalisées dans les limites de la présente mission ont fait apparaître l’(es) observation(s) ou anomalie(s) suivante(s) à laquelle (auxquelles) il convient de </w:t>
       </w:r>
+      <w:proofErr w:type="gramStart"/>
+      <w:r>
+        <w:rPr>
+          <w:rFonts w:ascii="Arial" w:hAnsi="Arial" w:cs="Arial"/>
+          <w:b w:val="0"/>
+          <w:caps w:val="0"/>
+        </w:rPr>
+        <w:t>remédier:</w:t>
+      </w:r>
+      <w:proofErr w:type="gramEnd"/>
     </w:p>
     <w:tbl>
       <w:tblPr>
@@ -13379,8 +14929,16 @@
               <w:jc w:val="center"/>
             </w:pPr>
             <w:r>
-              <w:t>{#cri}{</w:t>
-            </w:r>
+              <w:t>{#</w:t>
+            </w:r>
+            <w:proofErr w:type="gramStart"/>
+            <w:r>
+              <w:t>n</w:t>
+            </w:r>
+            <w:r>
+              <w:t>cri}{</w:t>
+            </w:r>
+            <w:proofErr w:type="gramEnd"/>
             <w:r>
               <w:t>obs</w:t>
             </w:r>
@@ -13410,9 +14968,13 @@
             <w:r>
               <w:t>{</w:t>
             </w:r>
+            <w:proofErr w:type="spellStart"/>
+            <w:proofErr w:type="gramStart"/>
             <w:r>
               <w:t>text</w:t>
             </w:r>
+            <w:proofErr w:type="spellEnd"/>
+            <w:proofErr w:type="gramEnd"/>
             <w:r>
               <w:t>}</w:t>
             </w:r>
@@ -13436,7 +14998,18 @@
               <w:spacing w:before="120"/>
             </w:pPr>
             <w:r>
-              <w:t>{/cri}</w:t>
+              <w:t>{/</w:t>
+            </w:r>
+            <w:proofErr w:type="spellStart"/>
+            <w:r>
+              <w:t>n</w:t>
+            </w:r>
+            <w:r>
+              <w:t>cri</w:t>
+            </w:r>
+            <w:proofErr w:type="spellEnd"/>
+            <w:r>
+              <w:t>}</w:t>
             </w:r>
           </w:p>
         </w:tc>
@@ -13625,8 +15198,13 @@
               <w:jc w:val="center"/>
             </w:pPr>
             <w:r>
-              <w:t>{#ncri}{</w:t>
-            </w:r>
+              <w:t>{#</w:t>
+            </w:r>
+            <w:proofErr w:type="gramStart"/>
+            <w:r>
+              <w:t>cri}{</w:t>
+            </w:r>
+            <w:proofErr w:type="gramEnd"/>
             <w:r>
               <w:t>obs</w:t>
             </w:r>
@@ -13655,9 +15233,13 @@
             <w:r>
               <w:t>{</w:t>
             </w:r>
+            <w:proofErr w:type="spellStart"/>
+            <w:proofErr w:type="gramStart"/>
             <w:r>
               <w:t>text</w:t>
             </w:r>
+            <w:proofErr w:type="spellEnd"/>
+            <w:proofErr w:type="gramEnd"/>
             <w:r>
               <w:t>}</w:t>
             </w:r>
@@ -13680,7 +15262,7 @@
               <w:snapToGrid w:val="0"/>
             </w:pPr>
             <w:r>
-              <w:t>{/ncri}</w:t>
+              <w:t>{/cri}</w:t>
             </w:r>
           </w:p>
         </w:tc>
@@ -13816,14 +15398,30 @@
           <w:sz w:val="20"/>
           <w:szCs w:val="20"/>
         </w:rPr>
-        <w:t xml:space="preserve">             </w:t>
+        <w:t xml:space="preserve">          </w:t>
+      </w:r>
+      <w:proofErr w:type="gramStart"/>
+      <w:r>
+        <w:rPr>
+          <w:sz w:val="20"/>
+          <w:szCs w:val="20"/>
+        </w:rPr>
+        <w:t xml:space="preserve">   </w:t>
       </w:r>
       <w:r>
         <w:rPr>
           <w:sz w:val="20"/>
           <w:szCs w:val="20"/>
         </w:rPr>
-        <w:t>{content}</w:t>
+        <w:t>{</w:t>
+      </w:r>
+      <w:proofErr w:type="gramEnd"/>
+      <w:r>
+        <w:rPr>
+          <w:sz w:val="20"/>
+          <w:szCs w:val="20"/>
+        </w:rPr>
+        <w:t>content}</w:t>
       </w:r>
     </w:p>
     <w:p>
@@ -13901,6 +15499,7 @@
         <w:br/>
         <w:t>{/</w:t>
       </w:r>
+      <w:proofErr w:type="spellStart"/>
       <w:r>
         <w:rPr>
           <w:sz w:val="20"/>
@@ -13908,6 +15507,7 @@
         </w:rPr>
         <w:t>child</w:t>
       </w:r>
+      <w:proofErr w:type="spellEnd"/>
       <w:r>
         <w:rPr>
           <w:sz w:val="20"/>
@@ -14061,14 +15661,30 @@
           <w:sz w:val="20"/>
           <w:szCs w:val="20"/>
         </w:rPr>
-        <w:t xml:space="preserve">    </w:t>
+        <w:t xml:space="preserve"> </w:t>
+      </w:r>
+      <w:proofErr w:type="gramStart"/>
+      <w:r>
+        <w:rPr>
+          <w:sz w:val="20"/>
+          <w:szCs w:val="20"/>
+        </w:rPr>
+        <w:t xml:space="preserve">   </w:t>
       </w:r>
       <w:r>
         <w:rPr>
           <w:sz w:val="20"/>
           <w:szCs w:val="20"/>
         </w:rPr>
-        <w:t>{content}</w:t>
+        <w:t>{</w:t>
+      </w:r>
+      <w:proofErr w:type="gramEnd"/>
+      <w:r>
+        <w:rPr>
+          <w:sz w:val="20"/>
+          <w:szCs w:val="20"/>
+        </w:rPr>
+        <w:t>content}</w:t>
       </w:r>
     </w:p>
     <w:p>
@@ -14095,6 +15711,7 @@
         </w:rPr>
         <w:t>{/</w:t>
       </w:r>
+      <w:proofErr w:type="spellStart"/>
       <w:r>
         <w:rPr>
           <w:sz w:val="20"/>
@@ -14102,6 +15719,7 @@
         </w:rPr>
         <w:t>consclusions</w:t>
       </w:r>
+      <w:proofErr w:type="spellEnd"/>
       <w:r>
         <w:rPr>
           <w:sz w:val="20"/>
@@ -16711,7 +18329,7 @@
     <w:name w:val="Normal"/>
     <w:uiPriority w:val="1"/>
     <w:qFormat/>
-    <w:rsid w:val="003E77D0"/>
+    <w:rsid w:val="00BC60A5"/>
     <w:rPr>
       <w:rFonts w:ascii="Arial" w:eastAsia="Arial" w:hAnsi="Arial" w:cs="Arial"/>
       <w:lang w:val="fr-FR" w:eastAsia="fr-FR" w:bidi="fr-FR"/>
@@ -16816,6 +18434,7 @@
   <w:style w:type="character" w:default="1" w:styleId="Policepardfaut">
     <w:name w:val="Default Paragraph Font"/>
     <w:uiPriority w:val="1"/>
+    <w:semiHidden/>
     <w:unhideWhenUsed/>
   </w:style>
   <w:style w:type="table" w:default="1" w:styleId="TableauNormal">

</xml_diff>

<commit_message>
Lainch FIX error commentaires and component Reserve - 1|16|01|2025
</commit_message>
<xml_diff>
--- a/src/rapports/Famille3-LEV3_VGP.docx
+++ b/src/rapports/Famille3-LEV3_VGP.docx
@@ -830,7 +830,23 @@
               <w:rPr>
                 <w:color w:val="00B0F0"/>
               </w:rPr>
-              <w:t>{equipement}</w:t>
+              <w:t>{</w:t>
+            </w:r>
+            <w:proofErr w:type="spellStart"/>
+            <w:proofErr w:type="gramStart"/>
+            <w:r>
+              <w:rPr>
+                <w:color w:val="00B0F0"/>
+              </w:rPr>
+              <w:t>equipement</w:t>
+            </w:r>
+            <w:proofErr w:type="spellEnd"/>
+            <w:proofErr w:type="gramEnd"/>
+            <w:r>
+              <w:rPr>
+                <w:color w:val="00B0F0"/>
+              </w:rPr>
+              <w:t>}</w:t>
             </w:r>
           </w:p>
         </w:tc>
@@ -946,7 +962,29 @@
                 <w:sz w:val="20"/>
                 <w:szCs w:val="20"/>
               </w:rPr>
-              <w:t>{etablissement}</w:t>
+              <w:t>{</w:t>
+            </w:r>
+            <w:proofErr w:type="spellStart"/>
+            <w:proofErr w:type="gramStart"/>
+            <w:r>
+              <w:rPr>
+                <w:b/>
+                <w:bCs/>
+                <w:sz w:val="20"/>
+                <w:szCs w:val="20"/>
+              </w:rPr>
+              <w:t>etablissement</w:t>
+            </w:r>
+            <w:proofErr w:type="spellEnd"/>
+            <w:proofErr w:type="gramEnd"/>
+            <w:r>
+              <w:rPr>
+                <w:b/>
+                <w:bCs/>
+                <w:sz w:val="20"/>
+                <w:szCs w:val="20"/>
+              </w:rPr>
+              <w:t>}</w:t>
             </w:r>
           </w:p>
           <w:p>
@@ -973,7 +1011,27 @@
                 <w:sz w:val="20"/>
                 <w:szCs w:val="20"/>
               </w:rPr>
-              <w:t>{adresse}</w:t>
+              <w:t>{</w:t>
+            </w:r>
+            <w:proofErr w:type="gramStart"/>
+            <w:r>
+              <w:rPr>
+                <w:b/>
+                <w:bCs/>
+                <w:sz w:val="20"/>
+                <w:szCs w:val="20"/>
+              </w:rPr>
+              <w:t>adresse</w:t>
+            </w:r>
+            <w:proofErr w:type="gramEnd"/>
+            <w:r>
+              <w:rPr>
+                <w:b/>
+                <w:bCs/>
+                <w:sz w:val="20"/>
+                <w:szCs w:val="20"/>
+              </w:rPr>
+              <w:t>}</w:t>
             </w:r>
           </w:p>
           <w:p>
@@ -1000,7 +1058,29 @@
                 <w:sz w:val="20"/>
                 <w:szCs w:val="20"/>
               </w:rPr>
-              <w:t>{codePostal} – {ville}</w:t>
+              <w:t>{</w:t>
+            </w:r>
+            <w:proofErr w:type="spellStart"/>
+            <w:proofErr w:type="gramStart"/>
+            <w:r>
+              <w:rPr>
+                <w:b/>
+                <w:bCs/>
+                <w:sz w:val="20"/>
+                <w:szCs w:val="20"/>
+              </w:rPr>
+              <w:t>codePostal</w:t>
+            </w:r>
+            <w:proofErr w:type="spellEnd"/>
+            <w:proofErr w:type="gramEnd"/>
+            <w:r>
+              <w:rPr>
+                <w:b/>
+                <w:bCs/>
+                <w:sz w:val="20"/>
+                <w:szCs w:val="20"/>
+              </w:rPr>
+              <w:t>} – {ville}</w:t>
             </w:r>
           </w:p>
           <w:p>
@@ -1028,7 +1108,27 @@
                 <w:sz w:val="20"/>
                 <w:szCs w:val="20"/>
               </w:rPr>
-              <w:t>{pays}</w:t>
+              <w:t>{</w:t>
+            </w:r>
+            <w:proofErr w:type="gramStart"/>
+            <w:r>
+              <w:rPr>
+                <w:b/>
+                <w:bCs/>
+                <w:sz w:val="20"/>
+                <w:szCs w:val="20"/>
+              </w:rPr>
+              <w:t>pays</w:t>
+            </w:r>
+            <w:proofErr w:type="gramEnd"/>
+            <w:r>
+              <w:rPr>
+                <w:b/>
+                <w:bCs/>
+                <w:sz w:val="20"/>
+                <w:szCs w:val="20"/>
+              </w:rPr>
+              <w:t>}</w:t>
             </w:r>
           </w:p>
         </w:tc>
@@ -1141,7 +1241,27 @@
                 <w:sz w:val="18"/>
                 <w:szCs w:val="18"/>
               </w:rPr>
-              <w:t>{constructeur}</w:t>
+              <w:t>{</w:t>
+            </w:r>
+            <w:proofErr w:type="gramStart"/>
+            <w:r>
+              <w:rPr>
+                <w:b/>
+                <w:bCs/>
+                <w:sz w:val="18"/>
+                <w:szCs w:val="18"/>
+              </w:rPr>
+              <w:t>constructeur</w:t>
+            </w:r>
+            <w:proofErr w:type="gramEnd"/>
+            <w:r>
+              <w:rPr>
+                <w:b/>
+                <w:bCs/>
+                <w:sz w:val="18"/>
+                <w:szCs w:val="18"/>
+              </w:rPr>
+              <w:t>}</w:t>
             </w:r>
           </w:p>
         </w:tc>
@@ -1274,7 +1394,27 @@
                 <w:sz w:val="18"/>
                 <w:szCs w:val="18"/>
               </w:rPr>
-              <w:t>{marquage}</w:t>
+              <w:t>{</w:t>
+            </w:r>
+            <w:proofErr w:type="gramStart"/>
+            <w:r>
+              <w:rPr>
+                <w:b/>
+                <w:bCs/>
+                <w:sz w:val="18"/>
+                <w:szCs w:val="18"/>
+              </w:rPr>
+              <w:t>marquage</w:t>
+            </w:r>
+            <w:proofErr w:type="gramEnd"/>
+            <w:r>
+              <w:rPr>
+                <w:b/>
+                <w:bCs/>
+                <w:sz w:val="18"/>
+                <w:szCs w:val="18"/>
+              </w:rPr>
+              <w:t>}</w:t>
             </w:r>
           </w:p>
         </w:tc>
@@ -1395,6 +1535,8 @@
               </w:rPr>
               <w:t>{</w:t>
             </w:r>
+            <w:proofErr w:type="spellStart"/>
+            <w:proofErr w:type="gramStart"/>
             <w:r>
               <w:rPr>
                 <w:b/>
@@ -1404,6 +1546,8 @@
               </w:rPr>
               <w:t>typeVerification</w:t>
             </w:r>
+            <w:proofErr w:type="spellEnd"/>
+            <w:proofErr w:type="gramEnd"/>
             <w:r>
               <w:rPr>
                 <w:b/>
@@ -1521,7 +1665,29 @@
                 <w:sz w:val="18"/>
                 <w:szCs w:val="18"/>
               </w:rPr>
-              <w:t>{numeroSerie}</w:t>
+              <w:t>{</w:t>
+            </w:r>
+            <w:proofErr w:type="spellStart"/>
+            <w:proofErr w:type="gramStart"/>
+            <w:r>
+              <w:rPr>
+                <w:b/>
+                <w:bCs/>
+                <w:sz w:val="18"/>
+                <w:szCs w:val="18"/>
+              </w:rPr>
+              <w:t>numeroSerie</w:t>
+            </w:r>
+            <w:proofErr w:type="spellEnd"/>
+            <w:proofErr w:type="gramEnd"/>
+            <w:r>
+              <w:rPr>
+                <w:b/>
+                <w:bCs/>
+                <w:sz w:val="18"/>
+                <w:szCs w:val="18"/>
+              </w:rPr>
+              <w:t>}</w:t>
             </w:r>
           </w:p>
         </w:tc>
@@ -1633,6 +1799,7 @@
               </w:rPr>
               <w:t>{</w:t>
             </w:r>
+            <w:proofErr w:type="gramStart"/>
             <w:r>
               <w:rPr>
                 <w:b/>
@@ -1642,6 +1809,7 @@
               </w:rPr>
               <w:t>localisation</w:t>
             </w:r>
+            <w:proofErr w:type="gramEnd"/>
             <w:r>
               <w:rPr>
                 <w:b/>
@@ -1761,6 +1929,8 @@
               </w:rPr>
               <w:t>{</w:t>
             </w:r>
+            <w:proofErr w:type="spellStart"/>
+            <w:proofErr w:type="gramStart"/>
             <w:r>
               <w:rPr>
                 <w:b/>
@@ -1770,6 +1940,8 @@
               </w:rPr>
               <w:t>dateVerification</w:t>
             </w:r>
+            <w:proofErr w:type="spellEnd"/>
+            <w:proofErr w:type="gramEnd"/>
             <w:r>
               <w:rPr>
                 <w:b/>
@@ -1992,7 +2164,27 @@
                 <w:sz w:val="18"/>
                 <w:szCs w:val="18"/>
               </w:rPr>
-              <w:t>{inspecteur}</w:t>
+              <w:t>{</w:t>
+            </w:r>
+            <w:proofErr w:type="gramStart"/>
+            <w:r>
+              <w:rPr>
+                <w:b/>
+                <w:bCs/>
+                <w:sz w:val="18"/>
+                <w:szCs w:val="18"/>
+              </w:rPr>
+              <w:t>inspecteur</w:t>
+            </w:r>
+            <w:proofErr w:type="gramEnd"/>
+            <w:r>
+              <w:rPr>
+                <w:b/>
+                <w:bCs/>
+                <w:sz w:val="18"/>
+                <w:szCs w:val="18"/>
+              </w:rPr>
+              <w:t>}</w:t>
             </w:r>
           </w:p>
         </w:tc>
@@ -2102,7 +2294,29 @@
                 <w:sz w:val="18"/>
                 <w:szCs w:val="18"/>
               </w:rPr>
-              <w:t>{accompagnateurInspecteur}</w:t>
+              <w:t>{</w:t>
+            </w:r>
+            <w:proofErr w:type="spellStart"/>
+            <w:proofErr w:type="gramStart"/>
+            <w:r>
+              <w:rPr>
+                <w:b/>
+                <w:bCs/>
+                <w:sz w:val="18"/>
+                <w:szCs w:val="18"/>
+              </w:rPr>
+              <w:t>accompagnateurInspecteur</w:t>
+            </w:r>
+            <w:proofErr w:type="spellEnd"/>
+            <w:proofErr w:type="gramEnd"/>
+            <w:r>
+              <w:rPr>
+                <w:b/>
+                <w:bCs/>
+                <w:sz w:val="18"/>
+                <w:szCs w:val="18"/>
+              </w:rPr>
+              <w:t>}</w:t>
             </w:r>
           </w:p>
         </w:tc>
@@ -2212,7 +2426,29 @@
                 <w:sz w:val="18"/>
                 <w:szCs w:val="18"/>
               </w:rPr>
-              <w:t>{dateEmission}</w:t>
+              <w:t>{</w:t>
+            </w:r>
+            <w:proofErr w:type="spellStart"/>
+            <w:proofErr w:type="gramStart"/>
+            <w:r>
+              <w:rPr>
+                <w:b/>
+                <w:bCs/>
+                <w:sz w:val="18"/>
+                <w:szCs w:val="18"/>
+              </w:rPr>
+              <w:t>dateEmission</w:t>
+            </w:r>
+            <w:proofErr w:type="spellEnd"/>
+            <w:proofErr w:type="gramEnd"/>
+            <w:r>
+              <w:rPr>
+                <w:b/>
+                <w:bCs/>
+                <w:sz w:val="18"/>
+                <w:szCs w:val="18"/>
+              </w:rPr>
+              <w:t>}</w:t>
             </w:r>
           </w:p>
         </w:tc>
@@ -2322,7 +2558,27 @@
                 <w:sz w:val="18"/>
                 <w:szCs w:val="18"/>
               </w:rPr>
-              <w:t xml:space="preserve">{pages} </w:t>
+              <w:t>{</w:t>
+            </w:r>
+            <w:proofErr w:type="gramStart"/>
+            <w:r>
+              <w:rPr>
+                <w:b/>
+                <w:bCs/>
+                <w:sz w:val="18"/>
+                <w:szCs w:val="18"/>
+              </w:rPr>
+              <w:t>pages</w:t>
+            </w:r>
+            <w:proofErr w:type="gramEnd"/>
+            <w:r>
+              <w:rPr>
+                <w:b/>
+                <w:bCs/>
+                <w:sz w:val="18"/>
+                <w:szCs w:val="18"/>
+              </w:rPr>
+              <w:t xml:space="preserve">} </w:t>
             </w:r>
             <w:r>
               <w:rPr>
@@ -4930,7 +5186,23 @@
           <w:sz w:val="20"/>
           <w:szCs w:val="20"/>
         </w:rPr>
-        <w:t>Arrêté Viziriel du 9 septembre 1953 déterminant les règles particulières de sécurité relatives aux appareils de levage autres que les ascenseurs et monte-charge modifié par l’Arrêté du 28 septembre 1955– Article 32</w:t>
+        <w:t xml:space="preserve">Arrêté </w:t>
+      </w:r>
+      <w:proofErr w:type="spellStart"/>
+      <w:r>
+        <w:rPr>
+          <w:sz w:val="20"/>
+          <w:szCs w:val="20"/>
+        </w:rPr>
+        <w:t>Viziriel</w:t>
+      </w:r>
+      <w:proofErr w:type="spellEnd"/>
+      <w:r>
+        <w:rPr>
+          <w:sz w:val="20"/>
+          <w:szCs w:val="20"/>
+        </w:rPr>
+        <w:t xml:space="preserve"> du 9 septembre 1953 déterminant les règles particulières de sécurité relatives aux appareils de levage autres que les ascenseurs et monte-charge modifié par l’Arrêté du 28 septembre 1955– Article 32</w:t>
       </w:r>
       <w:r>
         <w:rPr>
@@ -7638,7 +7910,29 @@
                                 <w:color w:val="4F81BD" w:themeColor="accent1"/>
                                 <w:szCs w:val="20"/>
                               </w:rPr>
-                              <w:t>{equipement}</w:t>
+                              <w:t>{</w:t>
+                            </w:r>
+                            <w:proofErr w:type="spellStart"/>
+                            <w:proofErr w:type="gramStart"/>
+                            <w:r>
+                              <w:rPr>
+                                <w:b/>
+                                <w:bCs/>
+                                <w:color w:val="4F81BD" w:themeColor="accent1"/>
+                                <w:szCs w:val="20"/>
+                              </w:rPr>
+                              <w:t>equipement</w:t>
+                            </w:r>
+                            <w:proofErr w:type="spellEnd"/>
+                            <w:proofErr w:type="gramEnd"/>
+                            <w:r>
+                              <w:rPr>
+                                <w:b/>
+                                <w:bCs/>
+                                <w:color w:val="4F81BD" w:themeColor="accent1"/>
+                                <w:szCs w:val="20"/>
+                              </w:rPr>
+                              <w:t>}</w:t>
                             </w:r>
                           </w:p>
                           <w:p>
@@ -7961,7 +8255,23 @@
                 <w:b/>
                 <w:color w:val="000000" w:themeColor="text1"/>
               </w:rPr>
-              <w:t>{constructeur}</w:t>
+              <w:t>{</w:t>
+            </w:r>
+            <w:proofErr w:type="gramStart"/>
+            <w:r>
+              <w:rPr>
+                <w:b/>
+                <w:color w:val="000000" w:themeColor="text1"/>
+              </w:rPr>
+              <w:t>constructeur</w:t>
+            </w:r>
+            <w:proofErr w:type="gramEnd"/>
+            <w:r>
+              <w:rPr>
+                <w:b/>
+                <w:color w:val="000000" w:themeColor="text1"/>
+              </w:rPr>
+              <w:t>}</w:t>
             </w:r>
           </w:p>
         </w:tc>
@@ -8021,7 +8331,25 @@
                 <w:b/>
                 <w:color w:val="000000" w:themeColor="text1"/>
               </w:rPr>
-              <w:t>{typeConstructeur}</w:t>
+              <w:t>{</w:t>
+            </w:r>
+            <w:proofErr w:type="spellStart"/>
+            <w:proofErr w:type="gramStart"/>
+            <w:r>
+              <w:rPr>
+                <w:b/>
+                <w:color w:val="000000" w:themeColor="text1"/>
+              </w:rPr>
+              <w:t>typeConstructeur</w:t>
+            </w:r>
+            <w:proofErr w:type="spellEnd"/>
+            <w:proofErr w:type="gramEnd"/>
+            <w:r>
+              <w:rPr>
+                <w:b/>
+                <w:color w:val="000000" w:themeColor="text1"/>
+              </w:rPr>
+              <w:t>}</w:t>
             </w:r>
           </w:p>
         </w:tc>
@@ -8081,7 +8409,25 @@
                 <w:b/>
                 <w:color w:val="000000" w:themeColor="text1"/>
               </w:rPr>
-              <w:t>{anneeMiseService}</w:t>
+              <w:t>{</w:t>
+            </w:r>
+            <w:proofErr w:type="spellStart"/>
+            <w:proofErr w:type="gramStart"/>
+            <w:r>
+              <w:rPr>
+                <w:b/>
+                <w:color w:val="000000" w:themeColor="text1"/>
+              </w:rPr>
+              <w:t>anneeMiseService</w:t>
+            </w:r>
+            <w:proofErr w:type="spellEnd"/>
+            <w:proofErr w:type="gramEnd"/>
+            <w:r>
+              <w:rPr>
+                <w:b/>
+                <w:color w:val="000000" w:themeColor="text1"/>
+              </w:rPr>
+              <w:t>}</w:t>
             </w:r>
           </w:p>
         </w:tc>
@@ -8141,7 +8487,25 @@
                 <w:b/>
                 <w:color w:val="000000" w:themeColor="text1"/>
               </w:rPr>
-              <w:t>{numeroSerie}</w:t>
+              <w:t>{</w:t>
+            </w:r>
+            <w:proofErr w:type="spellStart"/>
+            <w:proofErr w:type="gramStart"/>
+            <w:r>
+              <w:rPr>
+                <w:b/>
+                <w:color w:val="000000" w:themeColor="text1"/>
+              </w:rPr>
+              <w:t>numeroSerie</w:t>
+            </w:r>
+            <w:proofErr w:type="spellEnd"/>
+            <w:proofErr w:type="gramEnd"/>
+            <w:r>
+              <w:rPr>
+                <w:b/>
+                <w:color w:val="000000" w:themeColor="text1"/>
+              </w:rPr>
+              <w:t>}</w:t>
             </w:r>
           </w:p>
         </w:tc>
@@ -8201,7 +8565,25 @@
                 <w:b/>
                 <w:color w:val="000000" w:themeColor="text1"/>
               </w:rPr>
-              <w:t>{numeroInterne}</w:t>
+              <w:t>{</w:t>
+            </w:r>
+            <w:proofErr w:type="spellStart"/>
+            <w:proofErr w:type="gramStart"/>
+            <w:r>
+              <w:rPr>
+                <w:b/>
+                <w:color w:val="000000" w:themeColor="text1"/>
+              </w:rPr>
+              <w:t>numeroInterne</w:t>
+            </w:r>
+            <w:proofErr w:type="spellEnd"/>
+            <w:proofErr w:type="gramEnd"/>
+            <w:r>
+              <w:rPr>
+                <w:b/>
+                <w:color w:val="000000" w:themeColor="text1"/>
+              </w:rPr>
+              <w:t>}</w:t>
             </w:r>
           </w:p>
         </w:tc>
@@ -8264,6 +8646,7 @@
               </w:rPr>
               <w:t>{</w:t>
             </w:r>
+            <w:proofErr w:type="gramStart"/>
             <w:r>
               <w:rPr>
                 <w:b/>
@@ -8271,6 +8654,7 @@
               </w:rPr>
               <w:t>localisation</w:t>
             </w:r>
+            <w:proofErr w:type="gramEnd"/>
             <w:r>
               <w:rPr>
                 <w:b/>
@@ -8337,7 +8721,41 @@
                 <w:b/>
                 <w:color w:val="000000" w:themeColor="text1"/>
               </w:rPr>
-              <w:t>{typeAppareil}{suiveTypeAppareil}</w:t>
+              <w:t>{</w:t>
+            </w:r>
+            <w:proofErr w:type="spellStart"/>
+            <w:proofErr w:type="gramStart"/>
+            <w:r>
+              <w:rPr>
+                <w:b/>
+                <w:color w:val="000000" w:themeColor="text1"/>
+              </w:rPr>
+              <w:t>typeAppareil</w:t>
+            </w:r>
+            <w:proofErr w:type="spellEnd"/>
+            <w:proofErr w:type="gramEnd"/>
+            <w:r>
+              <w:rPr>
+                <w:b/>
+                <w:color w:val="000000" w:themeColor="text1"/>
+              </w:rPr>
+              <w:t>}{</w:t>
+            </w:r>
+            <w:proofErr w:type="spellStart"/>
+            <w:r>
+              <w:rPr>
+                <w:b/>
+                <w:color w:val="000000" w:themeColor="text1"/>
+              </w:rPr>
+              <w:t>suiveTypeAppareil</w:t>
+            </w:r>
+            <w:proofErr w:type="spellEnd"/>
+            <w:r>
+              <w:rPr>
+                <w:b/>
+                <w:color w:val="000000" w:themeColor="text1"/>
+              </w:rPr>
+              <w:t>}</w:t>
             </w:r>
           </w:p>
         </w:tc>
@@ -8415,7 +8833,31 @@
                 <w:sz w:val="20"/>
                 <w:szCs w:val="20"/>
               </w:rPr>
-              <w:t>{miseEnServiceRapport}</w:t>
+              <w:t>{</w:t>
+            </w:r>
+            <w:proofErr w:type="spellStart"/>
+            <w:r>
+              <w:rPr>
+                <w:rFonts w:ascii="Arial" w:hAnsi="Arial"/>
+                <w:b/>
+                <w:bCs/>
+                <w:color w:val="000000" w:themeColor="text1"/>
+                <w:sz w:val="20"/>
+                <w:szCs w:val="20"/>
+              </w:rPr>
+              <w:t>miseEnServiceRapport</w:t>
+            </w:r>
+            <w:proofErr w:type="spellEnd"/>
+            <w:r>
+              <w:rPr>
+                <w:rFonts w:ascii="Arial" w:hAnsi="Arial"/>
+                <w:b/>
+                <w:bCs/>
+                <w:color w:val="000000" w:themeColor="text1"/>
+                <w:sz w:val="20"/>
+                <w:szCs w:val="20"/>
+              </w:rPr>
+              <w:t>}</w:t>
             </w:r>
           </w:p>
           <w:p>
@@ -8457,7 +8899,45 @@
                 <w:bCs/>
                 <w:color w:val="000000" w:themeColor="text1"/>
               </w:rPr>
-              <w:t>{miseEnServiceEpreuves}{suiveMiseEnServiceEpreuves}</w:t>
+              <w:t>{</w:t>
+            </w:r>
+            <w:proofErr w:type="spellStart"/>
+            <w:proofErr w:type="gramStart"/>
+            <w:r>
+              <w:rPr>
+                <w:b/>
+                <w:bCs/>
+                <w:color w:val="000000" w:themeColor="text1"/>
+              </w:rPr>
+              <w:t>miseEnServiceEpreuves</w:t>
+            </w:r>
+            <w:proofErr w:type="spellEnd"/>
+            <w:proofErr w:type="gramEnd"/>
+            <w:r>
+              <w:rPr>
+                <w:b/>
+                <w:bCs/>
+                <w:color w:val="000000" w:themeColor="text1"/>
+              </w:rPr>
+              <w:t>}{</w:t>
+            </w:r>
+            <w:proofErr w:type="spellStart"/>
+            <w:r>
+              <w:rPr>
+                <w:b/>
+                <w:bCs/>
+                <w:color w:val="000000" w:themeColor="text1"/>
+              </w:rPr>
+              <w:t>suiveMiseEnServiceEpreuves</w:t>
+            </w:r>
+            <w:proofErr w:type="spellEnd"/>
+            <w:r>
+              <w:rPr>
+                <w:b/>
+                <w:bCs/>
+                <w:color w:val="000000" w:themeColor="text1"/>
+              </w:rPr>
+              <w:t>}</w:t>
             </w:r>
           </w:p>
         </w:tc>
@@ -8512,9 +8992,11 @@
             <w:r>
               <w:t>{</w:t>
             </w:r>
+            <w:proofErr w:type="gramStart"/>
             <w:r>
               <w:t>dateDerniereVerficationPeriodique</w:t>
             </w:r>
+            <w:proofErr w:type="gramEnd"/>
             <w:r>
               <w:t>}{</w:t>
             </w:r>
@@ -8541,9 +9023,11 @@
             <w:r>
               <w:t>{</w:t>
             </w:r>
+            <w:proofErr w:type="gramStart"/>
             <w:r>
               <w:t>rapport</w:t>
             </w:r>
+            <w:proofErr w:type="gramEnd"/>
             <w:r>
               <w:t>}</w:t>
             </w:r>
@@ -8611,7 +9095,45 @@
                 <w:bCs/>
                 <w:color w:val="000000" w:themeColor="text1"/>
               </w:rPr>
-              <w:t>{essaischarge} {suiveEssaischarge}</w:t>
+              <w:t>{</w:t>
+            </w:r>
+            <w:proofErr w:type="spellStart"/>
+            <w:proofErr w:type="gramStart"/>
+            <w:r>
+              <w:rPr>
+                <w:b/>
+                <w:bCs/>
+                <w:color w:val="000000" w:themeColor="text1"/>
+              </w:rPr>
+              <w:t>essaischarge</w:t>
+            </w:r>
+            <w:proofErr w:type="spellEnd"/>
+            <w:proofErr w:type="gramEnd"/>
+            <w:r>
+              <w:rPr>
+                <w:b/>
+                <w:bCs/>
+                <w:color w:val="000000" w:themeColor="text1"/>
+              </w:rPr>
+              <w:t>} {</w:t>
+            </w:r>
+            <w:proofErr w:type="spellStart"/>
+            <w:r>
+              <w:rPr>
+                <w:b/>
+                <w:bCs/>
+                <w:color w:val="000000" w:themeColor="text1"/>
+              </w:rPr>
+              <w:t>suiveEssaischarge</w:t>
+            </w:r>
+            <w:proofErr w:type="spellEnd"/>
+            <w:r>
+              <w:rPr>
+                <w:b/>
+                <w:bCs/>
+                <w:color w:val="000000" w:themeColor="text1"/>
+              </w:rPr>
+              <w:t>}</w:t>
             </w:r>
           </w:p>
         </w:tc>
@@ -8673,7 +9195,39 @@
                 <w:b/>
                 <w:bCs/>
               </w:rPr>
-              <w:t>{modification} {suiveModification}</w:t>
+              <w:t>{</w:t>
+            </w:r>
+            <w:proofErr w:type="gramStart"/>
+            <w:r>
+              <w:rPr>
+                <w:b/>
+                <w:bCs/>
+              </w:rPr>
+              <w:t>modification</w:t>
+            </w:r>
+            <w:proofErr w:type="gramEnd"/>
+            <w:r>
+              <w:rPr>
+                <w:b/>
+                <w:bCs/>
+              </w:rPr>
+              <w:t>} {</w:t>
+            </w:r>
+            <w:proofErr w:type="spellStart"/>
+            <w:r>
+              <w:rPr>
+                <w:b/>
+                <w:bCs/>
+              </w:rPr>
+              <w:t>suiveModification</w:t>
+            </w:r>
+            <w:proofErr w:type="spellEnd"/>
+            <w:r>
+              <w:rPr>
+                <w:b/>
+                <w:bCs/>
+              </w:rPr>
+              <w:t>}</w:t>
             </w:r>
           </w:p>
           <w:p>
@@ -8936,8 +9490,20 @@
                 <w:sz w:val="20"/>
                 <w:szCs w:val="20"/>
               </w:rPr>
-              <w:t xml:space="preserve">{marquage}   </w:t>
-            </w:r>
+              <w:t>{</w:t>
+            </w:r>
+            <w:proofErr w:type="gramStart"/>
+            <w:r>
+              <w:rPr>
+                <w:b/>
+                <w:bCs/>
+                <w:color w:val="000000" w:themeColor="text1"/>
+                <w:sz w:val="20"/>
+                <w:szCs w:val="20"/>
+              </w:rPr>
+              <w:t xml:space="preserve">marquage}   </w:t>
+            </w:r>
+            <w:proofErr w:type="gramEnd"/>
           </w:p>
         </w:tc>
       </w:tr>
@@ -9056,7 +9622,29 @@
                 <w:sz w:val="20"/>
                 <w:szCs w:val="20"/>
               </w:rPr>
-              <w:t>{chargeMaximaleUtile}</w:t>
+              <w:t>{</w:t>
+            </w:r>
+            <w:proofErr w:type="spellStart"/>
+            <w:r>
+              <w:rPr>
+                <w:b/>
+                <w:bCs/>
+                <w:color w:val="000000" w:themeColor="text1"/>
+                <w:sz w:val="20"/>
+                <w:szCs w:val="20"/>
+              </w:rPr>
+              <w:t>chargeMaximaleUtile</w:t>
+            </w:r>
+            <w:proofErr w:type="spellEnd"/>
+            <w:r>
+              <w:rPr>
+                <w:b/>
+                <w:bCs/>
+                <w:color w:val="000000" w:themeColor="text1"/>
+                <w:sz w:val="20"/>
+                <w:szCs w:val="20"/>
+              </w:rPr>
+              <w:t>}</w:t>
             </w:r>
           </w:p>
           <w:p>
@@ -9101,7 +9689,29 @@
                 <w:sz w:val="20"/>
                 <w:szCs w:val="20"/>
               </w:rPr>
-              <w:t>{distanceCentreGravite}</w:t>
+              <w:t>{</w:t>
+            </w:r>
+            <w:proofErr w:type="spellStart"/>
+            <w:r>
+              <w:rPr>
+                <w:b/>
+                <w:bCs/>
+                <w:color w:val="000000" w:themeColor="text1"/>
+                <w:sz w:val="20"/>
+                <w:szCs w:val="20"/>
+              </w:rPr>
+              <w:t>distanceCentreGravite</w:t>
+            </w:r>
+            <w:proofErr w:type="spellEnd"/>
+            <w:r>
+              <w:rPr>
+                <w:b/>
+                <w:bCs/>
+                <w:color w:val="000000" w:themeColor="text1"/>
+                <w:sz w:val="20"/>
+                <w:szCs w:val="20"/>
+              </w:rPr>
+              <w:t>}</w:t>
             </w:r>
           </w:p>
           <w:p>
@@ -9154,7 +9764,29 @@
                 <w:sz w:val="20"/>
                 <w:szCs w:val="20"/>
               </w:rPr>
-              <w:t>{chargeMaximalUtileHauteurLeveeMaximale}</w:t>
+              <w:t>{</w:t>
+            </w:r>
+            <w:proofErr w:type="spellStart"/>
+            <w:r>
+              <w:rPr>
+                <w:b/>
+                <w:bCs/>
+                <w:color w:val="000000" w:themeColor="text1"/>
+                <w:sz w:val="20"/>
+                <w:szCs w:val="20"/>
+              </w:rPr>
+              <w:t>chargeMaximalUtileHauteurLeveeMaximale</w:t>
+            </w:r>
+            <w:proofErr w:type="spellEnd"/>
+            <w:r>
+              <w:rPr>
+                <w:b/>
+                <w:bCs/>
+                <w:color w:val="000000" w:themeColor="text1"/>
+                <w:sz w:val="20"/>
+                <w:szCs w:val="20"/>
+              </w:rPr>
+              <w:t>}</w:t>
             </w:r>
           </w:p>
           <w:p>
@@ -9186,7 +9818,29 @@
                 <w:sz w:val="20"/>
                 <w:szCs w:val="20"/>
               </w:rPr>
-              <w:t>{hauteurLeveeMaximale}</w:t>
+              <w:t>{</w:t>
+            </w:r>
+            <w:proofErr w:type="spellStart"/>
+            <w:r>
+              <w:rPr>
+                <w:b/>
+                <w:bCs/>
+                <w:color w:val="000000" w:themeColor="text1"/>
+                <w:sz w:val="20"/>
+                <w:szCs w:val="20"/>
+              </w:rPr>
+              <w:t>hauteurLeveeMaximale</w:t>
+            </w:r>
+            <w:proofErr w:type="spellEnd"/>
+            <w:r>
+              <w:rPr>
+                <w:b/>
+                <w:bCs/>
+                <w:color w:val="000000" w:themeColor="text1"/>
+                <w:sz w:val="20"/>
+                <w:szCs w:val="20"/>
+              </w:rPr>
+              <w:t>}</w:t>
             </w:r>
             <w:r>
               <w:rPr>
@@ -9230,7 +9884,23 @@
                 <w:sz w:val="20"/>
                 <w:szCs w:val="20"/>
               </w:rPr>
-              <w:t>Charge maximale mat incliné et a la hauteur maximale (m) :</w:t>
+              <w:t xml:space="preserve">Charge maximale mat incliné et </w:t>
+            </w:r>
+            <w:proofErr w:type="spellStart"/>
+            <w:r>
+              <w:rPr>
+                <w:sz w:val="20"/>
+                <w:szCs w:val="20"/>
+              </w:rPr>
+              <w:t>a</w:t>
+            </w:r>
+            <w:proofErr w:type="spellEnd"/>
+            <w:r>
+              <w:rPr>
+                <w:sz w:val="20"/>
+                <w:szCs w:val="20"/>
+              </w:rPr>
+              <w:t xml:space="preserve"> la hauteur maximale (m) :</w:t>
             </w:r>
             <w:r>
               <w:rPr>
@@ -9247,7 +9917,29 @@
                 <w:sz w:val="20"/>
                 <w:szCs w:val="20"/>
               </w:rPr>
-              <w:t>{chariotsSansMarquage}</w:t>
+              <w:t>{</w:t>
+            </w:r>
+            <w:proofErr w:type="spellStart"/>
+            <w:r>
+              <w:rPr>
+                <w:b/>
+                <w:bCs/>
+                <w:color w:val="000000" w:themeColor="text1"/>
+                <w:sz w:val="20"/>
+                <w:szCs w:val="20"/>
+              </w:rPr>
+              <w:t>chariotsSansMarquage</w:t>
+            </w:r>
+            <w:proofErr w:type="spellEnd"/>
+            <w:r>
+              <w:rPr>
+                <w:b/>
+                <w:bCs/>
+                <w:color w:val="000000" w:themeColor="text1"/>
+                <w:sz w:val="20"/>
+                <w:szCs w:val="20"/>
+              </w:rPr>
+              <w:t>}</w:t>
             </w:r>
           </w:p>
         </w:tc>
@@ -9342,6 +10034,7 @@
               </w:rPr>
               <w:t>{#</w:t>
             </w:r>
+            <w:proofErr w:type="gramStart"/>
             <w:r>
               <w:rPr>
                 <w:sz w:val="20"/>
@@ -9361,7 +10054,15 @@
                 <w:sz w:val="20"/>
                 <w:szCs w:val="20"/>
               </w:rPr>
-              <w:t>{#status}{titre}</w:t>
+              <w:t>{</w:t>
+            </w:r>
+            <w:proofErr w:type="gramEnd"/>
+            <w:r>
+              <w:rPr>
+                <w:sz w:val="20"/>
+                <w:szCs w:val="20"/>
+              </w:rPr>
+              <w:t>#status}{titre}</w:t>
             </w:r>
           </w:p>
           <w:p>
@@ -9390,7 +10091,23 @@
                 <w:sz w:val="20"/>
                 <w:szCs w:val="20"/>
               </w:rPr>
-              <w:t>{#tab}{#status}</w:t>
+              <w:t>{#</w:t>
+            </w:r>
+            <w:proofErr w:type="gramStart"/>
+            <w:r>
+              <w:rPr>
+                <w:sz w:val="20"/>
+                <w:szCs w:val="20"/>
+              </w:rPr>
+              <w:t>tab}{</w:t>
+            </w:r>
+            <w:proofErr w:type="gramEnd"/>
+            <w:r>
+              <w:rPr>
+                <w:sz w:val="20"/>
+                <w:szCs w:val="20"/>
+              </w:rPr>
+              <w:t>#status}</w:t>
             </w:r>
             <w:r>
               <w:rPr>
@@ -9429,7 +10146,23 @@
                 <w:sz w:val="20"/>
                 <w:szCs w:val="20"/>
               </w:rPr>
-              <w:t>{/status}</w:t>
+              <w:t>{/</w:t>
+            </w:r>
+            <w:proofErr w:type="spellStart"/>
+            <w:r>
+              <w:rPr>
+                <w:sz w:val="20"/>
+                <w:szCs w:val="20"/>
+              </w:rPr>
+              <w:t>status</w:t>
+            </w:r>
+            <w:proofErr w:type="spellEnd"/>
+            <w:r>
+              <w:rPr>
+                <w:sz w:val="20"/>
+                <w:szCs w:val="20"/>
+              </w:rPr>
+              <w:t>}</w:t>
             </w:r>
           </w:p>
           <w:p>
@@ -9460,6 +10193,7 @@
               </w:rPr>
               <w:t>/</w:t>
             </w:r>
+            <w:proofErr w:type="spellStart"/>
             <w:r>
               <w:rPr>
                 <w:sz w:val="20"/>
@@ -9467,6 +10201,7 @@
               </w:rPr>
               <w:t>mecanismes</w:t>
             </w:r>
+            <w:proofErr w:type="spellEnd"/>
             <w:r>
               <w:rPr>
                 <w:sz w:val="20"/>
@@ -9568,6 +10303,7 @@
               </w:rPr>
               <w:t>{#</w:t>
             </w:r>
+            <w:proofErr w:type="gramStart"/>
             <w:r>
               <w:rPr>
                 <w:sz w:val="20"/>
@@ -9580,7 +10316,15 @@
                 <w:sz w:val="20"/>
                 <w:szCs w:val="20"/>
               </w:rPr>
-              <w:t>}{#status}</w:t>
+              <w:t>}{</w:t>
+            </w:r>
+            <w:proofErr w:type="gramEnd"/>
+            <w:r>
+              <w:rPr>
+                <w:sz w:val="20"/>
+                <w:szCs w:val="20"/>
+              </w:rPr>
+              <w:t>#status}</w:t>
             </w:r>
             <w:r>
               <w:rPr>
@@ -9720,6 +10464,7 @@
               </w:rPr>
               <w:t>{#</w:t>
             </w:r>
+            <w:proofErr w:type="gramStart"/>
             <w:r>
               <w:rPr>
                 <w:sz w:val="20"/>
@@ -9732,7 +10477,15 @@
                 <w:sz w:val="20"/>
                 <w:szCs w:val="20"/>
               </w:rPr>
-              <w:t>}{#status}</w:t>
+              <w:t>}{</w:t>
+            </w:r>
+            <w:proofErr w:type="gramEnd"/>
+            <w:r>
+              <w:rPr>
+                <w:sz w:val="20"/>
+                <w:szCs w:val="20"/>
+              </w:rPr>
+              <w:t>#status}</w:t>
             </w:r>
             <w:r>
               <w:rPr>
@@ -9860,14 +10613,30 @@
                 <w:sz w:val="20"/>
                 <w:szCs w:val="20"/>
               </w:rPr>
-              <w:t>{#dispositifsElevation}</w:t>
-            </w:r>
-            <w:r>
-              <w:rPr>
-                <w:sz w:val="20"/>
-                <w:szCs w:val="20"/>
-              </w:rPr>
-              <w:t>{#status}{titre}</w:t>
+              <w:t>{#</w:t>
+            </w:r>
+            <w:proofErr w:type="gramStart"/>
+            <w:r>
+              <w:rPr>
+                <w:sz w:val="20"/>
+                <w:szCs w:val="20"/>
+              </w:rPr>
+              <w:t>dispositifsElevation}</w:t>
+            </w:r>
+            <w:r>
+              <w:rPr>
+                <w:sz w:val="20"/>
+                <w:szCs w:val="20"/>
+              </w:rPr>
+              <w:t>{</w:t>
+            </w:r>
+            <w:proofErr w:type="gramEnd"/>
+            <w:r>
+              <w:rPr>
+                <w:sz w:val="20"/>
+                <w:szCs w:val="20"/>
+              </w:rPr>
+              <w:t>#status}{titre}</w:t>
             </w:r>
           </w:p>
           <w:p>
@@ -9898,7 +10667,15 @@
                 <w:sz w:val="20"/>
                 <w:szCs w:val="20"/>
               </w:rPr>
-              <w:t>{#tab}</w:t>
+              <w:t>{#</w:t>
+            </w:r>
+            <w:proofErr w:type="gramStart"/>
+            <w:r>
+              <w:rPr>
+                <w:sz w:val="20"/>
+                <w:szCs w:val="20"/>
+              </w:rPr>
+              <w:t>tab}</w:t>
             </w:r>
             <w:r>
               <w:rPr>
@@ -9907,6 +10684,7 @@
               </w:rPr>
               <w:t>{</w:t>
             </w:r>
+            <w:proofErr w:type="gramEnd"/>
             <w:r>
               <w:rPr>
                 <w:sz w:val="20"/>
@@ -9996,7 +10774,23 @@
                 <w:sz w:val="20"/>
                 <w:szCs w:val="20"/>
               </w:rPr>
-              <w:t>{/dispositifsElevation}</w:t>
+              <w:t>{/</w:t>
+            </w:r>
+            <w:proofErr w:type="spellStart"/>
+            <w:r>
+              <w:rPr>
+                <w:sz w:val="20"/>
+                <w:szCs w:val="20"/>
+              </w:rPr>
+              <w:t>dispositifsElevation</w:t>
+            </w:r>
+            <w:proofErr w:type="spellEnd"/>
+            <w:r>
+              <w:rPr>
+                <w:sz w:val="20"/>
+                <w:szCs w:val="20"/>
+              </w:rPr>
+              <w:t>}</w:t>
             </w:r>
           </w:p>
         </w:tc>
@@ -10095,6 +10889,7 @@
               </w:rPr>
               <w:t>{#</w:t>
             </w:r>
+            <w:proofErr w:type="gramStart"/>
             <w:r>
               <w:rPr>
                 <w:sz w:val="20"/>
@@ -10107,7 +10902,15 @@
                 <w:sz w:val="20"/>
                 <w:szCs w:val="20"/>
               </w:rPr>
-              <w:t>}{#status}{titre}</w:t>
+              <w:t>}{</w:t>
+            </w:r>
+            <w:proofErr w:type="gramEnd"/>
+            <w:r>
+              <w:rPr>
+                <w:sz w:val="20"/>
+                <w:szCs w:val="20"/>
+              </w:rPr>
+              <w:t>#status}{titre}</w:t>
             </w:r>
             <w:r>
               <w:rPr>
@@ -10144,7 +10947,23 @@
                 <w:sz w:val="20"/>
                 <w:szCs w:val="20"/>
               </w:rPr>
-              <w:t>{#tab}{#status}{titre}</w:t>
+              <w:t>{#</w:t>
+            </w:r>
+            <w:proofErr w:type="gramStart"/>
+            <w:r>
+              <w:rPr>
+                <w:sz w:val="20"/>
+                <w:szCs w:val="20"/>
+              </w:rPr>
+              <w:t>tab}{</w:t>
+            </w:r>
+            <w:proofErr w:type="gramEnd"/>
+            <w:r>
+              <w:rPr>
+                <w:sz w:val="20"/>
+                <w:szCs w:val="20"/>
+              </w:rPr>
+              <w:t>#status}{titre}</w:t>
             </w:r>
           </w:p>
           <w:p>
@@ -10167,14 +10986,30 @@
                 <w:sz w:val="20"/>
                 <w:szCs w:val="20"/>
               </w:rPr>
-              <w:t xml:space="preserve">                           {#sous_tab}</w:t>
-            </w:r>
-            <w:r>
-              <w:rPr>
-                <w:sz w:val="20"/>
-                <w:szCs w:val="20"/>
-              </w:rPr>
-              <w:t>{#status}</w:t>
+              <w:t xml:space="preserve">                           {#sous_</w:t>
+            </w:r>
+            <w:proofErr w:type="gramStart"/>
+            <w:r>
+              <w:rPr>
+                <w:sz w:val="20"/>
+                <w:szCs w:val="20"/>
+              </w:rPr>
+              <w:t>tab}</w:t>
+            </w:r>
+            <w:r>
+              <w:rPr>
+                <w:sz w:val="20"/>
+                <w:szCs w:val="20"/>
+              </w:rPr>
+              <w:t>{</w:t>
+            </w:r>
+            <w:proofErr w:type="gramEnd"/>
+            <w:r>
+              <w:rPr>
+                <w:sz w:val="20"/>
+                <w:szCs w:val="20"/>
+              </w:rPr>
+              <w:t>#status}</w:t>
             </w:r>
             <w:r>
               <w:rPr>
@@ -10211,7 +11046,23 @@
                 <w:sz w:val="20"/>
                 <w:szCs w:val="20"/>
               </w:rPr>
-              <w:t xml:space="preserve">                           {/status}</w:t>
+              <w:t xml:space="preserve">                           {/</w:t>
+            </w:r>
+            <w:proofErr w:type="spellStart"/>
+            <w:r>
+              <w:rPr>
+                <w:sz w:val="20"/>
+                <w:szCs w:val="20"/>
+              </w:rPr>
+              <w:t>status</w:t>
+            </w:r>
+            <w:proofErr w:type="spellEnd"/>
+            <w:r>
+              <w:rPr>
+                <w:sz w:val="20"/>
+                <w:szCs w:val="20"/>
+              </w:rPr>
+              <w:t>}</w:t>
             </w:r>
           </w:p>
           <w:p>
@@ -10234,7 +11085,23 @@
                 <w:sz w:val="20"/>
                 <w:szCs w:val="20"/>
               </w:rPr>
-              <w:t xml:space="preserve">                           {/sous_tab}</w:t>
+              <w:t xml:space="preserve">                           {/</w:t>
+            </w:r>
+            <w:proofErr w:type="spellStart"/>
+            <w:r>
+              <w:rPr>
+                <w:sz w:val="20"/>
+                <w:szCs w:val="20"/>
+              </w:rPr>
+              <w:t>sous_tab</w:t>
+            </w:r>
+            <w:proofErr w:type="spellEnd"/>
+            <w:r>
+              <w:rPr>
+                <w:sz w:val="20"/>
+                <w:szCs w:val="20"/>
+              </w:rPr>
+              <w:t>}</w:t>
             </w:r>
           </w:p>
           <w:p>
@@ -10264,7 +11131,23 @@
                 <w:sz w:val="20"/>
                 <w:szCs w:val="20"/>
               </w:rPr>
-              <w:t>{/status}</w:t>
+              <w:t>{/</w:t>
+            </w:r>
+            <w:proofErr w:type="spellStart"/>
+            <w:r>
+              <w:rPr>
+                <w:sz w:val="20"/>
+                <w:szCs w:val="20"/>
+              </w:rPr>
+              <w:t>status</w:t>
+            </w:r>
+            <w:proofErr w:type="spellEnd"/>
+            <w:r>
+              <w:rPr>
+                <w:sz w:val="20"/>
+                <w:szCs w:val="20"/>
+              </w:rPr>
+              <w:t>}</w:t>
             </w:r>
           </w:p>
           <w:p>
@@ -10317,7 +11200,23 @@
                 <w:sz w:val="20"/>
                 <w:szCs w:val="20"/>
               </w:rPr>
-              <w:t>{/status}</w:t>
+              <w:t>{/</w:t>
+            </w:r>
+            <w:proofErr w:type="spellStart"/>
+            <w:r>
+              <w:rPr>
+                <w:sz w:val="20"/>
+                <w:szCs w:val="20"/>
+              </w:rPr>
+              <w:t>status</w:t>
+            </w:r>
+            <w:proofErr w:type="spellEnd"/>
+            <w:r>
+              <w:rPr>
+                <w:sz w:val="20"/>
+                <w:szCs w:val="20"/>
+              </w:rPr>
+              <w:t>}</w:t>
             </w:r>
           </w:p>
           <w:p>
@@ -10343,6 +11242,7 @@
               </w:rPr>
               <w:t>{/</w:t>
             </w:r>
+            <w:proofErr w:type="spellStart"/>
             <w:r>
               <w:rPr>
                 <w:sz w:val="20"/>
@@ -10350,6 +11250,7 @@
               </w:rPr>
               <w:t>dispositifPrehension</w:t>
             </w:r>
+            <w:proofErr w:type="spellEnd"/>
             <w:r>
               <w:rPr>
                 <w:sz w:val="20"/>
@@ -10464,6 +11365,7 @@
               </w:rPr>
               <w:t>{#</w:t>
             </w:r>
+            <w:proofErr w:type="gramStart"/>
             <w:r>
               <w:rPr>
                 <w:sz w:val="20"/>
@@ -10476,7 +11378,15 @@
                 <w:sz w:val="20"/>
                 <w:szCs w:val="20"/>
               </w:rPr>
-              <w:t>}{#status}</w:t>
+              <w:t>}{</w:t>
+            </w:r>
+            <w:proofErr w:type="gramEnd"/>
+            <w:r>
+              <w:rPr>
+                <w:sz w:val="20"/>
+                <w:szCs w:val="20"/>
+              </w:rPr>
+              <w:t>#status}</w:t>
             </w:r>
             <w:r>
               <w:rPr>
@@ -10614,7 +11524,25 @@
                 <w:sz w:val="20"/>
                 <w:szCs w:val="20"/>
               </w:rPr>
-              <w:t>{siPresence}</w:t>
+              <w:t>{</w:t>
+            </w:r>
+            <w:proofErr w:type="spellStart"/>
+            <w:r>
+              <w:rPr>
+                <w:b/>
+                <w:sz w:val="20"/>
+                <w:szCs w:val="20"/>
+              </w:rPr>
+              <w:t>siPresence</w:t>
+            </w:r>
+            <w:proofErr w:type="spellEnd"/>
+            <w:r>
+              <w:rPr>
+                <w:b/>
+                <w:sz w:val="20"/>
+                <w:szCs w:val="20"/>
+              </w:rPr>
+              <w:t>}</w:t>
             </w:r>
           </w:p>
           <w:p>
@@ -10640,6 +11568,7 @@
               </w:rPr>
               <w:t>{/</w:t>
             </w:r>
+            <w:proofErr w:type="spellStart"/>
             <w:r>
               <w:rPr>
                 <w:sz w:val="20"/>
@@ -10647,6 +11576,7 @@
               </w:rPr>
               <w:t>statusSiPresence</w:t>
             </w:r>
+            <w:proofErr w:type="spellEnd"/>
             <w:r>
               <w:rPr>
                 <w:sz w:val="20"/>
@@ -11022,7 +11952,23 @@
                 <w:sz w:val="20"/>
                 <w:szCs w:val="20"/>
               </w:rPr>
-              <w:t>{#aExamen}{titre}</w:t>
+              <w:t>{#</w:t>
+            </w:r>
+            <w:proofErr w:type="gramStart"/>
+            <w:r>
+              <w:rPr>
+                <w:sz w:val="20"/>
+                <w:szCs w:val="20"/>
+              </w:rPr>
+              <w:t>aExamen}{</w:t>
+            </w:r>
+            <w:proofErr w:type="gramEnd"/>
+            <w:r>
+              <w:rPr>
+                <w:sz w:val="20"/>
+                <w:szCs w:val="20"/>
+              </w:rPr>
+              <w:t>titre}</w:t>
             </w:r>
           </w:p>
         </w:tc>
@@ -11048,7 +11994,39 @@
                 <w:sz w:val="20"/>
                 <w:szCs w:val="20"/>
               </w:rPr>
-              <w:t>{avis}{/aExamen}</w:t>
+              <w:t>{</w:t>
+            </w:r>
+            <w:proofErr w:type="gramStart"/>
+            <w:r>
+              <w:rPr>
+                <w:sz w:val="20"/>
+                <w:szCs w:val="20"/>
+              </w:rPr>
+              <w:t>avis</w:t>
+            </w:r>
+            <w:proofErr w:type="gramEnd"/>
+            <w:r>
+              <w:rPr>
+                <w:sz w:val="20"/>
+                <w:szCs w:val="20"/>
+              </w:rPr>
+              <w:t>}{/</w:t>
+            </w:r>
+            <w:proofErr w:type="spellStart"/>
+            <w:r>
+              <w:rPr>
+                <w:sz w:val="20"/>
+                <w:szCs w:val="20"/>
+              </w:rPr>
+              <w:t>aExamen</w:t>
+            </w:r>
+            <w:proofErr w:type="spellEnd"/>
+            <w:r>
+              <w:rPr>
+                <w:sz w:val="20"/>
+                <w:szCs w:val="20"/>
+              </w:rPr>
+              <w:t>}</w:t>
             </w:r>
           </w:p>
         </w:tc>
@@ -11227,7 +12205,23 @@
                 <w:sz w:val="20"/>
                 <w:szCs w:val="20"/>
               </w:rPr>
-              <w:t>{#bExamen}{titre}</w:t>
+              <w:t>{#</w:t>
+            </w:r>
+            <w:proofErr w:type="gramStart"/>
+            <w:r>
+              <w:rPr>
+                <w:sz w:val="20"/>
+                <w:szCs w:val="20"/>
+              </w:rPr>
+              <w:t>bExamen}{</w:t>
+            </w:r>
+            <w:proofErr w:type="gramEnd"/>
+            <w:r>
+              <w:rPr>
+                <w:sz w:val="20"/>
+                <w:szCs w:val="20"/>
+              </w:rPr>
+              <w:t>titre}</w:t>
             </w:r>
           </w:p>
         </w:tc>
@@ -11254,7 +12248,39 @@
                 <w:sz w:val="20"/>
                 <w:szCs w:val="20"/>
               </w:rPr>
-              <w:t>{avis}{/bExamen}</w:t>
+              <w:t>{</w:t>
+            </w:r>
+            <w:proofErr w:type="gramStart"/>
+            <w:r>
+              <w:rPr>
+                <w:sz w:val="20"/>
+                <w:szCs w:val="20"/>
+              </w:rPr>
+              <w:t>avis</w:t>
+            </w:r>
+            <w:proofErr w:type="gramEnd"/>
+            <w:r>
+              <w:rPr>
+                <w:sz w:val="20"/>
+                <w:szCs w:val="20"/>
+              </w:rPr>
+              <w:t>}{/</w:t>
+            </w:r>
+            <w:proofErr w:type="spellStart"/>
+            <w:r>
+              <w:rPr>
+                <w:sz w:val="20"/>
+                <w:szCs w:val="20"/>
+              </w:rPr>
+              <w:t>bExamen</w:t>
+            </w:r>
+            <w:proofErr w:type="spellEnd"/>
+            <w:r>
+              <w:rPr>
+                <w:sz w:val="20"/>
+                <w:szCs w:val="20"/>
+              </w:rPr>
+              <w:t>}</w:t>
             </w:r>
           </w:p>
         </w:tc>
@@ -11436,7 +12462,23 @@
                 <w:sz w:val="20"/>
                 <w:szCs w:val="20"/>
               </w:rPr>
-              <w:t>{#cExamen}{titre}</w:t>
+              <w:t>{#</w:t>
+            </w:r>
+            <w:proofErr w:type="gramStart"/>
+            <w:r>
+              <w:rPr>
+                <w:sz w:val="20"/>
+                <w:szCs w:val="20"/>
+              </w:rPr>
+              <w:t>cExamen}{</w:t>
+            </w:r>
+            <w:proofErr w:type="gramEnd"/>
+            <w:r>
+              <w:rPr>
+                <w:sz w:val="20"/>
+                <w:szCs w:val="20"/>
+              </w:rPr>
+              <w:t>titre}</w:t>
             </w:r>
           </w:p>
         </w:tc>
@@ -11466,7 +12508,39 @@
                 <w:sz w:val="20"/>
                 <w:szCs w:val="20"/>
               </w:rPr>
-              <w:t>{avis}{/cExamen}</w:t>
+              <w:t>{</w:t>
+            </w:r>
+            <w:proofErr w:type="gramStart"/>
+            <w:r>
+              <w:rPr>
+                <w:sz w:val="20"/>
+                <w:szCs w:val="20"/>
+              </w:rPr>
+              <w:t>avis</w:t>
+            </w:r>
+            <w:proofErr w:type="gramEnd"/>
+            <w:r>
+              <w:rPr>
+                <w:sz w:val="20"/>
+                <w:szCs w:val="20"/>
+              </w:rPr>
+              <w:t>}{/</w:t>
+            </w:r>
+            <w:proofErr w:type="spellStart"/>
+            <w:r>
+              <w:rPr>
+                <w:sz w:val="20"/>
+                <w:szCs w:val="20"/>
+              </w:rPr>
+              <w:t>cExamen</w:t>
+            </w:r>
+            <w:proofErr w:type="spellEnd"/>
+            <w:r>
+              <w:rPr>
+                <w:sz w:val="20"/>
+                <w:szCs w:val="20"/>
+              </w:rPr>
+              <w:t>}</w:t>
             </w:r>
           </w:p>
         </w:tc>
@@ -11648,7 +12722,23 @@
                 <w:sz w:val="20"/>
                 <w:szCs w:val="20"/>
               </w:rPr>
-              <w:t>{#dExamen}{titre}</w:t>
+              <w:t>{#</w:t>
+            </w:r>
+            <w:proofErr w:type="gramStart"/>
+            <w:r>
+              <w:rPr>
+                <w:sz w:val="20"/>
+                <w:szCs w:val="20"/>
+              </w:rPr>
+              <w:t>dExamen}{</w:t>
+            </w:r>
+            <w:proofErr w:type="gramEnd"/>
+            <w:r>
+              <w:rPr>
+                <w:sz w:val="20"/>
+                <w:szCs w:val="20"/>
+              </w:rPr>
+              <w:t>titre}</w:t>
             </w:r>
           </w:p>
         </w:tc>
@@ -11674,7 +12764,39 @@
                 <w:sz w:val="20"/>
                 <w:szCs w:val="20"/>
               </w:rPr>
-              <w:t>{avis}{/dExamen}</w:t>
+              <w:t>{</w:t>
+            </w:r>
+            <w:proofErr w:type="gramStart"/>
+            <w:r>
+              <w:rPr>
+                <w:sz w:val="20"/>
+                <w:szCs w:val="20"/>
+              </w:rPr>
+              <w:t>avis</w:t>
+            </w:r>
+            <w:proofErr w:type="gramEnd"/>
+            <w:r>
+              <w:rPr>
+                <w:sz w:val="20"/>
+                <w:szCs w:val="20"/>
+              </w:rPr>
+              <w:t>}{/</w:t>
+            </w:r>
+            <w:proofErr w:type="spellStart"/>
+            <w:r>
+              <w:rPr>
+                <w:sz w:val="20"/>
+                <w:szCs w:val="20"/>
+              </w:rPr>
+              <w:t>dExamen</w:t>
+            </w:r>
+            <w:proofErr w:type="spellEnd"/>
+            <w:r>
+              <w:rPr>
+                <w:sz w:val="20"/>
+                <w:szCs w:val="20"/>
+              </w:rPr>
+              <w:t>}</w:t>
             </w:r>
           </w:p>
         </w:tc>
@@ -11857,7 +12979,23 @@
                 <w:sz w:val="20"/>
                 <w:szCs w:val="20"/>
               </w:rPr>
-              <w:t>{#eExamen}{titre}</w:t>
+              <w:t>{#</w:t>
+            </w:r>
+            <w:proofErr w:type="gramStart"/>
+            <w:r>
+              <w:rPr>
+                <w:sz w:val="20"/>
+                <w:szCs w:val="20"/>
+              </w:rPr>
+              <w:t>eExamen}{</w:t>
+            </w:r>
+            <w:proofErr w:type="gramEnd"/>
+            <w:r>
+              <w:rPr>
+                <w:sz w:val="20"/>
+                <w:szCs w:val="20"/>
+              </w:rPr>
+              <w:t>titre}</w:t>
             </w:r>
           </w:p>
         </w:tc>
@@ -11884,219 +13022,44 @@
                 <w:sz w:val="20"/>
                 <w:szCs w:val="20"/>
               </w:rPr>
-              <w:t>{avis}{/eExamen}</w:t>
+              <w:t>{</w:t>
+            </w:r>
+            <w:proofErr w:type="gramStart"/>
+            <w:r>
+              <w:rPr>
+                <w:sz w:val="20"/>
+                <w:szCs w:val="20"/>
+              </w:rPr>
+              <w:t>avis</w:t>
+            </w:r>
+            <w:proofErr w:type="gramEnd"/>
+            <w:r>
+              <w:rPr>
+                <w:sz w:val="20"/>
+                <w:szCs w:val="20"/>
+              </w:rPr>
+              <w:t>}{/</w:t>
+            </w:r>
+            <w:proofErr w:type="spellStart"/>
+            <w:r>
+              <w:rPr>
+                <w:sz w:val="20"/>
+                <w:szCs w:val="20"/>
+              </w:rPr>
+              <w:t>eExamen</w:t>
+            </w:r>
+            <w:proofErr w:type="spellEnd"/>
+            <w:r>
+              <w:rPr>
+                <w:sz w:val="20"/>
+                <w:szCs w:val="20"/>
+              </w:rPr>
+              <w:t>}</w:t>
             </w:r>
           </w:p>
         </w:tc>
       </w:tr>
     </w:tbl>
-    <w:p>
-      <w:pPr>
-        <w:rPr>
-          <w:sz w:val="20"/>
-          <w:szCs w:val="20"/>
-        </w:rPr>
-      </w:pPr>
-      <w:r>
-        <w:rPr>
-          <w:sz w:val="20"/>
-          <w:szCs w:val="20"/>
-        </w:rPr>
-        <w:t xml:space="preserve">  </w:t>
-      </w:r>
-    </w:p>
-    <w:p>
-      <w:pPr>
-        <w:rPr>
-          <w:sz w:val="20"/>
-          <w:szCs w:val="20"/>
-        </w:rPr>
-      </w:pPr>
-    </w:p>
-    <w:p>
-      <w:pPr>
-        <w:rPr>
-          <w:sz w:val="20"/>
-          <w:szCs w:val="20"/>
-        </w:rPr>
-      </w:pPr>
-    </w:p>
-    <w:p>
-      <w:pPr>
-        <w:rPr>
-          <w:sz w:val="20"/>
-          <w:szCs w:val="20"/>
-        </w:rPr>
-      </w:pPr>
-    </w:p>
-    <w:p>
-      <w:pPr>
-        <w:rPr>
-          <w:sz w:val="20"/>
-          <w:szCs w:val="20"/>
-        </w:rPr>
-      </w:pPr>
-    </w:p>
-    <w:p>
-      <w:pPr>
-        <w:rPr>
-          <w:sz w:val="20"/>
-          <w:szCs w:val="20"/>
-        </w:rPr>
-      </w:pPr>
-    </w:p>
-    <w:p>
-      <w:pPr>
-        <w:rPr>
-          <w:sz w:val="20"/>
-          <w:szCs w:val="20"/>
-        </w:rPr>
-      </w:pPr>
-    </w:p>
-    <w:p>
-      <w:pPr>
-        <w:rPr>
-          <w:sz w:val="20"/>
-          <w:szCs w:val="20"/>
-        </w:rPr>
-      </w:pPr>
-    </w:p>
-    <w:p>
-      <w:pPr>
-        <w:rPr>
-          <w:sz w:val="20"/>
-          <w:szCs w:val="20"/>
-        </w:rPr>
-      </w:pPr>
-    </w:p>
-    <w:p>
-      <w:pPr>
-        <w:rPr>
-          <w:sz w:val="20"/>
-          <w:szCs w:val="20"/>
-        </w:rPr>
-      </w:pPr>
-    </w:p>
-    <w:p>
-      <w:pPr>
-        <w:rPr>
-          <w:sz w:val="20"/>
-          <w:szCs w:val="20"/>
-        </w:rPr>
-      </w:pPr>
-    </w:p>
-    <w:p>
-      <w:pPr>
-        <w:rPr>
-          <w:sz w:val="20"/>
-          <w:szCs w:val="20"/>
-        </w:rPr>
-      </w:pPr>
-    </w:p>
-    <w:p>
-      <w:pPr>
-        <w:rPr>
-          <w:sz w:val="20"/>
-          <w:szCs w:val="20"/>
-        </w:rPr>
-      </w:pPr>
-    </w:p>
-    <w:p>
-      <w:pPr>
-        <w:rPr>
-          <w:sz w:val="20"/>
-          <w:szCs w:val="20"/>
-        </w:rPr>
-      </w:pPr>
-    </w:p>
-    <w:p>
-      <w:pPr>
-        <w:rPr>
-          <w:sz w:val="20"/>
-          <w:szCs w:val="20"/>
-        </w:rPr>
-      </w:pPr>
-    </w:p>
-    <w:p>
-      <w:pPr>
-        <w:rPr>
-          <w:sz w:val="20"/>
-          <w:szCs w:val="20"/>
-        </w:rPr>
-      </w:pPr>
-    </w:p>
-    <w:p>
-      <w:pPr>
-        <w:rPr>
-          <w:sz w:val="20"/>
-          <w:szCs w:val="20"/>
-        </w:rPr>
-      </w:pPr>
-    </w:p>
-    <w:p>
-      <w:pPr>
-        <w:rPr>
-          <w:sz w:val="20"/>
-          <w:szCs w:val="20"/>
-        </w:rPr>
-      </w:pPr>
-    </w:p>
-    <w:p>
-      <w:pPr>
-        <w:rPr>
-          <w:sz w:val="20"/>
-          <w:szCs w:val="20"/>
-        </w:rPr>
-      </w:pPr>
-    </w:p>
-    <w:p>
-      <w:pPr>
-        <w:rPr>
-          <w:sz w:val="20"/>
-          <w:szCs w:val="20"/>
-        </w:rPr>
-      </w:pPr>
-    </w:p>
-    <w:p>
-      <w:pPr>
-        <w:rPr>
-          <w:sz w:val="20"/>
-          <w:szCs w:val="20"/>
-        </w:rPr>
-      </w:pPr>
-    </w:p>
-    <w:p>
-      <w:pPr>
-        <w:rPr>
-          <w:sz w:val="20"/>
-          <w:szCs w:val="20"/>
-        </w:rPr>
-      </w:pPr>
-    </w:p>
-    <w:p>
-      <w:pPr>
-        <w:rPr>
-          <w:sz w:val="20"/>
-          <w:szCs w:val="20"/>
-        </w:rPr>
-      </w:pPr>
-    </w:p>
-    <w:p>
-      <w:pPr>
-        <w:rPr>
-          <w:sz w:val="20"/>
-          <w:szCs w:val="20"/>
-        </w:rPr>
-      </w:pPr>
-    </w:p>
-    <w:p>
-      <w:pPr>
-        <w:rPr>
-          <w:sz w:val="20"/>
-          <w:szCs w:val="20"/>
-        </w:rPr>
-      </w:pPr>
-    </w:p>
     <w:p>
       <w:pPr>
         <w:rPr>
@@ -12446,7 +13409,23 @@
                 <w:sz w:val="20"/>
                 <w:szCs w:val="20"/>
               </w:rPr>
-              <w:t>{#fExamen}{titre}</w:t>
+              <w:t>{#</w:t>
+            </w:r>
+            <w:proofErr w:type="gramStart"/>
+            <w:r>
+              <w:rPr>
+                <w:sz w:val="20"/>
+                <w:szCs w:val="20"/>
+              </w:rPr>
+              <w:t>fExamen}{</w:t>
+            </w:r>
+            <w:proofErr w:type="gramEnd"/>
+            <w:r>
+              <w:rPr>
+                <w:sz w:val="20"/>
+                <w:szCs w:val="20"/>
+              </w:rPr>
+              <w:t>titre}</w:t>
             </w:r>
           </w:p>
         </w:tc>
@@ -12472,7 +13451,39 @@
                 <w:sz w:val="20"/>
                 <w:szCs w:val="20"/>
               </w:rPr>
-              <w:t>{avis}{/fExamen}</w:t>
+              <w:t>{</w:t>
+            </w:r>
+            <w:proofErr w:type="gramStart"/>
+            <w:r>
+              <w:rPr>
+                <w:sz w:val="20"/>
+                <w:szCs w:val="20"/>
+              </w:rPr>
+              <w:t>avis</w:t>
+            </w:r>
+            <w:proofErr w:type="gramEnd"/>
+            <w:r>
+              <w:rPr>
+                <w:sz w:val="20"/>
+                <w:szCs w:val="20"/>
+              </w:rPr>
+              <w:t>}{/</w:t>
+            </w:r>
+            <w:proofErr w:type="spellStart"/>
+            <w:r>
+              <w:rPr>
+                <w:sz w:val="20"/>
+                <w:szCs w:val="20"/>
+              </w:rPr>
+              <w:t>fExamen</w:t>
+            </w:r>
+            <w:proofErr w:type="spellEnd"/>
+            <w:r>
+              <w:rPr>
+                <w:sz w:val="20"/>
+                <w:szCs w:val="20"/>
+              </w:rPr>
+              <w:t>}</w:t>
             </w:r>
           </w:p>
         </w:tc>
@@ -12656,7 +13667,23 @@
                 <w:sz w:val="20"/>
                 <w:szCs w:val="20"/>
               </w:rPr>
-              <w:t>{#gExamen}{titre}</w:t>
+              <w:t>{#</w:t>
+            </w:r>
+            <w:proofErr w:type="gramStart"/>
+            <w:r>
+              <w:rPr>
+                <w:sz w:val="20"/>
+                <w:szCs w:val="20"/>
+              </w:rPr>
+              <w:t>gExamen}{</w:t>
+            </w:r>
+            <w:proofErr w:type="gramEnd"/>
+            <w:r>
+              <w:rPr>
+                <w:sz w:val="20"/>
+                <w:szCs w:val="20"/>
+              </w:rPr>
+              <w:t>titre}</w:t>
             </w:r>
           </w:p>
         </w:tc>
@@ -12682,7 +13709,39 @@
                 <w:sz w:val="20"/>
                 <w:szCs w:val="20"/>
               </w:rPr>
-              <w:t>{avis}{/gExamen}</w:t>
+              <w:t>{</w:t>
+            </w:r>
+            <w:proofErr w:type="gramStart"/>
+            <w:r>
+              <w:rPr>
+                <w:sz w:val="20"/>
+                <w:szCs w:val="20"/>
+              </w:rPr>
+              <w:t>avis</w:t>
+            </w:r>
+            <w:proofErr w:type="gramEnd"/>
+            <w:r>
+              <w:rPr>
+                <w:sz w:val="20"/>
+                <w:szCs w:val="20"/>
+              </w:rPr>
+              <w:t>}{/</w:t>
+            </w:r>
+            <w:proofErr w:type="spellStart"/>
+            <w:r>
+              <w:rPr>
+                <w:sz w:val="20"/>
+                <w:szCs w:val="20"/>
+              </w:rPr>
+              <w:t>gExamen</w:t>
+            </w:r>
+            <w:proofErr w:type="spellEnd"/>
+            <w:r>
+              <w:rPr>
+                <w:sz w:val="20"/>
+                <w:szCs w:val="20"/>
+              </w:rPr>
+              <w:t>}</w:t>
             </w:r>
           </w:p>
         </w:tc>
@@ -13034,7 +14093,23 @@
                 <w:sz w:val="20"/>
                 <w:szCs w:val="20"/>
               </w:rPr>
-              <w:t>{#hExamen}{titre}</w:t>
+              <w:t>{#</w:t>
+            </w:r>
+            <w:proofErr w:type="gramStart"/>
+            <w:r>
+              <w:rPr>
+                <w:sz w:val="20"/>
+                <w:szCs w:val="20"/>
+              </w:rPr>
+              <w:t>hExamen}{</w:t>
+            </w:r>
+            <w:proofErr w:type="gramEnd"/>
+            <w:r>
+              <w:rPr>
+                <w:sz w:val="20"/>
+                <w:szCs w:val="20"/>
+              </w:rPr>
+              <w:t>titre}</w:t>
             </w:r>
           </w:p>
         </w:tc>
@@ -13060,7 +14135,39 @@
                 <w:sz w:val="20"/>
                 <w:szCs w:val="20"/>
               </w:rPr>
-              <w:t>{avis}{/hExamen}</w:t>
+              <w:t>{</w:t>
+            </w:r>
+            <w:proofErr w:type="gramStart"/>
+            <w:r>
+              <w:rPr>
+                <w:sz w:val="20"/>
+                <w:szCs w:val="20"/>
+              </w:rPr>
+              <w:t>avis</w:t>
+            </w:r>
+            <w:proofErr w:type="gramEnd"/>
+            <w:r>
+              <w:rPr>
+                <w:sz w:val="20"/>
+                <w:szCs w:val="20"/>
+              </w:rPr>
+              <w:t>}{/</w:t>
+            </w:r>
+            <w:proofErr w:type="spellStart"/>
+            <w:r>
+              <w:rPr>
+                <w:sz w:val="20"/>
+                <w:szCs w:val="20"/>
+              </w:rPr>
+              <w:t>hExamen</w:t>
+            </w:r>
+            <w:proofErr w:type="spellEnd"/>
+            <w:r>
+              <w:rPr>
+                <w:sz w:val="20"/>
+                <w:szCs w:val="20"/>
+              </w:rPr>
+              <w:t>}</w:t>
             </w:r>
           </w:p>
         </w:tc>
@@ -13156,6 +14263,7 @@
                 <w:szCs w:val="20"/>
               </w:rPr>
             </w:pPr>
+            <w:proofErr w:type="gramStart"/>
             <w:r>
               <w:rPr>
                 <w:b/>
@@ -13163,7 +14271,17 @@
                 <w:sz w:val="20"/>
                 <w:szCs w:val="20"/>
               </w:rPr>
-              <w:t>SUSPENTES  TAMBOURS POULIES  DISPOSITIFS DE PREHENSION</w:t>
+              <w:t>SUSPENTES  TAMBOURS</w:t>
+            </w:r>
+            <w:proofErr w:type="gramEnd"/>
+            <w:r>
+              <w:rPr>
+                <w:b/>
+                <w:bCs/>
+                <w:sz w:val="20"/>
+                <w:szCs w:val="20"/>
+              </w:rPr>
+              <w:t xml:space="preserve"> POULIES  DISPOSITIFS DE PREHENSION</w:t>
             </w:r>
           </w:p>
         </w:tc>
@@ -13248,7 +14366,23 @@
                 <w:sz w:val="20"/>
                 <w:szCs w:val="20"/>
               </w:rPr>
-              <w:t>{#iExamen}{titre}</w:t>
+              <w:t>{#</w:t>
+            </w:r>
+            <w:proofErr w:type="gramStart"/>
+            <w:r>
+              <w:rPr>
+                <w:sz w:val="20"/>
+                <w:szCs w:val="20"/>
+              </w:rPr>
+              <w:t>iExamen}{</w:t>
+            </w:r>
+            <w:proofErr w:type="gramEnd"/>
+            <w:r>
+              <w:rPr>
+                <w:sz w:val="20"/>
+                <w:szCs w:val="20"/>
+              </w:rPr>
+              <w:t>titre}</w:t>
             </w:r>
           </w:p>
         </w:tc>
@@ -13275,7 +14409,39 @@
                 <w:sz w:val="20"/>
                 <w:szCs w:val="20"/>
               </w:rPr>
-              <w:t>{avis}{/iExamen}</w:t>
+              <w:t>{</w:t>
+            </w:r>
+            <w:proofErr w:type="gramStart"/>
+            <w:r>
+              <w:rPr>
+                <w:sz w:val="20"/>
+                <w:szCs w:val="20"/>
+              </w:rPr>
+              <w:t>avis</w:t>
+            </w:r>
+            <w:proofErr w:type="gramEnd"/>
+            <w:r>
+              <w:rPr>
+                <w:sz w:val="20"/>
+                <w:szCs w:val="20"/>
+              </w:rPr>
+              <w:t>}{/</w:t>
+            </w:r>
+            <w:proofErr w:type="spellStart"/>
+            <w:r>
+              <w:rPr>
+                <w:sz w:val="20"/>
+                <w:szCs w:val="20"/>
+              </w:rPr>
+              <w:t>iExamen</w:t>
+            </w:r>
+            <w:proofErr w:type="spellEnd"/>
+            <w:r>
+              <w:rPr>
+                <w:sz w:val="20"/>
+                <w:szCs w:val="20"/>
+              </w:rPr>
+              <w:t>}</w:t>
             </w:r>
           </w:p>
         </w:tc>
@@ -13461,7 +14627,23 @@
                 <w:sz w:val="20"/>
                 <w:szCs w:val="20"/>
               </w:rPr>
-              <w:t>{#jExamen}{titre}</w:t>
+              <w:t>{#</w:t>
+            </w:r>
+            <w:proofErr w:type="gramStart"/>
+            <w:r>
+              <w:rPr>
+                <w:sz w:val="20"/>
+                <w:szCs w:val="20"/>
+              </w:rPr>
+              <w:t>jExamen}{</w:t>
+            </w:r>
+            <w:proofErr w:type="gramEnd"/>
+            <w:r>
+              <w:rPr>
+                <w:sz w:val="20"/>
+                <w:szCs w:val="20"/>
+              </w:rPr>
+              <w:t>titre}</w:t>
             </w:r>
           </w:p>
         </w:tc>
@@ -13487,7 +14669,39 @@
                 <w:sz w:val="20"/>
                 <w:szCs w:val="20"/>
               </w:rPr>
-              <w:t>{avis}{/jExamen}</w:t>
+              <w:t>{</w:t>
+            </w:r>
+            <w:proofErr w:type="gramStart"/>
+            <w:r>
+              <w:rPr>
+                <w:sz w:val="20"/>
+                <w:szCs w:val="20"/>
+              </w:rPr>
+              <w:t>avis</w:t>
+            </w:r>
+            <w:proofErr w:type="gramEnd"/>
+            <w:r>
+              <w:rPr>
+                <w:sz w:val="20"/>
+                <w:szCs w:val="20"/>
+              </w:rPr>
+              <w:t>}{/</w:t>
+            </w:r>
+            <w:proofErr w:type="spellStart"/>
+            <w:r>
+              <w:rPr>
+                <w:sz w:val="20"/>
+                <w:szCs w:val="20"/>
+              </w:rPr>
+              <w:t>jExamen</w:t>
+            </w:r>
+            <w:proofErr w:type="spellEnd"/>
+            <w:r>
+              <w:rPr>
+                <w:sz w:val="20"/>
+                <w:szCs w:val="20"/>
+              </w:rPr>
+              <w:t>}</w:t>
             </w:r>
           </w:p>
         </w:tc>
@@ -13675,6 +14889,7 @@
               </w:rPr>
               <w:t>{#</w:t>
             </w:r>
+            <w:proofErr w:type="gramStart"/>
             <w:r>
               <w:rPr>
                 <w:sz w:val="20"/>
@@ -13687,7 +14902,15 @@
                 <w:sz w:val="20"/>
                 <w:szCs w:val="20"/>
               </w:rPr>
-              <w:t>Examen}{titre}</w:t>
+              <w:t>Examen}{</w:t>
+            </w:r>
+            <w:proofErr w:type="gramEnd"/>
+            <w:r>
+              <w:rPr>
+                <w:sz w:val="20"/>
+                <w:szCs w:val="20"/>
+              </w:rPr>
+              <w:t>titre}</w:t>
             </w:r>
           </w:p>
         </w:tc>
@@ -13713,8 +14936,25 @@
                 <w:sz w:val="20"/>
                 <w:szCs w:val="20"/>
               </w:rPr>
-              <w:t>{avis}{/</w:t>
-            </w:r>
+              <w:t>{</w:t>
+            </w:r>
+            <w:proofErr w:type="gramStart"/>
+            <w:r>
+              <w:rPr>
+                <w:sz w:val="20"/>
+                <w:szCs w:val="20"/>
+              </w:rPr>
+              <w:t>avis</w:t>
+            </w:r>
+            <w:proofErr w:type="gramEnd"/>
+            <w:r>
+              <w:rPr>
+                <w:sz w:val="20"/>
+                <w:szCs w:val="20"/>
+              </w:rPr>
+              <w:t>}{/</w:t>
+            </w:r>
+            <w:proofErr w:type="spellStart"/>
             <w:r>
               <w:rPr>
                 <w:sz w:val="20"/>
@@ -13727,7 +14967,15 @@
                 <w:sz w:val="20"/>
                 <w:szCs w:val="20"/>
               </w:rPr>
-              <w:t>Examen}</w:t>
+              <w:t>Examen</w:t>
+            </w:r>
+            <w:proofErr w:type="spellEnd"/>
+            <w:r>
+              <w:rPr>
+                <w:sz w:val="20"/>
+                <w:szCs w:val="20"/>
+              </w:rPr>
+              <w:t>}</w:t>
             </w:r>
           </w:p>
         </w:tc>
@@ -13741,13 +14989,6 @@
           <w:szCs w:val="20"/>
         </w:rPr>
       </w:pPr>
-      <w:r>
-        <w:rPr>
-          <w:sz w:val="20"/>
-          <w:szCs w:val="20"/>
-        </w:rPr>
-        <w:br w:type="page"/>
-      </w:r>
     </w:p>
     <w:p>
       <w:pPr>
@@ -13800,8 +15041,18 @@
           <w:b w:val="0"/>
           <w:caps w:val="0"/>
         </w:rPr>
-        <w:t>Les vérifications de l’appareil réalisées dans les limites de la présente mission ont fait apparaître l’(es) observation(s) ou anomalie(s) suivante(s) à laquelle (auxquelles) il convient de remédier:</w:t>
+        <w:t xml:space="preserve">Les vérifications de l’appareil réalisées dans les limites de la présente mission ont fait apparaître l’(es) observation(s) ou anomalie(s) suivante(s) à laquelle (auxquelles) il convient de </w:t>
       </w:r>
+      <w:proofErr w:type="gramStart"/>
+      <w:r>
+        <w:rPr>
+          <w:rFonts w:ascii="Arial" w:hAnsi="Arial" w:cs="Arial"/>
+          <w:b w:val="0"/>
+          <w:caps w:val="0"/>
+        </w:rPr>
+        <w:t>remédier:</w:t>
+      </w:r>
+      <w:proofErr w:type="gramEnd"/>
     </w:p>
     <w:tbl>
       <w:tblPr>
@@ -13972,12 +15223,14 @@
             <w:r>
               <w:t>{#</w:t>
             </w:r>
+            <w:proofErr w:type="gramStart"/>
             <w:r>
               <w:t>n</w:t>
             </w:r>
             <w:r>
               <w:t>cri}{</w:t>
             </w:r>
+            <w:proofErr w:type="gramEnd"/>
             <w:r>
               <w:t>obs</w:t>
             </w:r>
@@ -14007,9 +15260,13 @@
             <w:r>
               <w:t>{</w:t>
             </w:r>
+            <w:proofErr w:type="spellStart"/>
+            <w:proofErr w:type="gramStart"/>
             <w:r>
               <w:t>text</w:t>
             </w:r>
+            <w:proofErr w:type="spellEnd"/>
+            <w:proofErr w:type="gramEnd"/>
             <w:r>
               <w:t>}</w:t>
             </w:r>
@@ -14035,11 +15292,16 @@
             <w:r>
               <w:t>{/</w:t>
             </w:r>
+            <w:proofErr w:type="spellStart"/>
             <w:r>
               <w:t>n</w:t>
             </w:r>
             <w:r>
-              <w:t>cri}</w:t>
+              <w:t>cri</w:t>
+            </w:r>
+            <w:proofErr w:type="spellEnd"/>
+            <w:r>
+              <w:t>}</w:t>
             </w:r>
           </w:p>
         </w:tc>
@@ -14228,8 +15490,13 @@
               <w:jc w:val="center"/>
             </w:pPr>
             <w:r>
-              <w:t>{#cri}{</w:t>
-            </w:r>
+              <w:t>{#</w:t>
+            </w:r>
+            <w:proofErr w:type="gramStart"/>
+            <w:r>
+              <w:t>cri}{</w:t>
+            </w:r>
+            <w:proofErr w:type="gramEnd"/>
             <w:r>
               <w:t>obs</w:t>
             </w:r>
@@ -14258,9 +15525,13 @@
             <w:r>
               <w:t>{</w:t>
             </w:r>
+            <w:proofErr w:type="spellStart"/>
+            <w:proofErr w:type="gramStart"/>
             <w:r>
               <w:t>text</w:t>
             </w:r>
+            <w:proofErr w:type="spellEnd"/>
+            <w:proofErr w:type="gramEnd"/>
             <w:r>
               <w:t>}</w:t>
             </w:r>
@@ -14424,7 +15695,23 @@
           <w:sz w:val="20"/>
           <w:szCs w:val="20"/>
         </w:rPr>
-        <w:t>{content}</w:t>
+        <w:t>{</w:t>
+      </w:r>
+      <w:proofErr w:type="gramStart"/>
+      <w:r>
+        <w:rPr>
+          <w:sz w:val="20"/>
+          <w:szCs w:val="20"/>
+        </w:rPr>
+        <w:t>content</w:t>
+      </w:r>
+      <w:proofErr w:type="gramEnd"/>
+      <w:r>
+        <w:rPr>
+          <w:sz w:val="20"/>
+          <w:szCs w:val="20"/>
+        </w:rPr>
+        <w:t>}</w:t>
       </w:r>
     </w:p>
     <w:p>
@@ -14460,7 +15747,23 @@
           <w:sz w:val="20"/>
           <w:szCs w:val="20"/>
         </w:rPr>
-        <w:t>{content}</w:t>
+        <w:t>{</w:t>
+      </w:r>
+      <w:proofErr w:type="gramStart"/>
+      <w:r>
+        <w:rPr>
+          <w:sz w:val="20"/>
+          <w:szCs w:val="20"/>
+        </w:rPr>
+        <w:t>content</w:t>
+      </w:r>
+      <w:proofErr w:type="gramEnd"/>
+      <w:r>
+        <w:rPr>
+          <w:sz w:val="20"/>
+          <w:szCs w:val="20"/>
+        </w:rPr>
+        <w:t>}</w:t>
       </w:r>
     </w:p>
     <w:p>
@@ -14478,7 +15781,23 @@
           <w:sz w:val="20"/>
           <w:szCs w:val="20"/>
         </w:rPr>
-        <w:t>{/child}</w:t>
+        <w:t>{/</w:t>
+      </w:r>
+      <w:proofErr w:type="spellStart"/>
+      <w:r>
+        <w:rPr>
+          <w:sz w:val="20"/>
+          <w:szCs w:val="20"/>
+        </w:rPr>
+        <w:t>child</w:t>
+      </w:r>
+      <w:proofErr w:type="spellEnd"/>
+      <w:r>
+        <w:rPr>
+          <w:sz w:val="20"/>
+          <w:szCs w:val="20"/>
+        </w:rPr>
+        <w:t>}</w:t>
       </w:r>
     </w:p>
     <w:p>
@@ -14630,7 +15949,23 @@
           <w:sz w:val="20"/>
           <w:szCs w:val="20"/>
         </w:rPr>
-        <w:t>{content}</w:t>
+        <w:t>{</w:t>
+      </w:r>
+      <w:proofErr w:type="gramStart"/>
+      <w:r>
+        <w:rPr>
+          <w:sz w:val="20"/>
+          <w:szCs w:val="20"/>
+        </w:rPr>
+        <w:t>content</w:t>
+      </w:r>
+      <w:proofErr w:type="gramEnd"/>
+      <w:r>
+        <w:rPr>
+          <w:sz w:val="20"/>
+          <w:szCs w:val="20"/>
+        </w:rPr>
+        <w:t>}</w:t>
       </w:r>
     </w:p>
     <w:p>
@@ -14657,6 +15992,7 @@
         </w:rPr>
         <w:t>{/</w:t>
       </w:r>
+      <w:proofErr w:type="spellStart"/>
       <w:r>
         <w:rPr>
           <w:sz w:val="20"/>
@@ -14664,6 +16000,7 @@
         </w:rPr>
         <w:t>consclusions</w:t>
       </w:r>
+      <w:proofErr w:type="spellEnd"/>
       <w:r>
         <w:rPr>
           <w:sz w:val="20"/>
@@ -15117,13 +16454,41 @@
         <w:lang w:val="en-US"/>
       </w:rPr>
     </w:pPr>
+    <w:proofErr w:type="spellStart"/>
     <w:r>
       <w:rPr>
         <w:sz w:val="16"/>
         <w:szCs w:val="16"/>
         <w:lang w:val="en-US"/>
       </w:rPr>
-      <w:t>Patente: 39576929 – R.C: Mohammedia 23119 – IF: 33642011 – CNSS: 1380662 – ICE: 002219166000097</w:t>
+      <w:t>Patente</w:t>
+    </w:r>
+    <w:proofErr w:type="spellEnd"/>
+    <w:r>
+      <w:rPr>
+        <w:sz w:val="16"/>
+        <w:szCs w:val="16"/>
+        <w:lang w:val="en-US"/>
+      </w:rPr>
+      <w:t xml:space="preserve">: 39576929 – R.C: </w:t>
+    </w:r>
+    <w:proofErr w:type="spellStart"/>
+    <w:r>
+      <w:rPr>
+        <w:sz w:val="16"/>
+        <w:szCs w:val="16"/>
+        <w:lang w:val="en-US"/>
+      </w:rPr>
+      <w:t>Mohammedia</w:t>
+    </w:r>
+    <w:proofErr w:type="spellEnd"/>
+    <w:r>
+      <w:rPr>
+        <w:sz w:val="16"/>
+        <w:szCs w:val="16"/>
+        <w:lang w:val="en-US"/>
+      </w:rPr>
+      <w:t xml:space="preserve"> 23119 – IF: 33642011 – CNSS: 1380662 – ICE: 002219166000097</w:t>
     </w:r>
   </w:p>
   <w:p>
@@ -15143,12 +16508,21 @@
       </w:rPr>
       <w:t xml:space="preserve"> </w:t>
     </w:r>
+    <w:proofErr w:type="gramStart"/>
     <w:r>
       <w:rPr>
         <w:sz w:val="16"/>
         <w:szCs w:val="16"/>
       </w:rPr>
-      <w:t xml:space="preserve">Fixe: </w:t>
+      <w:t>Fixe:</w:t>
+    </w:r>
+    <w:proofErr w:type="gramEnd"/>
+    <w:r>
+      <w:rPr>
+        <w:sz w:val="16"/>
+        <w:szCs w:val="16"/>
+      </w:rPr>
+      <w:t xml:space="preserve"> </w:t>
     </w:r>
     <w:r>
       <w:rPr>
@@ -15293,6 +16667,8 @@
               <w:szCs w:val="18"/>
             </w:rPr>
           </w:pPr>
+          <w:proofErr w:type="spellStart"/>
+          <w:proofErr w:type="gramStart"/>
           <w:r>
             <w:rPr>
               <w:b/>
@@ -15303,6 +16679,8 @@
             </w:rPr>
             <w:t>xxxxxxxxxxxxxx</w:t>
           </w:r>
+          <w:proofErr w:type="spellEnd"/>
+          <w:proofErr w:type="gramEnd"/>
         </w:p>
       </w:tc>
       <w:tc>
@@ -15369,6 +16747,8 @@
               <w:szCs w:val="18"/>
             </w:rPr>
           </w:pPr>
+          <w:proofErr w:type="spellStart"/>
+          <w:proofErr w:type="gramStart"/>
           <w:r>
             <w:rPr>
               <w:b/>
@@ -15379,6 +16759,8 @@
             </w:rPr>
             <w:t>xxxxxxxxxxxxxx</w:t>
           </w:r>
+          <w:proofErr w:type="spellEnd"/>
+          <w:proofErr w:type="gramEnd"/>
         </w:p>
       </w:tc>
       <w:tc>
@@ -15795,6 +17177,7 @@
             </w:rPr>
             <w:t>/</w:t>
           </w:r>
+          <w:proofErr w:type="spellStart"/>
           <w:r>
             <w:rPr>
               <w:b/>
@@ -15805,6 +17188,7 @@
             </w:rPr>
             <w:t>xxxxxxxx</w:t>
           </w:r>
+          <w:proofErr w:type="spellEnd"/>
         </w:p>
       </w:tc>
       <w:tc>
@@ -15862,6 +17246,8 @@
               <w:szCs w:val="18"/>
             </w:rPr>
           </w:pPr>
+          <w:proofErr w:type="spellStart"/>
+          <w:proofErr w:type="gramStart"/>
           <w:r>
             <w:rPr>
               <w:b/>
@@ -15872,6 +17258,8 @@
             </w:rPr>
             <w:t>xxxxxxxxxxxx</w:t>
           </w:r>
+          <w:proofErr w:type="spellEnd"/>
+          <w:proofErr w:type="gramEnd"/>
         </w:p>
       </w:tc>
       <w:tc>
@@ -15935,6 +17323,8 @@
               <w:szCs w:val="18"/>
             </w:rPr>
           </w:pPr>
+          <w:proofErr w:type="spellStart"/>
+          <w:proofErr w:type="gramStart"/>
           <w:r>
             <w:rPr>
               <w:b/>
@@ -15945,6 +17335,8 @@
             </w:rPr>
             <w:t>xxxxxxxxxxxxx</w:t>
           </w:r>
+          <w:proofErr w:type="spellEnd"/>
+          <w:proofErr w:type="gramEnd"/>
         </w:p>
       </w:tc>
       <w:tc>
@@ -15964,6 +17356,7 @@
               <w:szCs w:val="18"/>
             </w:rPr>
           </w:pPr>
+          <w:proofErr w:type="gramStart"/>
           <w:r>
             <w:rPr>
               <w:color w:val="949493"/>
@@ -15980,6 +17373,7 @@
             </w:rPr>
             <w:t>:</w:t>
           </w:r>
+          <w:proofErr w:type="gramEnd"/>
           <w:r>
             <w:rPr>
               <w:color w:val="949493"/>
@@ -17471,6 +18865,7 @@
   <w:style w:type="character" w:default="1" w:styleId="Policepardfaut">
     <w:name w:val="Default Paragraph Font"/>
     <w:uiPriority w:val="1"/>
+    <w:semiHidden/>
     <w:unhideWhenUsed/>
   </w:style>
   <w:style w:type="table" w:default="1" w:styleId="TableauNormal">

</xml_diff>

<commit_message>
FINISH FAMILLES and launch mongoose atlas
</commit_message>
<xml_diff>
--- a/src/rapports/Famille3-LEV3_VGP.docx
+++ b/src/rapports/Famille3-LEV3_VGP.docx
@@ -833,7 +833,6 @@
               <w:t>{</w:t>
             </w:r>
             <w:proofErr w:type="spellStart"/>
-            <w:proofErr w:type="gramStart"/>
             <w:r>
               <w:rPr>
                 <w:color w:val="00B0F0"/>
@@ -841,7 +840,6 @@
               <w:t>equipement</w:t>
             </w:r>
             <w:proofErr w:type="spellEnd"/>
-            <w:proofErr w:type="gramEnd"/>
             <w:r>
               <w:rPr>
                 <w:color w:val="00B0F0"/>
@@ -965,7 +963,6 @@
               <w:t>{</w:t>
             </w:r>
             <w:proofErr w:type="spellStart"/>
-            <w:proofErr w:type="gramStart"/>
             <w:r>
               <w:rPr>
                 <w:b/>
@@ -976,7 +973,6 @@
               <w:t>etablissement</w:t>
             </w:r>
             <w:proofErr w:type="spellEnd"/>
-            <w:proofErr w:type="gramEnd"/>
             <w:r>
               <w:rPr>
                 <w:b/>
@@ -1011,27 +1007,7 @@
                 <w:sz w:val="20"/>
                 <w:szCs w:val="20"/>
               </w:rPr>
-              <w:t>{</w:t>
-            </w:r>
-            <w:proofErr w:type="gramStart"/>
-            <w:r>
-              <w:rPr>
-                <w:b/>
-                <w:bCs/>
-                <w:sz w:val="20"/>
-                <w:szCs w:val="20"/>
-              </w:rPr>
-              <w:t>adresse</w:t>
-            </w:r>
-            <w:proofErr w:type="gramEnd"/>
-            <w:r>
-              <w:rPr>
-                <w:b/>
-                <w:bCs/>
-                <w:sz w:val="20"/>
-                <w:szCs w:val="20"/>
-              </w:rPr>
-              <w:t>}</w:t>
+              <w:t>{adresse}</w:t>
             </w:r>
           </w:p>
           <w:p>
@@ -1061,7 +1037,6 @@
               <w:t>{</w:t>
             </w:r>
             <w:proofErr w:type="spellStart"/>
-            <w:proofErr w:type="gramStart"/>
             <w:r>
               <w:rPr>
                 <w:b/>
@@ -1072,7 +1047,6 @@
               <w:t>codePostal</w:t>
             </w:r>
             <w:proofErr w:type="spellEnd"/>
-            <w:proofErr w:type="gramEnd"/>
             <w:r>
               <w:rPr>
                 <w:b/>
@@ -1108,27 +1082,7 @@
                 <w:sz w:val="20"/>
                 <w:szCs w:val="20"/>
               </w:rPr>
-              <w:t>{</w:t>
-            </w:r>
-            <w:proofErr w:type="gramStart"/>
-            <w:r>
-              <w:rPr>
-                <w:b/>
-                <w:bCs/>
-                <w:sz w:val="20"/>
-                <w:szCs w:val="20"/>
-              </w:rPr>
-              <w:t>pays</w:t>
-            </w:r>
-            <w:proofErr w:type="gramEnd"/>
-            <w:r>
-              <w:rPr>
-                <w:b/>
-                <w:bCs/>
-                <w:sz w:val="20"/>
-                <w:szCs w:val="20"/>
-              </w:rPr>
-              <w:t>}</w:t>
+              <w:t>{pays}</w:t>
             </w:r>
           </w:p>
         </w:tc>
@@ -1241,27 +1195,7 @@
                 <w:sz w:val="18"/>
                 <w:szCs w:val="18"/>
               </w:rPr>
-              <w:t>{</w:t>
-            </w:r>
-            <w:proofErr w:type="gramStart"/>
-            <w:r>
-              <w:rPr>
-                <w:b/>
-                <w:bCs/>
-                <w:sz w:val="18"/>
-                <w:szCs w:val="18"/>
-              </w:rPr>
-              <w:t>constructeur</w:t>
-            </w:r>
-            <w:proofErr w:type="gramEnd"/>
-            <w:r>
-              <w:rPr>
-                <w:b/>
-                <w:bCs/>
-                <w:sz w:val="18"/>
-                <w:szCs w:val="18"/>
-              </w:rPr>
-              <w:t>}</w:t>
+              <w:t>{constructeur}</w:t>
             </w:r>
           </w:p>
         </w:tc>
@@ -1394,27 +1328,7 @@
                 <w:sz w:val="18"/>
                 <w:szCs w:val="18"/>
               </w:rPr>
-              <w:t>{</w:t>
-            </w:r>
-            <w:proofErr w:type="gramStart"/>
-            <w:r>
-              <w:rPr>
-                <w:b/>
-                <w:bCs/>
-                <w:sz w:val="18"/>
-                <w:szCs w:val="18"/>
-              </w:rPr>
-              <w:t>marquage</w:t>
-            </w:r>
-            <w:proofErr w:type="gramEnd"/>
-            <w:r>
-              <w:rPr>
-                <w:b/>
-                <w:bCs/>
-                <w:sz w:val="18"/>
-                <w:szCs w:val="18"/>
-              </w:rPr>
-              <w:t>}</w:t>
+              <w:t>{marquage}</w:t>
             </w:r>
           </w:p>
         </w:tc>
@@ -1536,7 +1450,6 @@
               <w:t>{</w:t>
             </w:r>
             <w:proofErr w:type="spellStart"/>
-            <w:proofErr w:type="gramStart"/>
             <w:r>
               <w:rPr>
                 <w:b/>
@@ -1547,7 +1460,6 @@
               <w:t>typeVerification</w:t>
             </w:r>
             <w:proofErr w:type="spellEnd"/>
-            <w:proofErr w:type="gramEnd"/>
             <w:r>
               <w:rPr>
                 <w:b/>
@@ -1668,7 +1580,6 @@
               <w:t>{</w:t>
             </w:r>
             <w:proofErr w:type="spellStart"/>
-            <w:proofErr w:type="gramStart"/>
             <w:r>
               <w:rPr>
                 <w:b/>
@@ -1679,7 +1590,6 @@
               <w:t>numeroSerie</w:t>
             </w:r>
             <w:proofErr w:type="spellEnd"/>
-            <w:proofErr w:type="gramEnd"/>
             <w:r>
               <w:rPr>
                 <w:b/>
@@ -1799,7 +1709,6 @@
               </w:rPr>
               <w:t>{</w:t>
             </w:r>
-            <w:proofErr w:type="gramStart"/>
             <w:r>
               <w:rPr>
                 <w:b/>
@@ -1809,7 +1718,6 @@
               </w:rPr>
               <w:t>localisation</w:t>
             </w:r>
-            <w:proofErr w:type="gramEnd"/>
             <w:r>
               <w:rPr>
                 <w:b/>
@@ -1930,7 +1838,6 @@
               <w:t>{</w:t>
             </w:r>
             <w:proofErr w:type="spellStart"/>
-            <w:proofErr w:type="gramStart"/>
             <w:r>
               <w:rPr>
                 <w:b/>
@@ -1941,7 +1848,6 @@
               <w:t>dateVerification</w:t>
             </w:r>
             <w:proofErr w:type="spellEnd"/>
-            <w:proofErr w:type="gramEnd"/>
             <w:r>
               <w:rPr>
                 <w:b/>
@@ -2164,27 +2070,7 @@
                 <w:sz w:val="18"/>
                 <w:szCs w:val="18"/>
               </w:rPr>
-              <w:t>{</w:t>
-            </w:r>
-            <w:proofErr w:type="gramStart"/>
-            <w:r>
-              <w:rPr>
-                <w:b/>
-                <w:bCs/>
-                <w:sz w:val="18"/>
-                <w:szCs w:val="18"/>
-              </w:rPr>
-              <w:t>inspecteur</w:t>
-            </w:r>
-            <w:proofErr w:type="gramEnd"/>
-            <w:r>
-              <w:rPr>
-                <w:b/>
-                <w:bCs/>
-                <w:sz w:val="18"/>
-                <w:szCs w:val="18"/>
-              </w:rPr>
-              <w:t>}</w:t>
+              <w:t>{inspecteur}</w:t>
             </w:r>
           </w:p>
         </w:tc>
@@ -2297,7 +2183,6 @@
               <w:t>{</w:t>
             </w:r>
             <w:proofErr w:type="spellStart"/>
-            <w:proofErr w:type="gramStart"/>
             <w:r>
               <w:rPr>
                 <w:b/>
@@ -2308,7 +2193,6 @@
               <w:t>accompagnateurInspecteur</w:t>
             </w:r>
             <w:proofErr w:type="spellEnd"/>
-            <w:proofErr w:type="gramEnd"/>
             <w:r>
               <w:rPr>
                 <w:b/>
@@ -2429,7 +2313,6 @@
               <w:t>{</w:t>
             </w:r>
             <w:proofErr w:type="spellStart"/>
-            <w:proofErr w:type="gramStart"/>
             <w:r>
               <w:rPr>
                 <w:b/>
@@ -2440,7 +2323,6 @@
               <w:t>dateEmission</w:t>
             </w:r>
             <w:proofErr w:type="spellEnd"/>
-            <w:proofErr w:type="gramEnd"/>
             <w:r>
               <w:rPr>
                 <w:b/>
@@ -2558,27 +2440,7 @@
                 <w:sz w:val="18"/>
                 <w:szCs w:val="18"/>
               </w:rPr>
-              <w:t>{</w:t>
-            </w:r>
-            <w:proofErr w:type="gramStart"/>
-            <w:r>
-              <w:rPr>
-                <w:b/>
-                <w:bCs/>
-                <w:sz w:val="18"/>
-                <w:szCs w:val="18"/>
-              </w:rPr>
-              <w:t>pages</w:t>
-            </w:r>
-            <w:proofErr w:type="gramEnd"/>
-            <w:r>
-              <w:rPr>
-                <w:b/>
-                <w:bCs/>
-                <w:sz w:val="18"/>
-                <w:szCs w:val="18"/>
-              </w:rPr>
-              <w:t xml:space="preserve">} </w:t>
+              <w:t xml:space="preserve">{pages} </w:t>
             </w:r>
             <w:r>
               <w:rPr>
@@ -2999,12 +2861,24 @@
           <w:u w:val="single"/>
         </w:rPr>
       </w:pPr>
-      <w:r>
+    </w:p>
+    <w:p>
+      <w:pPr>
+        <w:spacing w:line="276" w:lineRule="auto"/>
+        <w:jc w:val="center"/>
         <w:rPr>
           <w:b/>
           <w:bCs/>
           <w:u w:val="single"/>
         </w:rPr>
+      </w:pPr>
+      <w:r>
+        <w:rPr>
+          <w:b/>
+          <w:bCs/>
+          <w:u w:val="single"/>
+        </w:rPr>
+        <w:lastRenderedPageBreak/>
         <w:t>SOMMAIRE</w:t>
       </w:r>
     </w:p>
@@ -5130,7 +5004,6 @@
           <w:sz w:val="20"/>
           <w:szCs w:val="20"/>
         </w:rPr>
-        <w:lastRenderedPageBreak/>
         <w:t>TEXTES DE REFERENCE</w:t>
       </w:r>
       <w:bookmarkEnd w:id="2"/>
@@ -6096,6 +5969,7 @@
           <w:sz w:val="20"/>
           <w:szCs w:val="20"/>
         </w:rPr>
+        <w:lastRenderedPageBreak/>
         <w:t>Examen</w:t>
       </w:r>
       <w:r>
@@ -6128,7 +6002,6 @@
           <w:sz w:val="20"/>
           <w:szCs w:val="20"/>
         </w:rPr>
-        <w:lastRenderedPageBreak/>
         <w:t>Épreuves</w:t>
       </w:r>
       <w:r>
@@ -7589,16 +7462,16 @@
         <w:spacing w:before="0" w:beforeAutospacing="0" w:after="0"/>
         <w:rPr>
           <w:rFonts w:ascii="Arial" w:hAnsi="Arial" w:cs="Arial"/>
-          <w:sz w:val="20"/>
-          <w:szCs w:val="20"/>
+          <w:sz w:val="18"/>
+          <w:szCs w:val="18"/>
         </w:rPr>
       </w:pPr>
       <w:r>
         <w:rPr>
           <w:rFonts w:ascii="Arial" w:hAnsi="Arial" w:cs="Arial"/>
           <w:color w:val="000000"/>
-          <w:sz w:val="20"/>
-          <w:szCs w:val="20"/>
+          <w:sz w:val="18"/>
+          <w:szCs w:val="18"/>
         </w:rPr>
         <w:t>A - RENSEIGNEMENTS GENERAUX</w:t>
       </w:r>
@@ -7613,16 +7486,16 @@
         <w:spacing w:before="0" w:beforeAutospacing="0" w:after="0"/>
         <w:rPr>
           <w:rFonts w:ascii="Arial" w:hAnsi="Arial" w:cs="Arial"/>
-          <w:sz w:val="20"/>
-          <w:szCs w:val="20"/>
+          <w:sz w:val="18"/>
+          <w:szCs w:val="18"/>
         </w:rPr>
       </w:pPr>
       <w:r>
         <w:rPr>
           <w:rFonts w:ascii="Arial" w:hAnsi="Arial" w:cs="Arial"/>
           <w:color w:val="000000"/>
-          <w:sz w:val="20"/>
-          <w:szCs w:val="20"/>
+          <w:sz w:val="18"/>
+          <w:szCs w:val="18"/>
         </w:rPr>
         <w:t>B - DESCRIPTION DE l’APPAREIL VERIFIE</w:t>
       </w:r>
@@ -7637,16 +7510,16 @@
         <w:spacing w:before="0" w:beforeAutospacing="0" w:after="0"/>
         <w:rPr>
           <w:rFonts w:ascii="Arial" w:hAnsi="Arial" w:cs="Arial"/>
-          <w:sz w:val="20"/>
-          <w:szCs w:val="20"/>
+          <w:sz w:val="18"/>
+          <w:szCs w:val="18"/>
         </w:rPr>
       </w:pPr>
       <w:r>
         <w:rPr>
           <w:rFonts w:ascii="Arial" w:hAnsi="Arial" w:cs="Arial"/>
           <w:color w:val="000000"/>
-          <w:sz w:val="20"/>
-          <w:szCs w:val="20"/>
+          <w:sz w:val="18"/>
+          <w:szCs w:val="18"/>
         </w:rPr>
         <w:t>C - EXAMEN ET ESSAIS DE L’APPAREIL</w:t>
       </w:r>
@@ -7661,16 +7534,16 @@
         <w:spacing w:before="0" w:beforeAutospacing="0" w:after="0"/>
         <w:rPr>
           <w:rFonts w:ascii="Arial" w:hAnsi="Arial" w:cs="Arial"/>
-          <w:sz w:val="20"/>
-          <w:szCs w:val="20"/>
+          <w:sz w:val="18"/>
+          <w:szCs w:val="18"/>
         </w:rPr>
       </w:pPr>
       <w:r>
         <w:rPr>
           <w:rFonts w:ascii="Arial" w:hAnsi="Arial" w:cs="Arial"/>
           <w:color w:val="000000"/>
-          <w:sz w:val="20"/>
-          <w:szCs w:val="20"/>
+          <w:sz w:val="18"/>
+          <w:szCs w:val="18"/>
         </w:rPr>
         <w:t>D - LISTE RECAPITULATIVE DES OBSERVATIONS</w:t>
       </w:r>
@@ -7685,16 +7558,16 @@
         <w:spacing w:before="0" w:beforeAutospacing="0" w:after="0"/>
         <w:rPr>
           <w:rFonts w:ascii="Arial" w:hAnsi="Arial" w:cs="Arial"/>
-          <w:sz w:val="20"/>
-          <w:szCs w:val="20"/>
+          <w:sz w:val="18"/>
+          <w:szCs w:val="18"/>
         </w:rPr>
       </w:pPr>
       <w:r>
         <w:rPr>
           <w:rFonts w:ascii="Arial" w:hAnsi="Arial" w:cs="Arial"/>
           <w:color w:val="000000"/>
-          <w:sz w:val="20"/>
-          <w:szCs w:val="20"/>
+          <w:sz w:val="18"/>
+          <w:szCs w:val="18"/>
         </w:rPr>
         <w:t>E - CONCLUSION</w:t>
       </w:r>
@@ -7913,7 +7786,6 @@
                               <w:t>{</w:t>
                             </w:r>
                             <w:proofErr w:type="spellStart"/>
-                            <w:proofErr w:type="gramStart"/>
                             <w:r>
                               <w:rPr>
                                 <w:b/>
@@ -7924,7 +7796,6 @@
                               <w:t>equipement</w:t>
                             </w:r>
                             <w:proofErr w:type="spellEnd"/>
-                            <w:proofErr w:type="gramEnd"/>
                             <w:r>
                               <w:rPr>
                                 <w:b/>
@@ -8220,6 +8091,7 @@
                 <w:tab w:val="left" w:pos="4395"/>
                 <w:tab w:val="left" w:pos="7513"/>
               </w:tabs>
+              <w:spacing w:before="0"/>
               <w:ind w:left="0"/>
             </w:pPr>
             <w:r>
@@ -8245,6 +8117,7 @@
                 <w:tab w:val="left" w:pos="4395"/>
                 <w:tab w:val="left" w:pos="7513"/>
               </w:tabs>
+              <w:spacing w:before="0"/>
               <w:ind w:left="0"/>
               <w:rPr>
                 <w:b/>
@@ -8255,23 +8128,7 @@
                 <w:b/>
                 <w:color w:val="000000" w:themeColor="text1"/>
               </w:rPr>
-              <w:t>{</w:t>
-            </w:r>
-            <w:proofErr w:type="gramStart"/>
-            <w:r>
-              <w:rPr>
-                <w:b/>
-                <w:color w:val="000000" w:themeColor="text1"/>
-              </w:rPr>
-              <w:t>constructeur</w:t>
-            </w:r>
-            <w:proofErr w:type="gramEnd"/>
-            <w:r>
-              <w:rPr>
-                <w:b/>
-                <w:color w:val="000000" w:themeColor="text1"/>
-              </w:rPr>
-              <w:t>}</w:t>
+              <w:t>{constructeur}</w:t>
             </w:r>
           </w:p>
         </w:tc>
@@ -8296,6 +8153,7 @@
                 <w:tab w:val="left" w:pos="4395"/>
                 <w:tab w:val="left" w:pos="7513"/>
               </w:tabs>
+              <w:spacing w:before="0"/>
               <w:ind w:left="0"/>
             </w:pPr>
             <w:r>
@@ -8321,6 +8179,7 @@
                 <w:tab w:val="left" w:pos="4395"/>
                 <w:tab w:val="left" w:pos="7513"/>
               </w:tabs>
+              <w:spacing w:before="0"/>
               <w:ind w:left="0"/>
               <w:rPr>
                 <w:b/>
@@ -8334,7 +8193,6 @@
               <w:t>{</w:t>
             </w:r>
             <w:proofErr w:type="spellStart"/>
-            <w:proofErr w:type="gramStart"/>
             <w:r>
               <w:rPr>
                 <w:b/>
@@ -8343,7 +8201,6 @@
               <w:t>typeConstructeur</w:t>
             </w:r>
             <w:proofErr w:type="spellEnd"/>
-            <w:proofErr w:type="gramEnd"/>
             <w:r>
               <w:rPr>
                 <w:b/>
@@ -8374,6 +8231,7 @@
                 <w:tab w:val="left" w:pos="4395"/>
                 <w:tab w:val="left" w:pos="7513"/>
               </w:tabs>
+              <w:spacing w:before="0"/>
               <w:ind w:left="0"/>
             </w:pPr>
             <w:r>
@@ -8399,6 +8257,7 @@
                 <w:tab w:val="left" w:pos="4395"/>
                 <w:tab w:val="left" w:pos="7513"/>
               </w:tabs>
+              <w:spacing w:before="0"/>
               <w:ind w:left="0"/>
               <w:rPr>
                 <w:b/>
@@ -8412,7 +8271,6 @@
               <w:t>{</w:t>
             </w:r>
             <w:proofErr w:type="spellStart"/>
-            <w:proofErr w:type="gramStart"/>
             <w:r>
               <w:rPr>
                 <w:b/>
@@ -8421,7 +8279,6 @@
               <w:t>anneeMiseService</w:t>
             </w:r>
             <w:proofErr w:type="spellEnd"/>
-            <w:proofErr w:type="gramEnd"/>
             <w:r>
               <w:rPr>
                 <w:b/>
@@ -8452,6 +8309,7 @@
                 <w:tab w:val="left" w:pos="4395"/>
                 <w:tab w:val="left" w:pos="7513"/>
               </w:tabs>
+              <w:spacing w:before="0"/>
               <w:ind w:left="0"/>
             </w:pPr>
             <w:r>
@@ -8477,6 +8335,7 @@
                 <w:tab w:val="left" w:pos="4395"/>
                 <w:tab w:val="left" w:pos="7513"/>
               </w:tabs>
+              <w:spacing w:before="0"/>
               <w:ind w:left="0"/>
               <w:rPr>
                 <w:b/>
@@ -8490,7 +8349,6 @@
               <w:t>{</w:t>
             </w:r>
             <w:proofErr w:type="spellStart"/>
-            <w:proofErr w:type="gramStart"/>
             <w:r>
               <w:rPr>
                 <w:b/>
@@ -8499,7 +8357,6 @@
               <w:t>numeroSerie</w:t>
             </w:r>
             <w:proofErr w:type="spellEnd"/>
-            <w:proofErr w:type="gramEnd"/>
             <w:r>
               <w:rPr>
                 <w:b/>
@@ -8530,6 +8387,7 @@
                 <w:tab w:val="left" w:pos="4395"/>
                 <w:tab w:val="left" w:pos="7513"/>
               </w:tabs>
+              <w:spacing w:before="0"/>
               <w:ind w:left="0"/>
             </w:pPr>
             <w:r>
@@ -8555,6 +8413,7 @@
                 <w:tab w:val="left" w:pos="4395"/>
                 <w:tab w:val="left" w:pos="7513"/>
               </w:tabs>
+              <w:spacing w:before="0"/>
               <w:ind w:left="0"/>
               <w:rPr>
                 <w:b/>
@@ -8568,7 +8427,6 @@
               <w:t>{</w:t>
             </w:r>
             <w:proofErr w:type="spellStart"/>
-            <w:proofErr w:type="gramStart"/>
             <w:r>
               <w:rPr>
                 <w:b/>
@@ -8577,7 +8435,6 @@
               <w:t>numeroInterne</w:t>
             </w:r>
             <w:proofErr w:type="spellEnd"/>
-            <w:proofErr w:type="gramEnd"/>
             <w:r>
               <w:rPr>
                 <w:b/>
@@ -8608,6 +8465,7 @@
                 <w:tab w:val="left" w:pos="4395"/>
                 <w:tab w:val="left" w:pos="7513"/>
               </w:tabs>
+              <w:spacing w:before="0"/>
               <w:ind w:left="0"/>
             </w:pPr>
             <w:r>
@@ -8633,6 +8491,7 @@
                 <w:tab w:val="left" w:pos="4395"/>
                 <w:tab w:val="left" w:pos="7513"/>
               </w:tabs>
+              <w:spacing w:before="0"/>
               <w:ind w:left="0"/>
               <w:rPr>
                 <w:b/>
@@ -8646,7 +8505,6 @@
               </w:rPr>
               <w:t>{</w:t>
             </w:r>
-            <w:proofErr w:type="gramStart"/>
             <w:r>
               <w:rPr>
                 <w:b/>
@@ -8654,7 +8512,6 @@
               </w:rPr>
               <w:t>localisation</w:t>
             </w:r>
-            <w:proofErr w:type="gramEnd"/>
             <w:r>
               <w:rPr>
                 <w:b/>
@@ -8685,6 +8542,7 @@
                 <w:tab w:val="left" w:pos="4395"/>
                 <w:tab w:val="left" w:pos="7513"/>
               </w:tabs>
+              <w:spacing w:before="0"/>
               <w:ind w:left="0"/>
             </w:pPr>
             <w:r>
@@ -8710,6 +8568,7 @@
                 <w:tab w:val="left" w:pos="4395"/>
                 <w:tab w:val="left" w:pos="7513"/>
               </w:tabs>
+              <w:spacing w:before="0"/>
               <w:ind w:left="0"/>
               <w:jc w:val="left"/>
               <w:rPr>
@@ -8724,7 +8583,6 @@
               <w:t>{</w:t>
             </w:r>
             <w:proofErr w:type="spellStart"/>
-            <w:proofErr w:type="gramStart"/>
             <w:r>
               <w:rPr>
                 <w:b/>
@@ -8733,7 +8591,6 @@
               <w:t>typeAppareil</w:t>
             </w:r>
             <w:proofErr w:type="spellEnd"/>
-            <w:proofErr w:type="gramEnd"/>
             <w:r>
               <w:rPr>
                 <w:b/>
@@ -8780,6 +8637,7 @@
                 <w:tab w:val="left" w:pos="4395"/>
                 <w:tab w:val="left" w:pos="7513"/>
               </w:tabs>
+              <w:spacing w:before="0"/>
               <w:ind w:left="0"/>
             </w:pPr>
             <w:r>
@@ -8800,7 +8658,7 @@
           <w:p>
             <w:pPr>
               <w:pStyle w:val="NormalWeb"/>
-              <w:spacing w:before="120" w:beforeAutospacing="0" w:after="0"/>
+              <w:spacing w:before="0" w:beforeAutospacing="0" w:after="0"/>
               <w:ind w:left="0"/>
               <w:rPr>
                 <w:rFonts w:ascii="Arial" w:hAnsi="Arial" w:cs="Arial"/>
@@ -8868,7 +8726,7 @@
                 <w:tab w:val="left" w:pos="4395"/>
                 <w:tab w:val="left" w:pos="7513"/>
               </w:tabs>
-              <w:spacing w:before="120"/>
+              <w:spacing w:before="0"/>
               <w:ind w:left="0"/>
             </w:pPr>
             <w:r>
@@ -8886,7 +8744,7 @@
                 <w:tab w:val="left" w:pos="4395"/>
                 <w:tab w:val="left" w:pos="7513"/>
               </w:tabs>
-              <w:spacing w:before="120"/>
+              <w:spacing w:before="0"/>
               <w:ind w:left="0"/>
               <w:rPr>
                 <w:b/>
@@ -8902,7 +8760,6 @@
               <w:t>{</w:t>
             </w:r>
             <w:proofErr w:type="spellStart"/>
-            <w:proofErr w:type="gramStart"/>
             <w:r>
               <w:rPr>
                 <w:b/>
@@ -8912,7 +8769,6 @@
               <w:t>miseEnServiceEpreuves</w:t>
             </w:r>
             <w:proofErr w:type="spellEnd"/>
-            <w:proofErr w:type="gramEnd"/>
             <w:r>
               <w:rPr>
                 <w:b/>
@@ -8962,6 +8818,7 @@
                 <w:tab w:val="left" w:pos="4395"/>
                 <w:tab w:val="left" w:pos="7513"/>
               </w:tabs>
+              <w:spacing w:before="0"/>
               <w:ind w:left="0"/>
             </w:pPr>
             <w:r>
@@ -8987,24 +8844,11 @@
                 <w:tab w:val="left" w:pos="4395"/>
                 <w:tab w:val="left" w:pos="7513"/>
               </w:tabs>
+              <w:spacing w:before="0"/>
               <w:ind w:left="0"/>
             </w:pPr>
             <w:r>
-              <w:t>{</w:t>
-            </w:r>
-            <w:proofErr w:type="gramStart"/>
-            <w:r>
-              <w:t>dateDerniereVerficationPeriodique</w:t>
-            </w:r>
-            <w:proofErr w:type="gramEnd"/>
-            <w:r>
-              <w:t>}{</w:t>
-            </w:r>
-            <w:r>
-              <w:t>suiveDateDerniereVerficationPeriodique</w:t>
-            </w:r>
-            <w:r>
-              <w:t>}</w:t>
+              <w:t>{dateDerniereVerficationPeriodique}{suiveDateDerniereVerficationPeriodique}</w:t>
             </w:r>
           </w:p>
           <w:p>
@@ -9015,21 +8859,14 @@
                 <w:tab w:val="left" w:pos="4395"/>
                 <w:tab w:val="left" w:pos="7513"/>
               </w:tabs>
+              <w:spacing w:before="0"/>
               <w:ind w:left="0"/>
               <w:rPr>
                 <w:b/>
               </w:rPr>
             </w:pPr>
             <w:r>
-              <w:t>{</w:t>
-            </w:r>
-            <w:proofErr w:type="gramStart"/>
-            <w:r>
-              <w:t>rapport</w:t>
-            </w:r>
-            <w:proofErr w:type="gramEnd"/>
-            <w:r>
-              <w:t>}</w:t>
+              <w:t>{rapport}</w:t>
             </w:r>
           </w:p>
         </w:tc>
@@ -9056,7 +8893,7 @@
                 <w:tab w:val="left" w:pos="3540"/>
                 <w:tab w:val="left" w:leader="dot" w:pos="9072"/>
               </w:tabs>
-              <w:spacing w:before="113" w:after="0"/>
+              <w:spacing w:before="0" w:after="0"/>
               <w:ind w:left="0"/>
             </w:pPr>
             <w:r>
@@ -9082,7 +8919,7 @@
                 <w:tab w:val="left" w:pos="4395"/>
                 <w:tab w:val="left" w:pos="7513"/>
               </w:tabs>
-              <w:spacing w:before="120"/>
+              <w:spacing w:before="0"/>
               <w:ind w:left="0"/>
               <w:rPr>
                 <w:b/>
@@ -9098,7 +8935,6 @@
               <w:t>{</w:t>
             </w:r>
             <w:proofErr w:type="spellStart"/>
-            <w:proofErr w:type="gramStart"/>
             <w:r>
               <w:rPr>
                 <w:b/>
@@ -9108,7 +8944,6 @@
               <w:t>essaischarge</w:t>
             </w:r>
             <w:proofErr w:type="spellEnd"/>
-            <w:proofErr w:type="gramEnd"/>
             <w:r>
               <w:rPr>
                 <w:b/>
@@ -9158,6 +8993,7 @@
                 <w:tab w:val="left" w:pos="4395"/>
                 <w:tab w:val="left" w:pos="7513"/>
               </w:tabs>
+              <w:spacing w:before="0"/>
               <w:ind w:left="0"/>
             </w:pPr>
             <w:r>
@@ -9183,7 +9019,7 @@
                 <w:tab w:val="left" w:pos="4395"/>
                 <w:tab w:val="left" w:pos="7513"/>
               </w:tabs>
-              <w:spacing w:before="120"/>
+              <w:spacing w:before="0"/>
               <w:ind w:left="0"/>
               <w:rPr>
                 <w:b/>
@@ -9195,23 +9031,7 @@
                 <w:b/>
                 <w:bCs/>
               </w:rPr>
-              <w:t>{</w:t>
-            </w:r>
-            <w:proofErr w:type="gramStart"/>
-            <w:r>
-              <w:rPr>
-                <w:b/>
-                <w:bCs/>
-              </w:rPr>
-              <w:t>modification</w:t>
-            </w:r>
-            <w:proofErr w:type="gramEnd"/>
-            <w:r>
-              <w:rPr>
-                <w:b/>
-                <w:bCs/>
-              </w:rPr>
-              <w:t>} {</w:t>
+              <w:t>{modification} {</w:t>
             </w:r>
             <w:proofErr w:type="spellStart"/>
             <w:r>
@@ -9238,6 +9058,7 @@
                 <w:tab w:val="left" w:pos="4395"/>
                 <w:tab w:val="left" w:pos="7513"/>
               </w:tabs>
+              <w:spacing w:before="0"/>
               <w:ind w:left="0"/>
             </w:pPr>
           </w:p>
@@ -9474,6 +9295,7 @@
                 <w:tab w:val="left" w:pos="1915"/>
                 <w:tab w:val="center" w:pos="3191"/>
               </w:tabs>
+              <w:contextualSpacing/>
               <w:jc w:val="both"/>
               <w:rPr>
                 <w:b/>
@@ -9490,20 +9312,8 @@
                 <w:sz w:val="20"/>
                 <w:szCs w:val="20"/>
               </w:rPr>
-              <w:t>{</w:t>
-            </w:r>
-            <w:proofErr w:type="gramStart"/>
-            <w:r>
-              <w:rPr>
-                <w:b/>
-                <w:bCs/>
-                <w:color w:val="000000" w:themeColor="text1"/>
-                <w:sz w:val="20"/>
-                <w:szCs w:val="20"/>
-              </w:rPr>
-              <w:t xml:space="preserve">marquage}   </w:t>
-            </w:r>
-            <w:proofErr w:type="gramEnd"/>
+              <w:t xml:space="preserve">{marquage}   </w:t>
+            </w:r>
           </w:p>
         </w:tc>
       </w:tr>
@@ -9594,6 +9404,7 @@
               </w:tabs>
               <w:snapToGrid w:val="0"/>
               <w:spacing w:line="360" w:lineRule="auto"/>
+              <w:contextualSpacing/>
               <w:jc w:val="both"/>
               <w:rPr>
                 <w:sz w:val="20"/>
@@ -9654,6 +9465,7 @@
                 <w:tab w:val="left" w:pos="3616"/>
               </w:tabs>
               <w:spacing w:line="360" w:lineRule="auto"/>
+              <w:contextualSpacing/>
               <w:jc w:val="both"/>
               <w:rPr>
                 <w:sz w:val="20"/>
@@ -9722,6 +9534,7 @@
               </w:tabs>
               <w:snapToGrid w:val="0"/>
               <w:spacing w:line="360" w:lineRule="auto"/>
+              <w:contextualSpacing/>
               <w:jc w:val="both"/>
               <w:rPr>
                 <w:sz w:val="20"/>
@@ -9797,6 +9610,7 @@
                 <w:tab w:val="left" w:pos="4183"/>
               </w:tabs>
               <w:spacing w:line="360" w:lineRule="auto"/>
+              <w:contextualSpacing/>
               <w:jc w:val="both"/>
               <w:rPr>
                 <w:sz w:val="20"/>
@@ -9858,6 +9672,7 @@
                 <w:tab w:val="left" w:pos="3332"/>
               </w:tabs>
               <w:spacing w:line="360" w:lineRule="auto"/>
+              <w:contextualSpacing/>
               <w:jc w:val="both"/>
               <w:rPr>
                 <w:sz w:val="20"/>
@@ -9874,6 +9689,7 @@
           </w:p>
           <w:p>
             <w:pPr>
+              <w:contextualSpacing/>
               <w:rPr>
                 <w:sz w:val="20"/>
                 <w:szCs w:val="20"/>
@@ -9886,15 +9702,13 @@
               </w:rPr>
               <w:t xml:space="preserve">Charge maximale mat incliné et </w:t>
             </w:r>
-            <w:proofErr w:type="spellStart"/>
-            <w:r>
-              <w:rPr>
-                <w:sz w:val="20"/>
-                <w:szCs w:val="20"/>
-              </w:rPr>
-              <w:t>a</w:t>
-            </w:r>
-            <w:proofErr w:type="spellEnd"/>
+            <w:r>
+              <w:rPr>
+                <w:sz w:val="20"/>
+                <w:szCs w:val="20"/>
+              </w:rPr>
+              <w:t>à</w:t>
+            </w:r>
             <w:r>
               <w:rPr>
                 <w:sz w:val="20"/>
@@ -9964,7 +9778,6 @@
               <w:pStyle w:val="Titresencadrs"/>
               <w:keepLines/>
               <w:snapToGrid w:val="0"/>
-              <w:spacing w:after="60"/>
             </w:pPr>
             <w:r>
               <w:t>B-3</w:t>
@@ -10022,6 +9835,7 @@
                 <w:tab w:val="left" w:pos="4466"/>
               </w:tabs>
               <w:snapToGrid w:val="0"/>
+              <w:contextualSpacing/>
               <w:rPr>
                 <w:sz w:val="20"/>
                 <w:szCs w:val="20"/>
@@ -10034,7 +9848,6 @@
               </w:rPr>
               <w:t>{#</w:t>
             </w:r>
-            <w:proofErr w:type="gramStart"/>
             <w:r>
               <w:rPr>
                 <w:sz w:val="20"/>
@@ -10054,15 +9867,7 @@
                 <w:sz w:val="20"/>
                 <w:szCs w:val="20"/>
               </w:rPr>
-              <w:t>{</w:t>
-            </w:r>
-            <w:proofErr w:type="gramEnd"/>
-            <w:r>
-              <w:rPr>
-                <w:sz w:val="20"/>
-                <w:szCs w:val="20"/>
-              </w:rPr>
-              <w:t>#status}{titre}</w:t>
+              <w:t>{#status}{titre}{#tab}</w:t>
             </w:r>
           </w:p>
           <w:p>
@@ -10074,40 +9879,25 @@
                 <w:tab w:val="left" w:pos="4466"/>
               </w:tabs>
               <w:snapToGrid w:val="0"/>
-              <w:rPr>
-                <w:sz w:val="20"/>
-                <w:szCs w:val="20"/>
-              </w:rPr>
-            </w:pPr>
-            <w:r>
-              <w:rPr>
-                <w:sz w:val="20"/>
-                <w:szCs w:val="20"/>
-              </w:rPr>
-              <w:t xml:space="preserve">                                       </w:t>
-            </w:r>
-            <w:r>
-              <w:rPr>
-                <w:sz w:val="20"/>
-                <w:szCs w:val="20"/>
-              </w:rPr>
-              <w:t>{#</w:t>
-            </w:r>
-            <w:proofErr w:type="gramStart"/>
-            <w:r>
-              <w:rPr>
-                <w:sz w:val="20"/>
-                <w:szCs w:val="20"/>
-              </w:rPr>
-              <w:t>tab}{</w:t>
-            </w:r>
-            <w:proofErr w:type="gramEnd"/>
-            <w:r>
-              <w:rPr>
-                <w:sz w:val="20"/>
-                <w:szCs w:val="20"/>
-              </w:rPr>
-              <w:t>#status}</w:t>
+              <w:contextualSpacing/>
+              <w:rPr>
+                <w:sz w:val="20"/>
+                <w:szCs w:val="20"/>
+              </w:rPr>
+            </w:pPr>
+            <w:r>
+              <w:rPr>
+                <w:sz w:val="20"/>
+                <w:szCs w:val="20"/>
+              </w:rPr>
+              <w:t xml:space="preserve">         </w:t>
+            </w:r>
+            <w:r>
+              <w:rPr>
+                <w:sz w:val="20"/>
+                <w:szCs w:val="20"/>
+              </w:rPr>
+              <w:t>{#status}</w:t>
             </w:r>
             <w:r>
               <w:rPr>
@@ -10136,6 +9926,7 @@
                 <w:tab w:val="left" w:pos="4466"/>
               </w:tabs>
               <w:snapToGrid w:val="0"/>
+              <w:contextualSpacing/>
               <w:rPr>
                 <w:sz w:val="20"/>
                 <w:szCs w:val="20"/>
@@ -10174,6 +9965,7 @@
                 <w:tab w:val="left" w:pos="4466"/>
               </w:tabs>
               <w:snapToGrid w:val="0"/>
+              <w:contextualSpacing/>
               <w:rPr>
                 <w:sz w:val="20"/>
                 <w:szCs w:val="20"/>
@@ -10232,7 +10024,7 @@
               <w:pStyle w:val="Titresencadrs"/>
               <w:keepLines/>
               <w:snapToGrid w:val="0"/>
-              <w:spacing w:before="60" w:after="60"/>
+              <w:spacing w:before="60"/>
             </w:pPr>
             <w:r>
               <w:t>B-4</w:t>
@@ -10291,6 +10083,7 @@
                 <w:tab w:val="left" w:pos="5175"/>
               </w:tabs>
               <w:snapToGrid w:val="0"/>
+              <w:contextualSpacing/>
               <w:rPr>
                 <w:sz w:val="20"/>
                 <w:szCs w:val="20"/>
@@ -10303,7 +10096,6 @@
               </w:rPr>
               <w:t>{#</w:t>
             </w:r>
-            <w:proofErr w:type="gramStart"/>
             <w:r>
               <w:rPr>
                 <w:sz w:val="20"/>
@@ -10316,15 +10108,7 @@
                 <w:sz w:val="20"/>
                 <w:szCs w:val="20"/>
               </w:rPr>
-              <w:t>}{</w:t>
-            </w:r>
-            <w:proofErr w:type="gramEnd"/>
-            <w:r>
-              <w:rPr>
-                <w:sz w:val="20"/>
-                <w:szCs w:val="20"/>
-              </w:rPr>
-              <w:t>#status}</w:t>
+              <w:t>}{#status}</w:t>
             </w:r>
             <w:r>
               <w:rPr>
@@ -10390,7 +10174,7 @@
               <w:pStyle w:val="Titresencadrs"/>
               <w:keepLines/>
               <w:snapToGrid w:val="0"/>
-              <w:spacing w:before="60" w:after="60"/>
+              <w:spacing w:before="60"/>
             </w:pPr>
             <w:r>
               <w:t>B-</w:t>
@@ -10452,6 +10236,7 @@
                 <w:tab w:val="left" w:pos="5175"/>
               </w:tabs>
               <w:snapToGrid w:val="0"/>
+              <w:contextualSpacing/>
               <w:rPr>
                 <w:sz w:val="20"/>
                 <w:szCs w:val="20"/>
@@ -10464,7 +10249,6 @@
               </w:rPr>
               <w:t>{#</w:t>
             </w:r>
-            <w:proofErr w:type="gramStart"/>
             <w:r>
               <w:rPr>
                 <w:sz w:val="20"/>
@@ -10477,15 +10261,7 @@
                 <w:sz w:val="20"/>
                 <w:szCs w:val="20"/>
               </w:rPr>
-              <w:t>}{</w:t>
-            </w:r>
-            <w:proofErr w:type="gramEnd"/>
-            <w:r>
-              <w:rPr>
-                <w:sz w:val="20"/>
-                <w:szCs w:val="20"/>
-              </w:rPr>
-              <w:t>#status}</w:t>
+              <w:t>}{#status}</w:t>
             </w:r>
             <w:r>
               <w:rPr>
@@ -10540,7 +10316,6 @@
               <w:pStyle w:val="Titresencadrs"/>
               <w:keepLines/>
               <w:snapToGrid w:val="0"/>
-              <w:spacing w:after="60"/>
             </w:pPr>
             <w:r>
               <w:t>B-</w:t>
@@ -10613,30 +10388,21 @@
                 <w:sz w:val="20"/>
                 <w:szCs w:val="20"/>
               </w:rPr>
-              <w:t>{#</w:t>
-            </w:r>
-            <w:proofErr w:type="gramStart"/>
-            <w:r>
-              <w:rPr>
-                <w:sz w:val="20"/>
-                <w:szCs w:val="20"/>
-              </w:rPr>
-              <w:t>dispositifsElevation}</w:t>
-            </w:r>
-            <w:r>
-              <w:rPr>
-                <w:sz w:val="20"/>
-                <w:szCs w:val="20"/>
-              </w:rPr>
-              <w:t>{</w:t>
-            </w:r>
-            <w:proofErr w:type="gramEnd"/>
-            <w:r>
-              <w:rPr>
-                <w:sz w:val="20"/>
-                <w:szCs w:val="20"/>
-              </w:rPr>
-              <w:t>#status}{titre}</w:t>
+              <w:t>{#dispositifsElevation}</w:t>
+            </w:r>
+            <w:r>
+              <w:rPr>
+                <w:sz w:val="20"/>
+                <w:szCs w:val="20"/>
+              </w:rPr>
+              <w:t>{#status}{titre}</w:t>
+            </w:r>
+            <w:r>
+              <w:rPr>
+                <w:sz w:val="20"/>
+                <w:szCs w:val="20"/>
+              </w:rPr>
+              <w:t>{#tab}</w:t>
             </w:r>
           </w:p>
           <w:p>
@@ -10660,22 +10426,7 @@
                 <w:sz w:val="20"/>
                 <w:szCs w:val="20"/>
               </w:rPr>
-              <w:t xml:space="preserve">                                   </w:t>
-            </w:r>
-            <w:r>
-              <w:rPr>
-                <w:sz w:val="20"/>
-                <w:szCs w:val="20"/>
-              </w:rPr>
-              <w:t>{#</w:t>
-            </w:r>
-            <w:proofErr w:type="gramStart"/>
-            <w:r>
-              <w:rPr>
-                <w:sz w:val="20"/>
-                <w:szCs w:val="20"/>
-              </w:rPr>
-              <w:t>tab}</w:t>
+              <w:t xml:space="preserve">        </w:t>
             </w:r>
             <w:r>
               <w:rPr>
@@ -10684,7 +10435,6 @@
               </w:rPr>
               <w:t>{</w:t>
             </w:r>
-            <w:proofErr w:type="gramEnd"/>
             <w:r>
               <w:rPr>
                 <w:sz w:val="20"/>
@@ -10710,12 +10460,125 @@
             </w:r>
             <w:r>
               <w:rPr>
+                <w:sz w:val="20"/>
+                <w:szCs w:val="20"/>
+              </w:rPr>
+              <w:t>{</w:t>
+            </w:r>
+            <w:r>
+              <w:rPr>
+                <w:sz w:val="20"/>
+                <w:szCs w:val="20"/>
+              </w:rPr>
+              <w:t>#</w:t>
+            </w:r>
+            <w:r>
+              <w:rPr>
+                <w:sz w:val="20"/>
+                <w:szCs w:val="20"/>
+              </w:rPr>
+              <w:t>sous_tab}</w:t>
+            </w:r>
+          </w:p>
+          <w:p>
+            <w:pPr>
+              <w:keepLines/>
+              <w:tabs>
+                <w:tab w:val="left" w:pos="1348"/>
+                <w:tab w:val="left" w:pos="2907"/>
+                <w:tab w:val="left" w:pos="4466"/>
+                <w:tab w:val="left" w:pos="5175"/>
+              </w:tabs>
+              <w:snapToGrid w:val="0"/>
+              <w:contextualSpacing/>
+              <w:rPr>
+                <w:sz w:val="20"/>
+                <w:szCs w:val="20"/>
+              </w:rPr>
+            </w:pPr>
+            <w:r>
+              <w:rPr>
+                <w:sz w:val="20"/>
+                <w:szCs w:val="20"/>
+              </w:rPr>
+              <w:t xml:space="preserve">       </w:t>
+            </w:r>
+            <w:r>
+              <w:rPr>
+                <w:sz w:val="20"/>
+                <w:szCs w:val="20"/>
+              </w:rPr>
+              <w:t xml:space="preserve">      {</w:t>
+            </w:r>
+            <w:r>
+              <w:rPr>
+                <w:sz w:val="20"/>
+                <w:szCs w:val="20"/>
+              </w:rPr>
+              <w:t>#status</w:t>
+            </w:r>
+            <w:r>
+              <w:rPr>
+                <w:sz w:val="20"/>
+                <w:szCs w:val="20"/>
+              </w:rPr>
+              <w:t>}</w:t>
+            </w:r>
+            <w:r>
+              <w:rPr>
                 <w:b/>
                 <w:bCs/>
                 <w:sz w:val="20"/>
                 <w:szCs w:val="20"/>
               </w:rPr>
-              <w:t>{content}</w:t>
+              <w:t>{titre}{content}</w:t>
+            </w:r>
+            <w:r>
+              <w:rPr>
+                <w:sz w:val="20"/>
+                <w:szCs w:val="20"/>
+              </w:rPr>
+              <w:t>{/sta</w:t>
+            </w:r>
+            <w:r>
+              <w:rPr>
+                <w:sz w:val="20"/>
+                <w:szCs w:val="20"/>
+              </w:rPr>
+              <w:t>tus</w:t>
+            </w:r>
+            <w:r>
+              <w:rPr>
+                <w:sz w:val="20"/>
+                <w:szCs w:val="20"/>
+              </w:rPr>
+              <w:t>}</w:t>
+            </w:r>
+          </w:p>
+          <w:p>
+            <w:pPr>
+              <w:keepLines/>
+              <w:tabs>
+                <w:tab w:val="left" w:pos="1348"/>
+                <w:tab w:val="left" w:pos="2907"/>
+                <w:tab w:val="left" w:pos="4466"/>
+                <w:tab w:val="left" w:pos="5175"/>
+              </w:tabs>
+              <w:snapToGrid w:val="0"/>
+              <w:contextualSpacing/>
+              <w:rPr>
+                <w:b/>
+                <w:bCs/>
+                <w:sz w:val="20"/>
+                <w:szCs w:val="20"/>
+              </w:rPr>
+            </w:pPr>
+            <w:r>
+              <w:rPr>
+                <w:sz w:val="20"/>
+                <w:szCs w:val="20"/>
+              </w:rPr>
+              <w:t xml:space="preserve">        </w:t>
             </w:r>
             <w:r>
               <w:rPr>
@@ -10731,13 +10594,95 @@
               </w:rPr>
               <w:t>/</w:t>
             </w:r>
-            <w:r>
-              <w:rPr>
-                <w:sz w:val="20"/>
-                <w:szCs w:val="20"/>
-              </w:rPr>
-              <w:t>status}</w:t>
-            </w:r>
+            <w:proofErr w:type="spellStart"/>
+            <w:r>
+              <w:rPr>
+                <w:sz w:val="20"/>
+                <w:szCs w:val="20"/>
+              </w:rPr>
+              <w:t>sous_tab</w:t>
+            </w:r>
+            <w:proofErr w:type="spellEnd"/>
+            <w:r>
+              <w:rPr>
+                <w:sz w:val="20"/>
+                <w:szCs w:val="20"/>
+              </w:rPr>
+              <w:t>}</w:t>
+            </w:r>
+          </w:p>
+          <w:p>
+            <w:pPr>
+              <w:keepLines/>
+              <w:tabs>
+                <w:tab w:val="left" w:pos="1348"/>
+                <w:tab w:val="left" w:pos="2907"/>
+                <w:tab w:val="left" w:pos="4466"/>
+                <w:tab w:val="left" w:pos="5175"/>
+              </w:tabs>
+              <w:snapToGrid w:val="0"/>
+              <w:contextualSpacing/>
+              <w:rPr>
+                <w:sz w:val="20"/>
+                <w:szCs w:val="20"/>
+              </w:rPr>
+            </w:pPr>
+            <w:r>
+              <w:rPr>
+                <w:b/>
+                <w:bCs/>
+                <w:sz w:val="20"/>
+                <w:szCs w:val="20"/>
+              </w:rPr>
+              <w:t xml:space="preserve">        </w:t>
+            </w:r>
+            <w:r>
+              <w:rPr>
+                <w:sz w:val="20"/>
+                <w:szCs w:val="20"/>
+              </w:rPr>
+              <w:t>{</w:t>
+            </w:r>
+            <w:r>
+              <w:rPr>
+                <w:sz w:val="20"/>
+                <w:szCs w:val="20"/>
+              </w:rPr>
+              <w:t>/</w:t>
+            </w:r>
+            <w:proofErr w:type="spellStart"/>
+            <w:r>
+              <w:rPr>
+                <w:sz w:val="20"/>
+                <w:szCs w:val="20"/>
+              </w:rPr>
+              <w:t>status</w:t>
+            </w:r>
+            <w:proofErr w:type="spellEnd"/>
+            <w:r>
+              <w:rPr>
+                <w:sz w:val="20"/>
+                <w:szCs w:val="20"/>
+              </w:rPr>
+              <w:t>}</w:t>
+            </w:r>
+          </w:p>
+          <w:p>
+            <w:pPr>
+              <w:keepLines/>
+              <w:tabs>
+                <w:tab w:val="left" w:pos="1348"/>
+                <w:tab w:val="left" w:pos="2907"/>
+                <w:tab w:val="left" w:pos="4466"/>
+                <w:tab w:val="left" w:pos="5175"/>
+              </w:tabs>
+              <w:snapToGrid w:val="0"/>
+              <w:contextualSpacing/>
+              <w:rPr>
+                <w:sz w:val="20"/>
+                <w:szCs w:val="20"/>
+              </w:rPr>
+            </w:pPr>
             <w:r>
               <w:rPr>
                 <w:sz w:val="20"/>
@@ -10745,12 +10690,45 @@
               </w:rPr>
               <w:t>{/tab}</w:t>
             </w:r>
-            <w:r>
-              <w:rPr>
-                <w:sz w:val="20"/>
-                <w:szCs w:val="20"/>
-              </w:rPr>
-              <w:t>{/status}</w:t>
+          </w:p>
+          <w:p>
+            <w:pPr>
+              <w:keepLines/>
+              <w:tabs>
+                <w:tab w:val="left" w:pos="1348"/>
+                <w:tab w:val="left" w:pos="2907"/>
+                <w:tab w:val="left" w:pos="4466"/>
+                <w:tab w:val="left" w:pos="5175"/>
+              </w:tabs>
+              <w:snapToGrid w:val="0"/>
+              <w:contextualSpacing/>
+              <w:rPr>
+                <w:sz w:val="20"/>
+                <w:szCs w:val="20"/>
+              </w:rPr>
+            </w:pPr>
+            <w:r>
+              <w:rPr>
+                <w:sz w:val="20"/>
+                <w:szCs w:val="20"/>
+              </w:rPr>
+              <w:t>{/</w:t>
+            </w:r>
+            <w:proofErr w:type="spellStart"/>
+            <w:r>
+              <w:rPr>
+                <w:sz w:val="20"/>
+                <w:szCs w:val="20"/>
+              </w:rPr>
+              <w:t>status</w:t>
+            </w:r>
+            <w:proofErr w:type="spellEnd"/>
+            <w:r>
+              <w:rPr>
+                <w:sz w:val="20"/>
+                <w:szCs w:val="20"/>
+              </w:rPr>
+              <w:t>}</w:t>
             </w:r>
           </w:p>
           <w:p>
@@ -10815,7 +10793,7 @@
               <w:pStyle w:val="Titresencadrs"/>
               <w:keepLines/>
               <w:snapToGrid w:val="0"/>
-              <w:spacing w:before="60" w:after="60"/>
+              <w:spacing w:before="60"/>
             </w:pPr>
             <w:r>
               <w:rPr>
@@ -10877,6 +10855,7 @@
                 <w:tab w:val="left" w:pos="5175"/>
               </w:tabs>
               <w:snapToGrid w:val="0"/>
+              <w:contextualSpacing/>
               <w:rPr>
                 <w:sz w:val="20"/>
                 <w:szCs w:val="20"/>
@@ -10889,7 +10868,6 @@
               </w:rPr>
               <w:t>{#</w:t>
             </w:r>
-            <w:proofErr w:type="gramStart"/>
             <w:r>
               <w:rPr>
                 <w:sz w:val="20"/>
@@ -10902,15 +10880,7 @@
                 <w:sz w:val="20"/>
                 <w:szCs w:val="20"/>
               </w:rPr>
-              <w:t>}{</w:t>
-            </w:r>
-            <w:proofErr w:type="gramEnd"/>
-            <w:r>
-              <w:rPr>
-                <w:sz w:val="20"/>
-                <w:szCs w:val="20"/>
-              </w:rPr>
-              <w:t>#status}{titre}</w:t>
+              <w:t>}{#status}{titre}</w:t>
             </w:r>
             <w:r>
               <w:rPr>
@@ -10918,6 +10888,13 @@
                 <w:szCs w:val="20"/>
               </w:rPr>
               <w:t>{content}</w:t>
+            </w:r>
+            <w:r>
+              <w:rPr>
+                <w:sz w:val="20"/>
+                <w:szCs w:val="20"/>
+              </w:rPr>
+              <w:t>{#tab}</w:t>
             </w:r>
           </w:p>
           <w:p>
@@ -10930,6 +10907,7 @@
                 <w:tab w:val="left" w:pos="5175"/>
               </w:tabs>
               <w:snapToGrid w:val="0"/>
+              <w:contextualSpacing/>
               <w:rPr>
                 <w:sz w:val="20"/>
                 <w:szCs w:val="20"/>
@@ -10947,23 +10925,32 @@
                 <w:sz w:val="20"/>
                 <w:szCs w:val="20"/>
               </w:rPr>
-              <w:t>{#</w:t>
-            </w:r>
-            <w:proofErr w:type="gramStart"/>
-            <w:r>
-              <w:rPr>
-                <w:sz w:val="20"/>
-                <w:szCs w:val="20"/>
-              </w:rPr>
-              <w:t>tab}{</w:t>
-            </w:r>
-            <w:proofErr w:type="gramEnd"/>
-            <w:r>
-              <w:rPr>
-                <w:sz w:val="20"/>
-                <w:szCs w:val="20"/>
-              </w:rPr>
-              <w:t>#status}{titre}</w:t>
+              <w:t>{#status}</w:t>
+            </w:r>
+            <w:r>
+              <w:rPr>
+                <w:b/>
+                <w:bCs/>
+                <w:sz w:val="20"/>
+                <w:szCs w:val="20"/>
+              </w:rPr>
+              <w:t>{titre}</w:t>
+            </w:r>
+            <w:r>
+              <w:rPr>
+                <w:b/>
+                <w:bCs/>
+                <w:sz w:val="20"/>
+                <w:szCs w:val="20"/>
+              </w:rPr>
+              <w:t>{content}</w:t>
+            </w:r>
+            <w:r>
+              <w:rPr>
+                <w:sz w:val="20"/>
+                <w:szCs w:val="20"/>
+              </w:rPr>
+              <w:t>{/status}</w:t>
             </w:r>
           </w:p>
           <w:p>
@@ -10976,54 +10963,18 @@
                 <w:tab w:val="left" w:pos="5175"/>
               </w:tabs>
               <w:snapToGrid w:val="0"/>
-              <w:rPr>
-                <w:sz w:val="20"/>
-                <w:szCs w:val="20"/>
-              </w:rPr>
-            </w:pPr>
-            <w:r>
-              <w:rPr>
-                <w:sz w:val="20"/>
-                <w:szCs w:val="20"/>
-              </w:rPr>
-              <w:t xml:space="preserve">                           {#sous_</w:t>
-            </w:r>
-            <w:proofErr w:type="gramStart"/>
-            <w:r>
-              <w:rPr>
-                <w:sz w:val="20"/>
-                <w:szCs w:val="20"/>
-              </w:rPr>
-              <w:t>tab}</w:t>
-            </w:r>
-            <w:r>
-              <w:rPr>
-                <w:sz w:val="20"/>
-                <w:szCs w:val="20"/>
-              </w:rPr>
-              <w:t>{</w:t>
-            </w:r>
-            <w:proofErr w:type="gramEnd"/>
-            <w:r>
-              <w:rPr>
-                <w:sz w:val="20"/>
-                <w:szCs w:val="20"/>
-              </w:rPr>
-              <w:t>#status}</w:t>
-            </w:r>
-            <w:r>
-              <w:rPr>
-                <w:sz w:val="20"/>
-                <w:szCs w:val="20"/>
-              </w:rPr>
-              <w:t>{titre}</w:t>
-            </w:r>
-            <w:r>
-              <w:rPr>
-                <w:sz w:val="20"/>
-                <w:szCs w:val="20"/>
-              </w:rPr>
-              <w:t>{content}</w:t>
+              <w:contextualSpacing/>
+              <w:rPr>
+                <w:sz w:val="20"/>
+                <w:szCs w:val="20"/>
+              </w:rPr>
+            </w:pPr>
+            <w:r>
+              <w:rPr>
+                <w:sz w:val="20"/>
+                <w:szCs w:val="20"/>
+              </w:rPr>
+              <w:t>{/tab}</w:t>
             </w:r>
           </w:p>
           <w:p>
@@ -11036,160 +10987,7 @@
                 <w:tab w:val="left" w:pos="5175"/>
               </w:tabs>
               <w:snapToGrid w:val="0"/>
-              <w:rPr>
-                <w:sz w:val="20"/>
-                <w:szCs w:val="20"/>
-              </w:rPr>
-            </w:pPr>
-            <w:r>
-              <w:rPr>
-                <w:sz w:val="20"/>
-                <w:szCs w:val="20"/>
-              </w:rPr>
-              <w:t xml:space="preserve">                           {/</w:t>
-            </w:r>
-            <w:proofErr w:type="spellStart"/>
-            <w:r>
-              <w:rPr>
-                <w:sz w:val="20"/>
-                <w:szCs w:val="20"/>
-              </w:rPr>
-              <w:t>status</w:t>
-            </w:r>
-            <w:proofErr w:type="spellEnd"/>
-            <w:r>
-              <w:rPr>
-                <w:sz w:val="20"/>
-                <w:szCs w:val="20"/>
-              </w:rPr>
-              <w:t>}</w:t>
-            </w:r>
-          </w:p>
-          <w:p>
-            <w:pPr>
-              <w:keepLines/>
-              <w:tabs>
-                <w:tab w:val="left" w:pos="1348"/>
-                <w:tab w:val="left" w:pos="2907"/>
-                <w:tab w:val="left" w:pos="4466"/>
-                <w:tab w:val="left" w:pos="5175"/>
-              </w:tabs>
-              <w:snapToGrid w:val="0"/>
-              <w:rPr>
-                <w:sz w:val="20"/>
-                <w:szCs w:val="20"/>
-              </w:rPr>
-            </w:pPr>
-            <w:r>
-              <w:rPr>
-                <w:sz w:val="20"/>
-                <w:szCs w:val="20"/>
-              </w:rPr>
-              <w:t xml:space="preserve">                           {/</w:t>
-            </w:r>
-            <w:proofErr w:type="spellStart"/>
-            <w:r>
-              <w:rPr>
-                <w:sz w:val="20"/>
-                <w:szCs w:val="20"/>
-              </w:rPr>
-              <w:t>sous_tab</w:t>
-            </w:r>
-            <w:proofErr w:type="spellEnd"/>
-            <w:r>
-              <w:rPr>
-                <w:sz w:val="20"/>
-                <w:szCs w:val="20"/>
-              </w:rPr>
-              <w:t>}</w:t>
-            </w:r>
-          </w:p>
-          <w:p>
-            <w:pPr>
-              <w:keepLines/>
-              <w:tabs>
-                <w:tab w:val="left" w:pos="1348"/>
-                <w:tab w:val="left" w:pos="2907"/>
-                <w:tab w:val="left" w:pos="4466"/>
-                <w:tab w:val="left" w:pos="5175"/>
-              </w:tabs>
-              <w:snapToGrid w:val="0"/>
-              <w:rPr>
-                <w:sz w:val="20"/>
-                <w:szCs w:val="20"/>
-              </w:rPr>
-            </w:pPr>
-            <w:r>
-              <w:rPr>
-                <w:sz w:val="20"/>
-                <w:szCs w:val="20"/>
-              </w:rPr>
-              <w:t xml:space="preserve">                 </w:t>
-            </w:r>
-            <w:r>
-              <w:rPr>
-                <w:sz w:val="20"/>
-                <w:szCs w:val="20"/>
-              </w:rPr>
-              <w:t>{/</w:t>
-            </w:r>
-            <w:proofErr w:type="spellStart"/>
-            <w:r>
-              <w:rPr>
-                <w:sz w:val="20"/>
-                <w:szCs w:val="20"/>
-              </w:rPr>
-              <w:t>status</w:t>
-            </w:r>
-            <w:proofErr w:type="spellEnd"/>
-            <w:r>
-              <w:rPr>
-                <w:sz w:val="20"/>
-                <w:szCs w:val="20"/>
-              </w:rPr>
-              <w:t>}</w:t>
-            </w:r>
-          </w:p>
-          <w:p>
-            <w:pPr>
-              <w:keepLines/>
-              <w:tabs>
-                <w:tab w:val="left" w:pos="1348"/>
-                <w:tab w:val="left" w:pos="2907"/>
-                <w:tab w:val="left" w:pos="4466"/>
-                <w:tab w:val="left" w:pos="5175"/>
-              </w:tabs>
-              <w:snapToGrid w:val="0"/>
-              <w:rPr>
-                <w:sz w:val="20"/>
-                <w:szCs w:val="20"/>
-              </w:rPr>
-            </w:pPr>
-            <w:r>
-              <w:rPr>
-                <w:sz w:val="20"/>
-                <w:szCs w:val="20"/>
-              </w:rPr>
-              <w:t xml:space="preserve">                 </w:t>
-            </w:r>
-            <w:r>
-              <w:rPr>
-                <w:sz w:val="20"/>
-                <w:szCs w:val="20"/>
-              </w:rPr>
-              <w:t>{/tab}</w:t>
-            </w:r>
-          </w:p>
-          <w:p>
-            <w:pPr>
-              <w:keepLines/>
-              <w:tabs>
-                <w:tab w:val="left" w:pos="1348"/>
-                <w:tab w:val="left" w:pos="2907"/>
-                <w:tab w:val="left" w:pos="4466"/>
-                <w:tab w:val="left" w:pos="5175"/>
-              </w:tabs>
-              <w:snapToGrid w:val="0"/>
+              <w:contextualSpacing/>
               <w:rPr>
                 <w:sz w:val="20"/>
                 <w:szCs w:val="20"/>
@@ -11230,6 +11028,7 @@
               </w:tabs>
               <w:snapToGrid w:val="0"/>
               <w:spacing w:line="360" w:lineRule="auto"/>
+              <w:contextualSpacing/>
               <w:rPr>
                 <w:sz w:val="20"/>
                 <w:szCs w:val="20"/>
@@ -11281,7 +11080,7 @@
               <w:pStyle w:val="Titresencadrs"/>
               <w:keepLines/>
               <w:snapToGrid w:val="0"/>
-              <w:spacing w:before="60" w:after="60"/>
+              <w:spacing w:before="60"/>
               <w:rPr>
                 <w:rFonts w:cs="Arial"/>
               </w:rPr>
@@ -11365,7 +11164,6 @@
               </w:rPr>
               <w:t>{#</w:t>
             </w:r>
-            <w:proofErr w:type="gramStart"/>
             <w:r>
               <w:rPr>
                 <w:sz w:val="20"/>
@@ -11378,15 +11176,7 @@
                 <w:sz w:val="20"/>
                 <w:szCs w:val="20"/>
               </w:rPr>
-              <w:t>}{</w:t>
-            </w:r>
-            <w:proofErr w:type="gramEnd"/>
-            <w:r>
-              <w:rPr>
-                <w:sz w:val="20"/>
-                <w:szCs w:val="20"/>
-              </w:rPr>
-              <w:t>#status}</w:t>
+              <w:t>}{#status}</w:t>
             </w:r>
             <w:r>
               <w:rPr>
@@ -11952,23 +11742,7 @@
                 <w:sz w:val="20"/>
                 <w:szCs w:val="20"/>
               </w:rPr>
-              <w:t>{#</w:t>
-            </w:r>
-            <w:proofErr w:type="gramStart"/>
-            <w:r>
-              <w:rPr>
-                <w:sz w:val="20"/>
-                <w:szCs w:val="20"/>
-              </w:rPr>
-              <w:t>aExamen}{</w:t>
-            </w:r>
-            <w:proofErr w:type="gramEnd"/>
-            <w:r>
-              <w:rPr>
-                <w:sz w:val="20"/>
-                <w:szCs w:val="20"/>
-              </w:rPr>
-              <w:t>titre}</w:t>
+              <w:t>{#aExamen}{titre}</w:t>
             </w:r>
           </w:p>
         </w:tc>
@@ -11994,23 +11768,7 @@
                 <w:sz w:val="20"/>
                 <w:szCs w:val="20"/>
               </w:rPr>
-              <w:t>{</w:t>
-            </w:r>
-            <w:proofErr w:type="gramStart"/>
-            <w:r>
-              <w:rPr>
-                <w:sz w:val="20"/>
-                <w:szCs w:val="20"/>
-              </w:rPr>
-              <w:t>avis</w:t>
-            </w:r>
-            <w:proofErr w:type="gramEnd"/>
-            <w:r>
-              <w:rPr>
-                <w:sz w:val="20"/>
-                <w:szCs w:val="20"/>
-              </w:rPr>
-              <w:t>}{/</w:t>
+              <w:t>{avis}{/</w:t>
             </w:r>
             <w:proofErr w:type="spellStart"/>
             <w:r>
@@ -12205,23 +11963,7 @@
                 <w:sz w:val="20"/>
                 <w:szCs w:val="20"/>
               </w:rPr>
-              <w:t>{#</w:t>
-            </w:r>
-            <w:proofErr w:type="gramStart"/>
-            <w:r>
-              <w:rPr>
-                <w:sz w:val="20"/>
-                <w:szCs w:val="20"/>
-              </w:rPr>
-              <w:t>bExamen}{</w:t>
-            </w:r>
-            <w:proofErr w:type="gramEnd"/>
-            <w:r>
-              <w:rPr>
-                <w:sz w:val="20"/>
-                <w:szCs w:val="20"/>
-              </w:rPr>
-              <w:t>titre}</w:t>
+              <w:t>{#bExamen}{titre}</w:t>
             </w:r>
           </w:p>
         </w:tc>
@@ -12248,23 +11990,7 @@
                 <w:sz w:val="20"/>
                 <w:szCs w:val="20"/>
               </w:rPr>
-              <w:t>{</w:t>
-            </w:r>
-            <w:proofErr w:type="gramStart"/>
-            <w:r>
-              <w:rPr>
-                <w:sz w:val="20"/>
-                <w:szCs w:val="20"/>
-              </w:rPr>
-              <w:t>avis</w:t>
-            </w:r>
-            <w:proofErr w:type="gramEnd"/>
-            <w:r>
-              <w:rPr>
-                <w:sz w:val="20"/>
-                <w:szCs w:val="20"/>
-              </w:rPr>
-              <w:t>}{/</w:t>
+              <w:t>{avis}{/</w:t>
             </w:r>
             <w:proofErr w:type="spellStart"/>
             <w:r>
@@ -12462,23 +12188,7 @@
                 <w:sz w:val="20"/>
                 <w:szCs w:val="20"/>
               </w:rPr>
-              <w:t>{#</w:t>
-            </w:r>
-            <w:proofErr w:type="gramStart"/>
-            <w:r>
-              <w:rPr>
-                <w:sz w:val="20"/>
-                <w:szCs w:val="20"/>
-              </w:rPr>
-              <w:t>cExamen}{</w:t>
-            </w:r>
-            <w:proofErr w:type="gramEnd"/>
-            <w:r>
-              <w:rPr>
-                <w:sz w:val="20"/>
-                <w:szCs w:val="20"/>
-              </w:rPr>
-              <w:t>titre}</w:t>
+              <w:t>{#cExamen}{titre}</w:t>
             </w:r>
           </w:p>
         </w:tc>
@@ -12508,23 +12218,7 @@
                 <w:sz w:val="20"/>
                 <w:szCs w:val="20"/>
               </w:rPr>
-              <w:t>{</w:t>
-            </w:r>
-            <w:proofErr w:type="gramStart"/>
-            <w:r>
-              <w:rPr>
-                <w:sz w:val="20"/>
-                <w:szCs w:val="20"/>
-              </w:rPr>
-              <w:t>avis</w:t>
-            </w:r>
-            <w:proofErr w:type="gramEnd"/>
-            <w:r>
-              <w:rPr>
-                <w:sz w:val="20"/>
-                <w:szCs w:val="20"/>
-              </w:rPr>
-              <w:t>}{/</w:t>
+              <w:t>{avis}{/</w:t>
             </w:r>
             <w:proofErr w:type="spellStart"/>
             <w:r>
@@ -12722,23 +12416,7 @@
                 <w:sz w:val="20"/>
                 <w:szCs w:val="20"/>
               </w:rPr>
-              <w:t>{#</w:t>
-            </w:r>
-            <w:proofErr w:type="gramStart"/>
-            <w:r>
-              <w:rPr>
-                <w:sz w:val="20"/>
-                <w:szCs w:val="20"/>
-              </w:rPr>
-              <w:t>dExamen}{</w:t>
-            </w:r>
-            <w:proofErr w:type="gramEnd"/>
-            <w:r>
-              <w:rPr>
-                <w:sz w:val="20"/>
-                <w:szCs w:val="20"/>
-              </w:rPr>
-              <w:t>titre}</w:t>
+              <w:t>{#dExamen}{titre}</w:t>
             </w:r>
           </w:p>
         </w:tc>
@@ -12764,23 +12442,7 @@
                 <w:sz w:val="20"/>
                 <w:szCs w:val="20"/>
               </w:rPr>
-              <w:t>{</w:t>
-            </w:r>
-            <w:proofErr w:type="gramStart"/>
-            <w:r>
-              <w:rPr>
-                <w:sz w:val="20"/>
-                <w:szCs w:val="20"/>
-              </w:rPr>
-              <w:t>avis</w:t>
-            </w:r>
-            <w:proofErr w:type="gramEnd"/>
-            <w:r>
-              <w:rPr>
-                <w:sz w:val="20"/>
-                <w:szCs w:val="20"/>
-              </w:rPr>
-              <w:t>}{/</w:t>
+              <w:t>{avis}{/</w:t>
             </w:r>
             <w:proofErr w:type="spellStart"/>
             <w:r>
@@ -12979,23 +12641,7 @@
                 <w:sz w:val="20"/>
                 <w:szCs w:val="20"/>
               </w:rPr>
-              <w:t>{#</w:t>
-            </w:r>
-            <w:proofErr w:type="gramStart"/>
-            <w:r>
-              <w:rPr>
-                <w:sz w:val="20"/>
-                <w:szCs w:val="20"/>
-              </w:rPr>
-              <w:t>eExamen}{</w:t>
-            </w:r>
-            <w:proofErr w:type="gramEnd"/>
-            <w:r>
-              <w:rPr>
-                <w:sz w:val="20"/>
-                <w:szCs w:val="20"/>
-              </w:rPr>
-              <w:t>titre}</w:t>
+              <w:t>{#eExamen}{titre}</w:t>
             </w:r>
           </w:p>
         </w:tc>
@@ -13022,23 +12668,7 @@
                 <w:sz w:val="20"/>
                 <w:szCs w:val="20"/>
               </w:rPr>
-              <w:t>{</w:t>
-            </w:r>
-            <w:proofErr w:type="gramStart"/>
-            <w:r>
-              <w:rPr>
-                <w:sz w:val="20"/>
-                <w:szCs w:val="20"/>
-              </w:rPr>
-              <w:t>avis</w:t>
-            </w:r>
-            <w:proofErr w:type="gramEnd"/>
-            <w:r>
-              <w:rPr>
-                <w:sz w:val="20"/>
-                <w:szCs w:val="20"/>
-              </w:rPr>
-              <w:t>}{/</w:t>
+              <w:t>{avis}{/</w:t>
             </w:r>
             <w:proofErr w:type="spellStart"/>
             <w:r>
@@ -13060,6 +12690,206 @@
         </w:tc>
       </w:tr>
     </w:tbl>
+    <w:p>
+      <w:pPr>
+        <w:rPr>
+          <w:sz w:val="20"/>
+          <w:szCs w:val="20"/>
+        </w:rPr>
+      </w:pPr>
+    </w:p>
+    <w:p>
+      <w:pPr>
+        <w:rPr>
+          <w:sz w:val="20"/>
+          <w:szCs w:val="20"/>
+        </w:rPr>
+      </w:pPr>
+    </w:p>
+    <w:p>
+      <w:pPr>
+        <w:rPr>
+          <w:sz w:val="20"/>
+          <w:szCs w:val="20"/>
+        </w:rPr>
+      </w:pPr>
+    </w:p>
+    <w:p>
+      <w:pPr>
+        <w:rPr>
+          <w:sz w:val="20"/>
+          <w:szCs w:val="20"/>
+        </w:rPr>
+      </w:pPr>
+    </w:p>
+    <w:p>
+      <w:pPr>
+        <w:rPr>
+          <w:sz w:val="20"/>
+          <w:szCs w:val="20"/>
+        </w:rPr>
+      </w:pPr>
+    </w:p>
+    <w:p>
+      <w:pPr>
+        <w:rPr>
+          <w:sz w:val="20"/>
+          <w:szCs w:val="20"/>
+        </w:rPr>
+      </w:pPr>
+    </w:p>
+    <w:p>
+      <w:pPr>
+        <w:rPr>
+          <w:sz w:val="20"/>
+          <w:szCs w:val="20"/>
+        </w:rPr>
+      </w:pPr>
+    </w:p>
+    <w:p>
+      <w:pPr>
+        <w:rPr>
+          <w:sz w:val="20"/>
+          <w:szCs w:val="20"/>
+        </w:rPr>
+      </w:pPr>
+    </w:p>
+    <w:p>
+      <w:pPr>
+        <w:rPr>
+          <w:sz w:val="20"/>
+          <w:szCs w:val="20"/>
+        </w:rPr>
+      </w:pPr>
+    </w:p>
+    <w:p>
+      <w:pPr>
+        <w:rPr>
+          <w:sz w:val="20"/>
+          <w:szCs w:val="20"/>
+        </w:rPr>
+      </w:pPr>
+    </w:p>
+    <w:p>
+      <w:pPr>
+        <w:rPr>
+          <w:sz w:val="20"/>
+          <w:szCs w:val="20"/>
+        </w:rPr>
+      </w:pPr>
+    </w:p>
+    <w:p>
+      <w:pPr>
+        <w:rPr>
+          <w:sz w:val="20"/>
+          <w:szCs w:val="20"/>
+        </w:rPr>
+      </w:pPr>
+    </w:p>
+    <w:p>
+      <w:pPr>
+        <w:rPr>
+          <w:sz w:val="20"/>
+          <w:szCs w:val="20"/>
+        </w:rPr>
+      </w:pPr>
+    </w:p>
+    <w:p>
+      <w:pPr>
+        <w:rPr>
+          <w:sz w:val="20"/>
+          <w:szCs w:val="20"/>
+        </w:rPr>
+      </w:pPr>
+    </w:p>
+    <w:p>
+      <w:pPr>
+        <w:rPr>
+          <w:sz w:val="20"/>
+          <w:szCs w:val="20"/>
+        </w:rPr>
+      </w:pPr>
+    </w:p>
+    <w:p>
+      <w:pPr>
+        <w:rPr>
+          <w:sz w:val="20"/>
+          <w:szCs w:val="20"/>
+        </w:rPr>
+      </w:pPr>
+    </w:p>
+    <w:p>
+      <w:pPr>
+        <w:rPr>
+          <w:sz w:val="20"/>
+          <w:szCs w:val="20"/>
+        </w:rPr>
+      </w:pPr>
+    </w:p>
+    <w:p>
+      <w:pPr>
+        <w:rPr>
+          <w:sz w:val="20"/>
+          <w:szCs w:val="20"/>
+        </w:rPr>
+      </w:pPr>
+    </w:p>
+    <w:p>
+      <w:pPr>
+        <w:rPr>
+          <w:sz w:val="20"/>
+          <w:szCs w:val="20"/>
+        </w:rPr>
+      </w:pPr>
+    </w:p>
+    <w:p>
+      <w:pPr>
+        <w:rPr>
+          <w:sz w:val="20"/>
+          <w:szCs w:val="20"/>
+        </w:rPr>
+      </w:pPr>
+    </w:p>
+    <w:p>
+      <w:pPr>
+        <w:rPr>
+          <w:sz w:val="20"/>
+          <w:szCs w:val="20"/>
+        </w:rPr>
+      </w:pPr>
+    </w:p>
+    <w:p>
+      <w:pPr>
+        <w:rPr>
+          <w:sz w:val="20"/>
+          <w:szCs w:val="20"/>
+        </w:rPr>
+      </w:pPr>
+    </w:p>
+    <w:p>
+      <w:pPr>
+        <w:rPr>
+          <w:sz w:val="20"/>
+          <w:szCs w:val="20"/>
+        </w:rPr>
+      </w:pPr>
+    </w:p>
+    <w:p>
+      <w:pPr>
+        <w:rPr>
+          <w:sz w:val="20"/>
+          <w:szCs w:val="20"/>
+        </w:rPr>
+      </w:pPr>
+    </w:p>
+    <w:p>
+      <w:pPr>
+        <w:rPr>
+          <w:sz w:val="20"/>
+          <w:szCs w:val="20"/>
+        </w:rPr>
+      </w:pPr>
+    </w:p>
     <w:p>
       <w:pPr>
         <w:rPr>
@@ -13409,23 +13239,7 @@
                 <w:sz w:val="20"/>
                 <w:szCs w:val="20"/>
               </w:rPr>
-              <w:t>{#</w:t>
-            </w:r>
-            <w:proofErr w:type="gramStart"/>
-            <w:r>
-              <w:rPr>
-                <w:sz w:val="20"/>
-                <w:szCs w:val="20"/>
-              </w:rPr>
-              <w:t>fExamen}{</w:t>
-            </w:r>
-            <w:proofErr w:type="gramEnd"/>
-            <w:r>
-              <w:rPr>
-                <w:sz w:val="20"/>
-                <w:szCs w:val="20"/>
-              </w:rPr>
-              <w:t>titre}</w:t>
+              <w:t>{#fExamen}{titre}</w:t>
             </w:r>
           </w:p>
         </w:tc>
@@ -13451,23 +13265,7 @@
                 <w:sz w:val="20"/>
                 <w:szCs w:val="20"/>
               </w:rPr>
-              <w:t>{</w:t>
-            </w:r>
-            <w:proofErr w:type="gramStart"/>
-            <w:r>
-              <w:rPr>
-                <w:sz w:val="20"/>
-                <w:szCs w:val="20"/>
-              </w:rPr>
-              <w:t>avis</w:t>
-            </w:r>
-            <w:proofErr w:type="gramEnd"/>
-            <w:r>
-              <w:rPr>
-                <w:sz w:val="20"/>
-                <w:szCs w:val="20"/>
-              </w:rPr>
-              <w:t>}{/</w:t>
+              <w:t>{avis}{/</w:t>
             </w:r>
             <w:proofErr w:type="spellStart"/>
             <w:r>
@@ -13667,23 +13465,7 @@
                 <w:sz w:val="20"/>
                 <w:szCs w:val="20"/>
               </w:rPr>
-              <w:t>{#</w:t>
-            </w:r>
-            <w:proofErr w:type="gramStart"/>
-            <w:r>
-              <w:rPr>
-                <w:sz w:val="20"/>
-                <w:szCs w:val="20"/>
-              </w:rPr>
-              <w:t>gExamen}{</w:t>
-            </w:r>
-            <w:proofErr w:type="gramEnd"/>
-            <w:r>
-              <w:rPr>
-                <w:sz w:val="20"/>
-                <w:szCs w:val="20"/>
-              </w:rPr>
-              <w:t>titre}</w:t>
+              <w:t>{#gExamen}{titre}</w:t>
             </w:r>
           </w:p>
         </w:tc>
@@ -13709,23 +13491,7 @@
                 <w:sz w:val="20"/>
                 <w:szCs w:val="20"/>
               </w:rPr>
-              <w:t>{</w:t>
-            </w:r>
-            <w:proofErr w:type="gramStart"/>
-            <w:r>
-              <w:rPr>
-                <w:sz w:val="20"/>
-                <w:szCs w:val="20"/>
-              </w:rPr>
-              <w:t>avis</w:t>
-            </w:r>
-            <w:proofErr w:type="gramEnd"/>
-            <w:r>
-              <w:rPr>
-                <w:sz w:val="20"/>
-                <w:szCs w:val="20"/>
-              </w:rPr>
-              <w:t>}{/</w:t>
+              <w:t>{avis}{/</w:t>
             </w:r>
             <w:proofErr w:type="spellStart"/>
             <w:r>
@@ -13755,13 +13521,6 @@
           <w:szCs w:val="20"/>
         </w:rPr>
       </w:pPr>
-      <w:r>
-        <w:rPr>
-          <w:sz w:val="20"/>
-          <w:szCs w:val="20"/>
-        </w:rPr>
-        <w:br w:type="page"/>
-      </w:r>
     </w:p>
     <w:p>
       <w:pPr>
@@ -14093,23 +13852,7 @@
                 <w:sz w:val="20"/>
                 <w:szCs w:val="20"/>
               </w:rPr>
-              <w:t>{#</w:t>
-            </w:r>
-            <w:proofErr w:type="gramStart"/>
-            <w:r>
-              <w:rPr>
-                <w:sz w:val="20"/>
-                <w:szCs w:val="20"/>
-              </w:rPr>
-              <w:t>hExamen}{</w:t>
-            </w:r>
-            <w:proofErr w:type="gramEnd"/>
-            <w:r>
-              <w:rPr>
-                <w:sz w:val="20"/>
-                <w:szCs w:val="20"/>
-              </w:rPr>
-              <w:t>titre}</w:t>
+              <w:t>{#hExamen}{titre}</w:t>
             </w:r>
           </w:p>
         </w:tc>
@@ -14135,23 +13878,7 @@
                 <w:sz w:val="20"/>
                 <w:szCs w:val="20"/>
               </w:rPr>
-              <w:t>{</w:t>
-            </w:r>
-            <w:proofErr w:type="gramStart"/>
-            <w:r>
-              <w:rPr>
-                <w:sz w:val="20"/>
-                <w:szCs w:val="20"/>
-              </w:rPr>
-              <w:t>avis</w:t>
-            </w:r>
-            <w:proofErr w:type="gramEnd"/>
-            <w:r>
-              <w:rPr>
-                <w:sz w:val="20"/>
-                <w:szCs w:val="20"/>
-              </w:rPr>
-              <w:t>}{/</w:t>
+              <w:t>{avis}{/</w:t>
             </w:r>
             <w:proofErr w:type="spellStart"/>
             <w:r>
@@ -14263,7 +13990,6 @@
                 <w:szCs w:val="20"/>
               </w:rPr>
             </w:pPr>
-            <w:proofErr w:type="gramStart"/>
             <w:r>
               <w:rPr>
                 <w:b/>
@@ -14271,17 +13997,7 @@
                 <w:sz w:val="20"/>
                 <w:szCs w:val="20"/>
               </w:rPr>
-              <w:t>SUSPENTES  TAMBOURS</w:t>
-            </w:r>
-            <w:proofErr w:type="gramEnd"/>
-            <w:r>
-              <w:rPr>
-                <w:b/>
-                <w:bCs/>
-                <w:sz w:val="20"/>
-                <w:szCs w:val="20"/>
-              </w:rPr>
-              <w:t xml:space="preserve"> POULIES  DISPOSITIFS DE PREHENSION</w:t>
+              <w:t>SUSPENTES  TAMBOURS POULIES  DISPOSITIFS DE PREHENSION</w:t>
             </w:r>
           </w:p>
         </w:tc>
@@ -14366,23 +14082,7 @@
                 <w:sz w:val="20"/>
                 <w:szCs w:val="20"/>
               </w:rPr>
-              <w:t>{#</w:t>
-            </w:r>
-            <w:proofErr w:type="gramStart"/>
-            <w:r>
-              <w:rPr>
-                <w:sz w:val="20"/>
-                <w:szCs w:val="20"/>
-              </w:rPr>
-              <w:t>iExamen}{</w:t>
-            </w:r>
-            <w:proofErr w:type="gramEnd"/>
-            <w:r>
-              <w:rPr>
-                <w:sz w:val="20"/>
-                <w:szCs w:val="20"/>
-              </w:rPr>
-              <w:t>titre}</w:t>
+              <w:t>{#iExamen}{titre}</w:t>
             </w:r>
           </w:p>
         </w:tc>
@@ -14409,23 +14109,7 @@
                 <w:sz w:val="20"/>
                 <w:szCs w:val="20"/>
               </w:rPr>
-              <w:t>{</w:t>
-            </w:r>
-            <w:proofErr w:type="gramStart"/>
-            <w:r>
-              <w:rPr>
-                <w:sz w:val="20"/>
-                <w:szCs w:val="20"/>
-              </w:rPr>
-              <w:t>avis</w:t>
-            </w:r>
-            <w:proofErr w:type="gramEnd"/>
-            <w:r>
-              <w:rPr>
-                <w:sz w:val="20"/>
-                <w:szCs w:val="20"/>
-              </w:rPr>
-              <w:t>}{/</w:t>
+              <w:t>{avis}{/</w:t>
             </w:r>
             <w:proofErr w:type="spellStart"/>
             <w:r>
@@ -14627,23 +14311,7 @@
                 <w:sz w:val="20"/>
                 <w:szCs w:val="20"/>
               </w:rPr>
-              <w:t>{#</w:t>
-            </w:r>
-            <w:proofErr w:type="gramStart"/>
-            <w:r>
-              <w:rPr>
-                <w:sz w:val="20"/>
-                <w:szCs w:val="20"/>
-              </w:rPr>
-              <w:t>jExamen}{</w:t>
-            </w:r>
-            <w:proofErr w:type="gramEnd"/>
-            <w:r>
-              <w:rPr>
-                <w:sz w:val="20"/>
-                <w:szCs w:val="20"/>
-              </w:rPr>
-              <w:t>titre}</w:t>
+              <w:t>{#jExamen}{titre}</w:t>
             </w:r>
           </w:p>
         </w:tc>
@@ -14669,23 +14337,7 @@
                 <w:sz w:val="20"/>
                 <w:szCs w:val="20"/>
               </w:rPr>
-              <w:t>{</w:t>
-            </w:r>
-            <w:proofErr w:type="gramStart"/>
-            <w:r>
-              <w:rPr>
-                <w:sz w:val="20"/>
-                <w:szCs w:val="20"/>
-              </w:rPr>
-              <w:t>avis</w:t>
-            </w:r>
-            <w:proofErr w:type="gramEnd"/>
-            <w:r>
-              <w:rPr>
-                <w:sz w:val="20"/>
-                <w:szCs w:val="20"/>
-              </w:rPr>
-              <w:t>}{/</w:t>
+              <w:t>{avis}{/</w:t>
             </w:r>
             <w:proofErr w:type="spellStart"/>
             <w:r>
@@ -14889,7 +14541,6 @@
               </w:rPr>
               <w:t>{#</w:t>
             </w:r>
-            <w:proofErr w:type="gramStart"/>
             <w:r>
               <w:rPr>
                 <w:sz w:val="20"/>
@@ -14902,15 +14553,7 @@
                 <w:sz w:val="20"/>
                 <w:szCs w:val="20"/>
               </w:rPr>
-              <w:t>Examen}{</w:t>
-            </w:r>
-            <w:proofErr w:type="gramEnd"/>
-            <w:r>
-              <w:rPr>
-                <w:sz w:val="20"/>
-                <w:szCs w:val="20"/>
-              </w:rPr>
-              <w:t>titre}</w:t>
+              <w:t>Examen}{titre}</w:t>
             </w:r>
           </w:p>
         </w:tc>
@@ -14936,23 +14579,7 @@
                 <w:sz w:val="20"/>
                 <w:szCs w:val="20"/>
               </w:rPr>
-              <w:t>{</w:t>
-            </w:r>
-            <w:proofErr w:type="gramStart"/>
-            <w:r>
-              <w:rPr>
-                <w:sz w:val="20"/>
-                <w:szCs w:val="20"/>
-              </w:rPr>
-              <w:t>avis</w:t>
-            </w:r>
-            <w:proofErr w:type="gramEnd"/>
-            <w:r>
-              <w:rPr>
-                <w:sz w:val="20"/>
-                <w:szCs w:val="20"/>
-              </w:rPr>
-              <w:t>}{/</w:t>
+              <w:t>{avis}{/</w:t>
             </w:r>
             <w:proofErr w:type="spellStart"/>
             <w:r>
@@ -15041,18 +14668,8 @@
           <w:b w:val="0"/>
           <w:caps w:val="0"/>
         </w:rPr>
-        <w:t xml:space="preserve">Les vérifications de l’appareil réalisées dans les limites de la présente mission ont fait apparaître l’(es) observation(s) ou anomalie(s) suivante(s) à laquelle (auxquelles) il convient de </w:t>
+        <w:t>Les vérifications de l’appareil réalisées dans les limites de la présente mission ont fait apparaître l’(es) observation(s) ou anomalie(s) suivante(s) à laquelle (auxquelles) il convient de remédier:</w:t>
       </w:r>
-      <w:proofErr w:type="gramStart"/>
-      <w:r>
-        <w:rPr>
-          <w:rFonts w:ascii="Arial" w:hAnsi="Arial" w:cs="Arial"/>
-          <w:b w:val="0"/>
-          <w:caps w:val="0"/>
-        </w:rPr>
-        <w:t>remédier:</w:t>
-      </w:r>
-      <w:proofErr w:type="gramEnd"/>
     </w:p>
     <w:tbl>
       <w:tblPr>
@@ -15223,14 +14840,12 @@
             <w:r>
               <w:t>{#</w:t>
             </w:r>
-            <w:proofErr w:type="gramStart"/>
             <w:r>
               <w:t>n</w:t>
             </w:r>
             <w:r>
               <w:t>cri}{</w:t>
             </w:r>
-            <w:proofErr w:type="gramEnd"/>
             <w:r>
               <w:t>obs</w:t>
             </w:r>
@@ -15261,12 +14876,10 @@
               <w:t>{</w:t>
             </w:r>
             <w:proofErr w:type="spellStart"/>
-            <w:proofErr w:type="gramStart"/>
             <w:r>
               <w:t>text</w:t>
             </w:r>
             <w:proofErr w:type="spellEnd"/>
-            <w:proofErr w:type="gramEnd"/>
             <w:r>
               <w:t>}</w:t>
             </w:r>
@@ -15490,13 +15103,8 @@
               <w:jc w:val="center"/>
             </w:pPr>
             <w:r>
-              <w:t>{#</w:t>
-            </w:r>
-            <w:proofErr w:type="gramStart"/>
-            <w:r>
-              <w:t>cri}{</w:t>
-            </w:r>
-            <w:proofErr w:type="gramEnd"/>
+              <w:t>{#cri}{</w:t>
+            </w:r>
             <w:r>
               <w:t>obs</w:t>
             </w:r>
@@ -15526,12 +15134,10 @@
               <w:t>{</w:t>
             </w:r>
             <w:proofErr w:type="spellStart"/>
-            <w:proofErr w:type="gramStart"/>
             <w:r>
               <w:t>text</w:t>
             </w:r>
             <w:proofErr w:type="spellEnd"/>
-            <w:proofErr w:type="gramEnd"/>
             <w:r>
               <w:t>}</w:t>
             </w:r>
@@ -15695,23 +15301,7 @@
           <w:sz w:val="20"/>
           <w:szCs w:val="20"/>
         </w:rPr>
-        <w:t>{</w:t>
-      </w:r>
-      <w:proofErr w:type="gramStart"/>
-      <w:r>
-        <w:rPr>
-          <w:sz w:val="20"/>
-          <w:szCs w:val="20"/>
-        </w:rPr>
-        <w:t>content</w:t>
-      </w:r>
-      <w:proofErr w:type="gramEnd"/>
-      <w:r>
-        <w:rPr>
-          <w:sz w:val="20"/>
-          <w:szCs w:val="20"/>
-        </w:rPr>
-        <w:t>}</w:t>
+        <w:t>{content}</w:t>
       </w:r>
     </w:p>
     <w:p>
@@ -15747,23 +15337,7 @@
           <w:sz w:val="20"/>
           <w:szCs w:val="20"/>
         </w:rPr>
-        <w:t>{</w:t>
-      </w:r>
-      <w:proofErr w:type="gramStart"/>
-      <w:r>
-        <w:rPr>
-          <w:sz w:val="20"/>
-          <w:szCs w:val="20"/>
-        </w:rPr>
-        <w:t>content</w:t>
-      </w:r>
-      <w:proofErr w:type="gramEnd"/>
-      <w:r>
-        <w:rPr>
-          <w:sz w:val="20"/>
-          <w:szCs w:val="20"/>
-        </w:rPr>
-        <w:t>}</w:t>
+        <w:t>{content}</w:t>
       </w:r>
     </w:p>
     <w:p>
@@ -15949,23 +15523,7 @@
           <w:sz w:val="20"/>
           <w:szCs w:val="20"/>
         </w:rPr>
-        <w:t>{</w:t>
-      </w:r>
-      <w:proofErr w:type="gramStart"/>
-      <w:r>
-        <w:rPr>
-          <w:sz w:val="20"/>
-          <w:szCs w:val="20"/>
-        </w:rPr>
-        <w:t>content</w:t>
-      </w:r>
-      <w:proofErr w:type="gramEnd"/>
-      <w:r>
-        <w:rPr>
-          <w:sz w:val="20"/>
-          <w:szCs w:val="20"/>
-        </w:rPr>
-        <w:t>}</w:t>
+        <w:t>{content}</w:t>
       </w:r>
     </w:p>
     <w:p>
@@ -16508,21 +16066,12 @@
       </w:rPr>
       <w:t xml:space="preserve"> </w:t>
     </w:r>
-    <w:proofErr w:type="gramStart"/>
     <w:r>
       <w:rPr>
         <w:sz w:val="16"/>
         <w:szCs w:val="16"/>
       </w:rPr>
-      <w:t>Fixe:</w:t>
-    </w:r>
-    <w:proofErr w:type="gramEnd"/>
-    <w:r>
-      <w:rPr>
-        <w:sz w:val="16"/>
-        <w:szCs w:val="16"/>
-      </w:rPr>
-      <w:t xml:space="preserve"> </w:t>
+      <w:t xml:space="preserve">Fixe: </w:t>
     </w:r>
     <w:r>
       <w:rPr>
@@ -16668,7 +16217,6 @@
             </w:rPr>
           </w:pPr>
           <w:proofErr w:type="spellStart"/>
-          <w:proofErr w:type="gramStart"/>
           <w:r>
             <w:rPr>
               <w:b/>
@@ -16680,7 +16228,6 @@
             <w:t>xxxxxxxxxxxxxx</w:t>
           </w:r>
           <w:proofErr w:type="spellEnd"/>
-          <w:proofErr w:type="gramEnd"/>
         </w:p>
       </w:tc>
       <w:tc>
@@ -16748,7 +16295,6 @@
             </w:rPr>
           </w:pPr>
           <w:proofErr w:type="spellStart"/>
-          <w:proofErr w:type="gramStart"/>
           <w:r>
             <w:rPr>
               <w:b/>
@@ -16760,7 +16306,6 @@
             <w:t>xxxxxxxxxxxxxx</w:t>
           </w:r>
           <w:proofErr w:type="spellEnd"/>
-          <w:proofErr w:type="gramEnd"/>
         </w:p>
       </w:tc>
       <w:tc>
@@ -17247,7 +16792,6 @@
             </w:rPr>
           </w:pPr>
           <w:proofErr w:type="spellStart"/>
-          <w:proofErr w:type="gramStart"/>
           <w:r>
             <w:rPr>
               <w:b/>
@@ -17259,7 +16803,6 @@
             <w:t>xxxxxxxxxxxx</w:t>
           </w:r>
           <w:proofErr w:type="spellEnd"/>
-          <w:proofErr w:type="gramEnd"/>
         </w:p>
       </w:tc>
       <w:tc>
@@ -17324,7 +16867,6 @@
             </w:rPr>
           </w:pPr>
           <w:proofErr w:type="spellStart"/>
-          <w:proofErr w:type="gramStart"/>
           <w:r>
             <w:rPr>
               <w:b/>
@@ -17336,7 +16878,6 @@
             <w:t>xxxxxxxxxxxxx</w:t>
           </w:r>
           <w:proofErr w:type="spellEnd"/>
-          <w:proofErr w:type="gramEnd"/>
         </w:p>
       </w:tc>
       <w:tc>
@@ -17356,7 +16897,6 @@
               <w:szCs w:val="18"/>
             </w:rPr>
           </w:pPr>
-          <w:proofErr w:type="gramStart"/>
           <w:r>
             <w:rPr>
               <w:color w:val="949493"/>
@@ -17373,7 +16913,6 @@
             </w:rPr>
             <w:t>:</w:t>
           </w:r>
-          <w:proofErr w:type="gramEnd"/>
           <w:r>
             <w:rPr>
               <w:color w:val="949493"/>

</xml_diff>